<commit_message>
Updated Design and Requirements Documents
</commit_message>
<xml_diff>
--- a/System Design/System Design Document.docx
+++ b/System Design/System Design Document.docx
@@ -94,7 +94,15 @@
         <w:ind w:left="360"/>
       </w:pPr>
       <w:r>
-        <w:t>Use the materials posted under the Writing Resources button on Blackboard as references for grammar, spelling, punctuation, formatting, and writing style.</w:t>
+        <w:t xml:space="preserve">Use the materials posted under the Writing Resources button on Blackboard as references for grammar, spelling, </w:t>
+      </w:r>
+      <w:proofErr w:type="gramStart"/>
+      <w:r>
+        <w:t>punctuation</w:t>
+      </w:r>
+      <w:proofErr w:type="gramEnd"/>
+      <w:r>
+        <w:t>, formatting, and writing style.</w:t>
       </w:r>
     </w:p>
     <w:p/>
@@ -125,8 +133,6 @@
         </w:numPr>
         <w:spacing w:before="100" w:after="100"/>
       </w:pPr>
-      <w:bookmarkStart w:id="0" w:name="_GoBack"/>
-      <w:bookmarkEnd w:id="0"/>
       <w:r>
         <w:t>Clear - Every sentence's meaning must be clear to all parties</w:t>
       </w:r>
@@ -337,7 +343,15 @@
     <w:p/>
     <w:p>
       <w:r>
-        <w:t>Appendix A – Agreement Between Customer and Contractor</w:t>
+        <w:t xml:space="preserve">Appendix </w:t>
+      </w:r>
+      <w:proofErr w:type="gramStart"/>
+      <w:r>
+        <w:t>A</w:t>
+      </w:r>
+      <w:proofErr w:type="gramEnd"/>
+      <w:r>
+        <w:t xml:space="preserve"> – Agreement Between Customer and Contractor</w:t>
       </w:r>
     </w:p>
     <w:p/>
@@ -387,12 +401,6 @@
     </w:p>
     <w:p>
       <w:pPr>
-        <w:pStyle w:val="BodyTextIndent"/>
-        <w:ind w:left="0"/>
-      </w:pPr>
-    </w:p>
-    <w:p>
-      <w:pPr>
         <w:pStyle w:val="NormalWeb"/>
         <w:spacing w:before="0" w:after="0"/>
       </w:pPr>
@@ -403,6 +411,18 @@
     <w:p>
       <w:r>
         <w:t>State the purpose of the document and specify the intended readership. Briefly summarize the content. [One paragraph]</w:t>
+      </w:r>
+    </w:p>
+    <w:p/>
+    <w:p>
+      <w:r>
+        <w:t>This document serves as an overview of the design for the VeriHandy application, whose requirements are laid out in the System Requirements Document. Includes information about the architecture</w:t>
+      </w:r>
+      <w:r>
+        <w:t xml:space="preserve"> and database</w:t>
+      </w:r>
+      <w:r>
+        <w:t xml:space="preserve"> </w:t>
       </w:r>
     </w:p>
     <w:p>
@@ -505,37 +525,666 @@
         <w:ind w:left="0"/>
       </w:pPr>
       <w:r>
-        <w:t xml:space="preserve">Draw a diagram that represents the </w:t>
-      </w:r>
-      <w:r>
-        <w:t xml:space="preserve">logical </w:t>
-      </w:r>
-      <w:r>
-        <w:t>architecture of your system.</w:t>
-      </w:r>
-      <w:r>
-        <w:t xml:space="preserve"> Describe what you are trying to communicate to the reader with the diagram.</w:t>
-      </w:r>
-    </w:p>
-    <w:p>
-      <w:pPr>
-        <w:pStyle w:val="BodyTextIndent"/>
-        <w:ind w:left="0"/>
-      </w:pPr>
-    </w:p>
-    <w:p>
-      <w:pPr>
-        <w:pStyle w:val="BodyTextIndent"/>
-        <w:ind w:left="0"/>
-      </w:pPr>
-      <w:r>
-        <w:t xml:space="preserve">Describe the technology (hardware and software) that your system will use. If </w:t>
-      </w:r>
-      <w:r>
-        <w:t xml:space="preserve">your system </w:t>
-      </w:r>
-      <w:r>
-        <w:t>is more than a desktop system (e.g., a client-server system), draw a corresponding technology architecture diagram.</w:t>
+        <w:t>Figure 2.1.1 Basic Diagram showing the Client-Server Architecture in addition to some specifics of how the client-server relationship works for VeriHandy</w:t>
+      </w:r>
+    </w:p>
+    <w:p>
+      <w:pPr>
+        <w:pStyle w:val="BodyTextIndent"/>
+        <w:ind w:left="0"/>
+      </w:pPr>
+      <w:r>
+        <w:rPr>
+          <w:noProof/>
+        </w:rPr>
+        <mc:AlternateContent>
+          <mc:Choice Requires="wps">
+            <w:drawing>
+              <wp:anchor distT="0" distB="0" distL="114300" distR="114300" simplePos="0" relativeHeight="251671040" behindDoc="0" locked="0" layoutInCell="1" allowOverlap="1" wp14:anchorId="0B065162" wp14:editId="0C6CD76C">
+                <wp:simplePos x="0" y="0"/>
+                <wp:positionH relativeFrom="column">
+                  <wp:posOffset>0</wp:posOffset>
+                </wp:positionH>
+                <wp:positionV relativeFrom="paragraph">
+                  <wp:posOffset>20321</wp:posOffset>
+                </wp:positionV>
+                <wp:extent cx="1609725" cy="1428750"/>
+                <wp:effectExtent l="0" t="0" r="28575" b="19050"/>
+                <wp:wrapNone/>
+                <wp:docPr id="32" name="Rounded Rectangle 32"/>
+                <wp:cNvGraphicFramePr/>
+                <a:graphic xmlns:a="http://schemas.openxmlformats.org/drawingml/2006/main">
+                  <a:graphicData uri="http://schemas.microsoft.com/office/word/2010/wordprocessingShape">
+                    <wps:wsp>
+                      <wps:cNvSpPr/>
+                      <wps:spPr>
+                        <a:xfrm>
+                          <a:off x="0" y="0"/>
+                          <a:ext cx="1609725" cy="1428750"/>
+                        </a:xfrm>
+                        <a:prstGeom prst="roundRect">
+                          <a:avLst/>
+                        </a:prstGeom>
+                      </wps:spPr>
+                      <wps:style>
+                        <a:lnRef idx="2">
+                          <a:schemeClr val="accent1">
+                            <a:shade val="50000"/>
+                          </a:schemeClr>
+                        </a:lnRef>
+                        <a:fillRef idx="1">
+                          <a:schemeClr val="accent1"/>
+                        </a:fillRef>
+                        <a:effectRef idx="0">
+                          <a:schemeClr val="accent1"/>
+                        </a:effectRef>
+                        <a:fontRef idx="minor">
+                          <a:schemeClr val="lt1"/>
+                        </a:fontRef>
+                      </wps:style>
+                      <wps:txbx>
+                        <w:txbxContent>
+                          <w:p>
+                            <w:pPr>
+                              <w:jc w:val="center"/>
+                            </w:pPr>
+                            <w:r>
+                              <w:t>VeriHandy Users</w:t>
+                            </w:r>
+                          </w:p>
+                        </w:txbxContent>
+                      </wps:txbx>
+                      <wps:bodyPr rot="0" spcFirstLastPara="0" vertOverflow="overflow" horzOverflow="overflow" vert="horz" wrap="square" lIns="91440" tIns="45720" rIns="91440" bIns="45720" numCol="1" spcCol="0" rtlCol="0" fromWordArt="0" anchor="ctr" anchorCtr="0" forceAA="0" compatLnSpc="1">
+                        <a:prstTxWarp prst="textNoShape">
+                          <a:avLst/>
+                        </a:prstTxWarp>
+                        <a:noAutofit/>
+                      </wps:bodyPr>
+                    </wps:wsp>
+                  </a:graphicData>
+                </a:graphic>
+                <wp14:sizeRelV relativeFrom="margin">
+                  <wp14:pctHeight>0</wp14:pctHeight>
+                </wp14:sizeRelV>
+              </wp:anchor>
+            </w:drawing>
+          </mc:Choice>
+          <mc:Fallback>
+            <w:pict>
+              <v:roundrect w14:anchorId="0B065162" id="Rounded Rectangle 32" o:spid="_x0000_s1026" style="position:absolute;margin-left:0;margin-top:1.6pt;width:126.75pt;height:112.5pt;z-index:251671040;visibility:visible;mso-wrap-style:square;mso-height-percent:0;mso-wrap-distance-left:9pt;mso-wrap-distance-top:0;mso-wrap-distance-right:9pt;mso-wrap-distance-bottom:0;mso-position-horizontal:absolute;mso-position-horizontal-relative:text;mso-position-vertical:absolute;mso-position-vertical-relative:text;mso-height-percent:0;mso-height-relative:margin;v-text-anchor:middle" arcsize="10923f" o:gfxdata="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" fillcolor="#5b9bd5 [3204]" strokecolor="#1f4d78 [1604]" strokeweight="1pt">
+                <v:stroke joinstyle="miter"/>
+                <v:textbox>
+                  <w:txbxContent>
+                    <w:p>
+                      <w:pPr>
+                        <w:jc w:val="center"/>
+                      </w:pPr>
+                      <w:r>
+                        <w:t>VeriHandy Users</w:t>
+                      </w:r>
+                    </w:p>
+                  </w:txbxContent>
+                </v:textbox>
+              </v:roundrect>
+            </w:pict>
+          </mc:Fallback>
+        </mc:AlternateContent>
+      </w:r>
+      <w:r>
+        <w:rPr>
+          <w:noProof/>
+        </w:rPr>
+        <mc:AlternateContent>
+          <mc:Choice Requires="wps">
+            <w:drawing>
+              <wp:anchor distT="0" distB="0" distL="114300" distR="114300" simplePos="0" relativeHeight="251670016" behindDoc="0" locked="0" layoutInCell="1" allowOverlap="1" wp14:anchorId="46911443" wp14:editId="46C339DD">
+                <wp:simplePos x="0" y="0"/>
+                <wp:positionH relativeFrom="column">
+                  <wp:posOffset>3638550</wp:posOffset>
+                </wp:positionH>
+                <wp:positionV relativeFrom="paragraph">
+                  <wp:posOffset>20320</wp:posOffset>
+                </wp:positionV>
+                <wp:extent cx="2038350" cy="1428750"/>
+                <wp:effectExtent l="0" t="0" r="19050" b="19050"/>
+                <wp:wrapNone/>
+                <wp:docPr id="31" name="Rectangle 31"/>
+                <wp:cNvGraphicFramePr/>
+                <a:graphic xmlns:a="http://schemas.openxmlformats.org/drawingml/2006/main">
+                  <a:graphicData uri="http://schemas.microsoft.com/office/word/2010/wordprocessingShape">
+                    <wps:wsp>
+                      <wps:cNvSpPr/>
+                      <wps:spPr>
+                        <a:xfrm>
+                          <a:off x="0" y="0"/>
+                          <a:ext cx="2038350" cy="1428750"/>
+                        </a:xfrm>
+                        <a:prstGeom prst="rect">
+                          <a:avLst/>
+                        </a:prstGeom>
+                      </wps:spPr>
+                      <wps:style>
+                        <a:lnRef idx="2">
+                          <a:schemeClr val="accent1">
+                            <a:shade val="50000"/>
+                          </a:schemeClr>
+                        </a:lnRef>
+                        <a:fillRef idx="1">
+                          <a:schemeClr val="accent1"/>
+                        </a:fillRef>
+                        <a:effectRef idx="0">
+                          <a:schemeClr val="accent1"/>
+                        </a:effectRef>
+                        <a:fontRef idx="minor">
+                          <a:schemeClr val="lt1"/>
+                        </a:fontRef>
+                      </wps:style>
+                      <wps:txbx>
+                        <w:txbxContent>
+                          <w:p>
+                            <w:pPr>
+                              <w:jc w:val="center"/>
+                            </w:pPr>
+                            <w:r>
+                              <w:t>VeriHandy Server</w:t>
+                            </w:r>
+                          </w:p>
+                        </w:txbxContent>
+                      </wps:txbx>
+                      <wps:bodyPr rot="0" spcFirstLastPara="0" vertOverflow="overflow" horzOverflow="overflow" vert="horz" wrap="square" lIns="91440" tIns="45720" rIns="91440" bIns="45720" numCol="1" spcCol="0" rtlCol="0" fromWordArt="0" anchor="ctr" anchorCtr="0" forceAA="0" compatLnSpc="1">
+                        <a:prstTxWarp prst="textNoShape">
+                          <a:avLst/>
+                        </a:prstTxWarp>
+                        <a:noAutofit/>
+                      </wps:bodyPr>
+                    </wps:wsp>
+                  </a:graphicData>
+                </a:graphic>
+              </wp:anchor>
+            </w:drawing>
+          </mc:Choice>
+          <mc:Fallback>
+            <w:pict>
+              <v:rect w14:anchorId="46911443" id="Rectangle 31" o:spid="_x0000_s1027" style="position:absolute;margin-left:286.5pt;margin-top:1.6pt;width:160.5pt;height:112.5pt;z-index:251670016;visibility:visible;mso-wrap-style:square;mso-wrap-distance-left:9pt;mso-wrap-distance-top:0;mso-wrap-distance-right:9pt;mso-wrap-distance-bottom:0;mso-position-horizontal:absolute;mso-position-horizontal-relative:text;mso-position-vertical:absolute;mso-position-vertical-relative:text;v-text-anchor:middle" o:gfxdata="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" fillcolor="#5b9bd5 [3204]" strokecolor="#1f4d78 [1604]" strokeweight="1pt">
+                <v:textbox>
+                  <w:txbxContent>
+                    <w:p>
+                      <w:pPr>
+                        <w:jc w:val="center"/>
+                      </w:pPr>
+                      <w:r>
+                        <w:t>VeriHandy Server</w:t>
+                      </w:r>
+                    </w:p>
+                  </w:txbxContent>
+                </v:textbox>
+              </v:rect>
+            </w:pict>
+          </mc:Fallback>
+        </mc:AlternateContent>
+      </w:r>
+    </w:p>
+    <w:p>
+      <w:pPr>
+        <w:pStyle w:val="BodyTextIndent"/>
+        <w:ind w:left="0"/>
+      </w:pPr>
+      <w:r>
+        <w:rPr>
+          <w:noProof/>
+        </w:rPr>
+        <mc:AlternateContent>
+          <mc:Choice Requires="wps">
+            <w:drawing>
+              <wp:anchor distT="0" distB="0" distL="114300" distR="114300" simplePos="0" relativeHeight="251675136" behindDoc="0" locked="0" layoutInCell="1" allowOverlap="1" wp14:anchorId="6D13B483" wp14:editId="2800F190">
+                <wp:simplePos x="0" y="0"/>
+                <wp:positionH relativeFrom="column">
+                  <wp:posOffset>1666875</wp:posOffset>
+                </wp:positionH>
+                <wp:positionV relativeFrom="paragraph">
+                  <wp:posOffset>48895</wp:posOffset>
+                </wp:positionV>
+                <wp:extent cx="1857375" cy="381000"/>
+                <wp:effectExtent l="0" t="0" r="0" b="0"/>
+                <wp:wrapNone/>
+                <wp:docPr id="36" name="Text Box 36"/>
+                <wp:cNvGraphicFramePr/>
+                <a:graphic xmlns:a="http://schemas.openxmlformats.org/drawingml/2006/main">
+                  <a:graphicData uri="http://schemas.microsoft.com/office/word/2010/wordprocessingShape">
+                    <wps:wsp>
+                      <wps:cNvSpPr txBox="1"/>
+                      <wps:spPr>
+                        <a:xfrm>
+                          <a:off x="0" y="0"/>
+                          <a:ext cx="1857375" cy="381000"/>
+                        </a:xfrm>
+                        <a:prstGeom prst="rect">
+                          <a:avLst/>
+                        </a:prstGeom>
+                        <a:noFill/>
+                        <a:ln w="6350">
+                          <a:noFill/>
+                        </a:ln>
+                        <a:effectLst/>
+                      </wps:spPr>
+                      <wps:style>
+                        <a:lnRef idx="0">
+                          <a:schemeClr val="accent1"/>
+                        </a:lnRef>
+                        <a:fillRef idx="0">
+                          <a:schemeClr val="accent1"/>
+                        </a:fillRef>
+                        <a:effectRef idx="0">
+                          <a:schemeClr val="accent1"/>
+                        </a:effectRef>
+                        <a:fontRef idx="minor">
+                          <a:schemeClr val="dk1"/>
+                        </a:fontRef>
+                      </wps:style>
+                      <wps:txbx>
+                        <w:txbxContent>
+                          <w:p>
+                            <w:pPr>
+                              <w:rPr>
+                                <w:sz w:val="16"/>
+                                <w:szCs w:val="16"/>
+                              </w:rPr>
+                            </w:pPr>
+                            <w:r>
+                              <w:rPr>
+                                <w:sz w:val="16"/>
+                                <w:szCs w:val="16"/>
+                              </w:rPr>
+                              <w:t>User</w:t>
+                            </w:r>
+                            <w:r>
+                              <w:rPr>
+                                <w:sz w:val="16"/>
+                                <w:szCs w:val="16"/>
+                              </w:rPr>
+                              <w:t>s use web pages</w:t>
+                            </w:r>
+                            <w:r>
+                              <w:rPr>
+                                <w:sz w:val="16"/>
+                                <w:szCs w:val="16"/>
+                              </w:rPr>
+                              <w:t xml:space="preserve"> to communicate with server and utilize VeriHandy</w:t>
+                            </w:r>
+                          </w:p>
+                        </w:txbxContent>
+                      </wps:txbx>
+                      <wps:bodyPr rot="0" spcFirstLastPara="0" vertOverflow="overflow" horzOverflow="overflow" vert="horz" wrap="square" lIns="91440" tIns="45720" rIns="91440" bIns="45720" numCol="1" spcCol="0" rtlCol="0" fromWordArt="0" anchor="t" anchorCtr="0" forceAA="0" compatLnSpc="1">
+                        <a:prstTxWarp prst="textNoShape">
+                          <a:avLst/>
+                        </a:prstTxWarp>
+                        <a:noAutofit/>
+                      </wps:bodyPr>
+                    </wps:wsp>
+                  </a:graphicData>
+                </a:graphic>
+                <wp14:sizeRelV relativeFrom="margin">
+                  <wp14:pctHeight>0</wp14:pctHeight>
+                </wp14:sizeRelV>
+              </wp:anchor>
+            </w:drawing>
+          </mc:Choice>
+          <mc:Fallback>
+            <w:pict>
+              <v:shapetype w14:anchorId="6D13B483" id="_x0000_t202" coordsize="21600,21600" o:spt="202" path="m,l,21600r21600,l21600,xe">
+                <v:stroke joinstyle="miter"/>
+                <v:path gradientshapeok="t" o:connecttype="rect"/>
+              </v:shapetype>
+              <v:shape id="Text Box 36" o:spid="_x0000_s1028" type="#_x0000_t202" style="position:absolute;margin-left:131.25pt;margin-top:3.85pt;width:146.25pt;height:30pt;z-index:251675136;visibility:visible;mso-wrap-style:square;mso-height-percent:0;mso-wrap-distance-left:9pt;mso-wrap-distance-top:0;mso-wrap-distance-right:9pt;mso-wrap-distance-bottom:0;mso-position-horizontal:absolute;mso-position-horizontal-relative:text;mso-position-vertical:absolute;mso-position-vertical-relative:text;mso-height-percent:0;mso-height-relative:margin;v-text-anchor:top" o:gfxdata="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" filled="f" stroked="f" strokeweight=".5pt">
+                <v:textbox>
+                  <w:txbxContent>
+                    <w:p>
+                      <w:pPr>
+                        <w:rPr>
+                          <w:sz w:val="16"/>
+                          <w:szCs w:val="16"/>
+                        </w:rPr>
+                      </w:pPr>
+                      <w:r>
+                        <w:rPr>
+                          <w:sz w:val="16"/>
+                          <w:szCs w:val="16"/>
+                        </w:rPr>
+                        <w:t>User</w:t>
+                      </w:r>
+                      <w:r>
+                        <w:rPr>
+                          <w:sz w:val="16"/>
+                          <w:szCs w:val="16"/>
+                        </w:rPr>
+                        <w:t>s use web pages</w:t>
+                      </w:r>
+                      <w:r>
+                        <w:rPr>
+                          <w:sz w:val="16"/>
+                          <w:szCs w:val="16"/>
+                        </w:rPr>
+                        <w:t xml:space="preserve"> to communicate with server and utilize VeriHandy</w:t>
+                      </w:r>
+                    </w:p>
+                  </w:txbxContent>
+                </v:textbox>
+              </v:shape>
+            </w:pict>
+          </mc:Fallback>
+        </mc:AlternateContent>
+      </w:r>
+    </w:p>
+    <w:p>
+      <w:pPr>
+        <w:pStyle w:val="BodyTextIndent"/>
+        <w:ind w:left="0"/>
+      </w:pPr>
+    </w:p>
+    <w:p>
+      <w:pPr>
+        <w:pStyle w:val="BodyTextIndent"/>
+        <w:ind w:left="0"/>
+      </w:pPr>
+      <w:r>
+        <w:rPr>
+          <w:noProof/>
+        </w:rPr>
+        <mc:AlternateContent>
+          <mc:Choice Requires="wps">
+            <w:drawing>
+              <wp:anchor distT="0" distB="0" distL="114300" distR="114300" simplePos="0" relativeHeight="251672064" behindDoc="0" locked="0" layoutInCell="1" allowOverlap="1" wp14:anchorId="595298C5" wp14:editId="50BBB36E">
+                <wp:simplePos x="0" y="0"/>
+                <wp:positionH relativeFrom="column">
+                  <wp:posOffset>1609090</wp:posOffset>
+                </wp:positionH>
+                <wp:positionV relativeFrom="paragraph">
+                  <wp:posOffset>18415</wp:posOffset>
+                </wp:positionV>
+                <wp:extent cx="2028825" cy="0"/>
+                <wp:effectExtent l="0" t="76200" r="9525" b="95250"/>
+                <wp:wrapNone/>
+                <wp:docPr id="33" name="Straight Arrow Connector 33"/>
+                <wp:cNvGraphicFramePr/>
+                <a:graphic xmlns:a="http://schemas.openxmlformats.org/drawingml/2006/main">
+                  <a:graphicData uri="http://schemas.microsoft.com/office/word/2010/wordprocessingShape">
+                    <wps:wsp>
+                      <wps:cNvCnPr/>
+                      <wps:spPr>
+                        <a:xfrm>
+                          <a:off x="0" y="0"/>
+                          <a:ext cx="2028825" cy="0"/>
+                        </a:xfrm>
+                        <a:prstGeom prst="straightConnector1">
+                          <a:avLst/>
+                        </a:prstGeom>
+                        <a:ln w="25400">
+                          <a:solidFill>
+                            <a:schemeClr val="tx1"/>
+                          </a:solidFill>
+                          <a:tailEnd type="triangle"/>
+                        </a:ln>
+                      </wps:spPr>
+                      <wps:style>
+                        <a:lnRef idx="1">
+                          <a:schemeClr val="accent1"/>
+                        </a:lnRef>
+                        <a:fillRef idx="0">
+                          <a:schemeClr val="accent1"/>
+                        </a:fillRef>
+                        <a:effectRef idx="0">
+                          <a:schemeClr val="accent1"/>
+                        </a:effectRef>
+                        <a:fontRef idx="minor">
+                          <a:schemeClr val="tx1"/>
+                        </a:fontRef>
+                      </wps:style>
+                      <wps:bodyPr/>
+                    </wps:wsp>
+                  </a:graphicData>
+                </a:graphic>
+              </wp:anchor>
+            </w:drawing>
+          </mc:Choice>
+          <mc:Fallback>
+            <w:pict>
+              <v:shapetype w14:anchorId="1988EAE9" id="_x0000_t32" coordsize="21600,21600" o:spt="32" o:oned="t" path="m,l21600,21600e" filled="f">
+                <v:path arrowok="t" fillok="f" o:connecttype="none"/>
+                <o:lock v:ext="edit" shapetype="t"/>
+              </v:shapetype>
+              <v:shape id="Straight Arrow Connector 33" o:spid="_x0000_s1026" type="#_x0000_t32" style="position:absolute;margin-left:126.7pt;margin-top:1.45pt;width:159.75pt;height:0;z-index:251672064;visibility:visible;mso-wrap-style:square;mso-wrap-distance-left:9pt;mso-wrap-distance-top:0;mso-wrap-distance-right:9pt;mso-wrap-distance-bottom:0;mso-position-horizontal:absolute;mso-position-horizontal-relative:text;mso-position-vertical:absolute;mso-position-vertical-relative:text" o:gfxdata="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" strokecolor="black [3213]" strokeweight="2pt">
+                <v:stroke endarrow="block" joinstyle="miter"/>
+              </v:shape>
+            </w:pict>
+          </mc:Fallback>
+        </mc:AlternateContent>
+      </w:r>
+    </w:p>
+    <w:p>
+      <w:pPr>
+        <w:pStyle w:val="BodyTextIndent"/>
+        <w:ind w:left="0"/>
+      </w:pPr>
+      <w:r>
+        <w:rPr>
+          <w:noProof/>
+        </w:rPr>
+        <mc:AlternateContent>
+          <mc:Choice Requires="wps">
+            <w:drawing>
+              <wp:anchor distT="0" distB="0" distL="114300" distR="114300" simplePos="0" relativeHeight="251674112" behindDoc="0" locked="0" layoutInCell="1" allowOverlap="1" wp14:anchorId="309F5045" wp14:editId="6AD72840">
+                <wp:simplePos x="0" y="0"/>
+                <wp:positionH relativeFrom="column">
+                  <wp:posOffset>1666875</wp:posOffset>
+                </wp:positionH>
+                <wp:positionV relativeFrom="paragraph">
+                  <wp:posOffset>128905</wp:posOffset>
+                </wp:positionV>
+                <wp:extent cx="1914525" cy="628650"/>
+                <wp:effectExtent l="0" t="0" r="0" b="0"/>
+                <wp:wrapNone/>
+                <wp:docPr id="35" name="Text Box 35"/>
+                <wp:cNvGraphicFramePr/>
+                <a:graphic xmlns:a="http://schemas.openxmlformats.org/drawingml/2006/main">
+                  <a:graphicData uri="http://schemas.microsoft.com/office/word/2010/wordprocessingShape">
+                    <wps:wsp>
+                      <wps:cNvSpPr txBox="1"/>
+                      <wps:spPr>
+                        <a:xfrm>
+                          <a:off x="0" y="0"/>
+                          <a:ext cx="1914525" cy="628650"/>
+                        </a:xfrm>
+                        <a:prstGeom prst="rect">
+                          <a:avLst/>
+                        </a:prstGeom>
+                        <a:noFill/>
+                        <a:ln w="6350">
+                          <a:noFill/>
+                        </a:ln>
+                        <a:effectLst/>
+                      </wps:spPr>
+                      <wps:style>
+                        <a:lnRef idx="0">
+                          <a:schemeClr val="accent1"/>
+                        </a:lnRef>
+                        <a:fillRef idx="0">
+                          <a:schemeClr val="accent1"/>
+                        </a:fillRef>
+                        <a:effectRef idx="0">
+                          <a:schemeClr val="accent1"/>
+                        </a:effectRef>
+                        <a:fontRef idx="minor">
+                          <a:schemeClr val="dk1"/>
+                        </a:fontRef>
+                      </wps:style>
+                      <wps:txbx>
+                        <w:txbxContent>
+                          <w:p>
+                            <w:pPr>
+                              <w:rPr>
+                                <w:sz w:val="16"/>
+                                <w:szCs w:val="16"/>
+                              </w:rPr>
+                            </w:pPr>
+                            <w:r>
+                              <w:rPr>
+                                <w:sz w:val="16"/>
+                                <w:szCs w:val="16"/>
+                              </w:rPr>
+                              <w:t>Server sends information using Laravel and displays using HTML web pages</w:t>
+                            </w:r>
+                          </w:p>
+                        </w:txbxContent>
+                      </wps:txbx>
+                      <wps:bodyPr rot="0" spcFirstLastPara="0" vertOverflow="overflow" horzOverflow="overflow" vert="horz" wrap="square" lIns="91440" tIns="45720" rIns="91440" bIns="45720" numCol="1" spcCol="0" rtlCol="0" fromWordArt="0" anchor="t" anchorCtr="0" forceAA="0" compatLnSpc="1">
+                        <a:prstTxWarp prst="textNoShape">
+                          <a:avLst/>
+                        </a:prstTxWarp>
+                        <a:noAutofit/>
+                      </wps:bodyPr>
+                    </wps:wsp>
+                  </a:graphicData>
+                </a:graphic>
+                <wp14:sizeRelV relativeFrom="margin">
+                  <wp14:pctHeight>0</wp14:pctHeight>
+                </wp14:sizeRelV>
+              </wp:anchor>
+            </w:drawing>
+          </mc:Choice>
+          <mc:Fallback>
+            <w:pict>
+              <v:shape w14:anchorId="309F5045" id="Text Box 35" o:spid="_x0000_s1029" type="#_x0000_t202" style="position:absolute;margin-left:131.25pt;margin-top:10.15pt;width:150.75pt;height:49.5pt;z-index:251674112;visibility:visible;mso-wrap-style:square;mso-height-percent:0;mso-wrap-distance-left:9pt;mso-wrap-distance-top:0;mso-wrap-distance-right:9pt;mso-wrap-distance-bottom:0;mso-position-horizontal:absolute;mso-position-horizontal-relative:text;mso-position-vertical:absolute;mso-position-vertical-relative:text;mso-height-percent:0;mso-height-relative:margin;v-text-anchor:top" o:gfxdata="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" filled="f" stroked="f" strokeweight=".5pt">
+                <v:textbox>
+                  <w:txbxContent>
+                    <w:p>
+                      <w:pPr>
+                        <w:rPr>
+                          <w:sz w:val="16"/>
+                          <w:szCs w:val="16"/>
+                        </w:rPr>
+                      </w:pPr>
+                      <w:r>
+                        <w:rPr>
+                          <w:sz w:val="16"/>
+                          <w:szCs w:val="16"/>
+                        </w:rPr>
+                        <w:t>Server sends information using Laravel and displays using HTML web pages</w:t>
+                      </w:r>
+                    </w:p>
+                  </w:txbxContent>
+                </v:textbox>
+              </v:shape>
+            </w:pict>
+          </mc:Fallback>
+        </mc:AlternateContent>
+      </w:r>
+    </w:p>
+    <w:p>
+      <w:pPr>
+        <w:pStyle w:val="BodyTextIndent"/>
+        <w:ind w:left="0"/>
+      </w:pPr>
+    </w:p>
+    <w:p>
+      <w:pPr>
+        <w:pStyle w:val="BodyTextIndent"/>
+        <w:ind w:left="0"/>
+      </w:pPr>
+      <w:r>
+        <w:rPr>
+          <w:noProof/>
+        </w:rPr>
+        <mc:AlternateContent>
+          <mc:Choice Requires="wps">
+            <w:drawing>
+              <wp:anchor distT="0" distB="0" distL="114300" distR="114300" simplePos="0" relativeHeight="251673088" behindDoc="0" locked="0" layoutInCell="1" allowOverlap="1">
+                <wp:simplePos x="0" y="0"/>
+                <wp:positionH relativeFrom="column">
+                  <wp:posOffset>1609725</wp:posOffset>
+                </wp:positionH>
+                <wp:positionV relativeFrom="paragraph">
+                  <wp:posOffset>45085</wp:posOffset>
+                </wp:positionV>
+                <wp:extent cx="2028825" cy="19050"/>
+                <wp:effectExtent l="0" t="76200" r="0" b="95250"/>
+                <wp:wrapNone/>
+                <wp:docPr id="34" name="Straight Arrow Connector 34"/>
+                <wp:cNvGraphicFramePr/>
+                <a:graphic xmlns:a="http://schemas.openxmlformats.org/drawingml/2006/main">
+                  <a:graphicData uri="http://schemas.microsoft.com/office/word/2010/wordprocessingShape">
+                    <wps:wsp>
+                      <wps:cNvCnPr/>
+                      <wps:spPr>
+                        <a:xfrm flipH="1">
+                          <a:off x="0" y="0"/>
+                          <a:ext cx="2028825" cy="19050"/>
+                        </a:xfrm>
+                        <a:prstGeom prst="straightConnector1">
+                          <a:avLst/>
+                        </a:prstGeom>
+                        <a:ln w="31750">
+                          <a:solidFill>
+                            <a:schemeClr val="tx1"/>
+                          </a:solidFill>
+                          <a:tailEnd type="triangle"/>
+                        </a:ln>
+                      </wps:spPr>
+                      <wps:style>
+                        <a:lnRef idx="1">
+                          <a:schemeClr val="accent1"/>
+                        </a:lnRef>
+                        <a:fillRef idx="0">
+                          <a:schemeClr val="accent1"/>
+                        </a:fillRef>
+                        <a:effectRef idx="0">
+                          <a:schemeClr val="accent1"/>
+                        </a:effectRef>
+                        <a:fontRef idx="minor">
+                          <a:schemeClr val="tx1"/>
+                        </a:fontRef>
+                      </wps:style>
+                      <wps:bodyPr/>
+                    </wps:wsp>
+                  </a:graphicData>
+                </a:graphic>
+                <wp14:sizeRelV relativeFrom="margin">
+                  <wp14:pctHeight>0</wp14:pctHeight>
+                </wp14:sizeRelV>
+              </wp:anchor>
+            </w:drawing>
+          </mc:Choice>
+          <mc:Fallback>
+            <w:pict>
+              <v:shape w14:anchorId="60B3D178" id="Straight Arrow Connector 34" o:spid="_x0000_s1026" type="#_x0000_t32" style="position:absolute;margin-left:126.75pt;margin-top:3.55pt;width:159.75pt;height:1.5pt;flip:x;z-index:251673088;visibility:visible;mso-wrap-style:square;mso-height-percent:0;mso-wrap-distance-left:9pt;mso-wrap-distance-top:0;mso-wrap-distance-right:9pt;mso-wrap-distance-bottom:0;mso-position-horizontal:absolute;mso-position-horizontal-relative:text;mso-position-vertical:absolute;mso-position-vertical-relative:text;mso-height-percent:0;mso-height-relative:margin" o:gfxdata="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" strokecolor="black [3213]" strokeweight="2.5pt">
+                <v:stroke endarrow="block" joinstyle="miter"/>
+              </v:shape>
+            </w:pict>
+          </mc:Fallback>
+        </mc:AlternateContent>
+      </w:r>
+    </w:p>
+    <w:p>
+      <w:pPr>
+        <w:pStyle w:val="BodyTextIndent"/>
+        <w:ind w:left="0"/>
+      </w:pPr>
+    </w:p>
+    <w:p>
+      <w:pPr>
+        <w:pStyle w:val="BodyTextIndent"/>
+        <w:ind w:left="0"/>
+      </w:pPr>
+    </w:p>
+    <w:p>
+      <w:pPr>
+        <w:pStyle w:val="BodyTextIndent"/>
+        <w:ind w:left="0"/>
+      </w:pPr>
+      <w:r>
+        <w:t>The VeriHandy sys</w:t>
+      </w:r>
+      <w:r>
+        <w:t>tem uses a basic Client-Server Architecture as shown in Figure 2.1.1. The current system will utilize the Laravel php framework to assist this architecture and make implementing and testing the product easier.</w:t>
       </w:r>
     </w:p>
     <w:p>
@@ -562,7 +1211,15 @@
         <w:t>.</w:t>
       </w:r>
       <w:r>
-        <w:t xml:space="preserve"> Use the architecture drawings in Mr. Roache’s </w:t>
+        <w:t xml:space="preserve"> Use the architecture drawings in Mr. </w:t>
+      </w:r>
+      <w:proofErr w:type="spellStart"/>
+      <w:r>
+        <w:t>Roache’s</w:t>
+      </w:r>
+      <w:proofErr w:type="spellEnd"/>
+      <w:r>
+        <w:t xml:space="preserve"> </w:t>
       </w:r>
       <w:r>
         <w:rPr>
@@ -609,6 +1266,45 @@
         <w:pStyle w:val="BodyTextIndent"/>
         <w:ind w:left="0"/>
       </w:pPr>
+      <w:r>
+        <w:lastRenderedPageBreak/>
+        <w:t xml:space="preserve">The current architecture is responsible for communicating a variety of information between the user </w:t>
+      </w:r>
+      <w:r>
+        <w:t>and the server. This information includes unique usernames, passwords, location information, contact information, and job requesting information. This can break down the design into a few objects:</w:t>
+      </w:r>
+    </w:p>
+    <w:p>
+      <w:pPr>
+        <w:pStyle w:val="BodyTextIndent"/>
+        <w:numPr>
+          <w:ilvl w:val="0"/>
+          <w:numId w:val="27"/>
+        </w:numPr>
+      </w:pPr>
+      <w:r>
+        <w:t>Users (which can be either Customers or Workers)</w:t>
+      </w:r>
+      <w:bookmarkStart w:id="0" w:name="_GoBack"/>
+      <w:bookmarkEnd w:id="0"/>
+    </w:p>
+    <w:p>
+      <w:pPr>
+        <w:pStyle w:val="BodyTextIndent"/>
+        <w:numPr>
+          <w:ilvl w:val="0"/>
+          <w:numId w:val="27"/>
+        </w:numPr>
+      </w:pPr>
+      <w:r>
+        <w:t>Jobs</w:t>
+      </w:r>
+    </w:p>
+    <w:p>
+      <w:pPr>
+        <w:pStyle w:val="BodyTextIndent"/>
+        <w:ind w:left="0"/>
+      </w:pPr>
     </w:p>
     <w:p>
       <w:pPr>
@@ -768,7 +1464,6 @@
         <w:rPr>
           <w:u w:val="single"/>
         </w:rPr>
-        <w:lastRenderedPageBreak/>
         <w:t>O</w:t>
       </w:r>
       <w:r>
@@ -811,8 +1506,13 @@
         <w:t>(public, private, and protected</w:t>
       </w:r>
       <w:r>
-        <w:t>, constructors, accessors, and mutators</w:t>
-      </w:r>
+        <w:t xml:space="preserve">, constructors, accessors, and </w:t>
+      </w:r>
+      <w:proofErr w:type="spellStart"/>
+      <w:r>
+        <w:t>mutators</w:t>
+      </w:r>
+      <w:proofErr w:type="spellEnd"/>
       <w:r>
         <w:t xml:space="preserve">) </w:t>
       </w:r>
@@ -1084,7 +1784,15 @@
         <w:t xml:space="preserve"> name, data type</w:t>
       </w:r>
       <w:r>
-        <w:t xml:space="preserve"> (e.g., int, double)</w:t>
+        <w:t xml:space="preserve"> (e.g., </w:t>
+      </w:r>
+      <w:proofErr w:type="spellStart"/>
+      <w:r>
+        <w:t>int</w:t>
+      </w:r>
+      <w:proofErr w:type="spellEnd"/>
+      <w:r>
+        <w:t>, double)</w:t>
       </w:r>
       <w:r>
         <w:t xml:space="preserve">, </w:t>
@@ -1179,7 +1887,15 @@
         <w:t>a</w:t>
       </w:r>
       <w:r>
-        <w:t xml:space="preserve"> file, give its name, data type (e.g., int, double), size (e.g., strings), and description of what it represents. Basically, give all </w:t>
+        <w:t xml:space="preserve"> file, give its name, data type (e.g., </w:t>
+      </w:r>
+      <w:proofErr w:type="spellStart"/>
+      <w:r>
+        <w:t>int</w:t>
+      </w:r>
+      <w:proofErr w:type="spellEnd"/>
+      <w:r>
+        <w:t xml:space="preserve">, double), size (e.g., strings), and description of what it represents. Basically, give all </w:t>
       </w:r>
       <w:r>
         <w:t xml:space="preserve">of </w:t>
@@ -1292,7 +2008,6 @@
         <w:rPr>
           <w:b/>
         </w:rPr>
-        <w:lastRenderedPageBreak/>
         <w:t>Appendix A – Agreement Between Customer and Contractor</w:t>
       </w:r>
     </w:p>
@@ -4386,6 +5101,7 @@
                                 <w:sz w:val="20"/>
                               </w:rPr>
                             </w:pPr>
+                            <w:proofErr w:type="gramStart"/>
                             <w:r>
                               <w:rPr>
                                 <w:sz w:val="20"/>
@@ -4398,7 +5114,16 @@
                                 <w:bCs/>
                                 <w:sz w:val="20"/>
                               </w:rPr>
-                              <w:t xml:space="preserve">. . </w:t>
+                              <w:t>. .</w:t>
+                            </w:r>
+                            <w:proofErr w:type="gramEnd"/>
+                            <w:r>
+                              <w:rPr>
+                                <w:b/>
+                                <w:bCs/>
+                                <w:sz w:val="20"/>
+                              </w:rPr>
+                              <w:t xml:space="preserve"> </w:t>
                             </w:r>
                             <w:r>
                               <w:rPr>
@@ -4618,12 +5343,14 @@
       <w:r>
         <w:t xml:space="preserve">= </w:t>
       </w:r>
+      <w:proofErr w:type="spellStart"/>
       <w:r>
         <w:rPr>
           <w:i/>
         </w:rPr>
         <w:t>defaultValue</w:t>
       </w:r>
+      <w:proofErr w:type="spellEnd"/>
     </w:p>
     <w:p>
       <w:pPr>
@@ -4695,12 +5422,21 @@
       <w:r>
         <w:t xml:space="preserve">                        </w:t>
       </w:r>
+      <w:proofErr w:type="spellStart"/>
       <w:r>
         <w:rPr>
           <w:i/>
           <w:iCs/>
         </w:rPr>
-        <w:t xml:space="preserve">defaultValue </w:t>
+        <w:t>defaultValue</w:t>
+      </w:r>
+      <w:proofErr w:type="spellEnd"/>
+      <w:r>
+        <w:rPr>
+          <w:i/>
+          <w:iCs/>
+        </w:rPr>
+        <w:t xml:space="preserve"> </w:t>
       </w:r>
       <w:r>
         <w:t xml:space="preserve"> =  default value</w:t>
@@ -4859,12 +5595,14 @@
       <w:r>
         <w:t xml:space="preserve"> = </w:t>
       </w:r>
+      <w:proofErr w:type="spellStart"/>
       <w:r>
         <w:rPr>
           <w:i/>
         </w:rPr>
         <w:t>defaultValue</w:t>
       </w:r>
+      <w:proofErr w:type="spellEnd"/>
     </w:p>
     <w:p>
       <w:pPr>
@@ -4905,7 +5643,15 @@
         <w:ind w:left="0"/>
       </w:pPr>
       <w:r>
-        <w:t xml:space="preserve">                                                                                       inout  for input/output</w:t>
+        <w:t xml:space="preserve">                                                                                       </w:t>
+      </w:r>
+      <w:proofErr w:type="spellStart"/>
+      <w:r>
+        <w:t>inout</w:t>
+      </w:r>
+      <w:proofErr w:type="spellEnd"/>
+      <w:r>
+        <w:t xml:space="preserve">  for input/output</w:t>
       </w:r>
     </w:p>
     <w:p>
@@ -4991,12 +5737,14 @@
         <w:tab/>
         <w:t xml:space="preserve">       </w:t>
       </w:r>
+      <w:proofErr w:type="spellStart"/>
       <w:r>
         <w:rPr>
           <w:i/>
         </w:rPr>
         <w:t>defaultValue</w:t>
       </w:r>
+      <w:proofErr w:type="spellEnd"/>
       <w:r>
         <w:t xml:space="preserve"> = default value</w:t>
       </w:r>
@@ -5119,7 +5867,7 @@
         <w:rStyle w:val="PageNumber"/>
         <w:noProof/>
       </w:rPr>
-      <w:t>2</w:t>
+      <w:t>8</w:t>
     </w:r>
     <w:r>
       <w:rPr>
@@ -7001,6 +7749,119 @@
     </w:lvl>
   </w:abstractNum>
   <w:abstractNum w:abstractNumId="14" w15:restartNumberingAfterBreak="0">
+    <w:nsid w:val="4A347437"/>
+    <w:multiLevelType w:val="hybridMultilevel"/>
+    <w:tmpl w:val="764CA896"/>
+    <w:lvl w:ilvl="0" w:tplc="04090001">
+      <w:start w:val="1"/>
+      <w:numFmt w:val="bullet"/>
+      <w:lvlText w:val=""/>
+      <w:lvlJc w:val="left"/>
+      <w:pPr>
+        <w:ind w:left="720" w:hanging="360"/>
+      </w:pPr>
+      <w:rPr>
+        <w:rFonts w:ascii="Symbol" w:hAnsi="Symbol" w:hint="default"/>
+      </w:rPr>
+    </w:lvl>
+    <w:lvl w:ilvl="1" w:tplc="04090003" w:tentative="1">
+      <w:start w:val="1"/>
+      <w:numFmt w:val="bullet"/>
+      <w:lvlText w:val="o"/>
+      <w:lvlJc w:val="left"/>
+      <w:pPr>
+        <w:ind w:left="1440" w:hanging="360"/>
+      </w:pPr>
+      <w:rPr>
+        <w:rFonts w:ascii="Courier New" w:hAnsi="Courier New" w:cs="Courier New" w:hint="default"/>
+      </w:rPr>
+    </w:lvl>
+    <w:lvl w:ilvl="2" w:tplc="04090005" w:tentative="1">
+      <w:start w:val="1"/>
+      <w:numFmt w:val="bullet"/>
+      <w:lvlText w:val=""/>
+      <w:lvlJc w:val="left"/>
+      <w:pPr>
+        <w:ind w:left="2160" w:hanging="360"/>
+      </w:pPr>
+      <w:rPr>
+        <w:rFonts w:ascii="Wingdings" w:hAnsi="Wingdings" w:hint="default"/>
+      </w:rPr>
+    </w:lvl>
+    <w:lvl w:ilvl="3" w:tplc="04090001" w:tentative="1">
+      <w:start w:val="1"/>
+      <w:numFmt w:val="bullet"/>
+      <w:lvlText w:val=""/>
+      <w:lvlJc w:val="left"/>
+      <w:pPr>
+        <w:ind w:left="2880" w:hanging="360"/>
+      </w:pPr>
+      <w:rPr>
+        <w:rFonts w:ascii="Symbol" w:hAnsi="Symbol" w:hint="default"/>
+      </w:rPr>
+    </w:lvl>
+    <w:lvl w:ilvl="4" w:tplc="04090003" w:tentative="1">
+      <w:start w:val="1"/>
+      <w:numFmt w:val="bullet"/>
+      <w:lvlText w:val="o"/>
+      <w:lvlJc w:val="left"/>
+      <w:pPr>
+        <w:ind w:left="3600" w:hanging="360"/>
+      </w:pPr>
+      <w:rPr>
+        <w:rFonts w:ascii="Courier New" w:hAnsi="Courier New" w:cs="Courier New" w:hint="default"/>
+      </w:rPr>
+    </w:lvl>
+    <w:lvl w:ilvl="5" w:tplc="04090005" w:tentative="1">
+      <w:start w:val="1"/>
+      <w:numFmt w:val="bullet"/>
+      <w:lvlText w:val=""/>
+      <w:lvlJc w:val="left"/>
+      <w:pPr>
+        <w:ind w:left="4320" w:hanging="360"/>
+      </w:pPr>
+      <w:rPr>
+        <w:rFonts w:ascii="Wingdings" w:hAnsi="Wingdings" w:hint="default"/>
+      </w:rPr>
+    </w:lvl>
+    <w:lvl w:ilvl="6" w:tplc="04090001" w:tentative="1">
+      <w:start w:val="1"/>
+      <w:numFmt w:val="bullet"/>
+      <w:lvlText w:val=""/>
+      <w:lvlJc w:val="left"/>
+      <w:pPr>
+        <w:ind w:left="5040" w:hanging="360"/>
+      </w:pPr>
+      <w:rPr>
+        <w:rFonts w:ascii="Symbol" w:hAnsi="Symbol" w:hint="default"/>
+      </w:rPr>
+    </w:lvl>
+    <w:lvl w:ilvl="7" w:tplc="04090003" w:tentative="1">
+      <w:start w:val="1"/>
+      <w:numFmt w:val="bullet"/>
+      <w:lvlText w:val="o"/>
+      <w:lvlJc w:val="left"/>
+      <w:pPr>
+        <w:ind w:left="5760" w:hanging="360"/>
+      </w:pPr>
+      <w:rPr>
+        <w:rFonts w:ascii="Courier New" w:hAnsi="Courier New" w:cs="Courier New" w:hint="default"/>
+      </w:rPr>
+    </w:lvl>
+    <w:lvl w:ilvl="8" w:tplc="04090005" w:tentative="1">
+      <w:start w:val="1"/>
+      <w:numFmt w:val="bullet"/>
+      <w:lvlText w:val=""/>
+      <w:lvlJc w:val="left"/>
+      <w:pPr>
+        <w:ind w:left="6480" w:hanging="360"/>
+      </w:pPr>
+      <w:rPr>
+        <w:rFonts w:ascii="Wingdings" w:hAnsi="Wingdings" w:hint="default"/>
+      </w:rPr>
+    </w:lvl>
+  </w:abstractNum>
+  <w:abstractNum w:abstractNumId="15" w15:restartNumberingAfterBreak="0">
     <w:nsid w:val="56DE5378"/>
     <w:multiLevelType w:val="multilevel"/>
     <w:tmpl w:val="E990D3A6"/>
@@ -7140,7 +8001,7 @@
       </w:rPr>
     </w:lvl>
   </w:abstractNum>
-  <w:abstractNum w:abstractNumId="15" w15:restartNumberingAfterBreak="0">
+  <w:abstractNum w:abstractNumId="16" w15:restartNumberingAfterBreak="0">
     <w:nsid w:val="57094755"/>
     <w:multiLevelType w:val="hybridMultilevel"/>
     <w:tmpl w:val="7384F7FC"/>
@@ -7289,7 +8150,7 @@
       </w:rPr>
     </w:lvl>
   </w:abstractNum>
-  <w:abstractNum w:abstractNumId="16" w15:restartNumberingAfterBreak="0">
+  <w:abstractNum w:abstractNumId="17" w15:restartNumberingAfterBreak="0">
     <w:nsid w:val="5933324E"/>
     <w:multiLevelType w:val="multilevel"/>
     <w:tmpl w:val="735E62D6"/>
@@ -7408,7 +8269,7 @@
       </w:pPr>
     </w:lvl>
   </w:abstractNum>
-  <w:abstractNum w:abstractNumId="17" w15:restartNumberingAfterBreak="0">
+  <w:abstractNum w:abstractNumId="18" w15:restartNumberingAfterBreak="0">
     <w:nsid w:val="5F08706D"/>
     <w:multiLevelType w:val="hybridMultilevel"/>
     <w:tmpl w:val="68BA1132"/>
@@ -7524,7 +8385,7 @@
       </w:pPr>
     </w:lvl>
   </w:abstractNum>
-  <w:abstractNum w:abstractNumId="18" w15:restartNumberingAfterBreak="0">
+  <w:abstractNum w:abstractNumId="19" w15:restartNumberingAfterBreak="0">
     <w:nsid w:val="5F614D22"/>
     <w:multiLevelType w:val="hybridMultilevel"/>
     <w:tmpl w:val="8EA8690A"/>
@@ -7637,7 +8498,7 @@
       </w:pPr>
     </w:lvl>
   </w:abstractNum>
-  <w:abstractNum w:abstractNumId="19" w15:restartNumberingAfterBreak="0">
+  <w:abstractNum w:abstractNumId="20" w15:restartNumberingAfterBreak="0">
     <w:nsid w:val="62CB54C6"/>
     <w:multiLevelType w:val="hybridMultilevel"/>
     <w:tmpl w:val="105CE41C"/>
@@ -7753,7 +8614,7 @@
       </w:pPr>
     </w:lvl>
   </w:abstractNum>
-  <w:abstractNum w:abstractNumId="20" w15:restartNumberingAfterBreak="0">
+  <w:abstractNum w:abstractNumId="21" w15:restartNumberingAfterBreak="0">
     <w:nsid w:val="65151DDB"/>
     <w:multiLevelType w:val="hybridMultilevel"/>
     <w:tmpl w:val="598E371E"/>
@@ -7868,7 +8729,7 @@
       </w:pPr>
     </w:lvl>
   </w:abstractNum>
-  <w:abstractNum w:abstractNumId="21" w15:restartNumberingAfterBreak="0">
+  <w:abstractNum w:abstractNumId="22" w15:restartNumberingAfterBreak="0">
     <w:nsid w:val="663A193E"/>
     <w:multiLevelType w:val="hybridMultilevel"/>
     <w:tmpl w:val="324A8A7A"/>
@@ -8017,7 +8878,7 @@
       </w:rPr>
     </w:lvl>
   </w:abstractNum>
-  <w:abstractNum w:abstractNumId="22" w15:restartNumberingAfterBreak="0">
+  <w:abstractNum w:abstractNumId="23" w15:restartNumberingAfterBreak="0">
     <w:nsid w:val="6782413C"/>
     <w:multiLevelType w:val="hybridMultilevel"/>
     <w:tmpl w:val="985C7B8C"/>
@@ -8166,7 +9027,7 @@
       </w:rPr>
     </w:lvl>
   </w:abstractNum>
-  <w:abstractNum w:abstractNumId="23" w15:restartNumberingAfterBreak="0">
+  <w:abstractNum w:abstractNumId="24" w15:restartNumberingAfterBreak="0">
     <w:nsid w:val="6DD67D19"/>
     <w:multiLevelType w:val="multilevel"/>
     <w:tmpl w:val="D662F3C6"/>
@@ -8306,7 +9167,7 @@
       </w:rPr>
     </w:lvl>
   </w:abstractNum>
-  <w:abstractNum w:abstractNumId="24" w15:restartNumberingAfterBreak="0">
+  <w:abstractNum w:abstractNumId="25" w15:restartNumberingAfterBreak="0">
     <w:nsid w:val="75A04E63"/>
     <w:multiLevelType w:val="multilevel"/>
     <w:tmpl w:val="1C509486"/>
@@ -8446,7 +9307,7 @@
       </w:rPr>
     </w:lvl>
   </w:abstractNum>
-  <w:abstractNum w:abstractNumId="25" w15:restartNumberingAfterBreak="0">
+  <w:abstractNum w:abstractNumId="26" w15:restartNumberingAfterBreak="0">
     <w:nsid w:val="7F150AE2"/>
     <w:multiLevelType w:val="multilevel"/>
     <w:tmpl w:val="4A2CE3FC"/>
@@ -8598,7 +9459,7 @@
     <w:abstractNumId w:val="10"/>
   </w:num>
   <w:num w:numId="2">
-    <w:abstractNumId w:val="18"/>
+    <w:abstractNumId w:val="19"/>
   </w:num>
   <w:num w:numId="3">
     <w:abstractNumId w:val="5"/>
@@ -8613,22 +9474,22 @@
     <w:abstractNumId w:val="7"/>
   </w:num>
   <w:num w:numId="7">
-    <w:abstractNumId w:val="20"/>
+    <w:abstractNumId w:val="21"/>
   </w:num>
   <w:num w:numId="8">
-    <w:abstractNumId w:val="22"/>
+    <w:abstractNumId w:val="23"/>
   </w:num>
   <w:num w:numId="9">
-    <w:abstractNumId w:val="15"/>
+    <w:abstractNumId w:val="16"/>
   </w:num>
   <w:num w:numId="10">
-    <w:abstractNumId w:val="21"/>
+    <w:abstractNumId w:val="22"/>
   </w:num>
   <w:num w:numId="11">
     <w:abstractNumId w:val="12"/>
   </w:num>
   <w:num w:numId="12">
-    <w:abstractNumId w:val="24"/>
+    <w:abstractNumId w:val="25"/>
   </w:num>
   <w:num w:numId="13">
     <w:abstractNumId w:val="1"/>
@@ -8640,10 +9501,10 @@
     <w:abstractNumId w:val="8"/>
   </w:num>
   <w:num w:numId="16">
-    <w:abstractNumId w:val="23"/>
+    <w:abstractNumId w:val="24"/>
   </w:num>
   <w:num w:numId="17">
-    <w:abstractNumId w:val="14"/>
+    <w:abstractNumId w:val="15"/>
   </w:num>
   <w:num w:numId="18">
     <w:abstractNumId w:val="2"/>
@@ -8658,19 +9519,22 @@
     <w:abstractNumId w:val="4"/>
   </w:num>
   <w:num w:numId="22">
-    <w:abstractNumId w:val="25"/>
+    <w:abstractNumId w:val="26"/>
   </w:num>
   <w:num w:numId="23">
     <w:abstractNumId w:val="13"/>
   </w:num>
   <w:num w:numId="24">
-    <w:abstractNumId w:val="19"/>
+    <w:abstractNumId w:val="20"/>
   </w:num>
   <w:num w:numId="25">
+    <w:abstractNumId w:val="18"/>
+  </w:num>
+  <w:num w:numId="26">
     <w:abstractNumId w:val="17"/>
   </w:num>
-  <w:num w:numId="26">
-    <w:abstractNumId w:val="16"/>
+  <w:num w:numId="27">
+    <w:abstractNumId w:val="14"/>
   </w:num>
 </w:numbering>
 </file>

</xml_diff>

<commit_message>
Made updates to the System Design Document
</commit_message>
<xml_diff>
--- a/System Design/System Design Document.docx
+++ b/System Design/System Design Document.docx
@@ -4,190 +4,9 @@
   <w:body>
     <w:p>
       <w:pPr>
-        <w:pStyle w:val="Heading1"/>
         <w:jc w:val="center"/>
-        <w:rPr>
-          <w:rFonts w:ascii="Times New Roman" w:hAnsi="Times New Roman"/>
-          <w:b w:val="0"/>
-          <w:bCs w:val="0"/>
-        </w:rPr>
-      </w:pPr>
-      <w:r>
-        <w:rPr>
-          <w:rFonts w:ascii="Times New Roman" w:hAnsi="Times New Roman"/>
-          <w:b w:val="0"/>
-          <w:bCs w:val="0"/>
-        </w:rPr>
-        <w:t>CMSC 345</w:t>
-      </w:r>
-    </w:p>
-    <w:p>
-      <w:pPr>
-        <w:pStyle w:val="Heading3"/>
-        <w:rPr>
-          <w:rFonts w:ascii="Times New Roman" w:hAnsi="Times New Roman" w:cs="Times New Roman"/>
-        </w:rPr>
-      </w:pPr>
-      <w:r>
-        <w:rPr>
-          <w:rFonts w:ascii="Times New Roman" w:hAnsi="Times New Roman" w:cs="Times New Roman"/>
-        </w:rPr>
-        <w:t>Software Design and Development</w:t>
-      </w:r>
-    </w:p>
-    <w:p>
-      <w:pPr>
-        <w:pStyle w:val="Heading1"/>
-        <w:jc w:val="center"/>
-        <w:rPr>
-          <w:rFonts w:ascii="Times New Roman" w:hAnsi="Times New Roman"/>
-          <w:b w:val="0"/>
-          <w:bCs w:val="0"/>
-        </w:rPr>
-      </w:pPr>
-      <w:r>
-        <w:rPr>
-          <w:rFonts w:ascii="Times New Roman" w:hAnsi="Times New Roman"/>
-          <w:b w:val="0"/>
-          <w:bCs w:val="0"/>
-        </w:rPr>
-        <w:t>(Adapted from Susan Mitchell)</w:t>
-      </w:r>
-    </w:p>
-    <w:p/>
-    <w:p/>
-    <w:p>
-      <w:pPr>
-        <w:pStyle w:val="Heading1"/>
-        <w:jc w:val="center"/>
-        <w:rPr>
-          <w:rFonts w:ascii="Times New Roman" w:hAnsi="Times New Roman"/>
-        </w:rPr>
-      </w:pPr>
-      <w:r>
-        <w:rPr>
-          <w:rFonts w:ascii="Times New Roman" w:hAnsi="Times New Roman"/>
-        </w:rPr>
-        <w:t>System Design Document Template</w:t>
-      </w:r>
-    </w:p>
-    <w:p>
-      <w:pPr>
-        <w:jc w:val="center"/>
-      </w:pPr>
-    </w:p>
-    <w:p>
-      <w:pPr>
-        <w:jc w:val="center"/>
-      </w:pPr>
-    </w:p>
-    <w:p/>
-    <w:p/>
-    <w:p>
-      <w:r>
-        <w:t>Writing Instructions</w:t>
-      </w:r>
-    </w:p>
-    <w:p/>
-    <w:p>
-      <w:pPr>
-        <w:ind w:left="360"/>
-      </w:pPr>
-      <w:r>
-        <w:t xml:space="preserve">Use the materials posted under the Writing Resources button on Blackboard as references for grammar, spelling, </w:t>
-      </w:r>
-      <w:proofErr w:type="gramStart"/>
-      <w:r>
-        <w:t>punctuation</w:t>
-      </w:r>
-      <w:proofErr w:type="gramEnd"/>
-      <w:r>
-        <w:t>, formatting, and writing style.</w:t>
-      </w:r>
-    </w:p>
-    <w:p/>
-    <w:p/>
-    <w:p>
-      <w:r>
-        <w:t>Be sure that your document is</w:t>
-      </w:r>
-    </w:p>
-    <w:p/>
-    <w:p>
-      <w:pPr>
-        <w:numPr>
-          <w:ilvl w:val="0"/>
-          <w:numId w:val="8"/>
-        </w:numPr>
-        <w:spacing w:before="100" w:after="100"/>
-      </w:pPr>
-      <w:r>
-        <w:t xml:space="preserve">Complete - No information is missing </w:t>
-      </w:r>
-    </w:p>
-    <w:p>
-      <w:pPr>
-        <w:numPr>
-          <w:ilvl w:val="0"/>
-          <w:numId w:val="8"/>
-        </w:numPr>
-        <w:spacing w:before="100" w:after="100"/>
-      </w:pPr>
-      <w:r>
-        <w:t>Clear - Every sentence's meaning must be clear to all parties</w:t>
-      </w:r>
-    </w:p>
-    <w:p>
-      <w:pPr>
-        <w:numPr>
-          <w:ilvl w:val="0"/>
-          <w:numId w:val="8"/>
-        </w:numPr>
-        <w:spacing w:before="100" w:after="100"/>
-      </w:pPr>
-      <w:r>
-        <w:t xml:space="preserve">Consistent – The writing style and notation is consistent throughout the document and the document does not contradict itself </w:t>
-      </w:r>
-    </w:p>
-    <w:p>
-      <w:pPr>
-        <w:numPr>
-          <w:ilvl w:val="0"/>
-          <w:numId w:val="8"/>
-        </w:numPr>
-        <w:spacing w:before="100" w:after="100"/>
-      </w:pPr>
-      <w:r>
-        <w:t xml:space="preserve">Verifiable - All requirements and other facts stated are verifiable </w:t>
-      </w:r>
-    </w:p>
-    <w:p/>
-    <w:p/>
-    <w:p>
-      <w:r>
-        <w:t>Remember that you are required to do a team review of this document.</w:t>
-      </w:r>
-    </w:p>
-    <w:p/>
-    <w:p>
-      <w:pPr>
-        <w:pStyle w:val="NormalWeb"/>
-      </w:pPr>
-      <w:r>
-        <w:t xml:space="preserve">When you think you are done with the SDD, ask yourself, "Could someone who was not part of the development of this SDD write the corresponding code?" </w:t>
-      </w:r>
-    </w:p>
-    <w:p>
-      <w:r>
-        <w:br w:type="page"/>
-      </w:r>
-    </w:p>
-    <w:p>
-      <w:pPr>
-        <w:jc w:val="center"/>
-      </w:pPr>
-      <w:r>
-        <w:lastRenderedPageBreak/>
+      </w:pPr>
+      <w:r>
         <w:t>VeriHandy</w:t>
       </w:r>
     </w:p>
@@ -343,15 +162,7 @@
     <w:p/>
     <w:p>
       <w:r>
-        <w:t xml:space="preserve">Appendix </w:t>
-      </w:r>
-      <w:proofErr w:type="gramStart"/>
-      <w:r>
-        <w:t>A</w:t>
-      </w:r>
-      <w:proofErr w:type="gramEnd"/>
-      <w:r>
-        <w:t xml:space="preserve"> – Agreement Between Customer and Contractor</w:t>
+        <w:t>Appendix A – Agreement Between Customer and Contractor</w:t>
       </w:r>
     </w:p>
     <w:p/>
@@ -410,22 +221,17 @@
     </w:p>
     <w:p>
       <w:r>
-        <w:t>State the purpose of the document and specify the intended readership. Briefly summarize the content. [One paragraph]</w:t>
+        <w:t>This document serves as an overview of the design for the VeriHandy application, whose requirements are laid out in the System Requirements Document. Includes information about the architecture</w:t>
+      </w:r>
+      <w:r>
+        <w:t xml:space="preserve"> and database</w:t>
+      </w:r>
+      <w:r>
+        <w:t>, as well as notes about how design will be carried out, and the relationships between parts of the architecture.</w:t>
       </w:r>
     </w:p>
     <w:p/>
     <w:p>
-      <w:r>
-        <w:t>This document serves as an overview of the design for the VeriHandy application, whose requirements are laid out in the System Requirements Document. Includes information about the architecture</w:t>
-      </w:r>
-      <w:r>
-        <w:t xml:space="preserve"> and database</w:t>
-      </w:r>
-      <w:r>
-        <w:t xml:space="preserve"> </w:t>
-      </w:r>
-    </w:p>
-    <w:p>
       <w:pPr>
         <w:ind w:firstLine="720"/>
       </w:pPr>
@@ -434,12 +240,6 @@
       <w:r>
         <w:t>1.2 References</w:t>
       </w:r>
-    </w:p>
-    <w:p>
-      <w:pPr>
-        <w:pStyle w:val="BodyTextIndent"/>
-        <w:ind w:left="0"/>
-      </w:pPr>
     </w:p>
     <w:p>
       <w:pPr>
@@ -449,27 +249,61 @@
         <w:adjustRightInd/>
         <w:ind w:left="0"/>
       </w:pPr>
-      <w:r>
-        <w:t xml:space="preserve">Provide a list of all applicable and referenced documents and other media.  Minimally, references to the SRS and UI Design Document go here.  If you used any other documents or references to arrive at this design (e.g., the </w:t>
-      </w:r>
-      <w:smartTag w:uri="urn:schemas-microsoft-com:office:smarttags" w:element="City">
-        <w:smartTag w:uri="urn:schemas-microsoft-com:office:smarttags" w:element="place">
-          <w:r>
-            <w:t>Somerville</w:t>
-          </w:r>
-        </w:smartTag>
-      </w:smartTag>
-      <w:r>
-        <w:t xml:space="preserve"> text, UML references, documents provided by the customer, websites), list them here.  </w:t>
-      </w:r>
-      <w:r>
-        <w:t>See the Writing Resources on Blackboard for the appropriate formats for references.</w:t>
-      </w:r>
-    </w:p>
-    <w:p>
-      <w:pPr>
-        <w:pStyle w:val="BodyTextIndent"/>
-        <w:ind w:left="720"/>
+    </w:p>
+    <w:p>
+      <w:pPr>
+        <w:pStyle w:val="BodyTextIndent2"/>
+        <w:numPr>
+          <w:ilvl w:val="0"/>
+          <w:numId w:val="28"/>
+        </w:numPr>
+        <w:autoSpaceDE/>
+        <w:autoSpaceDN/>
+        <w:adjustRightInd/>
+      </w:pPr>
+      <w:r>
+        <w:t>VeriHandy System Design Document</w:t>
+      </w:r>
+    </w:p>
+    <w:p>
+      <w:pPr>
+        <w:pStyle w:val="BodyTextIndent"/>
+        <w:numPr>
+          <w:ilvl w:val="0"/>
+          <w:numId w:val="28"/>
+        </w:numPr>
+      </w:pPr>
+      <w:r>
+        <w:t>VeriHandy UI Design Document</w:t>
+      </w:r>
+    </w:p>
+    <w:p>
+      <w:pPr>
+        <w:pStyle w:val="BodyTextIndent"/>
+        <w:numPr>
+          <w:ilvl w:val="0"/>
+          <w:numId w:val="28"/>
+        </w:numPr>
+      </w:pPr>
+      <w:r>
+        <w:t xml:space="preserve">Laravel PHP Framework – found at </w:t>
+      </w:r>
+      <w:hyperlink r:id="rId7" w:history="1">
+        <w:r>
+          <w:rPr>
+            <w:rStyle w:val="Hyperlink"/>
+          </w:rPr>
+          <w:t>http://laravel.com/</w:t>
+        </w:r>
+      </w:hyperlink>
+      <w:r>
+        <w:t>, upon request of Shawn Squire</w:t>
+      </w:r>
+    </w:p>
+    <w:p>
+      <w:pPr>
+        <w:pStyle w:val="BodyTextIndent"/>
+        <w:ind w:left="0"/>
       </w:pPr>
     </w:p>
     <w:p>
@@ -1184,120 +1018,152 @@
         <w:t>The VeriHandy sys</w:t>
       </w:r>
       <w:r>
-        <w:t>tem uses a basic Client-Server Architecture as shown in Figure 2.1.1. The current system will utilize the Laravel php framework to assist this architecture and make implementing and testing the product easier.</w:t>
-      </w:r>
-    </w:p>
-    <w:p>
-      <w:pPr>
-        <w:pStyle w:val="BodyTextIndent"/>
-        <w:ind w:left="0"/>
-      </w:pPr>
-    </w:p>
-    <w:p>
-      <w:pPr>
-        <w:pStyle w:val="BodyTextIndent"/>
-        <w:ind w:left="0"/>
-      </w:pPr>
-      <w:r>
-        <w:t>I</w:t>
-      </w:r>
-      <w:r>
-        <w:t xml:space="preserve">llustrate and describe as much as you currently know about the system’s </w:t>
-      </w:r>
-      <w:r>
-        <w:t>architecture</w:t>
-      </w:r>
-      <w:r>
-        <w:t>.</w:t>
-      </w:r>
-      <w:r>
-        <w:t xml:space="preserve"> Use the architecture drawings in Mr. </w:t>
-      </w:r>
-      <w:proofErr w:type="spellStart"/>
-      <w:r>
-        <w:t>Roache’s</w:t>
-      </w:r>
-      <w:proofErr w:type="spellEnd"/>
-      <w:r>
-        <w:t xml:space="preserve"> </w:t>
-      </w:r>
-      <w:r>
-        <w:rPr>
-          <w:i/>
-        </w:rPr>
-        <w:t>Software Design: Requirements to Code</w:t>
-      </w:r>
-      <w:r>
-        <w:t xml:space="preserve"> lecture as a guide. </w:t>
-      </w:r>
-      <w:r>
-        <w:t>You may also want to search the web for other examples.</w:t>
-      </w:r>
-    </w:p>
-    <w:p>
-      <w:pPr>
-        <w:pStyle w:val="BodyTextIndent"/>
-        <w:ind w:left="0"/>
-      </w:pPr>
-    </w:p>
-    <w:p>
-      <w:pPr>
-        <w:pStyle w:val="BodyTextIndent"/>
-        <w:ind w:left="0"/>
-      </w:pPr>
-      <w:r>
-        <w:t>[</w:t>
-      </w:r>
-      <w:r>
-        <w:t>Two to three</w:t>
-      </w:r>
-      <w:r>
-        <w:t xml:space="preserve"> substantial paragraphs]</w:t>
-      </w:r>
-    </w:p>
-    <w:p>
-      <w:pPr>
-        <w:pStyle w:val="BodyTextIndent"/>
-        <w:ind w:left="0"/>
-      </w:pPr>
-    </w:p>
-    <w:p>
-      <w:pPr>
-        <w:pStyle w:val="BodyTextIndent"/>
-        <w:ind w:left="0"/>
-      </w:pPr>
-      <w:r>
-        <w:lastRenderedPageBreak/>
+        <w:t>tem uses a basic Client-Server Architecture as shown in Figure 2.1.1. The current sys</w:t>
+      </w:r>
+      <w:r>
+        <w:t>tem will utilize the Laravel PHP F</w:t>
+      </w:r>
+      <w:r>
+        <w:t>ramework to assist this architecture and make implementing and testing the product easier.</w:t>
+      </w:r>
+    </w:p>
+    <w:p>
+      <w:pPr>
+        <w:pStyle w:val="BodyTextIndent"/>
+        <w:ind w:left="0"/>
+      </w:pPr>
+    </w:p>
+    <w:p>
+      <w:pPr>
+        <w:pStyle w:val="BodyTextIndent"/>
+        <w:ind w:left="0"/>
+      </w:pPr>
+      <w:r>
         <w:t xml:space="preserve">The current architecture is responsible for communicating a variety of information between the user </w:t>
       </w:r>
       <w:r>
-        <w:t>and the server. This information includes unique usernames, passwords, location information, contact information, and job requesting information. This can break down the design into a few objects:</w:t>
-      </w:r>
+        <w:t>and the server. This information includes unique usernames, passwords, location information, contact information, and job requesting information. This can break</w:t>
+      </w:r>
+      <w:r>
+        <w:t xml:space="preserve"> down the design into a few main parts:</w:t>
+      </w:r>
+    </w:p>
+    <w:p>
+      <w:pPr>
+        <w:pStyle w:val="BodyTextIndent"/>
+        <w:ind w:left="0"/>
+      </w:pPr>
     </w:p>
     <w:p>
       <w:pPr>
         <w:pStyle w:val="BodyTextIndent"/>
         <w:numPr>
           <w:ilvl w:val="0"/>
-          <w:numId w:val="27"/>
+          <w:numId w:val="29"/>
         </w:numPr>
       </w:pPr>
       <w:r>
-        <w:t>Users (which can be either Customers or Workers)</w:t>
-      </w:r>
-      <w:bookmarkStart w:id="0" w:name="_GoBack"/>
-      <w:bookmarkEnd w:id="0"/>
+        <w:t>Users</w:t>
+      </w:r>
+    </w:p>
+    <w:p>
+      <w:pPr>
+        <w:pStyle w:val="BodyTextIndent"/>
+        <w:numPr>
+          <w:ilvl w:val="1"/>
+          <w:numId w:val="29"/>
+        </w:numPr>
+      </w:pPr>
+      <w:r>
+        <w:t>Interact with the server through a UI outlined in the VeriHandy UI Document</w:t>
+      </w:r>
+    </w:p>
+    <w:p>
+      <w:pPr>
+        <w:pStyle w:val="BodyTextIndent"/>
+        <w:numPr>
+          <w:ilvl w:val="1"/>
+          <w:numId w:val="29"/>
+        </w:numPr>
+      </w:pPr>
+      <w:r>
+        <w:t>Information is requested</w:t>
+      </w:r>
+      <w:r>
+        <w:t xml:space="preserve"> by users</w:t>
+      </w:r>
+      <w:r>
+        <w:t>, such as job listings an</w:t>
+      </w:r>
+      <w:r>
+        <w:t xml:space="preserve">d account information, </w:t>
+      </w:r>
+      <w:r>
+        <w:t>from the server</w:t>
+      </w:r>
+    </w:p>
+    <w:p>
+      <w:pPr>
+        <w:pStyle w:val="BodyTextIndent"/>
+        <w:numPr>
+          <w:ilvl w:val="1"/>
+          <w:numId w:val="29"/>
+        </w:numPr>
+      </w:pPr>
+      <w:r>
+        <w:lastRenderedPageBreak/>
+        <w:t xml:space="preserve">Information is </w:t>
+      </w:r>
+      <w:r>
+        <w:t>given by users, such as their ID, password, search parameters, and job information</w:t>
+      </w:r>
     </w:p>
     <w:p>
       <w:pPr>
         <w:pStyle w:val="BodyTextIndent"/>
         <w:numPr>
           <w:ilvl w:val="0"/>
-          <w:numId w:val="27"/>
+          <w:numId w:val="29"/>
         </w:numPr>
       </w:pPr>
       <w:r>
-        <w:t>Jobs</w:t>
+        <w:t>Server</w:t>
+      </w:r>
+    </w:p>
+    <w:p>
+      <w:pPr>
+        <w:pStyle w:val="BodyTextIndent"/>
+        <w:numPr>
+          <w:ilvl w:val="1"/>
+          <w:numId w:val="29"/>
+        </w:numPr>
+      </w:pPr>
+      <w:r>
+        <w:t>Stores jobs, job information, user account information, and reviews</w:t>
+      </w:r>
+    </w:p>
+    <w:p>
+      <w:pPr>
+        <w:pStyle w:val="BodyTextIndent"/>
+        <w:numPr>
+          <w:ilvl w:val="1"/>
+          <w:numId w:val="29"/>
+        </w:numPr>
+      </w:pPr>
+      <w:r>
+        <w:t>Communicates requests</w:t>
+      </w:r>
+      <w:r>
+        <w:t xml:space="preserve"> and receives</w:t>
+      </w:r>
+      <w:r>
+        <w:t xml:space="preserve"> to</w:t>
+      </w:r>
+      <w:r>
+        <w:t xml:space="preserve"> and from Users</w:t>
+      </w:r>
+      <w:r>
+        <w:t xml:space="preserve"> through the UI outlined in VeriHandy UI Document</w:t>
       </w:r>
     </w:p>
     <w:p>
@@ -1366,218 +1232,6 @@
       </w:r>
       <w:r>
         <w:t>Provide diagrams as follows:</w:t>
-      </w:r>
-    </w:p>
-    <w:p>
-      <w:pPr>
-        <w:pStyle w:val="BodyTextIndent"/>
-        <w:ind w:left="0"/>
-      </w:pPr>
-    </w:p>
-    <w:p>
-      <w:pPr>
-        <w:pStyle w:val="BodyTextIndent"/>
-        <w:ind w:left="0"/>
-      </w:pPr>
-      <w:r>
-        <w:rPr>
-          <w:u w:val="single"/>
-        </w:rPr>
-        <w:t>Function</w:t>
-      </w:r>
-      <w:r>
-        <w:rPr>
-          <w:u w:val="single"/>
-        </w:rPr>
-        <w:t>s</w:t>
-      </w:r>
-      <w:r>
-        <w:t xml:space="preserve"> – </w:t>
-      </w:r>
-      <w:r>
-        <w:t xml:space="preserve">If your system </w:t>
-      </w:r>
-      <w:r>
-        <w:t>is purely procedural</w:t>
-      </w:r>
-      <w:r>
-        <w:t>,</w:t>
-      </w:r>
-      <w:r>
-        <w:t xml:space="preserve"> illustrate </w:t>
-      </w:r>
-      <w:r>
-        <w:t xml:space="preserve">the </w:t>
-      </w:r>
-      <w:r>
-        <w:t>inter</w:t>
-      </w:r>
-      <w:r>
-        <w:t>relationship</w:t>
-      </w:r>
-      <w:r>
-        <w:t>s</w:t>
-      </w:r>
-      <w:r>
-        <w:t xml:space="preserve"> </w:t>
-      </w:r>
-      <w:r>
-        <w:t xml:space="preserve">of </w:t>
-      </w:r>
-      <w:r>
-        <w:t>its</w:t>
-      </w:r>
-      <w:r>
-        <w:t xml:space="preserve"> functions </w:t>
-      </w:r>
-      <w:r>
-        <w:t>using a</w:t>
-      </w:r>
-      <w:r>
-        <w:t xml:space="preserve"> structural decomposition </w:t>
-      </w:r>
-      <w:r>
-        <w:t xml:space="preserve">(hierarchy) </w:t>
-      </w:r>
-      <w:r>
-        <w:t>diagram</w:t>
-      </w:r>
-      <w:r>
-        <w:t>.</w:t>
-      </w:r>
-      <w:r>
-        <w:t xml:space="preserve"> Label the connections (interfaces) with general names (e.g., “student information”).</w:t>
-      </w:r>
-    </w:p>
-    <w:p>
-      <w:pPr>
-        <w:pStyle w:val="BodyTextIndent"/>
-        <w:ind w:left="0"/>
-      </w:pPr>
-    </w:p>
-    <w:p>
-      <w:pPr>
-        <w:pStyle w:val="BodyTextIndent"/>
-        <w:ind w:left="0"/>
-      </w:pPr>
-      <w:r>
-        <w:rPr>
-          <w:u w:val="single"/>
-        </w:rPr>
-        <w:t>O</w:t>
-      </w:r>
-      <w:r>
-        <w:rPr>
-          <w:u w:val="single"/>
-        </w:rPr>
-        <w:t>bject-oriented</w:t>
-      </w:r>
-      <w:r>
-        <w:t xml:space="preserve"> – </w:t>
-      </w:r>
-      <w:r>
-        <w:t>If your system is object-oriented, u</w:t>
-      </w:r>
-      <w:r>
-        <w:t xml:space="preserve">se </w:t>
-      </w:r>
-      <w:r>
-        <w:t>class diagrams</w:t>
-      </w:r>
-      <w:r>
-        <w:t xml:space="preserve"> to illustrate the </w:t>
-      </w:r>
-      <w:r>
-        <w:t xml:space="preserve">implementation design of your system. </w:t>
-      </w:r>
-      <w:r>
-        <w:t>I</w:t>
-      </w:r>
-      <w:r>
-        <w:t>nclude any attribute</w:t>
-      </w:r>
-      <w:r>
-        <w:t>s</w:t>
-      </w:r>
-      <w:r>
-        <w:t xml:space="preserve"> and methods </w:t>
-      </w:r>
-      <w:r>
-        <w:t>(public, private, and protected</w:t>
-      </w:r>
-      <w:r>
-        <w:t xml:space="preserve">, constructors, accessors, and </w:t>
-      </w:r>
-      <w:proofErr w:type="spellStart"/>
-      <w:r>
-        <w:t>mutators</w:t>
-      </w:r>
-      <w:proofErr w:type="spellEnd"/>
-      <w:r>
-        <w:t xml:space="preserve">) </w:t>
-      </w:r>
-      <w:r>
-        <w:t xml:space="preserve">that </w:t>
-      </w:r>
-      <w:r>
-        <w:t>are known as of this time.</w:t>
-      </w:r>
-      <w:r>
-        <w:t xml:space="preserve"> </w:t>
-      </w:r>
-      <w:r>
-        <w:t>Use</w:t>
-      </w:r>
-      <w:r>
-        <w:t xml:space="preserve"> </w:t>
-      </w:r>
-      <w:r>
-        <w:t>the UML class diagram</w:t>
-      </w:r>
-      <w:r>
-        <w:t>s reference at the end of this document</w:t>
-      </w:r>
-      <w:r>
-        <w:t xml:space="preserve"> as a reference</w:t>
-      </w:r>
-      <w:r>
-        <w:t>.</w:t>
-      </w:r>
-    </w:p>
-    <w:p>
-      <w:pPr>
-        <w:pStyle w:val="BodyTextIndent"/>
-        <w:ind w:left="0"/>
-      </w:pPr>
-    </w:p>
-    <w:p>
-      <w:pPr>
-        <w:pStyle w:val="BodyTextIndent"/>
-        <w:ind w:left="0"/>
-      </w:pPr>
-      <w:r>
-        <w:rPr>
-          <w:u w:val="single"/>
-        </w:rPr>
-        <w:t>Hybrid</w:t>
-      </w:r>
-      <w:r>
-        <w:t xml:space="preserve"> – </w:t>
-      </w:r>
-      <w:r>
-        <w:t>If your system contains both functions and classes, you need to include both a</w:t>
-      </w:r>
-      <w:r>
-        <w:t xml:space="preserve"> structural decomposition diagram and </w:t>
-      </w:r>
-      <w:r>
-        <w:t xml:space="preserve">implementation </w:t>
-      </w:r>
-      <w:r>
-        <w:t>class diagrams</w:t>
-      </w:r>
-      <w:r>
-        <w:t>.</w:t>
       </w:r>
     </w:p>
     <w:p>
@@ -1784,15 +1438,7 @@
         <w:t xml:space="preserve"> name, data type</w:t>
       </w:r>
       <w:r>
-        <w:t xml:space="preserve"> (e.g., </w:t>
-      </w:r>
-      <w:proofErr w:type="spellStart"/>
-      <w:r>
-        <w:t>int</w:t>
-      </w:r>
-      <w:proofErr w:type="spellEnd"/>
-      <w:r>
-        <w:t>, double)</w:t>
+        <w:t xml:space="preserve"> (e.g., int, double)</w:t>
       </w:r>
       <w:r>
         <w:t xml:space="preserve">, </w:t>
@@ -1859,6 +1505,8 @@
       <w:pPr>
         <w:pStyle w:val="BodyTextIndent"/>
       </w:pPr>
+      <w:bookmarkStart w:id="0" w:name="_GoBack"/>
+      <w:bookmarkEnd w:id="0"/>
     </w:p>
     <w:p>
       <w:pPr>
@@ -1887,15 +1535,7 @@
         <w:t>a</w:t>
       </w:r>
       <w:r>
-        <w:t xml:space="preserve"> file, give its name, data type (e.g., </w:t>
-      </w:r>
-      <w:proofErr w:type="spellStart"/>
-      <w:r>
-        <w:t>int</w:t>
-      </w:r>
-      <w:proofErr w:type="spellEnd"/>
-      <w:r>
-        <w:t xml:space="preserve">, double), size (e.g., strings), and description of what it represents. Basically, give all </w:t>
+        <w:t xml:space="preserve"> file, give its name, data type (e.g., int, double), size (e.g., strings), and description of what it represents. Basically, give all </w:t>
       </w:r>
       <w:r>
         <w:t xml:space="preserve">of </w:t>
@@ -1975,6 +1615,7 @@
         <w:ind w:left="0"/>
       </w:pPr>
       <w:r>
+        <w:lastRenderedPageBreak/>
         <w:t>Use a tabular format to show</w:t>
       </w:r>
       <w:r>
@@ -5101,7 +4742,6 @@
                                 <w:sz w:val="20"/>
                               </w:rPr>
                             </w:pPr>
-                            <w:proofErr w:type="gramStart"/>
                             <w:r>
                               <w:rPr>
                                 <w:sz w:val="20"/>
@@ -5114,16 +4754,7 @@
                                 <w:bCs/>
                                 <w:sz w:val="20"/>
                               </w:rPr>
-                              <w:t>. .</w:t>
-                            </w:r>
-                            <w:proofErr w:type="gramEnd"/>
-                            <w:r>
-                              <w:rPr>
-                                <w:b/>
-                                <w:bCs/>
-                                <w:sz w:val="20"/>
-                              </w:rPr>
-                              <w:t xml:space="preserve"> </w:t>
+                              <w:t xml:space="preserve">. . </w:t>
                             </w:r>
                             <w:r>
                               <w:rPr>
@@ -5343,14 +4974,12 @@
       <w:r>
         <w:t xml:space="preserve">= </w:t>
       </w:r>
-      <w:proofErr w:type="spellStart"/>
       <w:r>
         <w:rPr>
           <w:i/>
         </w:rPr>
         <w:t>defaultValue</w:t>
       </w:r>
-      <w:proofErr w:type="spellEnd"/>
     </w:p>
     <w:p>
       <w:pPr>
@@ -5422,21 +5051,12 @@
       <w:r>
         <w:t xml:space="preserve">                        </w:t>
       </w:r>
-      <w:proofErr w:type="spellStart"/>
       <w:r>
         <w:rPr>
           <w:i/>
           <w:iCs/>
         </w:rPr>
-        <w:t>defaultValue</w:t>
-      </w:r>
-      <w:proofErr w:type="spellEnd"/>
-      <w:r>
-        <w:rPr>
-          <w:i/>
-          <w:iCs/>
-        </w:rPr>
-        <w:t xml:space="preserve"> </w:t>
+        <w:t xml:space="preserve">defaultValue </w:t>
       </w:r>
       <w:r>
         <w:t xml:space="preserve"> =  default value</w:t>
@@ -5595,14 +5215,12 @@
       <w:r>
         <w:t xml:space="preserve"> = </w:t>
       </w:r>
-      <w:proofErr w:type="spellStart"/>
       <w:r>
         <w:rPr>
           <w:i/>
         </w:rPr>
         <w:t>defaultValue</w:t>
       </w:r>
-      <w:proofErr w:type="spellEnd"/>
     </w:p>
     <w:p>
       <w:pPr>
@@ -5643,15 +5261,7 @@
         <w:ind w:left="0"/>
       </w:pPr>
       <w:r>
-        <w:t xml:space="preserve">                                                                                       </w:t>
-      </w:r>
-      <w:proofErr w:type="spellStart"/>
-      <w:r>
-        <w:t>inout</w:t>
-      </w:r>
-      <w:proofErr w:type="spellEnd"/>
-      <w:r>
-        <w:t xml:space="preserve">  for input/output</w:t>
+        <w:t xml:space="preserve">                                                                                       inout  for input/output</w:t>
       </w:r>
     </w:p>
     <w:p>
@@ -5737,14 +5347,12 @@
         <w:tab/>
         <w:t xml:space="preserve">       </w:t>
       </w:r>
-      <w:proofErr w:type="spellStart"/>
       <w:r>
         <w:rPr>
           <w:i/>
         </w:rPr>
         <w:t>defaultValue</w:t>
       </w:r>
-      <w:proofErr w:type="spellEnd"/>
       <w:r>
         <w:t xml:space="preserve"> = default value</w:t>
       </w:r>
@@ -5768,8 +5376,8 @@
       </w:r>
     </w:p>
     <w:sectPr>
-      <w:footerReference w:type="even" r:id="rId7"/>
-      <w:footerReference w:type="default" r:id="rId8"/>
+      <w:footerReference w:type="even" r:id="rId8"/>
+      <w:footerReference w:type="default" r:id="rId9"/>
       <w:pgSz w:w="12240" w:h="15840"/>
       <w:pgMar w:top="1440" w:right="1440" w:bottom="1440" w:left="1440" w:header="720" w:footer="720" w:gutter="0"/>
       <w:cols w:space="720"/>
@@ -5867,7 +5475,7 @@
         <w:rStyle w:val="PageNumber"/>
         <w:noProof/>
       </w:rPr>
-      <w:t>8</w:t>
+      <w:t>4</w:t>
     </w:r>
     <w:r>
       <w:rPr>
@@ -6442,6 +6050,119 @@
     </w:lvl>
   </w:abstractNum>
   <w:abstractNum w:abstractNumId="4" w15:restartNumberingAfterBreak="0">
+    <w:nsid w:val="0B655D0D"/>
+    <w:multiLevelType w:val="hybridMultilevel"/>
+    <w:tmpl w:val="E9D663B2"/>
+    <w:lvl w:ilvl="0" w:tplc="04090001">
+      <w:start w:val="1"/>
+      <w:numFmt w:val="bullet"/>
+      <w:lvlText w:val=""/>
+      <w:lvlJc w:val="left"/>
+      <w:pPr>
+        <w:ind w:left="720" w:hanging="360"/>
+      </w:pPr>
+      <w:rPr>
+        <w:rFonts w:ascii="Symbol" w:hAnsi="Symbol" w:hint="default"/>
+      </w:rPr>
+    </w:lvl>
+    <w:lvl w:ilvl="1" w:tplc="04090003">
+      <w:start w:val="1"/>
+      <w:numFmt w:val="bullet"/>
+      <w:lvlText w:val="o"/>
+      <w:lvlJc w:val="left"/>
+      <w:pPr>
+        <w:ind w:left="1440" w:hanging="360"/>
+      </w:pPr>
+      <w:rPr>
+        <w:rFonts w:ascii="Courier New" w:hAnsi="Courier New" w:cs="Courier New" w:hint="default"/>
+      </w:rPr>
+    </w:lvl>
+    <w:lvl w:ilvl="2" w:tplc="04090005" w:tentative="1">
+      <w:start w:val="1"/>
+      <w:numFmt w:val="bullet"/>
+      <w:lvlText w:val=""/>
+      <w:lvlJc w:val="left"/>
+      <w:pPr>
+        <w:ind w:left="2160" w:hanging="360"/>
+      </w:pPr>
+      <w:rPr>
+        <w:rFonts w:ascii="Wingdings" w:hAnsi="Wingdings" w:hint="default"/>
+      </w:rPr>
+    </w:lvl>
+    <w:lvl w:ilvl="3" w:tplc="04090001" w:tentative="1">
+      <w:start w:val="1"/>
+      <w:numFmt w:val="bullet"/>
+      <w:lvlText w:val=""/>
+      <w:lvlJc w:val="left"/>
+      <w:pPr>
+        <w:ind w:left="2880" w:hanging="360"/>
+      </w:pPr>
+      <w:rPr>
+        <w:rFonts w:ascii="Symbol" w:hAnsi="Symbol" w:hint="default"/>
+      </w:rPr>
+    </w:lvl>
+    <w:lvl w:ilvl="4" w:tplc="04090003" w:tentative="1">
+      <w:start w:val="1"/>
+      <w:numFmt w:val="bullet"/>
+      <w:lvlText w:val="o"/>
+      <w:lvlJc w:val="left"/>
+      <w:pPr>
+        <w:ind w:left="3600" w:hanging="360"/>
+      </w:pPr>
+      <w:rPr>
+        <w:rFonts w:ascii="Courier New" w:hAnsi="Courier New" w:cs="Courier New" w:hint="default"/>
+      </w:rPr>
+    </w:lvl>
+    <w:lvl w:ilvl="5" w:tplc="04090005" w:tentative="1">
+      <w:start w:val="1"/>
+      <w:numFmt w:val="bullet"/>
+      <w:lvlText w:val=""/>
+      <w:lvlJc w:val="left"/>
+      <w:pPr>
+        <w:ind w:left="4320" w:hanging="360"/>
+      </w:pPr>
+      <w:rPr>
+        <w:rFonts w:ascii="Wingdings" w:hAnsi="Wingdings" w:hint="default"/>
+      </w:rPr>
+    </w:lvl>
+    <w:lvl w:ilvl="6" w:tplc="04090001" w:tentative="1">
+      <w:start w:val="1"/>
+      <w:numFmt w:val="bullet"/>
+      <w:lvlText w:val=""/>
+      <w:lvlJc w:val="left"/>
+      <w:pPr>
+        <w:ind w:left="5040" w:hanging="360"/>
+      </w:pPr>
+      <w:rPr>
+        <w:rFonts w:ascii="Symbol" w:hAnsi="Symbol" w:hint="default"/>
+      </w:rPr>
+    </w:lvl>
+    <w:lvl w:ilvl="7" w:tplc="04090003" w:tentative="1">
+      <w:start w:val="1"/>
+      <w:numFmt w:val="bullet"/>
+      <w:lvlText w:val="o"/>
+      <w:lvlJc w:val="left"/>
+      <w:pPr>
+        <w:ind w:left="5760" w:hanging="360"/>
+      </w:pPr>
+      <w:rPr>
+        <w:rFonts w:ascii="Courier New" w:hAnsi="Courier New" w:cs="Courier New" w:hint="default"/>
+      </w:rPr>
+    </w:lvl>
+    <w:lvl w:ilvl="8" w:tplc="04090005" w:tentative="1">
+      <w:start w:val="1"/>
+      <w:numFmt w:val="bullet"/>
+      <w:lvlText w:val=""/>
+      <w:lvlJc w:val="left"/>
+      <w:pPr>
+        <w:ind w:left="6480" w:hanging="360"/>
+      </w:pPr>
+      <w:rPr>
+        <w:rFonts w:ascii="Wingdings" w:hAnsi="Wingdings" w:hint="default"/>
+      </w:rPr>
+    </w:lvl>
+  </w:abstractNum>
+  <w:abstractNum w:abstractNumId="5" w15:restartNumberingAfterBreak="0">
     <w:nsid w:val="10281424"/>
     <w:multiLevelType w:val="hybridMultilevel"/>
     <w:tmpl w:val="38C2CAF0"/>
@@ -6557,7 +6278,7 @@
       </w:pPr>
     </w:lvl>
   </w:abstractNum>
-  <w:abstractNum w:abstractNumId="5" w15:restartNumberingAfterBreak="0">
+  <w:abstractNum w:abstractNumId="6" w15:restartNumberingAfterBreak="0">
     <w:nsid w:val="11385650"/>
     <w:multiLevelType w:val="hybridMultilevel"/>
     <w:tmpl w:val="18EC731C"/>
@@ -6670,7 +6391,7 @@
       </w:pPr>
     </w:lvl>
   </w:abstractNum>
-  <w:abstractNum w:abstractNumId="6" w15:restartNumberingAfterBreak="0">
+  <w:abstractNum w:abstractNumId="7" w15:restartNumberingAfterBreak="0">
     <w:nsid w:val="225A7D1B"/>
     <w:multiLevelType w:val="multilevel"/>
     <w:tmpl w:val="80560C08"/>
@@ -6810,7 +6531,7 @@
       </w:rPr>
     </w:lvl>
   </w:abstractNum>
-  <w:abstractNum w:abstractNumId="7" w15:restartNumberingAfterBreak="0">
+  <w:abstractNum w:abstractNumId="8" w15:restartNumberingAfterBreak="0">
     <w:nsid w:val="29CA60A9"/>
     <w:multiLevelType w:val="hybridMultilevel"/>
     <w:tmpl w:val="E3B2A33A"/>
@@ -6950,7 +6671,7 @@
       </w:rPr>
     </w:lvl>
   </w:abstractNum>
-  <w:abstractNum w:abstractNumId="8" w15:restartNumberingAfterBreak="0">
+  <w:abstractNum w:abstractNumId="9" w15:restartNumberingAfterBreak="0">
     <w:nsid w:val="2A762665"/>
     <w:multiLevelType w:val="multilevel"/>
     <w:tmpl w:val="752222AE"/>
@@ -7090,7 +6811,7 @@
       </w:rPr>
     </w:lvl>
   </w:abstractNum>
-  <w:abstractNum w:abstractNumId="9" w15:restartNumberingAfterBreak="0">
+  <w:abstractNum w:abstractNumId="10" w15:restartNumberingAfterBreak="0">
     <w:nsid w:val="2F1023B3"/>
     <w:multiLevelType w:val="multilevel"/>
     <w:tmpl w:val="8C201C8A"/>
@@ -7230,7 +6951,7 @@
       </w:rPr>
     </w:lvl>
   </w:abstractNum>
-  <w:abstractNum w:abstractNumId="10" w15:restartNumberingAfterBreak="0">
+  <w:abstractNum w:abstractNumId="11" w15:restartNumberingAfterBreak="0">
     <w:nsid w:val="2F383B1D"/>
     <w:multiLevelType w:val="hybridMultilevel"/>
     <w:tmpl w:val="15C0CF1C"/>
@@ -7346,7 +7067,7 @@
       </w:pPr>
     </w:lvl>
   </w:abstractNum>
-  <w:abstractNum w:abstractNumId="11" w15:restartNumberingAfterBreak="0">
+  <w:abstractNum w:abstractNumId="12" w15:restartNumberingAfterBreak="0">
     <w:nsid w:val="37E873BA"/>
     <w:multiLevelType w:val="hybridMultilevel"/>
     <w:tmpl w:val="110C70D8"/>
@@ -7459,7 +7180,7 @@
       </w:pPr>
     </w:lvl>
   </w:abstractNum>
-  <w:abstractNum w:abstractNumId="12" w15:restartNumberingAfterBreak="0">
+  <w:abstractNum w:abstractNumId="13" w15:restartNumberingAfterBreak="0">
     <w:nsid w:val="3CC22CD4"/>
     <w:multiLevelType w:val="multilevel"/>
     <w:tmpl w:val="3982AC88"/>
@@ -7608,7 +7329,7 @@
       </w:rPr>
     </w:lvl>
   </w:abstractNum>
-  <w:abstractNum w:abstractNumId="13" w15:restartNumberingAfterBreak="0">
+  <w:abstractNum w:abstractNumId="14" w15:restartNumberingAfterBreak="0">
     <w:nsid w:val="3D57014B"/>
     <w:multiLevelType w:val="multilevel"/>
     <w:tmpl w:val="B2D89920"/>
@@ -7748,7 +7469,7 @@
       </w:rPr>
     </w:lvl>
   </w:abstractNum>
-  <w:abstractNum w:abstractNumId="14" w15:restartNumberingAfterBreak="0">
+  <w:abstractNum w:abstractNumId="15" w15:restartNumberingAfterBreak="0">
     <w:nsid w:val="4A347437"/>
     <w:multiLevelType w:val="hybridMultilevel"/>
     <w:tmpl w:val="764CA896"/>
@@ -7861,7 +7582,120 @@
       </w:rPr>
     </w:lvl>
   </w:abstractNum>
-  <w:abstractNum w:abstractNumId="15" w15:restartNumberingAfterBreak="0">
+  <w:abstractNum w:abstractNumId="16" w15:restartNumberingAfterBreak="0">
+    <w:nsid w:val="4BFD7102"/>
+    <w:multiLevelType w:val="hybridMultilevel"/>
+    <w:tmpl w:val="62ACB9E4"/>
+    <w:lvl w:ilvl="0" w:tplc="04090001">
+      <w:start w:val="1"/>
+      <w:numFmt w:val="bullet"/>
+      <w:lvlText w:val=""/>
+      <w:lvlJc w:val="left"/>
+      <w:pPr>
+        <w:ind w:left="720" w:hanging="360"/>
+      </w:pPr>
+      <w:rPr>
+        <w:rFonts w:ascii="Symbol" w:hAnsi="Symbol" w:hint="default"/>
+      </w:rPr>
+    </w:lvl>
+    <w:lvl w:ilvl="1" w:tplc="04090003" w:tentative="1">
+      <w:start w:val="1"/>
+      <w:numFmt w:val="bullet"/>
+      <w:lvlText w:val="o"/>
+      <w:lvlJc w:val="left"/>
+      <w:pPr>
+        <w:ind w:left="1440" w:hanging="360"/>
+      </w:pPr>
+      <w:rPr>
+        <w:rFonts w:ascii="Courier New" w:hAnsi="Courier New" w:cs="Courier New" w:hint="default"/>
+      </w:rPr>
+    </w:lvl>
+    <w:lvl w:ilvl="2" w:tplc="04090005" w:tentative="1">
+      <w:start w:val="1"/>
+      <w:numFmt w:val="bullet"/>
+      <w:lvlText w:val=""/>
+      <w:lvlJc w:val="left"/>
+      <w:pPr>
+        <w:ind w:left="2160" w:hanging="360"/>
+      </w:pPr>
+      <w:rPr>
+        <w:rFonts w:ascii="Wingdings" w:hAnsi="Wingdings" w:hint="default"/>
+      </w:rPr>
+    </w:lvl>
+    <w:lvl w:ilvl="3" w:tplc="04090001" w:tentative="1">
+      <w:start w:val="1"/>
+      <w:numFmt w:val="bullet"/>
+      <w:lvlText w:val=""/>
+      <w:lvlJc w:val="left"/>
+      <w:pPr>
+        <w:ind w:left="2880" w:hanging="360"/>
+      </w:pPr>
+      <w:rPr>
+        <w:rFonts w:ascii="Symbol" w:hAnsi="Symbol" w:hint="default"/>
+      </w:rPr>
+    </w:lvl>
+    <w:lvl w:ilvl="4" w:tplc="04090003" w:tentative="1">
+      <w:start w:val="1"/>
+      <w:numFmt w:val="bullet"/>
+      <w:lvlText w:val="o"/>
+      <w:lvlJc w:val="left"/>
+      <w:pPr>
+        <w:ind w:left="3600" w:hanging="360"/>
+      </w:pPr>
+      <w:rPr>
+        <w:rFonts w:ascii="Courier New" w:hAnsi="Courier New" w:cs="Courier New" w:hint="default"/>
+      </w:rPr>
+    </w:lvl>
+    <w:lvl w:ilvl="5" w:tplc="04090005" w:tentative="1">
+      <w:start w:val="1"/>
+      <w:numFmt w:val="bullet"/>
+      <w:lvlText w:val=""/>
+      <w:lvlJc w:val="left"/>
+      <w:pPr>
+        <w:ind w:left="4320" w:hanging="360"/>
+      </w:pPr>
+      <w:rPr>
+        <w:rFonts w:ascii="Wingdings" w:hAnsi="Wingdings" w:hint="default"/>
+      </w:rPr>
+    </w:lvl>
+    <w:lvl w:ilvl="6" w:tplc="04090001" w:tentative="1">
+      <w:start w:val="1"/>
+      <w:numFmt w:val="bullet"/>
+      <w:lvlText w:val=""/>
+      <w:lvlJc w:val="left"/>
+      <w:pPr>
+        <w:ind w:left="5040" w:hanging="360"/>
+      </w:pPr>
+      <w:rPr>
+        <w:rFonts w:ascii="Symbol" w:hAnsi="Symbol" w:hint="default"/>
+      </w:rPr>
+    </w:lvl>
+    <w:lvl w:ilvl="7" w:tplc="04090003" w:tentative="1">
+      <w:start w:val="1"/>
+      <w:numFmt w:val="bullet"/>
+      <w:lvlText w:val="o"/>
+      <w:lvlJc w:val="left"/>
+      <w:pPr>
+        <w:ind w:left="5760" w:hanging="360"/>
+      </w:pPr>
+      <w:rPr>
+        <w:rFonts w:ascii="Courier New" w:hAnsi="Courier New" w:cs="Courier New" w:hint="default"/>
+      </w:rPr>
+    </w:lvl>
+    <w:lvl w:ilvl="8" w:tplc="04090005" w:tentative="1">
+      <w:start w:val="1"/>
+      <w:numFmt w:val="bullet"/>
+      <w:lvlText w:val=""/>
+      <w:lvlJc w:val="left"/>
+      <w:pPr>
+        <w:ind w:left="6480" w:hanging="360"/>
+      </w:pPr>
+      <w:rPr>
+        <w:rFonts w:ascii="Wingdings" w:hAnsi="Wingdings" w:hint="default"/>
+      </w:rPr>
+    </w:lvl>
+  </w:abstractNum>
+  <w:abstractNum w:abstractNumId="17" w15:restartNumberingAfterBreak="0">
     <w:nsid w:val="56DE5378"/>
     <w:multiLevelType w:val="multilevel"/>
     <w:tmpl w:val="E990D3A6"/>
@@ -8001,7 +7835,7 @@
       </w:rPr>
     </w:lvl>
   </w:abstractNum>
-  <w:abstractNum w:abstractNumId="16" w15:restartNumberingAfterBreak="0">
+  <w:abstractNum w:abstractNumId="18" w15:restartNumberingAfterBreak="0">
     <w:nsid w:val="57094755"/>
     <w:multiLevelType w:val="hybridMultilevel"/>
     <w:tmpl w:val="7384F7FC"/>
@@ -8150,7 +7984,7 @@
       </w:rPr>
     </w:lvl>
   </w:abstractNum>
-  <w:abstractNum w:abstractNumId="17" w15:restartNumberingAfterBreak="0">
+  <w:abstractNum w:abstractNumId="19" w15:restartNumberingAfterBreak="0">
     <w:nsid w:val="5933324E"/>
     <w:multiLevelType w:val="multilevel"/>
     <w:tmpl w:val="735E62D6"/>
@@ -8269,7 +8103,7 @@
       </w:pPr>
     </w:lvl>
   </w:abstractNum>
-  <w:abstractNum w:abstractNumId="18" w15:restartNumberingAfterBreak="0">
+  <w:abstractNum w:abstractNumId="20" w15:restartNumberingAfterBreak="0">
     <w:nsid w:val="5F08706D"/>
     <w:multiLevelType w:val="hybridMultilevel"/>
     <w:tmpl w:val="68BA1132"/>
@@ -8385,7 +8219,7 @@
       </w:pPr>
     </w:lvl>
   </w:abstractNum>
-  <w:abstractNum w:abstractNumId="19" w15:restartNumberingAfterBreak="0">
+  <w:abstractNum w:abstractNumId="21" w15:restartNumberingAfterBreak="0">
     <w:nsid w:val="5F614D22"/>
     <w:multiLevelType w:val="hybridMultilevel"/>
     <w:tmpl w:val="8EA8690A"/>
@@ -8498,7 +8332,7 @@
       </w:pPr>
     </w:lvl>
   </w:abstractNum>
-  <w:abstractNum w:abstractNumId="20" w15:restartNumberingAfterBreak="0">
+  <w:abstractNum w:abstractNumId="22" w15:restartNumberingAfterBreak="0">
     <w:nsid w:val="62CB54C6"/>
     <w:multiLevelType w:val="hybridMultilevel"/>
     <w:tmpl w:val="105CE41C"/>
@@ -8614,7 +8448,7 @@
       </w:pPr>
     </w:lvl>
   </w:abstractNum>
-  <w:abstractNum w:abstractNumId="21" w15:restartNumberingAfterBreak="0">
+  <w:abstractNum w:abstractNumId="23" w15:restartNumberingAfterBreak="0">
     <w:nsid w:val="65151DDB"/>
     <w:multiLevelType w:val="hybridMultilevel"/>
     <w:tmpl w:val="598E371E"/>
@@ -8729,7 +8563,7 @@
       </w:pPr>
     </w:lvl>
   </w:abstractNum>
-  <w:abstractNum w:abstractNumId="22" w15:restartNumberingAfterBreak="0">
+  <w:abstractNum w:abstractNumId="24" w15:restartNumberingAfterBreak="0">
     <w:nsid w:val="663A193E"/>
     <w:multiLevelType w:val="hybridMultilevel"/>
     <w:tmpl w:val="324A8A7A"/>
@@ -8878,7 +8712,7 @@
       </w:rPr>
     </w:lvl>
   </w:abstractNum>
-  <w:abstractNum w:abstractNumId="23" w15:restartNumberingAfterBreak="0">
+  <w:abstractNum w:abstractNumId="25" w15:restartNumberingAfterBreak="0">
     <w:nsid w:val="6782413C"/>
     <w:multiLevelType w:val="hybridMultilevel"/>
     <w:tmpl w:val="985C7B8C"/>
@@ -9027,7 +8861,7 @@
       </w:rPr>
     </w:lvl>
   </w:abstractNum>
-  <w:abstractNum w:abstractNumId="24" w15:restartNumberingAfterBreak="0">
+  <w:abstractNum w:abstractNumId="26" w15:restartNumberingAfterBreak="0">
     <w:nsid w:val="6DD67D19"/>
     <w:multiLevelType w:val="multilevel"/>
     <w:tmpl w:val="D662F3C6"/>
@@ -9167,7 +9001,7 @@
       </w:rPr>
     </w:lvl>
   </w:abstractNum>
-  <w:abstractNum w:abstractNumId="25" w15:restartNumberingAfterBreak="0">
+  <w:abstractNum w:abstractNumId="27" w15:restartNumberingAfterBreak="0">
     <w:nsid w:val="75A04E63"/>
     <w:multiLevelType w:val="multilevel"/>
     <w:tmpl w:val="1C509486"/>
@@ -9307,7 +9141,7 @@
       </w:rPr>
     </w:lvl>
   </w:abstractNum>
-  <w:abstractNum w:abstractNumId="26" w15:restartNumberingAfterBreak="0">
+  <w:abstractNum w:abstractNumId="28" w15:restartNumberingAfterBreak="0">
     <w:nsid w:val="7F150AE2"/>
     <w:multiLevelType w:val="multilevel"/>
     <w:tmpl w:val="4A2CE3FC"/>
@@ -9456,85 +9290,91 @@
     </w:lvl>
   </w:abstractNum>
   <w:num w:numId="1">
-    <w:abstractNumId w:val="10"/>
+    <w:abstractNumId w:val="11"/>
   </w:num>
   <w:num w:numId="2">
-    <w:abstractNumId w:val="19"/>
+    <w:abstractNumId w:val="21"/>
   </w:num>
   <w:num w:numId="3">
-    <w:abstractNumId w:val="5"/>
+    <w:abstractNumId w:val="6"/>
   </w:num>
   <w:num w:numId="4">
-    <w:abstractNumId w:val="11"/>
+    <w:abstractNumId w:val="12"/>
   </w:num>
   <w:num w:numId="5">
     <w:abstractNumId w:val="3"/>
   </w:num>
   <w:num w:numId="6">
-    <w:abstractNumId w:val="7"/>
+    <w:abstractNumId w:val="8"/>
   </w:num>
   <w:num w:numId="7">
-    <w:abstractNumId w:val="21"/>
+    <w:abstractNumId w:val="23"/>
   </w:num>
   <w:num w:numId="8">
-    <w:abstractNumId w:val="23"/>
+    <w:abstractNumId w:val="25"/>
   </w:num>
   <w:num w:numId="9">
-    <w:abstractNumId w:val="16"/>
+    <w:abstractNumId w:val="18"/>
   </w:num>
   <w:num w:numId="10">
-    <w:abstractNumId w:val="22"/>
+    <w:abstractNumId w:val="24"/>
   </w:num>
   <w:num w:numId="11">
-    <w:abstractNumId w:val="12"/>
+    <w:abstractNumId w:val="13"/>
   </w:num>
   <w:num w:numId="12">
-    <w:abstractNumId w:val="25"/>
+    <w:abstractNumId w:val="27"/>
   </w:num>
   <w:num w:numId="13">
     <w:abstractNumId w:val="1"/>
   </w:num>
   <w:num w:numId="14">
+    <w:abstractNumId w:val="10"/>
+  </w:num>
+  <w:num w:numId="15">
     <w:abstractNumId w:val="9"/>
   </w:num>
-  <w:num w:numId="15">
-    <w:abstractNumId w:val="8"/>
-  </w:num>
   <w:num w:numId="16">
-    <w:abstractNumId w:val="24"/>
+    <w:abstractNumId w:val="26"/>
   </w:num>
   <w:num w:numId="17">
-    <w:abstractNumId w:val="15"/>
+    <w:abstractNumId w:val="17"/>
   </w:num>
   <w:num w:numId="18">
     <w:abstractNumId w:val="2"/>
   </w:num>
   <w:num w:numId="19">
-    <w:abstractNumId w:val="6"/>
+    <w:abstractNumId w:val="7"/>
   </w:num>
   <w:num w:numId="20">
     <w:abstractNumId w:val="0"/>
   </w:num>
   <w:num w:numId="21">
-    <w:abstractNumId w:val="4"/>
+    <w:abstractNumId w:val="5"/>
   </w:num>
   <w:num w:numId="22">
-    <w:abstractNumId w:val="26"/>
+    <w:abstractNumId w:val="28"/>
   </w:num>
   <w:num w:numId="23">
-    <w:abstractNumId w:val="13"/>
+    <w:abstractNumId w:val="14"/>
   </w:num>
   <w:num w:numId="24">
+    <w:abstractNumId w:val="22"/>
+  </w:num>
+  <w:num w:numId="25">
     <w:abstractNumId w:val="20"/>
   </w:num>
-  <w:num w:numId="25">
-    <w:abstractNumId w:val="18"/>
-  </w:num>
   <w:num w:numId="26">
-    <w:abstractNumId w:val="17"/>
+    <w:abstractNumId w:val="19"/>
   </w:num>
   <w:num w:numId="27">
-    <w:abstractNumId w:val="14"/>
+    <w:abstractNumId w:val="15"/>
+  </w:num>
+  <w:num w:numId="28">
+    <w:abstractNumId w:val="16"/>
+  </w:num>
+  <w:num w:numId="29">
+    <w:abstractNumId w:val="4"/>
   </w:num>
 </w:numbering>
 </file>
@@ -10085,6 +9925,17 @@
     <w:name w:val="page number"/>
     <w:basedOn w:val="DefaultParagraphFont"/>
   </w:style>
+  <w:style w:type="character" w:styleId="Hyperlink">
+    <w:name w:val="Hyperlink"/>
+    <w:basedOn w:val="DefaultParagraphFont"/>
+    <w:uiPriority w:val="99"/>
+    <w:unhideWhenUsed/>
+    <w:rsid w:val="00CC2CD9"/>
+    <w:rPr>
+      <w:color w:val="0563C1" w:themeColor="hyperlink"/>
+      <w:u w:val="single"/>
+    </w:rPr>
+  </w:style>
 </w:styles>
 </file>
 

</xml_diff>

<commit_message>
Updated System Design and System Requirements Docs
</commit_message>
<xml_diff>
--- a/System Design/System Design Document.docx
+++ b/System Design/System Design Document.docx
@@ -2,11 +2,787 @@
 <file path=word/document.xml><?xml version="1.0" encoding="utf-8"?>
 <w:document xmlns:wpc="http://schemas.microsoft.com/office/word/2010/wordprocessingCanvas" xmlns:mc="http://schemas.openxmlformats.org/markup-compatibility/2006" xmlns:o="urn:schemas-microsoft-com:office:office" xmlns:r="http://schemas.openxmlformats.org/officeDocument/2006/relationships" xmlns:m="http://schemas.openxmlformats.org/officeDocument/2006/math" xmlns:v="urn:schemas-microsoft-com:vml" xmlns:wp14="http://schemas.microsoft.com/office/word/2010/wordprocessingDrawing" xmlns:wp="http://schemas.openxmlformats.org/drawingml/2006/wordprocessingDrawing" xmlns:w10="urn:schemas-microsoft-com:office:word" xmlns:w="http://schemas.openxmlformats.org/wordprocessingml/2006/main" xmlns:w14="http://schemas.microsoft.com/office/word/2010/wordml" xmlns:w15="http://schemas.microsoft.com/office/word/2012/wordml" xmlns:wpg="http://schemas.microsoft.com/office/word/2010/wordprocessingGroup" xmlns:wpi="http://schemas.microsoft.com/office/word/2010/wordprocessingInk" xmlns:wne="http://schemas.microsoft.com/office/word/2006/wordml" xmlns:wps="http://schemas.microsoft.com/office/word/2010/wordprocessingShape" mc:Ignorable="w14 w15 wp14">
   <w:body>
+    <w:sdt>
+      <w:sdtPr>
+        <w:id w:val="360257410"/>
+        <w:docPartObj>
+          <w:docPartGallery w:val="Cover Pages"/>
+          <w:docPartUnique/>
+        </w:docPartObj>
+      </w:sdtPr>
+      <w:sdtEndPr>
+        <w:rPr>
+          <w:b/>
+          <w:bCs/>
+          <w:szCs w:val="24"/>
+        </w:rPr>
+      </w:sdtEndPr>
+      <w:sdtContent>
+        <w:p>
+          <w:r>
+            <w:rPr>
+              <w:noProof/>
+            </w:rPr>
+            <mc:AlternateContent>
+              <mc:Choice Requires="wps">
+                <w:drawing>
+                  <wp:anchor distT="0" distB="0" distL="114300" distR="114300" simplePos="0" relativeHeight="251677184" behindDoc="0" locked="0" layoutInCell="1" allowOverlap="1" wp14:anchorId="12DC6E58" wp14:editId="2D81EA01">
+                    <wp:simplePos x="0" y="0"/>
+                    <wp:positionH relativeFrom="margin">
+                      <wp:posOffset>5295900</wp:posOffset>
+                    </wp:positionH>
+                    <wp:positionV relativeFrom="page">
+                      <wp:posOffset>228600</wp:posOffset>
+                    </wp:positionV>
+                    <wp:extent cx="695325" cy="987425"/>
+                    <wp:effectExtent l="0" t="0" r="9525" b="5080"/>
+                    <wp:wrapNone/>
+                    <wp:docPr id="132" name="Rectangle 132"/>
+                    <wp:cNvGraphicFramePr>
+                      <a:graphicFrameLocks xmlns:a="http://schemas.openxmlformats.org/drawingml/2006/main" noChangeAspect="1"/>
+                    </wp:cNvGraphicFramePr>
+                    <a:graphic xmlns:a="http://schemas.openxmlformats.org/drawingml/2006/main">
+                      <a:graphicData uri="http://schemas.microsoft.com/office/word/2010/wordprocessingShape">
+                        <wps:wsp>
+                          <wps:cNvSpPr>
+                            <a:spLocks noChangeAspect="1"/>
+                          </wps:cNvSpPr>
+                          <wps:spPr>
+                            <a:xfrm>
+                              <a:off x="0" y="0"/>
+                              <a:ext cx="695325" cy="987425"/>
+                            </a:xfrm>
+                            <a:prstGeom prst="rect">
+                              <a:avLst/>
+                            </a:prstGeom>
+                            <a:ln>
+                              <a:noFill/>
+                            </a:ln>
+                          </wps:spPr>
+                          <wps:style>
+                            <a:lnRef idx="2">
+                              <a:schemeClr val="accent1">
+                                <a:shade val="50000"/>
+                              </a:schemeClr>
+                            </a:lnRef>
+                            <a:fillRef idx="1">
+                              <a:schemeClr val="accent1"/>
+                            </a:fillRef>
+                            <a:effectRef idx="0">
+                              <a:schemeClr val="accent1"/>
+                            </a:effectRef>
+                            <a:fontRef idx="minor">
+                              <a:schemeClr val="lt1"/>
+                            </a:fontRef>
+                          </wps:style>
+                          <wps:txbx>
+                            <w:txbxContent>
+                              <w:sdt>
+                                <w:sdtPr>
+                                  <w:rPr>
+                                    <w:color w:val="FFFFFF" w:themeColor="background1"/>
+                                    <w:sz w:val="24"/>
+                                    <w:szCs w:val="24"/>
+                                  </w:rPr>
+                                  <w:alias w:val="Year"/>
+                                  <w:tag w:val=""/>
+                                  <w:id w:val="-785116381"/>
+                                  <w:showingPlcHdr/>
+                                  <w:dataBinding w:prefixMappings="xmlns:ns0='http://schemas.microsoft.com/office/2006/coverPageProps' " w:xpath="/ns0:CoverPageProperties[1]/ns0:PublishDate[1]" w:storeItemID="{55AF091B-3C7A-41E3-B477-F2FDAA23CFDA}"/>
+                                  <w:date w:fullDate="2016-03-08T00:00:00Z">
+                                    <w:dateFormat w:val="yyyy"/>
+                                    <w:lid w:val="en-US"/>
+                                    <w:storeMappedDataAs w:val="dateTime"/>
+                                    <w:calendar w:val="gregorian"/>
+                                  </w:date>
+                                </w:sdtPr>
+                                <w:sdtContent>
+                                  <w:p>
+                                    <w:pPr>
+                                      <w:pStyle w:val="NoSpacing"/>
+                                      <w:jc w:val="right"/>
+                                      <w:rPr>
+                                        <w:color w:val="FFFFFF" w:themeColor="background1"/>
+                                        <w:sz w:val="24"/>
+                                        <w:szCs w:val="24"/>
+                                      </w:rPr>
+                                    </w:pPr>
+                                    <w:r>
+                                      <w:rPr>
+                                        <w:color w:val="FFFFFF" w:themeColor="background1"/>
+                                        <w:sz w:val="24"/>
+                                        <w:szCs w:val="24"/>
+                                      </w:rPr>
+                                      <w:t xml:space="preserve">     </w:t>
+                                    </w:r>
+                                  </w:p>
+                                </w:sdtContent>
+                              </w:sdt>
+                            </w:txbxContent>
+                          </wps:txbx>
+                          <wps:bodyPr rot="0" spcFirstLastPara="0" vertOverflow="overflow" horzOverflow="overflow" vert="horz" wrap="square" lIns="45720" tIns="45720" rIns="45720" bIns="45720" numCol="1" spcCol="0" rtlCol="0" fromWordArt="0" anchor="b" anchorCtr="0" forceAA="0" compatLnSpc="1">
+                            <a:prstTxWarp prst="textNoShape">
+                              <a:avLst/>
+                            </a:prstTxWarp>
+                            <a:noAutofit/>
+                          </wps:bodyPr>
+                        </wps:wsp>
+                      </a:graphicData>
+                    </a:graphic>
+                    <wp14:sizeRelH relativeFrom="page">
+                      <wp14:pctWidth>0</wp14:pctWidth>
+                    </wp14:sizeRelH>
+                    <wp14:sizeRelV relativeFrom="page">
+                      <wp14:pctHeight>9800</wp14:pctHeight>
+                    </wp14:sizeRelV>
+                  </wp:anchor>
+                </w:drawing>
+              </mc:Choice>
+              <mc:Fallback>
+                <w:pict>
+                  <v:rect w14:anchorId="12DC6E58" id="Rectangle 132" o:spid="_x0000_s1026" style="position:absolute;margin-left:417pt;margin-top:18pt;width:54.75pt;height:77.75pt;z-index:251677184;visibility:visible;mso-wrap-style:square;mso-width-percent:0;mso-height-percent:98;mso-wrap-distance-left:9pt;mso-wrap-distance-top:0;mso-wrap-distance-right:9pt;mso-wrap-distance-bottom:0;mso-position-horizontal:absolute;mso-position-horizontal-relative:margin;mso-position-vertical:absolute;mso-position-vertical-relative:page;mso-width-percent:0;mso-height-percent:98;mso-width-relative:page;mso-height-relative:page;v-text-anchor:bottom" o:gfxdata="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" fillcolor="#5b9bd5 [3204]" stroked="f" strokeweight="1pt">
+                    <v:path arrowok="t"/>
+                    <o:lock v:ext="edit" aspectratio="t"/>
+                    <v:textbox inset="3.6pt,,3.6pt">
+                      <w:txbxContent>
+                        <w:sdt>
+                          <w:sdtPr>
+                            <w:rPr>
+                              <w:color w:val="FFFFFF" w:themeColor="background1"/>
+                              <w:sz w:val="24"/>
+                              <w:szCs w:val="24"/>
+                            </w:rPr>
+                            <w:alias w:val="Year"/>
+                            <w:tag w:val=""/>
+                            <w:id w:val="-785116381"/>
+                            <w:showingPlcHdr/>
+                            <w:dataBinding w:prefixMappings="xmlns:ns0='http://schemas.microsoft.com/office/2006/coverPageProps' " w:xpath="/ns0:CoverPageProperties[1]/ns0:PublishDate[1]" w:storeItemID="{55AF091B-3C7A-41E3-B477-F2FDAA23CFDA}"/>
+                            <w:date w:fullDate="2016-03-08T00:00:00Z">
+                              <w:dateFormat w:val="yyyy"/>
+                              <w:lid w:val="en-US"/>
+                              <w:storeMappedDataAs w:val="dateTime"/>
+                              <w:calendar w:val="gregorian"/>
+                            </w:date>
+                          </w:sdtPr>
+                          <w:sdtContent>
+                            <w:p>
+                              <w:pPr>
+                                <w:pStyle w:val="NoSpacing"/>
+                                <w:jc w:val="right"/>
+                                <w:rPr>
+                                  <w:color w:val="FFFFFF" w:themeColor="background1"/>
+                                  <w:sz w:val="24"/>
+                                  <w:szCs w:val="24"/>
+                                </w:rPr>
+                              </w:pPr>
+                              <w:r>
+                                <w:rPr>
+                                  <w:color w:val="FFFFFF" w:themeColor="background1"/>
+                                  <w:sz w:val="24"/>
+                                  <w:szCs w:val="24"/>
+                                </w:rPr>
+                                <w:t xml:space="preserve">     </w:t>
+                              </w:r>
+                            </w:p>
+                          </w:sdtContent>
+                        </w:sdt>
+                      </w:txbxContent>
+                    </v:textbox>
+                    <w10:wrap anchorx="margin" anchory="page"/>
+                  </v:rect>
+                </w:pict>
+              </mc:Fallback>
+            </mc:AlternateContent>
+          </w:r>
+        </w:p>
+        <w:p>
+          <w:pPr>
+            <w:rPr>
+              <w:b/>
+              <w:bCs/>
+              <w:szCs w:val="24"/>
+            </w:rPr>
+          </w:pPr>
+          <w:r>
+            <w:rPr>
+              <w:noProof/>
+            </w:rPr>
+            <mc:AlternateContent>
+              <mc:Choice Requires="wps">
+                <w:drawing>
+                  <wp:anchor distT="0" distB="0" distL="182880" distR="182880" simplePos="0" relativeHeight="251678208" behindDoc="0" locked="0" layoutInCell="1" allowOverlap="1" wp14:anchorId="6BFAFF81" wp14:editId="1728DB39">
+                    <wp:simplePos x="0" y="0"/>
+                    <wp:positionH relativeFrom="margin">
+                      <wp:posOffset>457200</wp:posOffset>
+                    </wp:positionH>
+                    <wp:positionV relativeFrom="page">
+                      <wp:posOffset>1714500</wp:posOffset>
+                    </wp:positionV>
+                    <wp:extent cx="4686300" cy="3619500"/>
+                    <wp:effectExtent l="0" t="0" r="10160" b="0"/>
+                    <wp:wrapSquare wrapText="bothSides"/>
+                    <wp:docPr id="131" name="Text Box 131"/>
+                    <wp:cNvGraphicFramePr/>
+                    <a:graphic xmlns:a="http://schemas.openxmlformats.org/drawingml/2006/main">
+                      <a:graphicData uri="http://schemas.microsoft.com/office/word/2010/wordprocessingShape">
+                        <wps:wsp>
+                          <wps:cNvSpPr txBox="1"/>
+                          <wps:spPr>
+                            <a:xfrm>
+                              <a:off x="0" y="0"/>
+                              <a:ext cx="4686300" cy="3619500"/>
+                            </a:xfrm>
+                            <a:prstGeom prst="rect">
+                              <a:avLst/>
+                            </a:prstGeom>
+                            <a:noFill/>
+                            <a:ln w="6350">
+                              <a:noFill/>
+                            </a:ln>
+                            <a:effectLst/>
+                          </wps:spPr>
+                          <wps:style>
+                            <a:lnRef idx="0">
+                              <a:schemeClr val="accent1"/>
+                            </a:lnRef>
+                            <a:fillRef idx="0">
+                              <a:schemeClr val="accent1"/>
+                            </a:fillRef>
+                            <a:effectRef idx="0">
+                              <a:schemeClr val="accent1"/>
+                            </a:effectRef>
+                            <a:fontRef idx="minor">
+                              <a:schemeClr val="dk1"/>
+                            </a:fontRef>
+                          </wps:style>
+                          <wps:txbx>
+                            <w:txbxContent>
+                              <w:p>
+                                <w:pPr>
+                                  <w:pStyle w:val="NoSpacing"/>
+                                  <w:spacing w:before="40" w:after="560" w:line="216" w:lineRule="auto"/>
+                                  <w:rPr>
+                                    <w:rFonts w:ascii="Times New Roman" w:hAnsi="Times New Roman" w:cs="Times New Roman"/>
+                                    <w:color w:val="5B9BD5" w:themeColor="accent1"/>
+                                    <w:sz w:val="72"/>
+                                    <w:szCs w:val="72"/>
+                                  </w:rPr>
+                                </w:pPr>
+                                <w:sdt>
+                                  <w:sdtPr>
+                                    <w:rPr>
+                                      <w:rFonts w:ascii="Times New Roman" w:hAnsi="Times New Roman" w:cs="Times New Roman"/>
+                                      <w:color w:val="5B9BD5" w:themeColor="accent1"/>
+                                      <w:sz w:val="72"/>
+                                      <w:szCs w:val="72"/>
+                                    </w:rPr>
+                                    <w:alias w:val="Title"/>
+                                    <w:tag w:val=""/>
+                                    <w:id w:val="151731938"/>
+                                    <w:dataBinding w:prefixMappings="xmlns:ns0='http://purl.org/dc/elements/1.1/' xmlns:ns1='http://schemas.openxmlformats.org/package/2006/metadata/core-properties' " w:xpath="/ns1:coreProperties[1]/ns0:title[1]" w:storeItemID="{6C3C8BC8-F283-45AE-878A-BAB7291924A1}"/>
+                                    <w:text/>
+                                  </w:sdtPr>
+                                  <w:sdtContent>
+                                    <w:r>
+                                      <w:rPr>
+                                        <w:rFonts w:ascii="Times New Roman" w:hAnsi="Times New Roman" w:cs="Times New Roman"/>
+                                        <w:color w:val="5B9BD5" w:themeColor="accent1"/>
+                                        <w:sz w:val="72"/>
+                                        <w:szCs w:val="72"/>
+                                      </w:rPr>
+                                      <w:t>VeriHandy System Design Document</w:t>
+                                    </w:r>
+                                  </w:sdtContent>
+                                </w:sdt>
+                              </w:p>
+                              <w:sdt>
+                                <w:sdtPr>
+                                  <w:rPr>
+                                    <w:rFonts w:ascii="Times New Roman" w:hAnsi="Times New Roman" w:cs="Times New Roman"/>
+                                    <w:caps/>
+                                    <w:color w:val="1F3864" w:themeColor="accent5" w:themeShade="80"/>
+                                    <w:sz w:val="28"/>
+                                    <w:szCs w:val="28"/>
+                                  </w:rPr>
+                                  <w:alias w:val="Subtitle"/>
+                                  <w:tag w:val=""/>
+                                  <w:id w:val="-2090151685"/>
+                                  <w:showingPlcHdr/>
+                                  <w:dataBinding w:prefixMappings="xmlns:ns0='http://purl.org/dc/elements/1.1/' xmlns:ns1='http://schemas.openxmlformats.org/package/2006/metadata/core-properties' " w:xpath="/ns1:coreProperties[1]/ns0:subject[1]" w:storeItemID="{6C3C8BC8-F283-45AE-878A-BAB7291924A1}"/>
+                                  <w:text/>
+                                </w:sdtPr>
+                                <w:sdtContent>
+                                  <w:p>
+                                    <w:pPr>
+                                      <w:pStyle w:val="NoSpacing"/>
+                                      <w:spacing w:before="40" w:after="40"/>
+                                      <w:rPr>
+                                        <w:rFonts w:ascii="Times New Roman" w:hAnsi="Times New Roman" w:cs="Times New Roman"/>
+                                        <w:caps/>
+                                        <w:color w:val="1F3864" w:themeColor="accent5" w:themeShade="80"/>
+                                        <w:sz w:val="28"/>
+                                        <w:szCs w:val="28"/>
+                                      </w:rPr>
+                                    </w:pPr>
+                                    <w:r>
+                                      <w:rPr>
+                                        <w:rFonts w:ascii="Times New Roman" w:hAnsi="Times New Roman" w:cs="Times New Roman"/>
+                                        <w:caps/>
+                                        <w:color w:val="1F3864" w:themeColor="accent5" w:themeShade="80"/>
+                                        <w:sz w:val="28"/>
+                                        <w:szCs w:val="28"/>
+                                      </w:rPr>
+                                      <w:t xml:space="preserve">     </w:t>
+                                    </w:r>
+                                  </w:p>
+                                </w:sdtContent>
+                              </w:sdt>
+                              <w:sdt>
+                                <w:sdtPr>
+                                  <w:rPr>
+                                    <w:rFonts w:ascii="Times New Roman" w:hAnsi="Times New Roman" w:cs="Times New Roman"/>
+                                    <w:caps/>
+                                    <w:color w:val="44546A" w:themeColor="text2"/>
+                                    <w:sz w:val="28"/>
+                                    <w:szCs w:val="28"/>
+                                  </w:rPr>
+                                  <w:alias w:val="Author"/>
+                                  <w:tag w:val=""/>
+                                  <w:id w:val="-1536112409"/>
+                                  <w:dataBinding w:prefixMappings="xmlns:ns0='http://purl.org/dc/elements/1.1/' xmlns:ns1='http://schemas.openxmlformats.org/package/2006/metadata/core-properties' " w:xpath="/ns1:coreProperties[1]/ns0:creator[1]" w:storeItemID="{6C3C8BC8-F283-45AE-878A-BAB7291924A1}"/>
+                                  <w:text/>
+                                </w:sdtPr>
+                                <w:sdtContent>
+                                  <w:p>
+                                    <w:pPr>
+                                      <w:pStyle w:val="NoSpacing"/>
+                                      <w:spacing w:before="80" w:after="40"/>
+                                      <w:rPr>
+                                        <w:rFonts w:ascii="Times New Roman" w:hAnsi="Times New Roman" w:cs="Times New Roman"/>
+                                        <w:caps/>
+                                        <w:color w:val="44546A" w:themeColor="text2"/>
+                                        <w:sz w:val="28"/>
+                                        <w:szCs w:val="28"/>
+                                      </w:rPr>
+                                    </w:pPr>
+                                    <w:r>
+                                      <w:rPr>
+                                        <w:rFonts w:ascii="Times New Roman" w:hAnsi="Times New Roman" w:cs="Times New Roman"/>
+                                        <w:caps/>
+                                        <w:color w:val="44546A" w:themeColor="text2"/>
+                                        <w:sz w:val="28"/>
+                                        <w:szCs w:val="28"/>
+                                      </w:rPr>
+                                      <w:t>Built for Shawn Squire</w:t>
+                                    </w:r>
+                                  </w:p>
+                                </w:sdtContent>
+                              </w:sdt>
+                              <w:p>
+                                <w:pPr>
+                                  <w:pStyle w:val="NoSpacing"/>
+                                  <w:spacing w:before="80" w:after="40"/>
+                                  <w:rPr>
+                                    <w:rFonts w:ascii="Times New Roman" w:hAnsi="Times New Roman" w:cs="Times New Roman"/>
+                                    <w:caps/>
+                                    <w:color w:val="4472C4" w:themeColor="accent5"/>
+                                    <w:sz w:val="24"/>
+                                    <w:szCs w:val="24"/>
+                                  </w:rPr>
+                                </w:pPr>
+                                <w:r>
+                                  <w:rPr>
+                                    <w:rFonts w:ascii="Times New Roman" w:hAnsi="Times New Roman" w:cs="Times New Roman"/>
+                                    <w:caps/>
+                                    <w:color w:val="4472C4" w:themeColor="accent5"/>
+                                    <w:sz w:val="24"/>
+                                    <w:szCs w:val="24"/>
+                                  </w:rPr>
+                                  <w:t>Anil Kendir – Team Facilitator</w:t>
+                                </w:r>
+                              </w:p>
+                              <w:p>
+                                <w:pPr>
+                                  <w:pStyle w:val="NoSpacing"/>
+                                  <w:spacing w:before="80" w:after="40"/>
+                                  <w:rPr>
+                                    <w:rFonts w:ascii="Times New Roman" w:hAnsi="Times New Roman" w:cs="Times New Roman"/>
+                                    <w:caps/>
+                                    <w:color w:val="4472C4" w:themeColor="accent5"/>
+                                    <w:sz w:val="24"/>
+                                    <w:szCs w:val="24"/>
+                                  </w:rPr>
+                                </w:pPr>
+                                <w:r>
+                                  <w:rPr>
+                                    <w:rFonts w:ascii="Times New Roman" w:hAnsi="Times New Roman" w:cs="Times New Roman"/>
+                                    <w:caps/>
+                                    <w:color w:val="4472C4" w:themeColor="accent5"/>
+                                    <w:sz w:val="24"/>
+                                    <w:szCs w:val="24"/>
+                                  </w:rPr>
+                                  <w:t>Matthew Wheeler – Requirements Leader</w:t>
+                                </w:r>
+                              </w:p>
+                              <w:p>
+                                <w:pPr>
+                                  <w:pStyle w:val="NoSpacing"/>
+                                  <w:spacing w:before="80" w:after="40"/>
+                                  <w:rPr>
+                                    <w:rFonts w:ascii="Times New Roman" w:hAnsi="Times New Roman" w:cs="Times New Roman"/>
+                                    <w:caps/>
+                                    <w:color w:val="4472C4" w:themeColor="accent5"/>
+                                    <w:sz w:val="24"/>
+                                    <w:szCs w:val="24"/>
+                                  </w:rPr>
+                                </w:pPr>
+                                <w:r>
+                                  <w:rPr>
+                                    <w:rFonts w:ascii="Times New Roman" w:hAnsi="Times New Roman" w:cs="Times New Roman"/>
+                                    <w:caps/>
+                                    <w:color w:val="4472C4" w:themeColor="accent5"/>
+                                    <w:sz w:val="24"/>
+                                    <w:szCs w:val="24"/>
+                                  </w:rPr>
+                                  <w:t>Justus Jackson – Implementation and Testing Leader</w:t>
+                                </w:r>
+                              </w:p>
+                              <w:p>
+                                <w:pPr>
+                                  <w:pStyle w:val="NoSpacing"/>
+                                  <w:spacing w:before="80" w:after="40"/>
+                                  <w:rPr>
+                                    <w:rFonts w:ascii="Times New Roman" w:hAnsi="Times New Roman" w:cs="Times New Roman"/>
+                                    <w:caps/>
+                                    <w:color w:val="4472C4" w:themeColor="accent5"/>
+                                    <w:sz w:val="24"/>
+                                    <w:szCs w:val="24"/>
+                                  </w:rPr>
+                                </w:pPr>
+                                <w:r>
+                                  <w:rPr>
+                                    <w:rFonts w:ascii="Times New Roman" w:hAnsi="Times New Roman" w:cs="Times New Roman"/>
+                                    <w:caps/>
+                                    <w:color w:val="4472C4" w:themeColor="accent5"/>
+                                    <w:sz w:val="24"/>
+                                    <w:szCs w:val="24"/>
+                                  </w:rPr>
+                                  <w:t>Dean Fleming – Design Leader</w:t>
+                                </w:r>
+                              </w:p>
+                              <w:p>
+                                <w:pPr>
+                                  <w:pStyle w:val="NoSpacing"/>
+                                  <w:spacing w:before="80" w:after="40"/>
+                                  <w:rPr>
+                                    <w:rFonts w:ascii="Times New Roman" w:hAnsi="Times New Roman" w:cs="Times New Roman"/>
+                                    <w:caps/>
+                                    <w:color w:val="4472C4" w:themeColor="accent5"/>
+                                    <w:sz w:val="24"/>
+                                    <w:szCs w:val="24"/>
+                                  </w:rPr>
+                                </w:pPr>
+                                <w:r>
+                                  <w:rPr>
+                                    <w:rFonts w:ascii="Times New Roman" w:hAnsi="Times New Roman" w:cs="Times New Roman"/>
+                                    <w:caps/>
+                                    <w:color w:val="4472C4" w:themeColor="accent5"/>
+                                    <w:sz w:val="24"/>
+                                    <w:szCs w:val="24"/>
+                                  </w:rPr>
+                                  <w:t>Tristan Adams – Delivery Leader</w:t>
+                                </w:r>
+                              </w:p>
+                            </w:txbxContent>
+                          </wps:txbx>
+                          <wps:bodyPr rot="0" spcFirstLastPara="0" vertOverflow="overflow" horzOverflow="overflow" vert="horz" wrap="square" lIns="0" tIns="0" rIns="0" bIns="0" numCol="1" spcCol="0" rtlCol="0" fromWordArt="0" anchor="t" anchorCtr="0" forceAA="0" compatLnSpc="1">
+                            <a:prstTxWarp prst="textNoShape">
+                              <a:avLst/>
+                            </a:prstTxWarp>
+                            <a:noAutofit/>
+                          </wps:bodyPr>
+                        </wps:wsp>
+                      </a:graphicData>
+                    </a:graphic>
+                    <wp14:sizeRelH relativeFrom="margin">
+                      <wp14:pctWidth>79000</wp14:pctWidth>
+                    </wp14:sizeRelH>
+                    <wp14:sizeRelV relativeFrom="page">
+                      <wp14:pctHeight>0</wp14:pctHeight>
+                    </wp14:sizeRelV>
+                  </wp:anchor>
+                </w:drawing>
+              </mc:Choice>
+              <mc:Fallback>
+                <w:pict>
+                  <v:shapetype w14:anchorId="6BFAFF81" id="_x0000_t202" coordsize="21600,21600" o:spt="202" path="m,l,21600r21600,l21600,xe">
+                    <v:stroke joinstyle="miter"/>
+                    <v:path gradientshapeok="t" o:connecttype="rect"/>
+                  </v:shapetype>
+                  <v:shape id="Text Box 131" o:spid="_x0000_s1027" type="#_x0000_t202" style="position:absolute;margin-left:36pt;margin-top:135pt;width:369pt;height:285pt;z-index:251678208;visibility:visible;mso-wrap-style:square;mso-width-percent:790;mso-height-percent:0;mso-wrap-distance-left:14.4pt;mso-wrap-distance-top:0;mso-wrap-distance-right:14.4pt;mso-wrap-distance-bottom:0;mso-position-horizontal:absolute;mso-position-horizontal-relative:margin;mso-position-vertical:absolute;mso-position-vertical-relative:page;mso-width-percent:790;mso-height-percent:0;mso-width-relative:margin;mso-height-relative:page;v-text-anchor:top" o:gfxdata="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" filled="f" stroked="f" strokeweight=".5pt">
+                    <v:textbox inset="0,0,0,0">
+                      <w:txbxContent>
+                        <w:p>
+                          <w:pPr>
+                            <w:pStyle w:val="NoSpacing"/>
+                            <w:spacing w:before="40" w:after="560" w:line="216" w:lineRule="auto"/>
+                            <w:rPr>
+                              <w:rFonts w:ascii="Times New Roman" w:hAnsi="Times New Roman" w:cs="Times New Roman"/>
+                              <w:color w:val="5B9BD5" w:themeColor="accent1"/>
+                              <w:sz w:val="72"/>
+                              <w:szCs w:val="72"/>
+                            </w:rPr>
+                          </w:pPr>
+                          <w:sdt>
+                            <w:sdtPr>
+                              <w:rPr>
+                                <w:rFonts w:ascii="Times New Roman" w:hAnsi="Times New Roman" w:cs="Times New Roman"/>
+                                <w:color w:val="5B9BD5" w:themeColor="accent1"/>
+                                <w:sz w:val="72"/>
+                                <w:szCs w:val="72"/>
+                              </w:rPr>
+                              <w:alias w:val="Title"/>
+                              <w:tag w:val=""/>
+                              <w:id w:val="151731938"/>
+                              <w:dataBinding w:prefixMappings="xmlns:ns0='http://purl.org/dc/elements/1.1/' xmlns:ns1='http://schemas.openxmlformats.org/package/2006/metadata/core-properties' " w:xpath="/ns1:coreProperties[1]/ns0:title[1]" w:storeItemID="{6C3C8BC8-F283-45AE-878A-BAB7291924A1}"/>
+                              <w:text/>
+                            </w:sdtPr>
+                            <w:sdtContent>
+                              <w:r>
+                                <w:rPr>
+                                  <w:rFonts w:ascii="Times New Roman" w:hAnsi="Times New Roman" w:cs="Times New Roman"/>
+                                  <w:color w:val="5B9BD5" w:themeColor="accent1"/>
+                                  <w:sz w:val="72"/>
+                                  <w:szCs w:val="72"/>
+                                </w:rPr>
+                                <w:t>VeriHandy System Design Document</w:t>
+                              </w:r>
+                            </w:sdtContent>
+                          </w:sdt>
+                        </w:p>
+                        <w:sdt>
+                          <w:sdtPr>
+                            <w:rPr>
+                              <w:rFonts w:ascii="Times New Roman" w:hAnsi="Times New Roman" w:cs="Times New Roman"/>
+                              <w:caps/>
+                              <w:color w:val="1F3864" w:themeColor="accent5" w:themeShade="80"/>
+                              <w:sz w:val="28"/>
+                              <w:szCs w:val="28"/>
+                            </w:rPr>
+                            <w:alias w:val="Subtitle"/>
+                            <w:tag w:val=""/>
+                            <w:id w:val="-2090151685"/>
+                            <w:showingPlcHdr/>
+                            <w:dataBinding w:prefixMappings="xmlns:ns0='http://purl.org/dc/elements/1.1/' xmlns:ns1='http://schemas.openxmlformats.org/package/2006/metadata/core-properties' " w:xpath="/ns1:coreProperties[1]/ns0:subject[1]" w:storeItemID="{6C3C8BC8-F283-45AE-878A-BAB7291924A1}"/>
+                            <w:text/>
+                          </w:sdtPr>
+                          <w:sdtContent>
+                            <w:p>
+                              <w:pPr>
+                                <w:pStyle w:val="NoSpacing"/>
+                                <w:spacing w:before="40" w:after="40"/>
+                                <w:rPr>
+                                  <w:rFonts w:ascii="Times New Roman" w:hAnsi="Times New Roman" w:cs="Times New Roman"/>
+                                  <w:caps/>
+                                  <w:color w:val="1F3864" w:themeColor="accent5" w:themeShade="80"/>
+                                  <w:sz w:val="28"/>
+                                  <w:szCs w:val="28"/>
+                                </w:rPr>
+                              </w:pPr>
+                              <w:r>
+                                <w:rPr>
+                                  <w:rFonts w:ascii="Times New Roman" w:hAnsi="Times New Roman" w:cs="Times New Roman"/>
+                                  <w:caps/>
+                                  <w:color w:val="1F3864" w:themeColor="accent5" w:themeShade="80"/>
+                                  <w:sz w:val="28"/>
+                                  <w:szCs w:val="28"/>
+                                </w:rPr>
+                                <w:t xml:space="preserve">     </w:t>
+                              </w:r>
+                            </w:p>
+                          </w:sdtContent>
+                        </w:sdt>
+                        <w:sdt>
+                          <w:sdtPr>
+                            <w:rPr>
+                              <w:rFonts w:ascii="Times New Roman" w:hAnsi="Times New Roman" w:cs="Times New Roman"/>
+                              <w:caps/>
+                              <w:color w:val="44546A" w:themeColor="text2"/>
+                              <w:sz w:val="28"/>
+                              <w:szCs w:val="28"/>
+                            </w:rPr>
+                            <w:alias w:val="Author"/>
+                            <w:tag w:val=""/>
+                            <w:id w:val="-1536112409"/>
+                            <w:dataBinding w:prefixMappings="xmlns:ns0='http://purl.org/dc/elements/1.1/' xmlns:ns1='http://schemas.openxmlformats.org/package/2006/metadata/core-properties' " w:xpath="/ns1:coreProperties[1]/ns0:creator[1]" w:storeItemID="{6C3C8BC8-F283-45AE-878A-BAB7291924A1}"/>
+                            <w:text/>
+                          </w:sdtPr>
+                          <w:sdtContent>
+                            <w:p>
+                              <w:pPr>
+                                <w:pStyle w:val="NoSpacing"/>
+                                <w:spacing w:before="80" w:after="40"/>
+                                <w:rPr>
+                                  <w:rFonts w:ascii="Times New Roman" w:hAnsi="Times New Roman" w:cs="Times New Roman"/>
+                                  <w:caps/>
+                                  <w:color w:val="44546A" w:themeColor="text2"/>
+                                  <w:sz w:val="28"/>
+                                  <w:szCs w:val="28"/>
+                                </w:rPr>
+                              </w:pPr>
+                              <w:r>
+                                <w:rPr>
+                                  <w:rFonts w:ascii="Times New Roman" w:hAnsi="Times New Roman" w:cs="Times New Roman"/>
+                                  <w:caps/>
+                                  <w:color w:val="44546A" w:themeColor="text2"/>
+                                  <w:sz w:val="28"/>
+                                  <w:szCs w:val="28"/>
+                                </w:rPr>
+                                <w:t>Built for Shawn Squire</w:t>
+                              </w:r>
+                            </w:p>
+                          </w:sdtContent>
+                        </w:sdt>
+                        <w:p>
+                          <w:pPr>
+                            <w:pStyle w:val="NoSpacing"/>
+                            <w:spacing w:before="80" w:after="40"/>
+                            <w:rPr>
+                              <w:rFonts w:ascii="Times New Roman" w:hAnsi="Times New Roman" w:cs="Times New Roman"/>
+                              <w:caps/>
+                              <w:color w:val="4472C4" w:themeColor="accent5"/>
+                              <w:sz w:val="24"/>
+                              <w:szCs w:val="24"/>
+                            </w:rPr>
+                          </w:pPr>
+                          <w:r>
+                            <w:rPr>
+                              <w:rFonts w:ascii="Times New Roman" w:hAnsi="Times New Roman" w:cs="Times New Roman"/>
+                              <w:caps/>
+                              <w:color w:val="4472C4" w:themeColor="accent5"/>
+                              <w:sz w:val="24"/>
+                              <w:szCs w:val="24"/>
+                            </w:rPr>
+                            <w:t>Anil Kendir – Team Facilitator</w:t>
+                          </w:r>
+                        </w:p>
+                        <w:p>
+                          <w:pPr>
+                            <w:pStyle w:val="NoSpacing"/>
+                            <w:spacing w:before="80" w:after="40"/>
+                            <w:rPr>
+                              <w:rFonts w:ascii="Times New Roman" w:hAnsi="Times New Roman" w:cs="Times New Roman"/>
+                              <w:caps/>
+                              <w:color w:val="4472C4" w:themeColor="accent5"/>
+                              <w:sz w:val="24"/>
+                              <w:szCs w:val="24"/>
+                            </w:rPr>
+                          </w:pPr>
+                          <w:r>
+                            <w:rPr>
+                              <w:rFonts w:ascii="Times New Roman" w:hAnsi="Times New Roman" w:cs="Times New Roman"/>
+                              <w:caps/>
+                              <w:color w:val="4472C4" w:themeColor="accent5"/>
+                              <w:sz w:val="24"/>
+                              <w:szCs w:val="24"/>
+                            </w:rPr>
+                            <w:t>Matthew Wheeler – Requirements Leader</w:t>
+                          </w:r>
+                        </w:p>
+                        <w:p>
+                          <w:pPr>
+                            <w:pStyle w:val="NoSpacing"/>
+                            <w:spacing w:before="80" w:after="40"/>
+                            <w:rPr>
+                              <w:rFonts w:ascii="Times New Roman" w:hAnsi="Times New Roman" w:cs="Times New Roman"/>
+                              <w:caps/>
+                              <w:color w:val="4472C4" w:themeColor="accent5"/>
+                              <w:sz w:val="24"/>
+                              <w:szCs w:val="24"/>
+                            </w:rPr>
+                          </w:pPr>
+                          <w:r>
+                            <w:rPr>
+                              <w:rFonts w:ascii="Times New Roman" w:hAnsi="Times New Roman" w:cs="Times New Roman"/>
+                              <w:caps/>
+                              <w:color w:val="4472C4" w:themeColor="accent5"/>
+                              <w:sz w:val="24"/>
+                              <w:szCs w:val="24"/>
+                            </w:rPr>
+                            <w:t>Justus Jackson – Implementation and Testing Leader</w:t>
+                          </w:r>
+                        </w:p>
+                        <w:p>
+                          <w:pPr>
+                            <w:pStyle w:val="NoSpacing"/>
+                            <w:spacing w:before="80" w:after="40"/>
+                            <w:rPr>
+                              <w:rFonts w:ascii="Times New Roman" w:hAnsi="Times New Roman" w:cs="Times New Roman"/>
+                              <w:caps/>
+                              <w:color w:val="4472C4" w:themeColor="accent5"/>
+                              <w:sz w:val="24"/>
+                              <w:szCs w:val="24"/>
+                            </w:rPr>
+                          </w:pPr>
+                          <w:r>
+                            <w:rPr>
+                              <w:rFonts w:ascii="Times New Roman" w:hAnsi="Times New Roman" w:cs="Times New Roman"/>
+                              <w:caps/>
+                              <w:color w:val="4472C4" w:themeColor="accent5"/>
+                              <w:sz w:val="24"/>
+                              <w:szCs w:val="24"/>
+                            </w:rPr>
+                            <w:t>Dean Fleming – Design Leader</w:t>
+                          </w:r>
+                        </w:p>
+                        <w:p>
+                          <w:pPr>
+                            <w:pStyle w:val="NoSpacing"/>
+                            <w:spacing w:before="80" w:after="40"/>
+                            <w:rPr>
+                              <w:rFonts w:ascii="Times New Roman" w:hAnsi="Times New Roman" w:cs="Times New Roman"/>
+                              <w:caps/>
+                              <w:color w:val="4472C4" w:themeColor="accent5"/>
+                              <w:sz w:val="24"/>
+                              <w:szCs w:val="24"/>
+                            </w:rPr>
+                          </w:pPr>
+                          <w:r>
+                            <w:rPr>
+                              <w:rFonts w:ascii="Times New Roman" w:hAnsi="Times New Roman" w:cs="Times New Roman"/>
+                              <w:caps/>
+                              <w:color w:val="4472C4" w:themeColor="accent5"/>
+                              <w:sz w:val="24"/>
+                              <w:szCs w:val="24"/>
+                            </w:rPr>
+                            <w:t>Tristan Adams – Delivery Leader</w:t>
+                          </w:r>
+                        </w:p>
+                      </w:txbxContent>
+                    </v:textbox>
+                    <w10:wrap type="square" anchorx="margin" anchory="page"/>
+                  </v:shape>
+                </w:pict>
+              </mc:Fallback>
+            </mc:AlternateContent>
+          </w:r>
+        </w:p>
+      </w:sdtContent>
+    </w:sdt>
     <w:p>
       <w:pPr>
         <w:jc w:val="center"/>
       </w:pPr>
       <w:r>
+        <w:br w:type="page"/>
+      </w:r>
+    </w:p>
+    <w:p>
+      <w:pPr>
+        <w:jc w:val="center"/>
+      </w:pPr>
+      <w:r>
+        <w:lastRenderedPageBreak/>
         <w:t>VeriHandy</w:t>
       </w:r>
     </w:p>
@@ -35,10 +811,13 @@
     </w:p>
     <w:p>
       <w:pPr>
-        <w:ind w:left="7200"/>
-      </w:pPr>
-      <w:r>
-        <w:t xml:space="preserve">                                                                                                                                                 </w:t>
+        <w:ind w:left="7110"/>
+      </w:pPr>
+      <w:r>
+        <w:t xml:space="preserve">                                                                                                                 </w:t>
+      </w:r>
+      <w:r>
+        <w:t xml:space="preserve">                         </w:t>
       </w:r>
       <w:r>
         <w:rPr>
@@ -60,6 +839,57 @@
         </w:rPr>
         <w:t>1.  Introduction</w:t>
       </w:r>
+      <w:r>
+        <w:rPr>
+          <w:b w:val="0"/>
+        </w:rPr>
+        <w:tab/>
+      </w:r>
+      <w:r>
+        <w:rPr>
+          <w:b w:val="0"/>
+        </w:rPr>
+        <w:tab/>
+      </w:r>
+      <w:r>
+        <w:rPr>
+          <w:b w:val="0"/>
+        </w:rPr>
+        <w:tab/>
+      </w:r>
+      <w:r>
+        <w:rPr>
+          <w:b w:val="0"/>
+        </w:rPr>
+        <w:tab/>
+      </w:r>
+      <w:r>
+        <w:rPr>
+          <w:b w:val="0"/>
+        </w:rPr>
+        <w:tab/>
+      </w:r>
+      <w:r>
+        <w:rPr>
+          <w:b w:val="0"/>
+        </w:rPr>
+        <w:tab/>
+      </w:r>
+      <w:r>
+        <w:rPr>
+          <w:b w:val="0"/>
+        </w:rPr>
+        <w:tab/>
+      </w:r>
+      <w:r>
+        <w:rPr>
+          <w:b w:val="0"/>
+        </w:rPr>
+        <w:tab/>
+        <w:t>3</w:t>
+      </w:r>
+      <w:bookmarkStart w:id="0" w:name="_GoBack"/>
+      <w:bookmarkEnd w:id="0"/>
     </w:p>
     <w:p/>
     <w:p>
@@ -72,6 +902,22 @@
       <w:r>
         <w:t>Purpose of This Document</w:t>
       </w:r>
+      <w:r>
+        <w:tab/>
+      </w:r>
+      <w:r>
+        <w:tab/>
+      </w:r>
+      <w:r>
+        <w:tab/>
+      </w:r>
+      <w:r>
+        <w:tab/>
+      </w:r>
+      <w:r>
+        <w:tab/>
+        <w:t>3</w:t>
+      </w:r>
     </w:p>
     <w:p>
       <w:pPr>
@@ -83,6 +929,28 @@
       <w:r>
         <w:t>References</w:t>
       </w:r>
+      <w:r>
+        <w:tab/>
+      </w:r>
+      <w:r>
+        <w:tab/>
+      </w:r>
+      <w:r>
+        <w:tab/>
+      </w:r>
+      <w:r>
+        <w:tab/>
+      </w:r>
+      <w:r>
+        <w:tab/>
+      </w:r>
+      <w:r>
+        <w:tab/>
+      </w:r>
+      <w:r>
+        <w:tab/>
+        <w:t>3</w:t>
+      </w:r>
     </w:p>
     <w:p/>
     <w:p/>
@@ -96,6 +964,28 @@
       <w:r>
         <w:t>System Architecture</w:t>
       </w:r>
+      <w:r>
+        <w:tab/>
+      </w:r>
+      <w:r>
+        <w:tab/>
+      </w:r>
+      <w:r>
+        <w:tab/>
+      </w:r>
+      <w:r>
+        <w:tab/>
+      </w:r>
+      <w:r>
+        <w:tab/>
+      </w:r>
+      <w:r>
+        <w:tab/>
+      </w:r>
+      <w:r>
+        <w:tab/>
+        <w:t>3</w:t>
+      </w:r>
     </w:p>
     <w:p/>
     <w:p>
@@ -105,6 +995,25 @@
       <w:r>
         <w:t>2.1 Architectural Design</w:t>
       </w:r>
+      <w:r>
+        <w:tab/>
+      </w:r>
+      <w:r>
+        <w:tab/>
+      </w:r>
+      <w:r>
+        <w:tab/>
+      </w:r>
+      <w:r>
+        <w:tab/>
+      </w:r>
+      <w:r>
+        <w:tab/>
+      </w:r>
+      <w:r>
+        <w:tab/>
+        <w:t>3</w:t>
+      </w:r>
     </w:p>
     <w:p>
       <w:pPr>
@@ -112,6 +1021,22 @@
       </w:pPr>
       <w:r>
         <w:t>2.2 Decomposition Description</w:t>
+      </w:r>
+      <w:r>
+        <w:tab/>
+      </w:r>
+      <w:r>
+        <w:tab/>
+      </w:r>
+      <w:r>
+        <w:tab/>
+      </w:r>
+      <w:r>
+        <w:tab/>
+      </w:r>
+      <w:r>
+        <w:tab/>
+        <w:t>4</w:t>
       </w:r>
     </w:p>
     <w:p/>
@@ -123,6 +1048,28 @@
       <w:r>
         <w:t>Persistent Data Design</w:t>
       </w:r>
+      <w:r>
+        <w:tab/>
+      </w:r>
+      <w:r>
+        <w:tab/>
+      </w:r>
+      <w:r>
+        <w:tab/>
+      </w:r>
+      <w:r>
+        <w:tab/>
+      </w:r>
+      <w:r>
+        <w:tab/>
+      </w:r>
+      <w:r>
+        <w:tab/>
+      </w:r>
+      <w:r>
+        <w:tab/>
+        <w:t>4</w:t>
+      </w:r>
     </w:p>
     <w:p/>
     <w:p>
@@ -134,6 +1081,27 @@
       </w:r>
       <w:r>
         <w:t>.1 Database Descriptions</w:t>
+      </w:r>
+      <w:r>
+        <w:tab/>
+      </w:r>
+      <w:r>
+        <w:tab/>
+      </w:r>
+      <w:r>
+        <w:tab/>
+      </w:r>
+      <w:r>
+        <w:tab/>
+      </w:r>
+      <w:r>
+        <w:tab/>
+      </w:r>
+      <w:r>
+        <w:tab/>
+      </w:r>
+      <w:r>
+        <w:t>4</w:t>
       </w:r>
     </w:p>
     <w:p>
@@ -143,6 +1111,28 @@
       </w:r>
       <w:r>
         <w:t>.2 File Descriptions</w:t>
+      </w:r>
+      <w:r>
+        <w:tab/>
+      </w:r>
+      <w:r>
+        <w:tab/>
+      </w:r>
+      <w:r>
+        <w:tab/>
+      </w:r>
+      <w:r>
+        <w:tab/>
+      </w:r>
+      <w:r>
+        <w:tab/>
+      </w:r>
+      <w:r>
+        <w:tab/>
+      </w:r>
+      <w:r>
+        <w:tab/>
+        <w:t>4</w:t>
       </w:r>
     </w:p>
     <w:p/>
@@ -157,12 +1147,49 @@
       <w:r>
         <w:t>Requirements Matrix</w:t>
       </w:r>
+      <w:r>
+        <w:tab/>
+      </w:r>
+      <w:r>
+        <w:tab/>
+      </w:r>
+      <w:r>
+        <w:tab/>
+      </w:r>
+      <w:r>
+        <w:tab/>
+      </w:r>
+      <w:r>
+        <w:tab/>
+      </w:r>
+      <w:r>
+        <w:tab/>
+      </w:r>
+      <w:r>
+        <w:tab/>
+        <w:t>5</w:t>
+      </w:r>
     </w:p>
     <w:p/>
     <w:p/>
     <w:p>
       <w:r>
-        <w:t>Appendix A – Agreement Between Customer and Contractor</w:t>
+        <w:t xml:space="preserve">Appendix A – Agreement </w:t>
+      </w:r>
+      <w:proofErr w:type="gramStart"/>
+      <w:r>
+        <w:t>Between</w:t>
+      </w:r>
+      <w:proofErr w:type="gramEnd"/>
+      <w:r>
+        <w:t xml:space="preserve"> Customer and Contractor</w:t>
+      </w:r>
+      <w:r>
+        <w:tab/>
+      </w:r>
+      <w:r>
+        <w:tab/>
+        <w:t>6</w:t>
       </w:r>
     </w:p>
     <w:p/>
@@ -173,6 +1200,25 @@
       <w:r>
         <w:t xml:space="preserve"> – Peer Review Sign-off</w:t>
       </w:r>
+      <w:r>
+        <w:tab/>
+      </w:r>
+      <w:r>
+        <w:tab/>
+      </w:r>
+      <w:r>
+        <w:tab/>
+      </w:r>
+      <w:r>
+        <w:tab/>
+      </w:r>
+      <w:r>
+        <w:tab/>
+      </w:r>
+      <w:r>
+        <w:tab/>
+        <w:t>7</w:t>
+      </w:r>
     </w:p>
     <w:p/>
     <w:p>
@@ -188,6 +1234,22 @@
       </w:r>
       <w:r>
         <w:t xml:space="preserve"> – Document Contributions</w:t>
+      </w:r>
+      <w:r>
+        <w:tab/>
+      </w:r>
+      <w:r>
+        <w:tab/>
+      </w:r>
+      <w:r>
+        <w:tab/>
+      </w:r>
+      <w:r>
+        <w:tab/>
+      </w:r>
+      <w:r>
+        <w:tab/>
+        <w:t>8</w:t>
       </w:r>
     </w:p>
     <w:p/>
@@ -214,12 +1276,16 @@
       <w:pPr>
         <w:pStyle w:val="NormalWeb"/>
         <w:spacing w:before="0" w:after="0"/>
+        <w:ind w:firstLine="360"/>
       </w:pPr>
       <w:r>
         <w:t>1.1 Purpose of This Document</w:t>
       </w:r>
     </w:p>
     <w:p>
+      <w:pPr>
+        <w:ind w:left="720"/>
+      </w:pPr>
       <w:r>
         <w:t>This document serves as an overview of the design for the VeriHandy application, whose requirements are laid out in the System Requirements Document. Includes information about the architecture</w:t>
       </w:r>
@@ -230,13 +1296,15 @@
         <w:t>, as well as notes about how design will be carried out, and the relationships between parts of the architecture.</w:t>
       </w:r>
     </w:p>
-    <w:p/>
     <w:p>
       <w:pPr>
         <w:ind w:firstLine="720"/>
       </w:pPr>
     </w:p>
     <w:p>
+      <w:pPr>
+        <w:ind w:firstLine="360"/>
+      </w:pPr>
       <w:r>
         <w:t>1.2 References</w:t>
       </w:r>
@@ -260,6 +1328,7 @@
         <w:autoSpaceDE/>
         <w:autoSpaceDN/>
         <w:adjustRightInd/>
+        <w:ind w:left="1080"/>
       </w:pPr>
       <w:r>
         <w:t>VeriHandy System Design Document</w:t>
@@ -272,6 +1341,7 @@
           <w:ilvl w:val="0"/>
           <w:numId w:val="28"/>
         </w:numPr>
+        <w:ind w:left="1080"/>
       </w:pPr>
       <w:r>
         <w:t>VeriHandy UI Design Document</w:t>
@@ -284,6 +1354,7 @@
           <w:ilvl w:val="0"/>
           <w:numId w:val="28"/>
         </w:numPr>
+        <w:ind w:left="1080"/>
       </w:pPr>
       <w:r>
         <w:t xml:space="preserve">Laravel PHP Framework – found at </w:t>
@@ -309,12 +1380,6 @@
     <w:p>
       <w:pPr>
         <w:pStyle w:val="BodyTextIndent"/>
-        <w:ind w:left="0"/>
-      </w:pPr>
-    </w:p>
-    <w:p>
-      <w:pPr>
-        <w:pStyle w:val="BodyTextIndent"/>
         <w:numPr>
           <w:ilvl w:val="0"/>
           <w:numId w:val="11"/>
@@ -336,7 +1401,7 @@
     <w:p>
       <w:pPr>
         <w:pStyle w:val="BodyTextIndent"/>
-        <w:ind w:left="0"/>
+        <w:ind w:left="0" w:firstLine="360"/>
         <w:rPr>
           <w:b/>
         </w:rPr>
@@ -445,7 +1510,7 @@
           </mc:Choice>
           <mc:Fallback>
             <w:pict>
-              <v:roundrect w14:anchorId="0B065162" id="Rounded Rectangle 32" o:spid="_x0000_s1026" style="position:absolute;margin-left:0;margin-top:1.6pt;width:126.75pt;height:112.5pt;z-index:251671040;visibility:visible;mso-wrap-style:square;mso-height-percent:0;mso-wrap-distance-left:9pt;mso-wrap-distance-top:0;mso-wrap-distance-right:9pt;mso-wrap-distance-bottom:0;mso-position-horizontal:absolute;mso-position-horizontal-relative:text;mso-position-vertical:absolute;mso-position-vertical-relative:text;mso-height-percent:0;mso-height-relative:margin;v-text-anchor:middle" arcsize="10923f" o:gfxdata="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" fillcolor="#5b9bd5 [3204]" strokecolor="#1f4d78 [1604]" strokeweight="1pt">
+              <v:roundrect w14:anchorId="0B065162" id="Rounded Rectangle 32" o:spid="_x0000_s1028" style="position:absolute;margin-left:0;margin-top:1.6pt;width:126.75pt;height:112.5pt;z-index:251671040;visibility:visible;mso-wrap-style:square;mso-height-percent:0;mso-wrap-distance-left:9pt;mso-wrap-distance-top:0;mso-wrap-distance-right:9pt;mso-wrap-distance-bottom:0;mso-position-horizontal:absolute;mso-position-horizontal-relative:text;mso-position-vertical:absolute;mso-position-vertical-relative:text;mso-height-percent:0;mso-height-relative:margin;v-text-anchor:middle" arcsize="10923f" o:gfxdata="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" fillcolor="#5b9bd5 [3204]" strokecolor="#1f4d78 [1604]" strokeweight="1pt">
                 <v:stroke joinstyle="miter"/>
                 <v:textbox>
                   <w:txbxContent>
@@ -539,7 +1604,7 @@
           </mc:Choice>
           <mc:Fallback>
             <w:pict>
-              <v:rect w14:anchorId="46911443" id="Rectangle 31" o:spid="_x0000_s1027" style="position:absolute;margin-left:286.5pt;margin-top:1.6pt;width:160.5pt;height:112.5pt;z-index:251670016;visibility:visible;mso-wrap-style:square;mso-wrap-distance-left:9pt;mso-wrap-distance-top:0;mso-wrap-distance-right:9pt;mso-wrap-distance-bottom:0;mso-position-horizontal:absolute;mso-position-horizontal-relative:text;mso-position-vertical:absolute;mso-position-vertical-relative:text;v-text-anchor:middle" o:gfxdata="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" fillcolor="#5b9bd5 [3204]" strokecolor="#1f4d78 [1604]" strokeweight="1pt">
+              <v:rect w14:anchorId="46911443" id="Rectangle 31" o:spid="_x0000_s1029" style="position:absolute;margin-left:286.5pt;margin-top:1.6pt;width:160.5pt;height:112.5pt;z-index:251670016;visibility:visible;mso-wrap-style:square;mso-wrap-distance-left:9pt;mso-wrap-distance-top:0;mso-wrap-distance-right:9pt;mso-wrap-distance-bottom:0;mso-position-horizontal:absolute;mso-position-horizontal-relative:text;mso-position-vertical:absolute;mso-position-vertical-relative:text;v-text-anchor:middle" o:gfxdata="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" fillcolor="#5b9bd5 [3204]" strokecolor="#1f4d78 [1604]" strokeweight="1pt">
                 <v:textbox>
                   <w:txbxContent>
                     <w:p>
@@ -665,11 +1730,7 @@
           </mc:Choice>
           <mc:Fallback>
             <w:pict>
-              <v:shapetype w14:anchorId="6D13B483" id="_x0000_t202" coordsize="21600,21600" o:spt="202" path="m,l,21600r21600,l21600,xe">
-                <v:stroke joinstyle="miter"/>
-                <v:path gradientshapeok="t" o:connecttype="rect"/>
-              </v:shapetype>
-              <v:shape id="Text Box 36" o:spid="_x0000_s1028" type="#_x0000_t202" style="position:absolute;margin-left:131.25pt;margin-top:3.85pt;width:146.25pt;height:30pt;z-index:251675136;visibility:visible;mso-wrap-style:square;mso-height-percent:0;mso-wrap-distance-left:9pt;mso-wrap-distance-top:0;mso-wrap-distance-right:9pt;mso-wrap-distance-bottom:0;mso-position-horizontal:absolute;mso-position-horizontal-relative:text;mso-position-vertical:absolute;mso-position-vertical-relative:text;mso-height-percent:0;mso-height-relative:margin;v-text-anchor:top" o:gfxdata="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" filled="f" stroked="f" strokeweight=".5pt">
+              <v:shape w14:anchorId="6D13B483" id="Text Box 36" o:spid="_x0000_s1030" type="#_x0000_t202" style="position:absolute;margin-left:131.25pt;margin-top:3.85pt;width:146.25pt;height:30pt;z-index:251675136;visibility:visible;mso-wrap-style:square;mso-height-percent:0;mso-wrap-distance-left:9pt;mso-wrap-distance-top:0;mso-wrap-distance-right:9pt;mso-wrap-distance-bottom:0;mso-position-horizontal:absolute;mso-position-horizontal-relative:text;mso-position-vertical:absolute;mso-position-vertical-relative:text;mso-height-percent:0;mso-height-relative:margin;v-text-anchor:top" o:gfxdata="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" filled="f" stroked="f" strokeweight=".5pt">
                 <v:textbox>
                   <w:txbxContent>
                     <w:p>
@@ -887,7 +1948,7 @@
           </mc:Choice>
           <mc:Fallback>
             <w:pict>
-              <v:shape w14:anchorId="309F5045" id="Text Box 35" o:spid="_x0000_s1029" type="#_x0000_t202" style="position:absolute;margin-left:131.25pt;margin-top:10.15pt;width:150.75pt;height:49.5pt;z-index:251674112;visibility:visible;mso-wrap-style:square;mso-height-percent:0;mso-wrap-distance-left:9pt;mso-wrap-distance-top:0;mso-wrap-distance-right:9pt;mso-wrap-distance-bottom:0;mso-position-horizontal:absolute;mso-position-horizontal-relative:text;mso-position-vertical:absolute;mso-position-vertical-relative:text;mso-height-percent:0;mso-height-relative:margin;v-text-anchor:top" o:gfxdata="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" filled="f" stroked="f" strokeweight=".5pt">
+              <v:shape w14:anchorId="309F5045" id="Text Box 35" o:spid="_x0000_s1031" type="#_x0000_t202" style="position:absolute;margin-left:131.25pt;margin-top:10.15pt;width:150.75pt;height:49.5pt;z-index:251674112;visibility:visible;mso-wrap-style:square;mso-height-percent:0;mso-wrap-distance-left:9pt;mso-wrap-distance-top:0;mso-wrap-distance-right:9pt;mso-wrap-distance-bottom:0;mso-position-horizontal:absolute;mso-position-horizontal-relative:text;mso-position-vertical:absolute;mso-position-vertical-relative:text;mso-height-percent:0;mso-height-relative:margin;v-text-anchor:top" o:gfxdata="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" filled="f" stroked="f" strokeweight=".5pt">
                 <v:textbox>
                   <w:txbxContent>
                     <w:p>
@@ -1012,7 +2073,7 @@
     <w:p>
       <w:pPr>
         <w:pStyle w:val="BodyTextIndent"/>
-        <w:ind w:left="0"/>
+        <w:ind w:left="720"/>
       </w:pPr>
       <w:r>
         <w:t>The VeriHandy sys</w:t>
@@ -1036,7 +2097,7 @@
     <w:p>
       <w:pPr>
         <w:pStyle w:val="BodyTextIndent"/>
-        <w:ind w:left="0"/>
+        <w:ind w:left="720"/>
       </w:pPr>
       <w:r>
         <w:t xml:space="preserve">The current architecture is responsible for communicating a variety of information between the user </w:t>
@@ -1061,6 +2122,7 @@
           <w:ilvl w:val="0"/>
           <w:numId w:val="29"/>
         </w:numPr>
+        <w:ind w:left="1080"/>
       </w:pPr>
       <w:r>
         <w:t>Users</w:t>
@@ -1073,6 +2135,7 @@
           <w:ilvl w:val="1"/>
           <w:numId w:val="29"/>
         </w:numPr>
+        <w:ind w:left="1800"/>
       </w:pPr>
       <w:r>
         <w:t>Interact with the server through a UI outlined in the VeriHandy UI Document</w:t>
@@ -1085,6 +2148,7 @@
           <w:ilvl w:val="1"/>
           <w:numId w:val="29"/>
         </w:numPr>
+        <w:ind w:left="1800"/>
       </w:pPr>
       <w:r>
         <w:t>Information is requested</w:t>
@@ -1109,14 +2173,20 @@
           <w:ilvl w:val="1"/>
           <w:numId w:val="29"/>
         </w:numPr>
-      </w:pPr>
-      <w:r>
-        <w:lastRenderedPageBreak/>
+        <w:ind w:left="1800"/>
+      </w:pPr>
+      <w:r>
         <w:t xml:space="preserve">Information is </w:t>
       </w:r>
       <w:r>
         <w:t>given by users, such as their ID, password, search parameters, and job information</w:t>
       </w:r>
+    </w:p>
+    <w:p>
+      <w:pPr>
+        <w:pStyle w:val="BodyTextIndent"/>
+        <w:ind w:left="1080"/>
+      </w:pPr>
     </w:p>
     <w:p>
       <w:pPr>
@@ -1125,8 +2195,10 @@
           <w:ilvl w:val="0"/>
           <w:numId w:val="29"/>
         </w:numPr>
-      </w:pPr>
-      <w:r>
+        <w:ind w:left="1080"/>
+      </w:pPr>
+      <w:r>
+        <w:lastRenderedPageBreak/>
         <w:t>Server</w:t>
       </w:r>
     </w:p>
@@ -1137,6 +2209,7 @@
           <w:ilvl w:val="1"/>
           <w:numId w:val="29"/>
         </w:numPr>
+        <w:ind w:left="1800"/>
       </w:pPr>
       <w:r>
         <w:t>Stores jobs, job information, user account information, and reviews</w:t>
@@ -1149,6 +2222,7 @@
           <w:ilvl w:val="1"/>
           <w:numId w:val="29"/>
         </w:numPr>
+        <w:ind w:left="1800"/>
       </w:pPr>
       <w:r>
         <w:t>Communicates requests</w:t>
@@ -1175,7 +2249,7 @@
     <w:p>
       <w:pPr>
         <w:pStyle w:val="BodyTextIndent"/>
-        <w:ind w:left="0"/>
+        <w:ind w:left="360"/>
         <w:rPr>
           <w:b/>
         </w:rPr>
@@ -1190,12 +2264,13 @@
     <w:p>
       <w:pPr>
         <w:pStyle w:val="BodyTextIndent"/>
-      </w:pPr>
-    </w:p>
-    <w:p>
-      <w:pPr>
-        <w:pStyle w:val="BodyTextIndent"/>
-        <w:ind w:left="0"/>
+        <w:ind w:left="720"/>
+      </w:pPr>
+    </w:p>
+    <w:p>
+      <w:pPr>
+        <w:pStyle w:val="BodyTextIndent"/>
+        <w:ind w:left="720"/>
       </w:pPr>
       <w:r>
         <w:t>Illustrate and describe the</w:t>
@@ -1237,13 +2312,13 @@
     <w:p>
       <w:pPr>
         <w:pStyle w:val="BodyTextIndent"/>
-        <w:ind w:left="0"/>
-      </w:pPr>
-    </w:p>
-    <w:p>
-      <w:pPr>
-        <w:pStyle w:val="BodyTextIndent"/>
-        <w:ind w:left="0"/>
+        <w:ind w:left="720"/>
+      </w:pPr>
+    </w:p>
+    <w:p>
+      <w:pPr>
+        <w:pStyle w:val="BodyTextIndent"/>
+        <w:ind w:left="720"/>
       </w:pPr>
       <w:r>
         <w:rPr>
@@ -1285,7 +2360,7 @@
     <w:p>
       <w:pPr>
         <w:pStyle w:val="BodyTextIndent"/>
-        <w:ind w:left="0"/>
+        <w:ind w:left="720"/>
         <w:rPr>
           <w:b/>
         </w:rPr>
@@ -1294,7 +2369,7 @@
     <w:p>
       <w:pPr>
         <w:pStyle w:val="BodyTextIndent"/>
-        <w:ind w:left="0"/>
+        <w:ind w:left="720"/>
       </w:pPr>
       <w:r>
         <w:t>Regardless of the type of diagram(s) that you use, refer the reader to the diagram</w:t>
@@ -1377,6 +2452,11 @@
           <w:ilvl w:val="1"/>
           <w:numId w:val="11"/>
         </w:numPr>
+        <w:tabs>
+          <w:tab w:val="clear" w:pos="420"/>
+          <w:tab w:val="num" w:pos="630"/>
+        </w:tabs>
+        <w:ind w:left="810"/>
       </w:pPr>
       <w:r>
         <w:t>Database Descriptions</w:t>
@@ -1390,7 +2470,7 @@
     <w:p>
       <w:pPr>
         <w:pStyle w:val="BodyTextIndent"/>
-        <w:ind w:left="0"/>
+        <w:ind w:left="720"/>
       </w:pPr>
       <w:r>
         <w:t>Describe the d</w:t>
@@ -1438,7 +2518,15 @@
         <w:t xml:space="preserve"> name, data type</w:t>
       </w:r>
       <w:r>
-        <w:t xml:space="preserve"> (e.g., int, double)</w:t>
+        <w:t xml:space="preserve"> (e.g., </w:t>
+      </w:r>
+      <w:proofErr w:type="spellStart"/>
+      <w:r>
+        <w:t>int</w:t>
+      </w:r>
+      <w:proofErr w:type="spellEnd"/>
+      <w:r>
+        <w:t>, double)</w:t>
       </w:r>
       <w:r>
         <w:t xml:space="preserve">, </w:t>
@@ -1496,6 +2584,11 @@
           <w:ilvl w:val="1"/>
           <w:numId w:val="11"/>
         </w:numPr>
+        <w:tabs>
+          <w:tab w:val="clear" w:pos="420"/>
+          <w:tab w:val="num" w:pos="900"/>
+        </w:tabs>
+        <w:ind w:left="810"/>
       </w:pPr>
       <w:r>
         <w:t>File Descriptions</w:t>
@@ -1505,13 +2598,11 @@
       <w:pPr>
         <w:pStyle w:val="BodyTextIndent"/>
       </w:pPr>
-      <w:bookmarkStart w:id="0" w:name="_GoBack"/>
-      <w:bookmarkEnd w:id="0"/>
-    </w:p>
-    <w:p>
-      <w:pPr>
-        <w:pStyle w:val="BodyTextIndent"/>
-        <w:ind w:left="0"/>
+    </w:p>
+    <w:p>
+      <w:pPr>
+        <w:pStyle w:val="BodyTextIndent"/>
+        <w:ind w:left="720"/>
       </w:pPr>
       <w:r>
         <w:t xml:space="preserve">Describe the file(s) used by the system.  Include a </w:t>
@@ -1535,7 +2626,15 @@
         <w:t>a</w:t>
       </w:r>
       <w:r>
-        <w:t xml:space="preserve"> file, give its name, data type (e.g., int, double), size (e.g., strings), and description of what it represents. Basically, give all </w:t>
+        <w:t xml:space="preserve"> file, give its name, data type (e.g., </w:t>
+      </w:r>
+      <w:proofErr w:type="spellStart"/>
+      <w:r>
+        <w:t>int</w:t>
+      </w:r>
+      <w:proofErr w:type="spellEnd"/>
+      <w:r>
+        <w:t xml:space="preserve">, double), size (e.g., strings), and description of what it represents. Basically, give all </w:t>
       </w:r>
       <w:r>
         <w:t xml:space="preserve">of </w:t>
@@ -1576,6 +2675,24 @@
       <w:r>
         <w:t>. [Length is whatever it takes]</w:t>
       </w:r>
+    </w:p>
+    <w:p>
+      <w:pPr>
+        <w:pStyle w:val="BodyTextIndent"/>
+        <w:ind w:left="0"/>
+      </w:pPr>
+    </w:p>
+    <w:p>
+      <w:pPr>
+        <w:pStyle w:val="BodyTextIndent"/>
+        <w:ind w:left="0"/>
+      </w:pPr>
+    </w:p>
+    <w:p>
+      <w:pPr>
+        <w:pStyle w:val="BodyTextIndent"/>
+        <w:ind w:left="0"/>
+      </w:pPr>
     </w:p>
     <w:p>
       <w:pPr>
@@ -1601,6 +2718,7 @@
         <w:rPr>
           <w:b/>
         </w:rPr>
+        <w:lastRenderedPageBreak/>
         <w:t>Requirements Matrix</w:t>
       </w:r>
     </w:p>
@@ -1615,41 +2733,738 @@
         <w:ind w:left="0"/>
       </w:pPr>
       <w:r>
+        <w:t>Use a tabular format to show</w:t>
+      </w:r>
+      <w:r>
+        <w:t xml:space="preserve"> which system components (e.g., </w:t>
+      </w:r>
+      <w:r>
+        <w:t>functions and/or methods) satisfy each of the functional requirements from the SRS.  Refer to the functional requirements by use case number and name.</w:t>
+      </w:r>
+    </w:p>
+    <w:p>
+      <w:pPr>
+        <w:pStyle w:val="BodyTextIndent"/>
+        <w:ind w:left="0"/>
+      </w:pPr>
+    </w:p>
+    <w:p>
+      <w:pPr>
+        <w:pStyle w:val="BodyTextIndent"/>
+        <w:ind w:left="0"/>
+      </w:pPr>
+    </w:p>
+    <w:p>
+      <w:pPr>
+        <w:pStyle w:val="BodyTextIndent"/>
+        <w:ind w:left="0"/>
+        <w:rPr>
+          <w:b/>
+        </w:rPr>
+      </w:pPr>
+    </w:p>
+    <w:p>
+      <w:pPr>
+        <w:pStyle w:val="BodyTextIndent"/>
+        <w:ind w:left="0"/>
+        <w:rPr>
+          <w:b/>
+        </w:rPr>
+      </w:pPr>
+    </w:p>
+    <w:p>
+      <w:pPr>
+        <w:pStyle w:val="BodyTextIndent"/>
+        <w:ind w:left="0"/>
+        <w:rPr>
+          <w:b/>
+        </w:rPr>
+      </w:pPr>
+    </w:p>
+    <w:p>
+      <w:pPr>
+        <w:pStyle w:val="BodyTextIndent"/>
+        <w:ind w:left="0"/>
+        <w:rPr>
+          <w:b/>
+        </w:rPr>
+      </w:pPr>
+    </w:p>
+    <w:p>
+      <w:pPr>
+        <w:pStyle w:val="BodyTextIndent"/>
+        <w:ind w:left="0"/>
+        <w:rPr>
+          <w:b/>
+        </w:rPr>
+      </w:pPr>
+    </w:p>
+    <w:p>
+      <w:pPr>
+        <w:pStyle w:val="BodyTextIndent"/>
+        <w:ind w:left="0"/>
+        <w:rPr>
+          <w:b/>
+        </w:rPr>
+      </w:pPr>
+    </w:p>
+    <w:p>
+      <w:pPr>
+        <w:pStyle w:val="BodyTextIndent"/>
+        <w:ind w:left="0"/>
+        <w:rPr>
+          <w:b/>
+        </w:rPr>
+      </w:pPr>
+    </w:p>
+    <w:p>
+      <w:pPr>
+        <w:pStyle w:val="BodyTextIndent"/>
+        <w:ind w:left="0"/>
+        <w:rPr>
+          <w:b/>
+        </w:rPr>
+      </w:pPr>
+    </w:p>
+    <w:p>
+      <w:pPr>
+        <w:pStyle w:val="BodyTextIndent"/>
+        <w:ind w:left="0"/>
+        <w:rPr>
+          <w:b/>
+        </w:rPr>
+      </w:pPr>
+    </w:p>
+    <w:p>
+      <w:pPr>
+        <w:pStyle w:val="BodyTextIndent"/>
+        <w:ind w:left="0"/>
+        <w:rPr>
+          <w:b/>
+        </w:rPr>
+      </w:pPr>
+    </w:p>
+    <w:p>
+      <w:pPr>
+        <w:pStyle w:val="BodyTextIndent"/>
+        <w:ind w:left="0"/>
+        <w:rPr>
+          <w:b/>
+        </w:rPr>
+      </w:pPr>
+    </w:p>
+    <w:p>
+      <w:pPr>
+        <w:pStyle w:val="BodyTextIndent"/>
+        <w:ind w:left="0"/>
+        <w:rPr>
+          <w:b/>
+        </w:rPr>
+      </w:pPr>
+    </w:p>
+    <w:p>
+      <w:pPr>
+        <w:pStyle w:val="BodyTextIndent"/>
+        <w:ind w:left="0"/>
+        <w:rPr>
+          <w:b/>
+        </w:rPr>
+      </w:pPr>
+    </w:p>
+    <w:p>
+      <w:pPr>
+        <w:pStyle w:val="BodyTextIndent"/>
+        <w:ind w:left="0"/>
+        <w:rPr>
+          <w:b/>
+        </w:rPr>
+      </w:pPr>
+    </w:p>
+    <w:p>
+      <w:pPr>
+        <w:pStyle w:val="BodyTextIndent"/>
+        <w:ind w:left="0"/>
+        <w:rPr>
+          <w:b/>
+        </w:rPr>
+      </w:pPr>
+    </w:p>
+    <w:p>
+      <w:pPr>
+        <w:pStyle w:val="BodyTextIndent"/>
+        <w:ind w:left="0"/>
+        <w:rPr>
+          <w:b/>
+        </w:rPr>
+      </w:pPr>
+    </w:p>
+    <w:p>
+      <w:pPr>
+        <w:pStyle w:val="BodyTextIndent"/>
+        <w:ind w:left="0"/>
+        <w:rPr>
+          <w:b/>
+        </w:rPr>
+      </w:pPr>
+    </w:p>
+    <w:p>
+      <w:pPr>
+        <w:pStyle w:val="BodyTextIndent"/>
+        <w:ind w:left="0"/>
+        <w:rPr>
+          <w:b/>
+        </w:rPr>
+      </w:pPr>
+    </w:p>
+    <w:p>
+      <w:pPr>
+        <w:pStyle w:val="BodyTextIndent"/>
+        <w:ind w:left="0"/>
+        <w:rPr>
+          <w:b/>
+        </w:rPr>
+      </w:pPr>
+    </w:p>
+    <w:p>
+      <w:pPr>
+        <w:pStyle w:val="BodyTextIndent"/>
+        <w:ind w:left="0"/>
+        <w:rPr>
+          <w:b/>
+        </w:rPr>
+      </w:pPr>
+    </w:p>
+    <w:p>
+      <w:pPr>
+        <w:pStyle w:val="BodyTextIndent"/>
+        <w:ind w:left="0"/>
+        <w:rPr>
+          <w:b/>
+        </w:rPr>
+      </w:pPr>
+    </w:p>
+    <w:p>
+      <w:pPr>
+        <w:pStyle w:val="BodyTextIndent"/>
+        <w:ind w:left="0"/>
+        <w:rPr>
+          <w:b/>
+        </w:rPr>
+      </w:pPr>
+    </w:p>
+    <w:p>
+      <w:pPr>
+        <w:pStyle w:val="BodyTextIndent"/>
+        <w:ind w:left="0"/>
+        <w:rPr>
+          <w:b/>
+        </w:rPr>
+      </w:pPr>
+    </w:p>
+    <w:p>
+      <w:pPr>
+        <w:pStyle w:val="BodyTextIndent"/>
+        <w:ind w:left="0"/>
+        <w:rPr>
+          <w:b/>
+        </w:rPr>
+      </w:pPr>
+    </w:p>
+    <w:p>
+      <w:pPr>
+        <w:pStyle w:val="BodyTextIndent"/>
+        <w:ind w:left="0"/>
+        <w:rPr>
+          <w:b/>
+        </w:rPr>
+      </w:pPr>
+    </w:p>
+    <w:p>
+      <w:pPr>
+        <w:pStyle w:val="BodyTextIndent"/>
+        <w:ind w:left="0"/>
+        <w:rPr>
+          <w:b/>
+        </w:rPr>
+      </w:pPr>
+    </w:p>
+    <w:p>
+      <w:pPr>
+        <w:pStyle w:val="BodyTextIndent"/>
+        <w:ind w:left="0"/>
+        <w:rPr>
+          <w:b/>
+        </w:rPr>
+      </w:pPr>
+    </w:p>
+    <w:p>
+      <w:pPr>
+        <w:pStyle w:val="BodyTextIndent"/>
+        <w:ind w:left="0"/>
+        <w:rPr>
+          <w:b/>
+        </w:rPr>
+      </w:pPr>
+    </w:p>
+    <w:p>
+      <w:pPr>
+        <w:pStyle w:val="BodyTextIndent"/>
+        <w:ind w:left="0"/>
+        <w:rPr>
+          <w:b/>
+        </w:rPr>
+      </w:pPr>
+    </w:p>
+    <w:p>
+      <w:pPr>
+        <w:pStyle w:val="BodyTextIndent"/>
+        <w:ind w:left="0"/>
+        <w:rPr>
+          <w:b/>
+        </w:rPr>
+      </w:pPr>
+    </w:p>
+    <w:p>
+      <w:pPr>
+        <w:pStyle w:val="BodyTextIndent"/>
+        <w:ind w:left="0"/>
+        <w:rPr>
+          <w:b/>
+        </w:rPr>
+      </w:pPr>
+    </w:p>
+    <w:p>
+      <w:pPr>
+        <w:pStyle w:val="BodyTextIndent"/>
+        <w:ind w:left="0"/>
+        <w:rPr>
+          <w:b/>
+        </w:rPr>
+      </w:pPr>
+    </w:p>
+    <w:p>
+      <w:pPr>
+        <w:pStyle w:val="BodyTextIndent"/>
+        <w:ind w:left="0"/>
+        <w:rPr>
+          <w:b/>
+        </w:rPr>
+      </w:pPr>
+    </w:p>
+    <w:p>
+      <w:pPr>
+        <w:pStyle w:val="BodyTextIndent"/>
+        <w:ind w:left="0"/>
+        <w:rPr>
+          <w:b/>
+        </w:rPr>
+      </w:pPr>
+    </w:p>
+    <w:p>
+      <w:pPr>
+        <w:pStyle w:val="BodyTextIndent"/>
+        <w:ind w:left="0"/>
+        <w:rPr>
+          <w:b/>
+        </w:rPr>
+      </w:pPr>
+    </w:p>
+    <w:p>
+      <w:pPr>
+        <w:pStyle w:val="BodyTextIndent"/>
+        <w:ind w:left="0"/>
+        <w:rPr>
+          <w:b/>
+        </w:rPr>
+      </w:pPr>
+    </w:p>
+    <w:p>
+      <w:pPr>
+        <w:pStyle w:val="BodyTextIndent"/>
+        <w:ind w:left="0"/>
+        <w:rPr>
+          <w:b/>
+        </w:rPr>
+      </w:pPr>
+    </w:p>
+    <w:p>
+      <w:pPr>
+        <w:pStyle w:val="BodyTextIndent"/>
+        <w:ind w:left="0"/>
+        <w:rPr>
+          <w:b/>
+        </w:rPr>
+      </w:pPr>
+    </w:p>
+    <w:p>
+      <w:pPr>
+        <w:pStyle w:val="BodyTextIndent"/>
+        <w:ind w:left="0"/>
+        <w:rPr>
+          <w:b/>
+        </w:rPr>
+      </w:pPr>
+    </w:p>
+    <w:p>
+      <w:pPr>
+        <w:pStyle w:val="BodyTextIndent"/>
+        <w:ind w:left="0"/>
+      </w:pPr>
+      <w:r>
+        <w:rPr>
+          <w:b/>
+        </w:rPr>
         <w:lastRenderedPageBreak/>
-        <w:t>Use a tabular format to show</w:t>
-      </w:r>
-      <w:r>
-        <w:t xml:space="preserve"> which system components (e.g., </w:t>
-      </w:r>
-      <w:r>
-        <w:t>functions and/or methods) satisfy each of the functional requirements from the SRS.  Refer to the functional requirements by use case number and name.</w:t>
-      </w:r>
-    </w:p>
-    <w:p>
-      <w:pPr>
-        <w:pStyle w:val="BodyTextIndent"/>
-        <w:ind w:left="0"/>
-      </w:pPr>
-    </w:p>
-    <w:p>
-      <w:pPr>
-        <w:pStyle w:val="BodyTextIndent"/>
-        <w:ind w:left="0"/>
-      </w:pPr>
-    </w:p>
-    <w:p>
-      <w:pPr>
-        <w:pStyle w:val="BodyTextIndent"/>
-        <w:ind w:left="0"/>
+        <w:t xml:space="preserve">Appendix </w:t>
+      </w:r>
+      <w:proofErr w:type="gramStart"/>
+      <w:r>
         <w:rPr>
           <w:b/>
         </w:rPr>
-      </w:pPr>
+        <w:t>A</w:t>
+      </w:r>
+      <w:proofErr w:type="gramEnd"/>
       <w:r>
         <w:rPr>
           <w:b/>
         </w:rPr>
-        <w:t>Appendix A – Agreement Between Customer and Contractor</w:t>
+        <w:t xml:space="preserve"> – Agreement Between Customer and Contractor</w:t>
+      </w:r>
+    </w:p>
+    <w:p>
+      <w:pPr>
+        <w:pStyle w:val="BodyTextIndent"/>
+        <w:ind w:left="0"/>
+      </w:pPr>
+    </w:p>
+    <w:p>
+      <w:pPr>
+        <w:pStyle w:val="BodyTextIndent"/>
+        <w:ind w:left="0"/>
+      </w:pPr>
+      <w:r>
+        <w:t xml:space="preserve">In case of future changes to be made to the project/requirements, </w:t>
+      </w:r>
+      <w:proofErr w:type="gramStart"/>
+      <w:r>
+        <w:t>The</w:t>
+      </w:r>
+      <w:proofErr w:type="gramEnd"/>
+      <w:r>
+        <w:t xml:space="preserve"> following procedure will be used:</w:t>
+      </w:r>
+    </w:p>
+    <w:p>
+      <w:pPr>
+        <w:pStyle w:val="BodyTextIndent"/>
+        <w:numPr>
+          <w:ilvl w:val="0"/>
+          <w:numId w:val="30"/>
+        </w:numPr>
+      </w:pPr>
+      <w:r>
+        <w:t>Mr. Shawn Squire and the VeriHandy Development Team, consisting of at least the Facilitator, Anil Kendir, and 2 other Team Members based on availability, will meet to discuss changes to be made to the requirements</w:t>
+      </w:r>
+    </w:p>
+    <w:p>
+      <w:pPr>
+        <w:pStyle w:val="BodyTextIndent"/>
+        <w:numPr>
+          <w:ilvl w:val="0"/>
+          <w:numId w:val="30"/>
+        </w:numPr>
+      </w:pPr>
+      <w:r>
+        <w:t>Ideas, progress, and changes will be discussed between the Development Team and Mr. Shawn Squire and a new agreement will be reached</w:t>
+      </w:r>
+    </w:p>
+    <w:p>
+      <w:pPr>
+        <w:pStyle w:val="BodyTextIndent"/>
+        <w:numPr>
+          <w:ilvl w:val="0"/>
+          <w:numId w:val="30"/>
+        </w:numPr>
+      </w:pPr>
+      <w:r>
+        <w:t>The Development Team will revise this and other documents and update them as necessary.</w:t>
+      </w:r>
+    </w:p>
+    <w:p>
+      <w:pPr>
+        <w:pStyle w:val="BodyTextIndent"/>
+        <w:numPr>
+          <w:ilvl w:val="0"/>
+          <w:numId w:val="30"/>
+        </w:numPr>
+      </w:pPr>
+      <w:r>
+        <w:t>A full set of signatures from Shawn Squire and the Development Team indicates that Mr. Shawn Squire and the Development Team agree on the requirements listed and design and development can proceed.</w:t>
+      </w:r>
+    </w:p>
+    <w:p>
+      <w:pPr>
+        <w:pStyle w:val="BodyTextIndent"/>
+        <w:ind w:left="0"/>
+      </w:pPr>
+    </w:p>
+    <w:p>
+      <w:pPr>
+        <w:pStyle w:val="BodyTextIndent"/>
+        <w:ind w:left="0"/>
+      </w:pPr>
+    </w:p>
+    <w:p>
+      <w:pPr>
+        <w:pStyle w:val="BodyTextIndent"/>
+        <w:ind w:left="0"/>
+      </w:pPr>
+    </w:p>
+    <w:p>
+      <w:pPr>
+        <w:pStyle w:val="BodyTextIndent"/>
+        <w:ind w:left="0"/>
+      </w:pPr>
+    </w:p>
+    <w:p>
+      <w:pPr>
+        <w:pStyle w:val="BodyTextIndent"/>
+        <w:ind w:left="0"/>
+      </w:pPr>
+    </w:p>
+    <w:p>
+      <w:pPr>
+        <w:pStyle w:val="BodyTextIndent"/>
+        <w:ind w:left="0"/>
+      </w:pPr>
+    </w:p>
+    <w:p>
+      <w:pPr>
+        <w:pStyle w:val="BodyTextIndent"/>
+        <w:ind w:left="0"/>
+      </w:pPr>
+    </w:p>
+    <w:p>
+      <w:pPr>
+        <w:pStyle w:val="BodyTextIndent"/>
+        <w:ind w:left="0"/>
+      </w:pPr>
+    </w:p>
+    <w:p>
+      <w:pPr>
+        <w:pStyle w:val="BodyTextIndent"/>
+        <w:ind w:left="0"/>
+        <w:jc w:val="center"/>
+      </w:pPr>
+      <w:r>
+        <w:t>Customer Comments:</w:t>
+      </w:r>
+    </w:p>
+    <w:p>
+      <w:pPr>
+        <w:pStyle w:val="BodyTextIndent"/>
+        <w:ind w:left="0"/>
+      </w:pPr>
+    </w:p>
+    <w:p>
+      <w:pPr>
+        <w:pStyle w:val="BodyTextIndent"/>
+        <w:ind w:left="0"/>
+      </w:pPr>
+    </w:p>
+    <w:p>
+      <w:pPr>
+        <w:pStyle w:val="BodyTextIndent"/>
+        <w:ind w:left="0"/>
+      </w:pPr>
+    </w:p>
+    <w:p>
+      <w:pPr>
+        <w:pStyle w:val="BodyTextIndent"/>
+        <w:ind w:left="0"/>
+      </w:pPr>
+    </w:p>
+    <w:p>
+      <w:pPr>
+        <w:pStyle w:val="BodyTextIndent"/>
+        <w:ind w:left="0"/>
+      </w:pPr>
+    </w:p>
+    <w:p>
+      <w:pPr>
+        <w:pStyle w:val="BodyTextIndent"/>
+        <w:ind w:left="0"/>
+      </w:pPr>
+    </w:p>
+    <w:p>
+      <w:pPr>
+        <w:pStyle w:val="BodyTextIndent"/>
+        <w:ind w:left="0"/>
+      </w:pPr>
+    </w:p>
+    <w:p>
+      <w:pPr>
+        <w:pStyle w:val="BodyTextIndent"/>
+        <w:ind w:left="0"/>
+      </w:pPr>
+    </w:p>
+    <w:p>
+      <w:pPr>
+        <w:pStyle w:val="BodyTextIndent"/>
+        <w:ind w:left="0"/>
+      </w:pPr>
+    </w:p>
+    <w:p>
+      <w:pPr>
+        <w:pStyle w:val="BodyTextIndent"/>
+        <w:ind w:left="0"/>
+      </w:pPr>
+      <w:r>
+        <w:t>---------------------------------------------------------------------------------------------------------------------</w:t>
+      </w:r>
+    </w:p>
+    <w:p>
+      <w:pPr>
+        <w:pStyle w:val="BodyTextIndent"/>
+        <w:ind w:left="0"/>
+        <w:jc w:val="center"/>
+      </w:pPr>
+      <w:r>
+        <w:t>Signatures:</w:t>
+      </w:r>
+    </w:p>
+    <w:p>
+      <w:pPr>
+        <w:pStyle w:val="BodyTextIndent"/>
+        <w:ind w:left="0"/>
+        <w:jc w:val="center"/>
+      </w:pPr>
+    </w:p>
+    <w:p>
+      <w:pPr>
+        <w:pStyle w:val="BodyTextIndent"/>
+        <w:ind w:left="0"/>
+      </w:pPr>
+      <w:r>
+        <w:t>Shawn Squire: _____________________________________</w:t>
+      </w:r>
+      <w:r>
+        <w:tab/>
+        <w:t>Date: ___________________</w:t>
+      </w:r>
+    </w:p>
+    <w:p>
+      <w:pPr>
+        <w:pStyle w:val="BodyTextIndent"/>
+        <w:ind w:left="0"/>
+      </w:pPr>
+    </w:p>
+    <w:p>
+      <w:pPr>
+        <w:pStyle w:val="BodyTextIndent"/>
+        <w:ind w:left="0"/>
+      </w:pPr>
+      <w:r>
+        <w:t>Anil Kendir: _______________________________________</w:t>
+      </w:r>
+      <w:r>
+        <w:t xml:space="preserve"> </w:t>
+      </w:r>
+      <w:r>
+        <w:tab/>
+        <w:t>Date: ___________________</w:t>
+      </w:r>
+      <w:r>
+        <w:t xml:space="preserve"> </w:t>
+      </w:r>
+    </w:p>
+    <w:p>
+      <w:pPr>
+        <w:pStyle w:val="BodyTextIndent"/>
+        <w:ind w:left="0"/>
+      </w:pPr>
+    </w:p>
+    <w:p>
+      <w:pPr>
+        <w:pStyle w:val="BodyTextIndent"/>
+        <w:ind w:left="0"/>
+      </w:pPr>
+      <w:r>
+        <w:t>Team Member: _____________________________________</w:t>
+      </w:r>
+      <w:r>
+        <w:t xml:space="preserve"> </w:t>
+      </w:r>
+      <w:r>
+        <w:tab/>
+        <w:t>Date: ___________________</w:t>
+      </w:r>
+    </w:p>
+    <w:p>
+      <w:pPr>
+        <w:pStyle w:val="BodyTextIndent"/>
+        <w:ind w:left="0"/>
+      </w:pPr>
+    </w:p>
+    <w:p>
+      <w:pPr>
+        <w:pStyle w:val="BodyTextIndent"/>
+        <w:ind w:left="0"/>
+      </w:pPr>
+      <w:r>
+        <w:t>Team Member: ______________________________________</w:t>
+      </w:r>
+      <w:r>
+        <w:t xml:space="preserve"> </w:t>
+      </w:r>
+      <w:r>
+        <w:tab/>
+        <w:t>Date: ___________________</w:t>
+      </w:r>
+    </w:p>
+    <w:p>
+      <w:pPr>
+        <w:pStyle w:val="BodyTextIndent"/>
+        <w:ind w:left="0"/>
+      </w:pPr>
+    </w:p>
+    <w:p>
+      <w:pPr>
+        <w:pStyle w:val="BodyTextIndent"/>
+        <w:ind w:left="0"/>
+      </w:pPr>
+      <w:r>
+        <w:t>Team Member: ______________________________________</w:t>
+      </w:r>
+      <w:r>
+        <w:t xml:space="preserve"> </w:t>
+      </w:r>
+      <w:r>
+        <w:tab/>
+        <w:t>Date: ___________________</w:t>
+      </w:r>
+    </w:p>
+    <w:p>
+      <w:pPr>
+        <w:pStyle w:val="BodyTextIndent"/>
+        <w:ind w:left="0"/>
+      </w:pPr>
+    </w:p>
+    <w:p>
+      <w:pPr>
+        <w:pStyle w:val="BodyTextIndent"/>
+        <w:ind w:left="0"/>
+      </w:pPr>
+      <w:r>
+        <w:t>Team Member: ______________________________________</w:t>
+      </w:r>
+      <w:r>
+        <w:t xml:space="preserve"> </w:t>
+      </w:r>
+      <w:r>
+        <w:tab/>
+        <w:t>Date: ___________________</w:t>
       </w:r>
     </w:p>
     <w:p>
@@ -1660,24 +3475,13 @@
           <w:b/>
         </w:rPr>
       </w:pPr>
-    </w:p>
-    <w:p>
-      <w:pPr>
-        <w:pStyle w:val="BodyTextIndent"/>
-        <w:ind w:left="0"/>
-      </w:pPr>
-      <w:r>
-        <w:t>Place on a separate page. Describe what the customer and your team are agreeing to when all sign off on this document. [One paragraph] Include a statement that explains the procedure to be used in case there are future changes to the document. [One paragraph] Provide lines for typed names, signatures, and dates for each team member and the customer.  Provide space for customer comments.</w:t>
-      </w:r>
-    </w:p>
-    <w:p>
-      <w:pPr>
-        <w:pStyle w:val="BodyTextIndent"/>
-        <w:ind w:left="0"/>
+      <w:r>
         <w:rPr>
           <w:b/>
         </w:rPr>
-      </w:pPr>
+        <w:lastRenderedPageBreak/>
+        <w:t>Appendix B – Team Review Sign-off</w:t>
+      </w:r>
     </w:p>
     <w:p>
       <w:pPr>
@@ -1687,32 +3491,69 @@
           <w:b/>
         </w:rPr>
       </w:pPr>
-      <w:r>
+    </w:p>
+    <w:p>
+      <w:pPr>
+        <w:pStyle w:val="BodyTextIndent"/>
+        <w:ind w:left="0"/>
+      </w:pPr>
+      <w:r>
+        <w:t>Signatures here indicate that a</w:t>
+      </w:r>
+      <w:r>
+        <w:t>ll members of the team</w:t>
+      </w:r>
+      <w:r>
+        <w:t xml:space="preserve"> have reviewed and agreed upon the document’s content and format.</w:t>
+      </w:r>
+    </w:p>
+    <w:p>
+      <w:pPr>
+        <w:pStyle w:val="BodyTextIndent"/>
+        <w:ind w:left="0"/>
+      </w:pPr>
+    </w:p>
+    <w:p>
+      <w:pPr>
+        <w:pStyle w:val="BodyTextIndent"/>
+        <w:ind w:left="0"/>
+      </w:pPr>
+    </w:p>
+    <w:p>
+      <w:pPr>
+        <w:pStyle w:val="BodyTextIndent"/>
+        <w:ind w:left="0"/>
+      </w:pPr>
+    </w:p>
+    <w:p>
+      <w:pPr>
+        <w:pStyle w:val="BodyTextIndent"/>
+        <w:ind w:left="0"/>
+      </w:pPr>
+    </w:p>
+    <w:p>
+      <w:pPr>
+        <w:pStyle w:val="BodyTextIndent"/>
+        <w:ind w:left="0"/>
+        <w:jc w:val="center"/>
+      </w:pPr>
+      <w:r>
+        <w:t>Team Comments:</w:t>
+      </w:r>
+    </w:p>
+    <w:p>
+      <w:pPr>
+        <w:pStyle w:val="BodyTextIndent"/>
+        <w:ind w:left="0"/>
+      </w:pPr>
+    </w:p>
+    <w:p>
+      <w:pPr>
+        <w:pStyle w:val="BodyTextIndent"/>
+        <w:ind w:left="0"/>
         <w:rPr>
           <w:b/>
         </w:rPr>
-        <w:t>Appendix B – Team Review Sign-off</w:t>
-      </w:r>
-    </w:p>
-    <w:p>
-      <w:pPr>
-        <w:pStyle w:val="BodyTextIndent"/>
-        <w:ind w:left="0"/>
-      </w:pPr>
-    </w:p>
-    <w:p>
-      <w:pPr>
-        <w:pStyle w:val="BodyTextIndent"/>
-        <w:ind w:left="0"/>
-      </w:pPr>
-      <w:r>
-        <w:t>Place on a separate page. Provide a brief paragraph stating that all members of the team have reviewed the document and agree on its content and format.  Provide lines for typed names, signatures, dates, and comments for each team member. The comment areas are to be used to state any minor points regarding the document that members may not agree with.  Note that there cannot be any major points of contention.</w:t>
-      </w:r>
-    </w:p>
-    <w:p>
-      <w:pPr>
-        <w:pStyle w:val="BodyTextIndent"/>
-        <w:ind w:left="0"/>
       </w:pPr>
     </w:p>
     <w:p>
@@ -1723,10 +3564,350 @@
           <w:b/>
         </w:rPr>
       </w:pPr>
-      <w:r>
+    </w:p>
+    <w:p>
+      <w:pPr>
+        <w:pStyle w:val="BodyTextIndent"/>
+        <w:ind w:left="0"/>
         <w:rPr>
           <w:b/>
         </w:rPr>
+      </w:pPr>
+    </w:p>
+    <w:p>
+      <w:pPr>
+        <w:pStyle w:val="BodyTextIndent"/>
+        <w:ind w:left="0"/>
+        <w:rPr>
+          <w:b/>
+        </w:rPr>
+      </w:pPr>
+    </w:p>
+    <w:p>
+      <w:pPr>
+        <w:pStyle w:val="BodyTextIndent"/>
+        <w:ind w:left="0"/>
+        <w:rPr>
+          <w:b/>
+        </w:rPr>
+      </w:pPr>
+    </w:p>
+    <w:p>
+      <w:pPr>
+        <w:pStyle w:val="BodyTextIndent"/>
+        <w:ind w:left="0"/>
+        <w:rPr>
+          <w:b/>
+        </w:rPr>
+      </w:pPr>
+    </w:p>
+    <w:p>
+      <w:pPr>
+        <w:pStyle w:val="BodyTextIndent"/>
+        <w:ind w:left="0"/>
+        <w:rPr>
+          <w:b/>
+        </w:rPr>
+      </w:pPr>
+    </w:p>
+    <w:p>
+      <w:pPr>
+        <w:pStyle w:val="BodyTextIndent"/>
+        <w:ind w:left="0"/>
+        <w:rPr>
+          <w:b/>
+        </w:rPr>
+      </w:pPr>
+    </w:p>
+    <w:p>
+      <w:pPr>
+        <w:pStyle w:val="BodyTextIndent"/>
+        <w:ind w:left="0"/>
+        <w:rPr>
+          <w:b/>
+        </w:rPr>
+      </w:pPr>
+    </w:p>
+    <w:p>
+      <w:pPr>
+        <w:pStyle w:val="BodyTextIndent"/>
+        <w:ind w:left="0"/>
+        <w:rPr>
+          <w:b/>
+        </w:rPr>
+      </w:pPr>
+    </w:p>
+    <w:p>
+      <w:pPr>
+        <w:pStyle w:val="BodyTextIndent"/>
+        <w:ind w:left="0"/>
+        <w:rPr>
+          <w:b/>
+        </w:rPr>
+      </w:pPr>
+    </w:p>
+    <w:p>
+      <w:pPr>
+        <w:pStyle w:val="BodyTextIndent"/>
+        <w:ind w:left="0"/>
+        <w:rPr>
+          <w:b/>
+        </w:rPr>
+      </w:pPr>
+    </w:p>
+    <w:p>
+      <w:pPr>
+        <w:pStyle w:val="BodyTextIndent"/>
+        <w:ind w:left="0"/>
+        <w:rPr>
+          <w:b/>
+        </w:rPr>
+      </w:pPr>
+    </w:p>
+    <w:p>
+      <w:pPr>
+        <w:pStyle w:val="BodyTextIndent"/>
+        <w:ind w:left="0"/>
+        <w:rPr>
+          <w:b/>
+        </w:rPr>
+      </w:pPr>
+    </w:p>
+    <w:p>
+      <w:pPr>
+        <w:pStyle w:val="BodyTextIndent"/>
+        <w:ind w:left="0"/>
+        <w:rPr>
+          <w:b/>
+        </w:rPr>
+      </w:pPr>
+    </w:p>
+    <w:p>
+      <w:pPr>
+        <w:pStyle w:val="BodyTextIndent"/>
+        <w:ind w:left="0"/>
+        <w:rPr>
+          <w:b/>
+        </w:rPr>
+      </w:pPr>
+    </w:p>
+    <w:p>
+      <w:pPr>
+        <w:pStyle w:val="BodyTextIndent"/>
+        <w:ind w:left="0"/>
+        <w:rPr>
+          <w:b/>
+        </w:rPr>
+      </w:pPr>
+    </w:p>
+    <w:p>
+      <w:pPr>
+        <w:pStyle w:val="BodyTextIndent"/>
+        <w:ind w:left="0"/>
+        <w:rPr>
+          <w:b/>
+        </w:rPr>
+      </w:pPr>
+    </w:p>
+    <w:p>
+      <w:pPr>
+        <w:pStyle w:val="BodyTextIndent"/>
+        <w:ind w:left="0"/>
+        <w:rPr>
+          <w:b/>
+        </w:rPr>
+      </w:pPr>
+    </w:p>
+    <w:p>
+      <w:pPr>
+        <w:pStyle w:val="BodyTextIndent"/>
+        <w:ind w:left="0"/>
+        <w:rPr>
+          <w:b/>
+        </w:rPr>
+      </w:pPr>
+    </w:p>
+    <w:p>
+      <w:pPr>
+        <w:pStyle w:val="BodyTextIndent"/>
+        <w:ind w:left="0"/>
+        <w:rPr>
+          <w:b/>
+        </w:rPr>
+      </w:pPr>
+    </w:p>
+    <w:p>
+      <w:pPr>
+        <w:pStyle w:val="BodyTextIndent"/>
+        <w:ind w:left="0"/>
+        <w:rPr>
+          <w:b/>
+        </w:rPr>
+      </w:pPr>
+    </w:p>
+    <w:p>
+      <w:pPr>
+        <w:pStyle w:val="BodyTextIndent"/>
+        <w:ind w:left="0"/>
+        <w:rPr>
+          <w:b/>
+        </w:rPr>
+      </w:pPr>
+    </w:p>
+    <w:p>
+      <w:pPr>
+        <w:pStyle w:val="BodyTextIndent"/>
+        <w:ind w:left="0"/>
+        <w:rPr>
+          <w:b/>
+        </w:rPr>
+      </w:pPr>
+    </w:p>
+    <w:p>
+      <w:pPr>
+        <w:pStyle w:val="BodyTextIndent"/>
+        <w:ind w:left="0"/>
+      </w:pPr>
+      <w:r>
+        <w:t>---------------------------------------------------------------------------------------------------------------------</w:t>
+      </w:r>
+    </w:p>
+    <w:p>
+      <w:pPr>
+        <w:pStyle w:val="BodyTextIndent"/>
+        <w:ind w:left="0"/>
+        <w:jc w:val="center"/>
+      </w:pPr>
+      <w:r>
+        <w:t>Signatures:</w:t>
+      </w:r>
+    </w:p>
+    <w:p>
+      <w:pPr>
+        <w:pStyle w:val="BodyTextIndent"/>
+        <w:ind w:left="0"/>
+      </w:pPr>
+    </w:p>
+    <w:p>
+      <w:pPr>
+        <w:pStyle w:val="BodyTextIndent"/>
+        <w:ind w:left="0"/>
+      </w:pPr>
+      <w:r>
+        <w:t>Anil Kendir: _______________________________________</w:t>
+      </w:r>
+      <w:r>
+        <w:t xml:space="preserve"> </w:t>
+      </w:r>
+      <w:r>
+        <w:tab/>
+        <w:t>Date: ___________________</w:t>
+      </w:r>
+      <w:r>
+        <w:t xml:space="preserve"> </w:t>
+      </w:r>
+    </w:p>
+    <w:p>
+      <w:pPr>
+        <w:pStyle w:val="BodyTextIndent"/>
+        <w:ind w:left="0"/>
+      </w:pPr>
+    </w:p>
+    <w:p>
+      <w:pPr>
+        <w:pStyle w:val="BodyTextIndent"/>
+        <w:ind w:left="0"/>
+      </w:pPr>
+      <w:r>
+        <w:t>Matt Wheeler: _____________________________________</w:t>
+      </w:r>
+      <w:r>
+        <w:t xml:space="preserve"> </w:t>
+      </w:r>
+      <w:r>
+        <w:tab/>
+        <w:t>Date: ___________________</w:t>
+      </w:r>
+    </w:p>
+    <w:p>
+      <w:pPr>
+        <w:pStyle w:val="BodyTextIndent"/>
+        <w:ind w:left="0"/>
+      </w:pPr>
+    </w:p>
+    <w:p>
+      <w:pPr>
+        <w:pStyle w:val="BodyTextIndent"/>
+        <w:ind w:left="0"/>
+      </w:pPr>
+      <w:r>
+        <w:t>Justus Jackson: ______________________________________</w:t>
+      </w:r>
+      <w:r>
+        <w:t xml:space="preserve"> </w:t>
+      </w:r>
+      <w:r>
+        <w:tab/>
+        <w:t>Date: ___________________</w:t>
+      </w:r>
+    </w:p>
+    <w:p>
+      <w:pPr>
+        <w:pStyle w:val="BodyTextIndent"/>
+        <w:ind w:left="0"/>
+      </w:pPr>
+    </w:p>
+    <w:p>
+      <w:pPr>
+        <w:pStyle w:val="BodyTextIndent"/>
+        <w:ind w:left="0"/>
+      </w:pPr>
+      <w:r>
+        <w:t>Dean Fleming: ______________________________________</w:t>
+      </w:r>
+      <w:r>
+        <w:t xml:space="preserve"> </w:t>
+      </w:r>
+      <w:r>
+        <w:tab/>
+        <w:t>Date: ___________________</w:t>
+      </w:r>
+    </w:p>
+    <w:p>
+      <w:pPr>
+        <w:pStyle w:val="BodyTextIndent"/>
+        <w:ind w:left="0"/>
+      </w:pPr>
+    </w:p>
+    <w:p>
+      <w:pPr>
+        <w:pStyle w:val="BodyTextIndent"/>
+        <w:ind w:left="0"/>
+      </w:pPr>
+      <w:r>
+        <w:t>Tristan Adams: ______________________________________</w:t>
+      </w:r>
+      <w:r>
+        <w:t xml:space="preserve"> </w:t>
+      </w:r>
+      <w:r>
+        <w:tab/>
+        <w:t>Date: ___________________</w:t>
+      </w:r>
+    </w:p>
+    <w:p>
+      <w:pPr>
+        <w:pStyle w:val="BodyTextIndent"/>
+        <w:ind w:left="0"/>
+        <w:rPr>
+          <w:b/>
+        </w:rPr>
+      </w:pPr>
+      <w:r>
+        <w:rPr>
+          <w:b/>
+        </w:rPr>
+        <w:lastRenderedPageBreak/>
         <w:t>Appendix C – Document Contributions</w:t>
       </w:r>
     </w:p>
@@ -1742,23 +3923,24 @@
         <w:ind w:left="0"/>
       </w:pPr>
       <w:r>
-        <w:t xml:space="preserve">Identify how each member contributed to the creation of this document. Include what sections each member worked on and an estimate of the percentage of work they contributed.  Remember that each team member </w:t>
-      </w:r>
-      <w:r>
-        <w:rPr>
-          <w:u w:val="single"/>
-        </w:rPr>
-        <w:t>must</w:t>
-      </w:r>
-      <w:r>
-        <w:t xml:space="preserve"> contribute to the writing (includes diagrams) for each document produced.</w:t>
-      </w:r>
-    </w:p>
-    <w:p>
-      <w:pPr>
-        <w:pStyle w:val="BodyTextIndent"/>
-        <w:ind w:left="0"/>
-      </w:pPr>
+        <w:t>Tristan Adams</w:t>
+      </w:r>
+      <w:r>
+        <w:t xml:space="preserve"> </w:t>
+      </w:r>
+    </w:p>
+    <w:p>
+      <w:pPr>
+        <w:pStyle w:val="BodyTextIndent"/>
+        <w:numPr>
+          <w:ilvl w:val="0"/>
+          <w:numId w:val="32"/>
+        </w:numPr>
+        <w:ind w:left="720"/>
+      </w:pPr>
+      <w:r>
+        <w:t>Created file and added basic high level information for design</w:t>
+      </w:r>
       <w:r>
         <w:br w:type="page"/>
       </w:r>
@@ -1989,11 +4171,7 @@
           </mc:Choice>
           <mc:Fallback>
             <w:pict>
-              <v:shapetype id="_x0000_t202" coordsize="21600,21600" o:spt="202" path="m,l,21600r21600,l21600,xe">
-                <v:stroke joinstyle="miter"/>
-                <v:path gradientshapeok="t" o:connecttype="rect"/>
-              </v:shapetype>
-              <v:shape id="Text Box 46" o:spid="_x0000_s1026" type="#_x0000_t202" style="position:absolute;margin-left:310.05pt;margin-top:59pt;width:90pt;height:45pt;z-index:251654656;visibility:visible;mso-wrap-style:square;mso-width-percent:0;mso-height-percent:0;mso-wrap-distance-left:9pt;mso-wrap-distance-top:0;mso-wrap-distance-right:9pt;mso-wrap-distance-bottom:0;mso-position-horizontal:absolute;mso-position-horizontal-relative:text;mso-position-vertical:absolute;mso-position-vertical-relative:text;mso-width-percent:0;mso-height-percent:0;mso-width-relative:page;mso-height-relative:page;v-text-anchor:top" o:gfxdata="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">
+              <v:shape id="Text Box 46" o:spid="_x0000_s1032" type="#_x0000_t202" style="position:absolute;margin-left:310.05pt;margin-top:59pt;width:90pt;height:45pt;z-index:251654656;visibility:visible;mso-wrap-style:square;mso-width-percent:0;mso-height-percent:0;mso-wrap-distance-left:9pt;mso-wrap-distance-top:0;mso-wrap-distance-right:9pt;mso-wrap-distance-bottom:0;mso-position-horizontal:absolute;mso-position-horizontal-relative:text;mso-position-vertical:absolute;mso-position-vertical-relative:text;mso-width-percent:0;mso-height-percent:0;mso-width-relative:page;mso-height-relative:page;v-text-anchor:top" o:gfxdata="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">
                 <v:textbox inset="14.4pt,14.4pt">
                   <w:txbxContent>
                     <w:p>
@@ -2110,7 +4288,7 @@
           </mc:Choice>
           <mc:Fallback>
             <w:pict>
-              <v:shape id="Text Box 45" o:spid="_x0000_s1027" type="#_x0000_t202" style="position:absolute;margin-left:85.05pt;margin-top:104pt;width:171pt;height:27pt;z-index:251653632;visibility:visible;mso-wrap-style:square;mso-width-percent:0;mso-height-percent:0;mso-wrap-distance-left:9pt;mso-wrap-distance-top:0;mso-wrap-distance-right:9pt;mso-wrap-distance-bottom:0;mso-position-horizontal:absolute;mso-position-horizontal-relative:text;mso-position-vertical:absolute;mso-position-vertical-relative:text;mso-width-percent:0;mso-height-percent:0;mso-width-relative:page;mso-height-relative:page;v-text-anchor:top" o:gfxdata="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" stroked="f">
+              <v:shape id="Text Box 45" o:spid="_x0000_s1033" type="#_x0000_t202" style="position:absolute;margin-left:85.05pt;margin-top:104pt;width:171pt;height:27pt;z-index:251653632;visibility:visible;mso-wrap-style:square;mso-width-percent:0;mso-height-percent:0;mso-wrap-distance-left:9pt;mso-wrap-distance-top:0;mso-wrap-distance-right:9pt;mso-wrap-distance-bottom:0;mso-position-horizontal:absolute;mso-position-horizontal-relative:text;mso-position-vertical:absolute;mso-position-vertical-relative:text;mso-width-percent:0;mso-height-percent:0;mso-width-relative:page;mso-height-relative:page;v-text-anchor:top" o:gfxdata="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" stroked="f">
                 <v:textbox>
                   <w:txbxContent>
                     <w:p>
@@ -2227,7 +4405,7 @@
           </mc:Choice>
           <mc:Fallback>
             <w:pict>
-              <v:shape id="Text Box 44" o:spid="_x0000_s1028" type="#_x0000_t202" style="position:absolute;margin-left:85.05pt;margin-top:41pt;width:171pt;height:18pt;z-index:251652608;visibility:visible;mso-wrap-style:square;mso-width-percent:0;mso-height-percent:0;mso-wrap-distance-left:9pt;mso-wrap-distance-top:0;mso-wrap-distance-right:9pt;mso-wrap-distance-bottom:0;mso-position-horizontal:absolute;mso-position-horizontal-relative:text;mso-position-vertical:absolute;mso-position-vertical-relative:text;mso-width-percent:0;mso-height-percent:0;mso-width-relative:page;mso-height-relative:page;v-text-anchor:top" o:gfxdata="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" stroked="f">
+              <v:shape id="Text Box 44" o:spid="_x0000_s1034" type="#_x0000_t202" style="position:absolute;margin-left:85.05pt;margin-top:41pt;width:171pt;height:18pt;z-index:251652608;visibility:visible;mso-wrap-style:square;mso-width-percent:0;mso-height-percent:0;mso-wrap-distance-left:9pt;mso-wrap-distance-top:0;mso-wrap-distance-right:9pt;mso-wrap-distance-bottom:0;mso-position-horizontal:absolute;mso-position-horizontal-relative:text;mso-position-vertical:absolute;mso-position-vertical-relative:text;mso-width-percent:0;mso-height-percent:0;mso-width-relative:page;mso-height-relative:page;v-text-anchor:top" o:gfxdata="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" stroked="f">
                 <v:textbox>
                   <w:txbxContent>
                     <w:p>
@@ -2345,7 +4523,7 @@
           </mc:Choice>
           <mc:Fallback>
             <w:pict>
-              <v:shape id="Text Box 43" o:spid="_x0000_s1029" type="#_x0000_t202" style="position:absolute;margin-left:85.05pt;margin-top:14pt;width:171pt;height:18pt;z-index:251651584;visibility:visible;mso-wrap-style:square;mso-width-percent:0;mso-height-percent:0;mso-wrap-distance-left:9pt;mso-wrap-distance-top:0;mso-wrap-distance-right:9pt;mso-wrap-distance-bottom:0;mso-position-horizontal:absolute;mso-position-horizontal-relative:text;mso-position-vertical:absolute;mso-position-vertical-relative:text;mso-width-percent:0;mso-height-percent:0;mso-width-relative:page;mso-height-relative:page;v-text-anchor:top" o:gfxdata="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" stroked="f">
+              <v:shape id="Text Box 43" o:spid="_x0000_s1035" type="#_x0000_t202" style="position:absolute;margin-left:85.05pt;margin-top:14pt;width:171pt;height:18pt;z-index:251651584;visibility:visible;mso-wrap-style:square;mso-width-percent:0;mso-height-percent:0;mso-wrap-distance-left:9pt;mso-wrap-distance-top:0;mso-wrap-distance-right:9pt;mso-wrap-distance-bottom:0;mso-position-horizontal:absolute;mso-position-horizontal-relative:text;mso-position-vertical:absolute;mso-position-vertical-relative:text;mso-width-percent:0;mso-height-percent:0;mso-width-relative:page;mso-height-relative:page;v-text-anchor:top" o:gfxdata="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" stroked="f">
                 <v:textbox>
                   <w:txbxContent>
                     <w:p>
@@ -2653,7 +4831,7 @@
           </mc:Choice>
           <mc:Fallback>
             <w:pict>
-              <v:rect id="Rectangle 30" o:spid="_x0000_s1030" style="position:absolute;margin-left:117pt;margin-top:9pt;width:45pt;height:36pt;z-index:251645440;visibility:visible;mso-wrap-style:square;mso-width-percent:0;mso-height-percent:0;mso-wrap-distance-left:9pt;mso-wrap-distance-top:0;mso-wrap-distance-right:9pt;mso-wrap-distance-bottom:0;mso-position-horizontal:absolute;mso-position-horizontal-relative:text;mso-position-vertical:absolute;mso-position-vertical-relative:text;mso-width-percent:0;mso-height-percent:0;mso-width-relative:page;mso-height-relative:page;v-text-anchor:top" o:gfxdata="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">
+              <v:rect id="Rectangle 30" o:spid="_x0000_s1036" style="position:absolute;margin-left:117pt;margin-top:9pt;width:45pt;height:36pt;z-index:251645440;visibility:visible;mso-wrap-style:square;mso-width-percent:0;mso-height-percent:0;mso-wrap-distance-left:9pt;mso-wrap-distance-top:0;mso-wrap-distance-right:9pt;mso-wrap-distance-bottom:0;mso-position-horizontal:absolute;mso-position-horizontal-relative:text;mso-position-vertical:absolute;mso-position-vertical-relative:text;mso-width-percent:0;mso-height-percent:0;mso-width-relative:page;mso-height-relative:page;v-text-anchor:top" o:gfxdata="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">
                 <v:textbox>
                   <w:txbxContent>
                     <w:p>
@@ -2765,7 +4943,7 @@
           </mc:Choice>
           <mc:Fallback>
             <w:pict>
-              <v:rect id="Rectangle 31" o:spid="_x0000_s1031" style="position:absolute;margin-left:3in;margin-top:9pt;width:45pt;height:36pt;z-index:251646464;visibility:visible;mso-wrap-style:square;mso-width-percent:0;mso-height-percent:0;mso-wrap-distance-left:9pt;mso-wrap-distance-top:0;mso-wrap-distance-right:9pt;mso-wrap-distance-bottom:0;mso-position-horizontal:absolute;mso-position-horizontal-relative:text;mso-position-vertical:absolute;mso-position-vertical-relative:text;mso-width-percent:0;mso-height-percent:0;mso-width-relative:page;mso-height-relative:page;v-text-anchor:top" o:gfxdata="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">
+              <v:rect id="_x0000_s1037" style="position:absolute;margin-left:3in;margin-top:9pt;width:45pt;height:36pt;z-index:251646464;visibility:visible;mso-wrap-style:square;mso-width-percent:0;mso-height-percent:0;mso-wrap-distance-left:9pt;mso-wrap-distance-top:0;mso-wrap-distance-right:9pt;mso-wrap-distance-bottom:0;mso-position-horizontal:absolute;mso-position-horizontal-relative:text;mso-position-vertical:absolute;mso-position-vertical-relative:text;mso-width-percent:0;mso-height-percent:0;mso-width-relative:page;mso-height-relative:page;v-text-anchor:top" o:gfxdata="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">
                 <v:textbox>
                   <w:txbxContent>
                     <w:p>
@@ -3135,7 +5313,7 @@
           </mc:Choice>
           <mc:Fallback>
             <w:pict>
-              <v:rect id="Rectangle 33" o:spid="_x0000_s1032" style="position:absolute;margin-left:121.05pt;margin-top:12.55pt;width:45pt;height:36pt;z-index:251648512;visibility:visible;mso-wrap-style:square;mso-width-percent:0;mso-height-percent:0;mso-wrap-distance-left:9pt;mso-wrap-distance-top:0;mso-wrap-distance-right:9pt;mso-wrap-distance-bottom:0;mso-position-horizontal:absolute;mso-position-horizontal-relative:text;mso-position-vertical:absolute;mso-position-vertical-relative:text;mso-width-percent:0;mso-height-percent:0;mso-width-relative:page;mso-height-relative:page;v-text-anchor:top" o:gfxdata="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">
+              <v:rect id="Rectangle 33" o:spid="_x0000_s1038" style="position:absolute;margin-left:121.05pt;margin-top:12.55pt;width:45pt;height:36pt;z-index:251648512;visibility:visible;mso-wrap-style:square;mso-width-percent:0;mso-height-percent:0;mso-wrap-distance-left:9pt;mso-wrap-distance-top:0;mso-wrap-distance-right:9pt;mso-wrap-distance-bottom:0;mso-position-horizontal:absolute;mso-position-horizontal-relative:text;mso-position-vertical:absolute;mso-position-vertical-relative:text;mso-width-percent:0;mso-height-percent:0;mso-width-relative:page;mso-height-relative:page;v-text-anchor:top" o:gfxdata="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">
                 <v:textbox>
                   <w:txbxContent>
                     <w:p>
@@ -3246,7 +5424,7 @@
           </mc:Choice>
           <mc:Fallback>
             <w:pict>
-              <v:rect id="Rectangle 34" o:spid="_x0000_s1033" style="position:absolute;margin-left:220.05pt;margin-top:12.55pt;width:45pt;height:36pt;z-index:251649536;visibility:visible;mso-wrap-style:square;mso-width-percent:0;mso-height-percent:0;mso-wrap-distance-left:9pt;mso-wrap-distance-top:0;mso-wrap-distance-right:9pt;mso-wrap-distance-bottom:0;mso-position-horizontal:absolute;mso-position-horizontal-relative:text;mso-position-vertical:absolute;mso-position-vertical-relative:text;mso-width-percent:0;mso-height-percent:0;mso-width-relative:page;mso-height-relative:page;v-text-anchor:top" o:gfxdata="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">
+              <v:rect id="Rectangle 34" o:spid="_x0000_s1039" style="position:absolute;margin-left:220.05pt;margin-top:12.55pt;width:45pt;height:36pt;z-index:251649536;visibility:visible;mso-wrap-style:square;mso-width-percent:0;mso-height-percent:0;mso-wrap-distance-left:9pt;mso-wrap-distance-top:0;mso-wrap-distance-right:9pt;mso-wrap-distance-bottom:0;mso-position-horizontal:absolute;mso-position-horizontal-relative:text;mso-position-vertical:absolute;mso-position-vertical-relative:text;mso-width-percent:0;mso-height-percent:0;mso-width-relative:page;mso-height-relative:page;v-text-anchor:top" o:gfxdata="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">
                 <v:textbox>
                   <w:txbxContent>
                     <w:p>
@@ -3696,7 +5874,7 @@
           </mc:Choice>
           <mc:Fallback>
             <w:pict>
-              <v:rect id="Rectangle 126" o:spid="_x0000_s1034" style="position:absolute;margin-left:217.35pt;margin-top:-1.6pt;width:45pt;height:36pt;z-index:251663872;visibility:visible;mso-wrap-style:square;mso-width-percent:0;mso-height-percent:0;mso-wrap-distance-left:9pt;mso-wrap-distance-top:0;mso-wrap-distance-right:9pt;mso-wrap-distance-bottom:0;mso-position-horizontal:absolute;mso-position-horizontal-relative:text;mso-position-vertical:absolute;mso-position-vertical-relative:text;mso-width-percent:0;mso-height-percent:0;mso-width-relative:page;mso-height-relative:page;v-text-anchor:top" o:gfxdata="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">
+              <v:rect id="Rectangle 126" o:spid="_x0000_s1040" style="position:absolute;margin-left:217.35pt;margin-top:-1.6pt;width:45pt;height:36pt;z-index:251663872;visibility:visible;mso-wrap-style:square;mso-width-percent:0;mso-height-percent:0;mso-wrap-distance-left:9pt;mso-wrap-distance-top:0;mso-wrap-distance-right:9pt;mso-wrap-distance-bottom:0;mso-position-horizontal:absolute;mso-position-horizontal-relative:text;mso-position-vertical:absolute;mso-position-vertical-relative:text;mso-width-percent:0;mso-height-percent:0;mso-width-relative:page;mso-height-relative:page;v-text-anchor:top" o:gfxdata="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">
                 <v:textbox>
                   <w:txbxContent>
                     <w:p>
@@ -3807,7 +5985,7 @@
           </mc:Choice>
           <mc:Fallback>
             <w:pict>
-              <v:rect id="Rectangle 125" o:spid="_x0000_s1035" style="position:absolute;margin-left:118.35pt;margin-top:-1.6pt;width:45pt;height:36pt;z-index:251662848;visibility:visible;mso-wrap-style:square;mso-width-percent:0;mso-height-percent:0;mso-wrap-distance-left:9pt;mso-wrap-distance-top:0;mso-wrap-distance-right:9pt;mso-wrap-distance-bottom:0;mso-position-horizontal:absolute;mso-position-horizontal-relative:text;mso-position-vertical:absolute;mso-position-vertical-relative:text;mso-width-percent:0;mso-height-percent:0;mso-width-relative:page;mso-height-relative:page;v-text-anchor:top" o:gfxdata="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">
+              <v:rect id="Rectangle 125" o:spid="_x0000_s1041" style="position:absolute;margin-left:118.35pt;margin-top:-1.6pt;width:45pt;height:36pt;z-index:251662848;visibility:visible;mso-wrap-style:square;mso-width-percent:0;mso-height-percent:0;mso-wrap-distance-left:9pt;mso-wrap-distance-top:0;mso-wrap-distance-right:9pt;mso-wrap-distance-bottom:0;mso-position-horizontal:absolute;mso-position-horizontal-relative:text;mso-position-vertical:absolute;mso-position-vertical-relative:text;mso-width-percent:0;mso-height-percent:0;mso-width-relative:page;mso-height-relative:page;v-text-anchor:top" o:gfxdata="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">
                 <v:textbox>
                   <w:txbxContent>
                     <w:p>
@@ -4032,7 +6210,7 @@
           </mc:Choice>
           <mc:Fallback>
             <w:pict>
-              <v:rect id="Rectangle 131" o:spid="_x0000_s1036" style="position:absolute;margin-left:117pt;margin-top:9pt;width:45pt;height:36pt;z-index:251666944;visibility:visible;mso-wrap-style:square;mso-width-percent:0;mso-height-percent:0;mso-wrap-distance-left:9pt;mso-wrap-distance-top:0;mso-wrap-distance-right:9pt;mso-wrap-distance-bottom:0;mso-position-horizontal:absolute;mso-position-horizontal-relative:text;mso-position-vertical:absolute;mso-position-vertical-relative:text;mso-width-percent:0;mso-height-percent:0;mso-width-relative:page;mso-height-relative:page;v-text-anchor:top" o:gfxdata="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">
+              <v:rect id="Rectangle 131" o:spid="_x0000_s1042" style="position:absolute;margin-left:117pt;margin-top:9pt;width:45pt;height:36pt;z-index:251666944;visibility:visible;mso-wrap-style:square;mso-width-percent:0;mso-height-percent:0;mso-wrap-distance-left:9pt;mso-wrap-distance-top:0;mso-wrap-distance-right:9pt;mso-wrap-distance-bottom:0;mso-position-horizontal:absolute;mso-position-horizontal-relative:text;mso-position-vertical:absolute;mso-position-vertical-relative:text;mso-width-percent:0;mso-height-percent:0;mso-width-relative:page;mso-height-relative:page;v-text-anchor:top" o:gfxdata="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">
                 <v:textbox>
                   <w:txbxContent>
                     <w:p>
@@ -4144,7 +6322,7 @@
           </mc:Choice>
           <mc:Fallback>
             <w:pict>
-              <v:rect id="Rectangle 132" o:spid="_x0000_s1037" style="position:absolute;margin-left:3in;margin-top:9pt;width:45pt;height:36pt;z-index:251667968;visibility:visible;mso-wrap-style:square;mso-width-percent:0;mso-height-percent:0;mso-wrap-distance-left:9pt;mso-wrap-distance-top:0;mso-wrap-distance-right:9pt;mso-wrap-distance-bottom:0;mso-position-horizontal:absolute;mso-position-horizontal-relative:text;mso-position-vertical:absolute;mso-position-vertical-relative:text;mso-width-percent:0;mso-height-percent:0;mso-width-relative:page;mso-height-relative:page;v-text-anchor:top" o:gfxdata="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">
+              <v:rect id="_x0000_s1043" style="position:absolute;margin-left:3in;margin-top:9pt;width:45pt;height:36pt;z-index:251667968;visibility:visible;mso-wrap-style:square;mso-width-percent:0;mso-height-percent:0;mso-wrap-distance-left:9pt;mso-wrap-distance-top:0;mso-wrap-distance-right:9pt;mso-wrap-distance-bottom:0;mso-position-horizontal:absolute;mso-position-horizontal-relative:text;mso-position-vertical:absolute;mso-position-vertical-relative:text;mso-width-percent:0;mso-height-percent:0;mso-width-relative:page;mso-height-relative:page;v-text-anchor:top" o:gfxdata="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">
                 <v:textbox>
                   <w:txbxContent>
                     <w:p>
@@ -4352,7 +6530,15 @@
         <w:t>.</w:t>
       </w:r>
       <w:r>
-        <w:t xml:space="preserve">  (Below, 1 to 5 instances of class A are associated with class</w:t>
+        <w:t xml:space="preserve">  (Below, 1 to 5 instances of class </w:t>
+      </w:r>
+      <w:proofErr w:type="gramStart"/>
+      <w:r>
+        <w:t>A</w:t>
+      </w:r>
+      <w:proofErr w:type="gramEnd"/>
+      <w:r>
+        <w:t xml:space="preserve"> are associated with class</w:t>
       </w:r>
       <w:r>
         <w:t xml:space="preserve"> B.)</w:t>
@@ -4449,7 +6635,7 @@
           </mc:Choice>
           <mc:Fallback>
             <w:pict>
-              <v:rect id="Rectangle 76" o:spid="_x0000_s1038" style="position:absolute;margin-left:220.05pt;margin-top:17.6pt;width:45pt;height:36pt;z-index:251658752;visibility:visible;mso-wrap-style:square;mso-width-percent:0;mso-height-percent:0;mso-wrap-distance-left:9pt;mso-wrap-distance-top:0;mso-wrap-distance-right:9pt;mso-wrap-distance-bottom:0;mso-position-horizontal:absolute;mso-position-horizontal-relative:text;mso-position-vertical:absolute;mso-position-vertical-relative:text;mso-width-percent:0;mso-height-percent:0;mso-width-relative:page;mso-height-relative:page;v-text-anchor:top" o:gfxdata="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">
+              <v:rect id="Rectangle 76" o:spid="_x0000_s1044" style="position:absolute;margin-left:220.05pt;margin-top:17.6pt;width:45pt;height:36pt;z-index:251658752;visibility:visible;mso-wrap-style:square;mso-width-percent:0;mso-height-percent:0;mso-wrap-distance-left:9pt;mso-wrap-distance-top:0;mso-wrap-distance-right:9pt;mso-wrap-distance-bottom:0;mso-position-horizontal:absolute;mso-position-horizontal-relative:text;mso-position-vertical:absolute;mso-position-vertical-relative:text;mso-width-percent:0;mso-height-percent:0;mso-width-relative:page;mso-height-relative:page;v-text-anchor:top" o:gfxdata="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">
                 <v:textbox>
                   <w:txbxContent>
                     <w:p>
@@ -4561,7 +6747,7 @@
           </mc:Choice>
           <mc:Fallback>
             <w:pict>
-              <v:rect id="Rectangle 75" o:spid="_x0000_s1039" style="position:absolute;margin-left:121.05pt;margin-top:17.6pt;width:45pt;height:36pt;z-index:251657728;visibility:visible;mso-wrap-style:square;mso-width-percent:0;mso-height-percent:0;mso-wrap-distance-left:9pt;mso-wrap-distance-top:0;mso-wrap-distance-right:9pt;mso-wrap-distance-bottom:0;mso-position-horizontal:absolute;mso-position-horizontal-relative:text;mso-position-vertical:absolute;mso-position-vertical-relative:text;mso-width-percent:0;mso-height-percent:0;mso-width-relative:page;mso-height-relative:page;v-text-anchor:top" o:gfxdata="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">
+              <v:rect id="Rectangle 75" o:spid="_x0000_s1045" style="position:absolute;margin-left:121.05pt;margin-top:17.6pt;width:45pt;height:36pt;z-index:251657728;visibility:visible;mso-wrap-style:square;mso-width-percent:0;mso-height-percent:0;mso-wrap-distance-left:9pt;mso-wrap-distance-top:0;mso-wrap-distance-right:9pt;mso-wrap-distance-bottom:0;mso-position-horizontal:absolute;mso-position-horizontal-relative:text;mso-position-vertical:absolute;mso-position-vertical-relative:text;mso-width-percent:0;mso-height-percent:0;mso-width-relative:page;mso-height-relative:page;v-text-anchor:top" o:gfxdata="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">
                 <v:textbox>
                   <w:txbxContent>
                     <w:p>
@@ -4742,6 +6928,7 @@
                                 <w:sz w:val="20"/>
                               </w:rPr>
                             </w:pPr>
+                            <w:proofErr w:type="gramStart"/>
                             <w:r>
                               <w:rPr>
                                 <w:sz w:val="20"/>
@@ -4754,7 +6941,16 @@
                                 <w:bCs/>
                                 <w:sz w:val="20"/>
                               </w:rPr>
-                              <w:t xml:space="preserve">. . </w:t>
+                              <w:t>. .</w:t>
+                            </w:r>
+                            <w:proofErr w:type="gramEnd"/>
+                            <w:r>
+                              <w:rPr>
+                                <w:b/>
+                                <w:bCs/>
+                                <w:sz w:val="20"/>
+                              </w:rPr>
+                              <w:t xml:space="preserve"> </w:t>
                             </w:r>
                             <w:r>
                               <w:rPr>
@@ -4782,7 +6978,7 @@
           </mc:Choice>
           <mc:Fallback>
             <w:pict>
-              <v:shape id="Text Box 83" o:spid="_x0000_s1040" type="#_x0000_t202" style="position:absolute;margin-left:175.05pt;margin-top:3.8pt;width:45pt;height:18pt;z-index:251660800;visibility:visible;mso-wrap-style:square;mso-width-percent:0;mso-height-percent:0;mso-wrap-distance-left:9pt;mso-wrap-distance-top:0;mso-wrap-distance-right:9pt;mso-wrap-distance-bottom:0;mso-position-horizontal:absolute;mso-position-horizontal-relative:text;mso-position-vertical:absolute;mso-position-vertical-relative:text;mso-width-percent:0;mso-height-percent:0;mso-width-relative:page;mso-height-relative:page;v-text-anchor:top" o:gfxdata="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" stroked="f">
+              <v:shape id="Text Box 83" o:spid="_x0000_s1046" type="#_x0000_t202" style="position:absolute;margin-left:175.05pt;margin-top:3.8pt;width:45pt;height:18pt;z-index:251660800;visibility:visible;mso-wrap-style:square;mso-width-percent:0;mso-height-percent:0;mso-wrap-distance-left:9pt;mso-wrap-distance-top:0;mso-wrap-distance-right:9pt;mso-wrap-distance-bottom:0;mso-position-horizontal:absolute;mso-position-horizontal-relative:text;mso-position-vertical:absolute;mso-position-vertical-relative:text;mso-width-percent:0;mso-height-percent:0;mso-width-relative:page;mso-height-relative:page;v-text-anchor:top" o:gfxdata="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" stroked="f">
                 <v:textbox inset="0,,0">
                   <w:txbxContent>
                     <w:p>
@@ -4791,6 +6987,7 @@
                           <w:sz w:val="20"/>
                         </w:rPr>
                       </w:pPr>
+                      <w:proofErr w:type="gramStart"/>
                       <w:r>
                         <w:rPr>
                           <w:sz w:val="20"/>
@@ -4803,7 +7000,16 @@
                           <w:bCs/>
                           <w:sz w:val="20"/>
                         </w:rPr>
-                        <w:t xml:space="preserve">. . </w:t>
+                        <w:t>. .</w:t>
+                      </w:r>
+                      <w:proofErr w:type="gramEnd"/>
+                      <w:r>
+                        <w:rPr>
+                          <w:b/>
+                          <w:bCs/>
+                          <w:sz w:val="20"/>
+                        </w:rPr>
+                        <w:t xml:space="preserve"> </w:t>
                       </w:r>
                       <w:r>
                         <w:rPr>
@@ -4956,11 +7162,19 @@
         <w:pStyle w:val="BodyTextIndent"/>
         <w:ind w:left="0" w:firstLine="720"/>
       </w:pPr>
+      <w:proofErr w:type="gramStart"/>
       <w:r>
         <w:rPr>
           <w:i/>
         </w:rPr>
-        <w:t xml:space="preserve">visibility name </w:t>
+        <w:t>visibility</w:t>
+      </w:r>
+      <w:proofErr w:type="gramEnd"/>
+      <w:r>
+        <w:rPr>
+          <w:i/>
+        </w:rPr>
+        <w:t xml:space="preserve"> name </w:t>
       </w:r>
       <w:r>
         <w:t>:</w:t>
@@ -4974,12 +7188,14 @@
       <w:r>
         <w:t xml:space="preserve">= </w:t>
       </w:r>
+      <w:proofErr w:type="spellStart"/>
       <w:r>
         <w:rPr>
           <w:i/>
         </w:rPr>
         <w:t>defaultValue</w:t>
       </w:r>
+      <w:proofErr w:type="spellEnd"/>
     </w:p>
     <w:p>
       <w:pPr>
@@ -4994,6 +7210,9 @@
       </w:pPr>
       <w:r>
         <w:tab/>
+      </w:r>
+      <w:proofErr w:type="gramStart"/>
+      <w:r>
         <w:t xml:space="preserve">where  </w:t>
       </w:r>
       <w:r>
@@ -5002,6 +7221,7 @@
         </w:rPr>
         <w:t>visibility</w:t>
       </w:r>
+      <w:proofErr w:type="gramEnd"/>
       <w:r>
         <w:t xml:space="preserve">  =  + for public, # for protected, - for private</w:t>
       </w:r>
@@ -5014,6 +7234,7 @@
       <w:r>
         <w:t xml:space="preserve">                        </w:t>
       </w:r>
+      <w:proofErr w:type="gramStart"/>
       <w:r>
         <w:rPr>
           <w:i/>
@@ -5021,7 +7242,11 @@
         <w:t>name</w:t>
       </w:r>
       <w:r>
-        <w:t xml:space="preserve">  =  attribute name</w:t>
+        <w:t xml:space="preserve">  =</w:t>
+      </w:r>
+      <w:proofErr w:type="gramEnd"/>
+      <w:r>
+        <w:t xml:space="preserve">  attribute name</w:t>
       </w:r>
     </w:p>
     <w:p>
@@ -5032,6 +7257,7 @@
       <w:r>
         <w:t xml:space="preserve">                        </w:t>
       </w:r>
+      <w:proofErr w:type="gramStart"/>
       <w:r>
         <w:rPr>
           <w:i/>
@@ -5040,7 +7266,11 @@
         <w:t>type</w:t>
       </w:r>
       <w:r>
-        <w:t xml:space="preserve">  =  data type</w:t>
+        <w:t xml:space="preserve">  =</w:t>
+      </w:r>
+      <w:proofErr w:type="gramEnd"/>
+      <w:r>
+        <w:t xml:space="preserve">  data type</w:t>
       </w:r>
     </w:p>
     <w:p>
@@ -5051,15 +7281,29 @@
       <w:r>
         <w:t xml:space="preserve">                        </w:t>
       </w:r>
+      <w:proofErr w:type="spellStart"/>
+      <w:proofErr w:type="gramStart"/>
       <w:r>
         <w:rPr>
           <w:i/>
           <w:iCs/>
         </w:rPr>
-        <w:t xml:space="preserve">defaultValue </w:t>
-      </w:r>
-      <w:r>
-        <w:t xml:space="preserve"> =  default value</w:t>
+        <w:t>defaultValue</w:t>
+      </w:r>
+      <w:proofErr w:type="spellEnd"/>
+      <w:r>
+        <w:rPr>
+          <w:i/>
+          <w:iCs/>
+        </w:rPr>
+        <w:t xml:space="preserve"> </w:t>
+      </w:r>
+      <w:r>
+        <w:t xml:space="preserve"> =</w:t>
+      </w:r>
+      <w:proofErr w:type="gramEnd"/>
+      <w:r>
+        <w:t xml:space="preserve">  default value</w:t>
       </w:r>
     </w:p>
     <w:p>
@@ -5094,13 +7338,23 @@
       </w:pPr>
       <w:r>
         <w:tab/>
+      </w:r>
+      <w:proofErr w:type="gramStart"/>
+      <w:r>
         <w:t>v</w:t>
       </w:r>
       <w:r>
         <w:rPr>
           <w:i/>
         </w:rPr>
-        <w:t>isibility name</w:t>
+        <w:t>isibility</w:t>
+      </w:r>
+      <w:proofErr w:type="gramEnd"/>
+      <w:r>
+        <w:rPr>
+          <w:i/>
+        </w:rPr>
+        <w:t xml:space="preserve"> name</w:t>
       </w:r>
       <w:r>
         <w:t xml:space="preserve"> (</w:t>
@@ -5134,6 +7388,9 @@
       </w:pPr>
       <w:r>
         <w:tab/>
+      </w:r>
+      <w:proofErr w:type="gramStart"/>
+      <w:r>
         <w:t xml:space="preserve">where  </w:t>
       </w:r>
       <w:r>
@@ -5142,6 +7399,7 @@
         </w:rPr>
         <w:t>visibility</w:t>
       </w:r>
+      <w:proofErr w:type="gramEnd"/>
       <w:r>
         <w:t xml:space="preserve">  =  + for public,  # for protected,  - for private</w:t>
       </w:r>
@@ -5155,6 +7413,7 @@
         <w:tab/>
         <w:t xml:space="preserve">            </w:t>
       </w:r>
+      <w:proofErr w:type="gramStart"/>
       <w:r>
         <w:rPr>
           <w:i/>
@@ -5162,7 +7421,11 @@
         <w:t>name</w:t>
       </w:r>
       <w:r>
-        <w:t xml:space="preserve">  =  operation name</w:t>
+        <w:t xml:space="preserve">  =</w:t>
+      </w:r>
+      <w:proofErr w:type="gramEnd"/>
+      <w:r>
+        <w:t xml:space="preserve">  operation name</w:t>
       </w:r>
     </w:p>
     <w:p>
@@ -5177,10 +7440,21 @@
         <w:rPr>
           <w:i/>
         </w:rPr>
-        <w:t xml:space="preserve">parameter-list </w:t>
-      </w:r>
-      <w:r>
-        <w:t xml:space="preserve"> =  comma-separated parameters with the syntax</w:t>
+        <w:t>parameter-</w:t>
+      </w:r>
+      <w:proofErr w:type="gramStart"/>
+      <w:r>
+        <w:rPr>
+          <w:i/>
+        </w:rPr>
+        <w:t xml:space="preserve">list </w:t>
+      </w:r>
+      <w:r>
+        <w:t xml:space="preserve"> =</w:t>
+      </w:r>
+      <w:proofErr w:type="gramEnd"/>
+      <w:r>
+        <w:t xml:space="preserve">  comma-separated parameters with the syntax</w:t>
       </w:r>
     </w:p>
     <w:p>
@@ -5197,11 +7471,19 @@
       <w:r>
         <w:t xml:space="preserve">                                                       </w:t>
       </w:r>
+      <w:proofErr w:type="gramStart"/>
       <w:r>
         <w:rPr>
           <w:i/>
         </w:rPr>
-        <w:t xml:space="preserve">direction name </w:t>
+        <w:t>direction</w:t>
+      </w:r>
+      <w:proofErr w:type="gramEnd"/>
+      <w:r>
+        <w:rPr>
+          <w:i/>
+        </w:rPr>
+        <w:t xml:space="preserve"> name </w:t>
       </w:r>
       <w:r>
         <w:t xml:space="preserve">: </w:t>
@@ -5215,32 +7497,45 @@
       <w:r>
         <w:t xml:space="preserve"> = </w:t>
       </w:r>
+      <w:proofErr w:type="spellStart"/>
       <w:r>
         <w:rPr>
           <w:i/>
         </w:rPr>
         <w:t>defaultValue</w:t>
       </w:r>
-    </w:p>
-    <w:p>
-      <w:pPr>
-        <w:pStyle w:val="BodyTextIndent"/>
-        <w:ind w:left="0"/>
-      </w:pPr>
-    </w:p>
-    <w:p>
-      <w:pPr>
-        <w:pStyle w:val="BodyTextIndent"/>
-        <w:ind w:left="0"/>
-      </w:pPr>
-      <w:r>
-        <w:t xml:space="preserve">                                                       where  </w:t>
+      <w:proofErr w:type="spellEnd"/>
+    </w:p>
+    <w:p>
+      <w:pPr>
+        <w:pStyle w:val="BodyTextIndent"/>
+        <w:ind w:left="0"/>
+      </w:pPr>
+    </w:p>
+    <w:p>
+      <w:pPr>
+        <w:pStyle w:val="BodyTextIndent"/>
+        <w:ind w:left="0"/>
+      </w:pPr>
+      <w:r>
+        <w:t xml:space="preserve">                                                       </w:t>
+      </w:r>
+      <w:proofErr w:type="gramStart"/>
+      <w:r>
+        <w:t xml:space="preserve">where  </w:t>
       </w:r>
       <w:r>
         <w:rPr>
           <w:i/>
         </w:rPr>
-        <w:t xml:space="preserve">direction </w:t>
+        <w:t>direction</w:t>
+      </w:r>
+      <w:proofErr w:type="gramEnd"/>
+      <w:r>
+        <w:rPr>
+          <w:i/>
+        </w:rPr>
+        <w:t xml:space="preserve"> </w:t>
       </w:r>
       <w:r>
         <w:t xml:space="preserve"> =  in      for input</w:t>
@@ -5252,16 +7547,37 @@
         <w:ind w:left="0"/>
       </w:pPr>
       <w:r>
-        <w:t xml:space="preserve">                                                                                       out     for output</w:t>
-      </w:r>
-    </w:p>
-    <w:p>
-      <w:pPr>
-        <w:pStyle w:val="BodyTextIndent"/>
-        <w:ind w:left="0"/>
-      </w:pPr>
-      <w:r>
-        <w:t xml:space="preserve">                                                                                       inout  for input/output</w:t>
+        <w:t xml:space="preserve">                                                                                       </w:t>
+      </w:r>
+      <w:proofErr w:type="gramStart"/>
+      <w:r>
+        <w:t>out</w:t>
+      </w:r>
+      <w:proofErr w:type="gramEnd"/>
+      <w:r>
+        <w:t xml:space="preserve">     for output</w:t>
+      </w:r>
+    </w:p>
+    <w:p>
+      <w:pPr>
+        <w:pStyle w:val="BodyTextIndent"/>
+        <w:ind w:left="0"/>
+      </w:pPr>
+      <w:r>
+        <w:t xml:space="preserve">                                                                                       </w:t>
+      </w:r>
+      <w:proofErr w:type="spellStart"/>
+      <w:proofErr w:type="gramStart"/>
+      <w:r>
+        <w:t>inout</w:t>
+      </w:r>
+      <w:proofErr w:type="spellEnd"/>
+      <w:r>
+        <w:t xml:space="preserve">  for</w:t>
+      </w:r>
+      <w:proofErr w:type="gramEnd"/>
+      <w:r>
+        <w:t xml:space="preserve"> input/output</w:t>
       </w:r>
     </w:p>
     <w:p>
@@ -5285,12 +7601,14 @@
         <w:tab/>
         <w:t xml:space="preserve">       </w:t>
       </w:r>
+      <w:proofErr w:type="gramStart"/>
       <w:r>
         <w:rPr>
           <w:i/>
         </w:rPr>
         <w:t>name</w:t>
       </w:r>
+      <w:proofErr w:type="gramEnd"/>
       <w:r>
         <w:t xml:space="preserve"> = parameter name</w:t>
       </w:r>
@@ -5316,12 +7634,14 @@
         <w:tab/>
         <w:t xml:space="preserve">       </w:t>
       </w:r>
+      <w:proofErr w:type="gramStart"/>
       <w:r>
         <w:rPr>
           <w:i/>
         </w:rPr>
         <w:t>type</w:t>
       </w:r>
+      <w:proofErr w:type="gramEnd"/>
       <w:r>
         <w:t xml:space="preserve"> = parameter type</w:t>
       </w:r>
@@ -5347,12 +7667,16 @@
         <w:tab/>
         <w:t xml:space="preserve">       </w:t>
       </w:r>
+      <w:proofErr w:type="spellStart"/>
+      <w:proofErr w:type="gramStart"/>
       <w:r>
         <w:rPr>
           <w:i/>
         </w:rPr>
         <w:t>defaultValue</w:t>
       </w:r>
+      <w:proofErr w:type="spellEnd"/>
+      <w:proofErr w:type="gramEnd"/>
       <w:r>
         <w:t xml:space="preserve"> = default value</w:t>
       </w:r>
@@ -5369,10 +7693,21 @@
         <w:rPr>
           <w:i/>
         </w:rPr>
-        <w:t>return-type</w:t>
-      </w:r>
-      <w:r>
-        <w:t xml:space="preserve">  =  return type</w:t>
+        <w:t>return-</w:t>
+      </w:r>
+      <w:proofErr w:type="gramStart"/>
+      <w:r>
+        <w:rPr>
+          <w:i/>
+        </w:rPr>
+        <w:t>type</w:t>
+      </w:r>
+      <w:r>
+        <w:t xml:space="preserve">  =</w:t>
+      </w:r>
+      <w:proofErr w:type="gramEnd"/>
+      <w:r>
+        <w:t xml:space="preserve">  return type</w:t>
       </w:r>
     </w:p>
     <w:sectPr>
@@ -5475,7 +7810,7 @@
         <w:rStyle w:val="PageNumber"/>
         <w:noProof/>
       </w:rPr>
-      <w:t>4</w:t>
+      <w:t>2</w:t>
     </w:r>
     <w:r>
       <w:rPr>
@@ -7470,6 +9805,119 @@
     </w:lvl>
   </w:abstractNum>
   <w:abstractNum w:abstractNumId="15" w15:restartNumberingAfterBreak="0">
+    <w:nsid w:val="441471B0"/>
+    <w:multiLevelType w:val="hybridMultilevel"/>
+    <w:tmpl w:val="5B48419A"/>
+    <w:lvl w:ilvl="0" w:tplc="04090001">
+      <w:start w:val="1"/>
+      <w:numFmt w:val="bullet"/>
+      <w:lvlText w:val=""/>
+      <w:lvlJc w:val="left"/>
+      <w:pPr>
+        <w:ind w:left="3600" w:hanging="360"/>
+      </w:pPr>
+      <w:rPr>
+        <w:rFonts w:ascii="Symbol" w:hAnsi="Symbol" w:hint="default"/>
+      </w:rPr>
+    </w:lvl>
+    <w:lvl w:ilvl="1" w:tplc="04090003" w:tentative="1">
+      <w:start w:val="1"/>
+      <w:numFmt w:val="bullet"/>
+      <w:lvlText w:val="o"/>
+      <w:lvlJc w:val="left"/>
+      <w:pPr>
+        <w:ind w:left="4320" w:hanging="360"/>
+      </w:pPr>
+      <w:rPr>
+        <w:rFonts w:ascii="Courier New" w:hAnsi="Courier New" w:cs="Courier New" w:hint="default"/>
+      </w:rPr>
+    </w:lvl>
+    <w:lvl w:ilvl="2" w:tplc="04090005" w:tentative="1">
+      <w:start w:val="1"/>
+      <w:numFmt w:val="bullet"/>
+      <w:lvlText w:val=""/>
+      <w:lvlJc w:val="left"/>
+      <w:pPr>
+        <w:ind w:left="5040" w:hanging="360"/>
+      </w:pPr>
+      <w:rPr>
+        <w:rFonts w:ascii="Wingdings" w:hAnsi="Wingdings" w:hint="default"/>
+      </w:rPr>
+    </w:lvl>
+    <w:lvl w:ilvl="3" w:tplc="04090001" w:tentative="1">
+      <w:start w:val="1"/>
+      <w:numFmt w:val="bullet"/>
+      <w:lvlText w:val=""/>
+      <w:lvlJc w:val="left"/>
+      <w:pPr>
+        <w:ind w:left="5760" w:hanging="360"/>
+      </w:pPr>
+      <w:rPr>
+        <w:rFonts w:ascii="Symbol" w:hAnsi="Symbol" w:hint="default"/>
+      </w:rPr>
+    </w:lvl>
+    <w:lvl w:ilvl="4" w:tplc="04090003" w:tentative="1">
+      <w:start w:val="1"/>
+      <w:numFmt w:val="bullet"/>
+      <w:lvlText w:val="o"/>
+      <w:lvlJc w:val="left"/>
+      <w:pPr>
+        <w:ind w:left="6480" w:hanging="360"/>
+      </w:pPr>
+      <w:rPr>
+        <w:rFonts w:ascii="Courier New" w:hAnsi="Courier New" w:cs="Courier New" w:hint="default"/>
+      </w:rPr>
+    </w:lvl>
+    <w:lvl w:ilvl="5" w:tplc="04090005" w:tentative="1">
+      <w:start w:val="1"/>
+      <w:numFmt w:val="bullet"/>
+      <w:lvlText w:val=""/>
+      <w:lvlJc w:val="left"/>
+      <w:pPr>
+        <w:ind w:left="7200" w:hanging="360"/>
+      </w:pPr>
+      <w:rPr>
+        <w:rFonts w:ascii="Wingdings" w:hAnsi="Wingdings" w:hint="default"/>
+      </w:rPr>
+    </w:lvl>
+    <w:lvl w:ilvl="6" w:tplc="04090001" w:tentative="1">
+      <w:start w:val="1"/>
+      <w:numFmt w:val="bullet"/>
+      <w:lvlText w:val=""/>
+      <w:lvlJc w:val="left"/>
+      <w:pPr>
+        <w:ind w:left="7920" w:hanging="360"/>
+      </w:pPr>
+      <w:rPr>
+        <w:rFonts w:ascii="Symbol" w:hAnsi="Symbol" w:hint="default"/>
+      </w:rPr>
+    </w:lvl>
+    <w:lvl w:ilvl="7" w:tplc="04090003" w:tentative="1">
+      <w:start w:val="1"/>
+      <w:numFmt w:val="bullet"/>
+      <w:lvlText w:val="o"/>
+      <w:lvlJc w:val="left"/>
+      <w:pPr>
+        <w:ind w:left="8640" w:hanging="360"/>
+      </w:pPr>
+      <w:rPr>
+        <w:rFonts w:ascii="Courier New" w:hAnsi="Courier New" w:cs="Courier New" w:hint="default"/>
+      </w:rPr>
+    </w:lvl>
+    <w:lvl w:ilvl="8" w:tplc="04090005" w:tentative="1">
+      <w:start w:val="1"/>
+      <w:numFmt w:val="bullet"/>
+      <w:lvlText w:val=""/>
+      <w:lvlJc w:val="left"/>
+      <w:pPr>
+        <w:ind w:left="9360" w:hanging="360"/>
+      </w:pPr>
+      <w:rPr>
+        <w:rFonts w:ascii="Wingdings" w:hAnsi="Wingdings" w:hint="default"/>
+      </w:rPr>
+    </w:lvl>
+  </w:abstractNum>
+  <w:abstractNum w:abstractNumId="16" w15:restartNumberingAfterBreak="0">
     <w:nsid w:val="4A347437"/>
     <w:multiLevelType w:val="hybridMultilevel"/>
     <w:tmpl w:val="764CA896"/>
@@ -7582,7 +10030,7 @@
       </w:rPr>
     </w:lvl>
   </w:abstractNum>
-  <w:abstractNum w:abstractNumId="16" w15:restartNumberingAfterBreak="0">
+  <w:abstractNum w:abstractNumId="17" w15:restartNumberingAfterBreak="0">
     <w:nsid w:val="4BFD7102"/>
     <w:multiLevelType w:val="hybridMultilevel"/>
     <w:tmpl w:val="62ACB9E4"/>
@@ -7695,7 +10143,7 @@
       </w:rPr>
     </w:lvl>
   </w:abstractNum>
-  <w:abstractNum w:abstractNumId="17" w15:restartNumberingAfterBreak="0">
+  <w:abstractNum w:abstractNumId="18" w15:restartNumberingAfterBreak="0">
     <w:nsid w:val="56DE5378"/>
     <w:multiLevelType w:val="multilevel"/>
     <w:tmpl w:val="E990D3A6"/>
@@ -7835,7 +10283,7 @@
       </w:rPr>
     </w:lvl>
   </w:abstractNum>
-  <w:abstractNum w:abstractNumId="18" w15:restartNumberingAfterBreak="0">
+  <w:abstractNum w:abstractNumId="19" w15:restartNumberingAfterBreak="0">
     <w:nsid w:val="57094755"/>
     <w:multiLevelType w:val="hybridMultilevel"/>
     <w:tmpl w:val="7384F7FC"/>
@@ -7984,7 +10432,7 @@
       </w:rPr>
     </w:lvl>
   </w:abstractNum>
-  <w:abstractNum w:abstractNumId="19" w15:restartNumberingAfterBreak="0">
+  <w:abstractNum w:abstractNumId="20" w15:restartNumberingAfterBreak="0">
     <w:nsid w:val="5933324E"/>
     <w:multiLevelType w:val="multilevel"/>
     <w:tmpl w:val="735E62D6"/>
@@ -8103,7 +10551,7 @@
       </w:pPr>
     </w:lvl>
   </w:abstractNum>
-  <w:abstractNum w:abstractNumId="20" w15:restartNumberingAfterBreak="0">
+  <w:abstractNum w:abstractNumId="21" w15:restartNumberingAfterBreak="0">
     <w:nsid w:val="5F08706D"/>
     <w:multiLevelType w:val="hybridMultilevel"/>
     <w:tmpl w:val="68BA1132"/>
@@ -8219,7 +10667,7 @@
       </w:pPr>
     </w:lvl>
   </w:abstractNum>
-  <w:abstractNum w:abstractNumId="21" w15:restartNumberingAfterBreak="0">
+  <w:abstractNum w:abstractNumId="22" w15:restartNumberingAfterBreak="0">
     <w:nsid w:val="5F614D22"/>
     <w:multiLevelType w:val="hybridMultilevel"/>
     <w:tmpl w:val="8EA8690A"/>
@@ -8332,7 +10780,7 @@
       </w:pPr>
     </w:lvl>
   </w:abstractNum>
-  <w:abstractNum w:abstractNumId="22" w15:restartNumberingAfterBreak="0">
+  <w:abstractNum w:abstractNumId="23" w15:restartNumberingAfterBreak="0">
     <w:nsid w:val="62CB54C6"/>
     <w:multiLevelType w:val="hybridMultilevel"/>
     <w:tmpl w:val="105CE41C"/>
@@ -8448,7 +10896,7 @@
       </w:pPr>
     </w:lvl>
   </w:abstractNum>
-  <w:abstractNum w:abstractNumId="23" w15:restartNumberingAfterBreak="0">
+  <w:abstractNum w:abstractNumId="24" w15:restartNumberingAfterBreak="0">
     <w:nsid w:val="65151DDB"/>
     <w:multiLevelType w:val="hybridMultilevel"/>
     <w:tmpl w:val="598E371E"/>
@@ -8563,7 +11011,7 @@
       </w:pPr>
     </w:lvl>
   </w:abstractNum>
-  <w:abstractNum w:abstractNumId="24" w15:restartNumberingAfterBreak="0">
+  <w:abstractNum w:abstractNumId="25" w15:restartNumberingAfterBreak="0">
     <w:nsid w:val="663A193E"/>
     <w:multiLevelType w:val="hybridMultilevel"/>
     <w:tmpl w:val="324A8A7A"/>
@@ -8712,7 +11160,7 @@
       </w:rPr>
     </w:lvl>
   </w:abstractNum>
-  <w:abstractNum w:abstractNumId="25" w15:restartNumberingAfterBreak="0">
+  <w:abstractNum w:abstractNumId="26" w15:restartNumberingAfterBreak="0">
     <w:nsid w:val="6782413C"/>
     <w:multiLevelType w:val="hybridMultilevel"/>
     <w:tmpl w:val="985C7B8C"/>
@@ -8861,7 +11309,7 @@
       </w:rPr>
     </w:lvl>
   </w:abstractNum>
-  <w:abstractNum w:abstractNumId="26" w15:restartNumberingAfterBreak="0">
+  <w:abstractNum w:abstractNumId="27" w15:restartNumberingAfterBreak="0">
     <w:nsid w:val="6DD67D19"/>
     <w:multiLevelType w:val="multilevel"/>
     <w:tmpl w:val="D662F3C6"/>
@@ -9001,7 +11449,7 @@
       </w:rPr>
     </w:lvl>
   </w:abstractNum>
-  <w:abstractNum w:abstractNumId="27" w15:restartNumberingAfterBreak="0">
+  <w:abstractNum w:abstractNumId="28" w15:restartNumberingAfterBreak="0">
     <w:nsid w:val="75A04E63"/>
     <w:multiLevelType w:val="multilevel"/>
     <w:tmpl w:val="1C509486"/>
@@ -9141,7 +11589,206 @@
       </w:rPr>
     </w:lvl>
   </w:abstractNum>
-  <w:abstractNum w:abstractNumId="28" w15:restartNumberingAfterBreak="0">
+  <w:abstractNum w:abstractNumId="29" w15:restartNumberingAfterBreak="0">
+    <w:nsid w:val="76C94B6B"/>
+    <w:multiLevelType w:val="hybridMultilevel"/>
+    <w:tmpl w:val="12662A56"/>
+    <w:lvl w:ilvl="0" w:tplc="04090001">
+      <w:start w:val="1"/>
+      <w:numFmt w:val="bullet"/>
+      <w:lvlText w:val=""/>
+      <w:lvlJc w:val="left"/>
+      <w:pPr>
+        <w:ind w:left="720" w:hanging="360"/>
+      </w:pPr>
+      <w:rPr>
+        <w:rFonts w:ascii="Symbol" w:hAnsi="Symbol" w:hint="default"/>
+      </w:rPr>
+    </w:lvl>
+    <w:lvl w:ilvl="1" w:tplc="04090003" w:tentative="1">
+      <w:start w:val="1"/>
+      <w:numFmt w:val="bullet"/>
+      <w:lvlText w:val="o"/>
+      <w:lvlJc w:val="left"/>
+      <w:pPr>
+        <w:ind w:left="1440" w:hanging="360"/>
+      </w:pPr>
+      <w:rPr>
+        <w:rFonts w:ascii="Courier New" w:hAnsi="Courier New" w:cs="Courier New" w:hint="default"/>
+      </w:rPr>
+    </w:lvl>
+    <w:lvl w:ilvl="2" w:tplc="04090005" w:tentative="1">
+      <w:start w:val="1"/>
+      <w:numFmt w:val="bullet"/>
+      <w:lvlText w:val=""/>
+      <w:lvlJc w:val="left"/>
+      <w:pPr>
+        <w:ind w:left="2160" w:hanging="360"/>
+      </w:pPr>
+      <w:rPr>
+        <w:rFonts w:ascii="Wingdings" w:hAnsi="Wingdings" w:hint="default"/>
+      </w:rPr>
+    </w:lvl>
+    <w:lvl w:ilvl="3" w:tplc="04090001" w:tentative="1">
+      <w:start w:val="1"/>
+      <w:numFmt w:val="bullet"/>
+      <w:lvlText w:val=""/>
+      <w:lvlJc w:val="left"/>
+      <w:pPr>
+        <w:ind w:left="2880" w:hanging="360"/>
+      </w:pPr>
+      <w:rPr>
+        <w:rFonts w:ascii="Symbol" w:hAnsi="Symbol" w:hint="default"/>
+      </w:rPr>
+    </w:lvl>
+    <w:lvl w:ilvl="4" w:tplc="04090003" w:tentative="1">
+      <w:start w:val="1"/>
+      <w:numFmt w:val="bullet"/>
+      <w:lvlText w:val="o"/>
+      <w:lvlJc w:val="left"/>
+      <w:pPr>
+        <w:ind w:left="3600" w:hanging="360"/>
+      </w:pPr>
+      <w:rPr>
+        <w:rFonts w:ascii="Courier New" w:hAnsi="Courier New" w:cs="Courier New" w:hint="default"/>
+      </w:rPr>
+    </w:lvl>
+    <w:lvl w:ilvl="5" w:tplc="04090005" w:tentative="1">
+      <w:start w:val="1"/>
+      <w:numFmt w:val="bullet"/>
+      <w:lvlText w:val=""/>
+      <w:lvlJc w:val="left"/>
+      <w:pPr>
+        <w:ind w:left="4320" w:hanging="360"/>
+      </w:pPr>
+      <w:rPr>
+        <w:rFonts w:ascii="Wingdings" w:hAnsi="Wingdings" w:hint="default"/>
+      </w:rPr>
+    </w:lvl>
+    <w:lvl w:ilvl="6" w:tplc="04090001" w:tentative="1">
+      <w:start w:val="1"/>
+      <w:numFmt w:val="bullet"/>
+      <w:lvlText w:val=""/>
+      <w:lvlJc w:val="left"/>
+      <w:pPr>
+        <w:ind w:left="5040" w:hanging="360"/>
+      </w:pPr>
+      <w:rPr>
+        <w:rFonts w:ascii="Symbol" w:hAnsi="Symbol" w:hint="default"/>
+      </w:rPr>
+    </w:lvl>
+    <w:lvl w:ilvl="7" w:tplc="04090003" w:tentative="1">
+      <w:start w:val="1"/>
+      <w:numFmt w:val="bullet"/>
+      <w:lvlText w:val="o"/>
+      <w:lvlJc w:val="left"/>
+      <w:pPr>
+        <w:ind w:left="5760" w:hanging="360"/>
+      </w:pPr>
+      <w:rPr>
+        <w:rFonts w:ascii="Courier New" w:hAnsi="Courier New" w:cs="Courier New" w:hint="default"/>
+      </w:rPr>
+    </w:lvl>
+    <w:lvl w:ilvl="8" w:tplc="04090005" w:tentative="1">
+      <w:start w:val="1"/>
+      <w:numFmt w:val="bullet"/>
+      <w:lvlText w:val=""/>
+      <w:lvlJc w:val="left"/>
+      <w:pPr>
+        <w:ind w:left="6480" w:hanging="360"/>
+      </w:pPr>
+      <w:rPr>
+        <w:rFonts w:ascii="Wingdings" w:hAnsi="Wingdings" w:hint="default"/>
+      </w:rPr>
+    </w:lvl>
+  </w:abstractNum>
+  <w:abstractNum w:abstractNumId="30" w15:restartNumberingAfterBreak="0">
+    <w:nsid w:val="79102323"/>
+    <w:multiLevelType w:val="hybridMultilevel"/>
+    <w:tmpl w:val="63A67434"/>
+    <w:lvl w:ilvl="0" w:tplc="0409000F">
+      <w:start w:val="1"/>
+      <w:numFmt w:val="decimal"/>
+      <w:lvlText w:val="%1."/>
+      <w:lvlJc w:val="left"/>
+      <w:pPr>
+        <w:ind w:left="720" w:hanging="360"/>
+      </w:pPr>
+    </w:lvl>
+    <w:lvl w:ilvl="1" w:tplc="04090019" w:tentative="1">
+      <w:start w:val="1"/>
+      <w:numFmt w:val="lowerLetter"/>
+      <w:lvlText w:val="%2."/>
+      <w:lvlJc w:val="left"/>
+      <w:pPr>
+        <w:ind w:left="1440" w:hanging="360"/>
+      </w:pPr>
+    </w:lvl>
+    <w:lvl w:ilvl="2" w:tplc="0409001B" w:tentative="1">
+      <w:start w:val="1"/>
+      <w:numFmt w:val="lowerRoman"/>
+      <w:lvlText w:val="%3."/>
+      <w:lvlJc w:val="right"/>
+      <w:pPr>
+        <w:ind w:left="2160" w:hanging="180"/>
+      </w:pPr>
+    </w:lvl>
+    <w:lvl w:ilvl="3" w:tplc="0409000F" w:tentative="1">
+      <w:start w:val="1"/>
+      <w:numFmt w:val="decimal"/>
+      <w:lvlText w:val="%4."/>
+      <w:lvlJc w:val="left"/>
+      <w:pPr>
+        <w:ind w:left="2880" w:hanging="360"/>
+      </w:pPr>
+    </w:lvl>
+    <w:lvl w:ilvl="4" w:tplc="04090019" w:tentative="1">
+      <w:start w:val="1"/>
+      <w:numFmt w:val="lowerLetter"/>
+      <w:lvlText w:val="%5."/>
+      <w:lvlJc w:val="left"/>
+      <w:pPr>
+        <w:ind w:left="3600" w:hanging="360"/>
+      </w:pPr>
+    </w:lvl>
+    <w:lvl w:ilvl="5" w:tplc="0409001B" w:tentative="1">
+      <w:start w:val="1"/>
+      <w:numFmt w:val="lowerRoman"/>
+      <w:lvlText w:val="%6."/>
+      <w:lvlJc w:val="right"/>
+      <w:pPr>
+        <w:ind w:left="4320" w:hanging="180"/>
+      </w:pPr>
+    </w:lvl>
+    <w:lvl w:ilvl="6" w:tplc="0409000F" w:tentative="1">
+      <w:start w:val="1"/>
+      <w:numFmt w:val="decimal"/>
+      <w:lvlText w:val="%7."/>
+      <w:lvlJc w:val="left"/>
+      <w:pPr>
+        <w:ind w:left="5040" w:hanging="360"/>
+      </w:pPr>
+    </w:lvl>
+    <w:lvl w:ilvl="7" w:tplc="04090019" w:tentative="1">
+      <w:start w:val="1"/>
+      <w:numFmt w:val="lowerLetter"/>
+      <w:lvlText w:val="%8."/>
+      <w:lvlJc w:val="left"/>
+      <w:pPr>
+        <w:ind w:left="5760" w:hanging="360"/>
+      </w:pPr>
+    </w:lvl>
+    <w:lvl w:ilvl="8" w:tplc="0409001B" w:tentative="1">
+      <w:start w:val="1"/>
+      <w:numFmt w:val="lowerRoman"/>
+      <w:lvlText w:val="%9."/>
+      <w:lvlJc w:val="right"/>
+      <w:pPr>
+        <w:ind w:left="6480" w:hanging="180"/>
+      </w:pPr>
+    </w:lvl>
+  </w:abstractNum>
+  <w:abstractNum w:abstractNumId="31" w15:restartNumberingAfterBreak="0">
     <w:nsid w:val="7F150AE2"/>
     <w:multiLevelType w:val="multilevel"/>
     <w:tmpl w:val="4A2CE3FC"/>
@@ -9293,7 +11940,7 @@
     <w:abstractNumId w:val="11"/>
   </w:num>
   <w:num w:numId="2">
-    <w:abstractNumId w:val="21"/>
+    <w:abstractNumId w:val="22"/>
   </w:num>
   <w:num w:numId="3">
     <w:abstractNumId w:val="6"/>
@@ -9308,22 +11955,22 @@
     <w:abstractNumId w:val="8"/>
   </w:num>
   <w:num w:numId="7">
-    <w:abstractNumId w:val="23"/>
+    <w:abstractNumId w:val="24"/>
   </w:num>
   <w:num w:numId="8">
-    <w:abstractNumId w:val="25"/>
+    <w:abstractNumId w:val="26"/>
   </w:num>
   <w:num w:numId="9">
-    <w:abstractNumId w:val="18"/>
+    <w:abstractNumId w:val="19"/>
   </w:num>
   <w:num w:numId="10">
-    <w:abstractNumId w:val="24"/>
+    <w:abstractNumId w:val="25"/>
   </w:num>
   <w:num w:numId="11">
     <w:abstractNumId w:val="13"/>
   </w:num>
   <w:num w:numId="12">
-    <w:abstractNumId w:val="27"/>
+    <w:abstractNumId w:val="28"/>
   </w:num>
   <w:num w:numId="13">
     <w:abstractNumId w:val="1"/>
@@ -9335,10 +11982,10 @@
     <w:abstractNumId w:val="9"/>
   </w:num>
   <w:num w:numId="16">
-    <w:abstractNumId w:val="26"/>
+    <w:abstractNumId w:val="27"/>
   </w:num>
   <w:num w:numId="17">
-    <w:abstractNumId w:val="17"/>
+    <w:abstractNumId w:val="18"/>
   </w:num>
   <w:num w:numId="18">
     <w:abstractNumId w:val="2"/>
@@ -9353,28 +12000,37 @@
     <w:abstractNumId w:val="5"/>
   </w:num>
   <w:num w:numId="22">
-    <w:abstractNumId w:val="28"/>
+    <w:abstractNumId w:val="31"/>
   </w:num>
   <w:num w:numId="23">
     <w:abstractNumId w:val="14"/>
   </w:num>
   <w:num w:numId="24">
-    <w:abstractNumId w:val="22"/>
+    <w:abstractNumId w:val="23"/>
   </w:num>
   <w:num w:numId="25">
+    <w:abstractNumId w:val="21"/>
+  </w:num>
+  <w:num w:numId="26">
     <w:abstractNumId w:val="20"/>
   </w:num>
-  <w:num w:numId="26">
-    <w:abstractNumId w:val="19"/>
-  </w:num>
   <w:num w:numId="27">
-    <w:abstractNumId w:val="15"/>
+    <w:abstractNumId w:val="16"/>
   </w:num>
   <w:num w:numId="28">
-    <w:abstractNumId w:val="16"/>
+    <w:abstractNumId w:val="17"/>
   </w:num>
   <w:num w:numId="29">
     <w:abstractNumId w:val="4"/>
+  </w:num>
+  <w:num w:numId="30">
+    <w:abstractNumId w:val="30"/>
+  </w:num>
+  <w:num w:numId="31">
+    <w:abstractNumId w:val="29"/>
+  </w:num>
+  <w:num w:numId="32">
+    <w:abstractNumId w:val="15"/>
   </w:num>
 </w:numbering>
 </file>
@@ -9458,7 +12114,7 @@
     <w:lsdException w:name="Signature" w:semiHidden="1" w:unhideWhenUsed="1"/>
     <w:lsdException w:name="Default Paragraph Font" w:semiHidden="1" w:uiPriority="1" w:unhideWhenUsed="1"/>
     <w:lsdException w:name="Body Text" w:semiHidden="1" w:unhideWhenUsed="1"/>
-    <w:lsdException w:name="Body Text Indent" w:semiHidden="1" w:unhideWhenUsed="1"/>
+    <w:lsdException w:name="Body Text Indent" w:semiHidden="1" w:uiPriority="0" w:unhideWhenUsed="1"/>
     <w:lsdException w:name="List Continue" w:semiHidden="1" w:unhideWhenUsed="1"/>
     <w:lsdException w:name="List Continue 2" w:semiHidden="1" w:unhideWhenUsed="1"/>
     <w:lsdException w:name="List Continue 3" w:semiHidden="1" w:unhideWhenUsed="1"/>
@@ -9936,6 +12592,30 @@
       <w:u w:val="single"/>
     </w:rPr>
   </w:style>
+  <w:style w:type="paragraph" w:styleId="NoSpacing">
+    <w:name w:val="No Spacing"/>
+    <w:link w:val="NoSpacingChar"/>
+    <w:uiPriority w:val="1"/>
+    <w:qFormat/>
+    <w:rsid w:val="00F03EDE"/>
+    <w:rPr>
+      <w:rFonts w:asciiTheme="minorHAnsi" w:eastAsiaTheme="minorEastAsia" w:hAnsiTheme="minorHAnsi" w:cstheme="minorBidi"/>
+      <w:sz w:val="22"/>
+      <w:szCs w:val="22"/>
+    </w:rPr>
+  </w:style>
+  <w:style w:type="character" w:customStyle="1" w:styleId="NoSpacingChar">
+    <w:name w:val="No Spacing Char"/>
+    <w:basedOn w:val="DefaultParagraphFont"/>
+    <w:link w:val="NoSpacing"/>
+    <w:uiPriority w:val="1"/>
+    <w:rsid w:val="00F03EDE"/>
+    <w:rPr>
+      <w:rFonts w:asciiTheme="minorHAnsi" w:eastAsiaTheme="minorEastAsia" w:hAnsiTheme="minorHAnsi" w:cstheme="minorBidi"/>
+      <w:sz w:val="22"/>
+      <w:szCs w:val="22"/>
+    </w:rPr>
+  </w:style>
 </w:styles>
 </file>
 

</xml_diff>

<commit_message>
updated cover page of design doc
</commit_message>
<xml_diff>
--- a/System Design/System Design Document.docx
+++ b/System Design/System Design Document.docx
@@ -77,6 +77,7 @@
                           </wps:style>
                           <wps:txbx>
                             <w:txbxContent>
+                              <w:bookmarkStart w:id="0" w:name="_GoBack" w:displacedByCustomXml="next"/>
                               <w:sdt>
                                 <w:sdtPr>
                                   <w:rPr>
@@ -87,7 +88,6 @@
                                   <w:alias w:val="Year"/>
                                   <w:tag w:val=""/>
                                   <w:id w:val="-785116381"/>
-                                  <w:showingPlcHdr/>
                                   <w:dataBinding w:prefixMappings="xmlns:ns0='http://schemas.microsoft.com/office/2006/coverPageProps' " w:xpath="/ns0:CoverPageProperties[1]/ns0:PublishDate[1]" w:storeItemID="{55AF091B-3C7A-41E3-B477-F2FDAA23CFDA}"/>
                                   <w:date w:fullDate="2016-03-08T00:00:00Z">
                                     <w:dateFormat w:val="yyyy"/>
@@ -96,6 +96,7 @@
                                     <w:calendar w:val="gregorian"/>
                                   </w:date>
                                 </w:sdtPr>
+                                <w:sdtEndPr/>
                                 <w:sdtContent>
                                   <w:p>
                                     <w:pPr>
@@ -113,11 +114,12 @@
                                         <w:sz w:val="24"/>
                                         <w:szCs w:val="24"/>
                                       </w:rPr>
-                                      <w:t xml:space="preserve">     </w:t>
+                                      <w:t>2016</w:t>
                                     </w:r>
                                   </w:p>
                                 </w:sdtContent>
                               </w:sdt>
+                              <w:bookmarkEnd w:id="0" w:displacedByCustomXml="prev"/>
                             </w:txbxContent>
                           </wps:txbx>
                           <wps:bodyPr rot="0" spcFirstLastPara="0" vertOverflow="overflow" horzOverflow="overflow" vert="horz" wrap="square" lIns="45720" tIns="45720" rIns="45720" bIns="45720" numCol="1" spcCol="0" rtlCol="0" fromWordArt="0" anchor="b" anchorCtr="0" forceAA="0" compatLnSpc="1">
@@ -145,6 +147,7 @@
                     <o:lock v:ext="edit" aspectratio="t"/>
                     <v:textbox inset="3.6pt,,3.6pt">
                       <w:txbxContent>
+                        <w:bookmarkStart w:id="1" w:name="_GoBack" w:displacedByCustomXml="next"/>
                         <w:sdt>
                           <w:sdtPr>
                             <w:rPr>
@@ -155,7 +158,6 @@
                             <w:alias w:val="Year"/>
                             <w:tag w:val=""/>
                             <w:id w:val="-785116381"/>
-                            <w:showingPlcHdr/>
                             <w:dataBinding w:prefixMappings="xmlns:ns0='http://schemas.microsoft.com/office/2006/coverPageProps' " w:xpath="/ns0:CoverPageProperties[1]/ns0:PublishDate[1]" w:storeItemID="{55AF091B-3C7A-41E3-B477-F2FDAA23CFDA}"/>
                             <w:date w:fullDate="2016-03-08T00:00:00Z">
                               <w:dateFormat w:val="yyyy"/>
@@ -164,6 +166,7 @@
                               <w:calendar w:val="gregorian"/>
                             </w:date>
                           </w:sdtPr>
+                          <w:sdtEndPr/>
                           <w:sdtContent>
                             <w:p>
                               <w:pPr>
@@ -181,11 +184,12 @@
                                   <w:sz w:val="24"/>
                                   <w:szCs w:val="24"/>
                                 </w:rPr>
-                                <w:t xml:space="preserve">     </w:t>
+                                <w:t>2016</w:t>
                               </w:r>
                             </w:p>
                           </w:sdtContent>
                         </w:sdt>
+                        <w:bookmarkEnd w:id="1" w:displacedByCustomXml="prev"/>
                       </w:txbxContent>
                     </v:textbox>
                     <w10:wrap anchorx="margin" anchory="page"/>
@@ -282,6 +286,7 @@
                                     <w:dataBinding w:prefixMappings="xmlns:ns0='http://purl.org/dc/elements/1.1/' xmlns:ns1='http://schemas.openxmlformats.org/package/2006/metadata/core-properties' " w:xpath="/ns1:coreProperties[1]/ns0:title[1]" w:storeItemID="{6C3C8BC8-F283-45AE-878A-BAB7291924A1}"/>
                                     <w:text/>
                                   </w:sdtPr>
+                                  <w:sdtEndPr/>
                                   <w:sdtContent>
                                     <w:r>
                                       <w:rPr>
@@ -311,6 +316,7 @@
                                   <w:dataBinding w:prefixMappings="xmlns:ns0='http://purl.org/dc/elements/1.1/' xmlns:ns1='http://schemas.openxmlformats.org/package/2006/metadata/core-properties' " w:xpath="/ns1:coreProperties[1]/ns0:subject[1]" w:storeItemID="{6C3C8BC8-F283-45AE-878A-BAB7291924A1}"/>
                                   <w:text/>
                                 </w:sdtPr>
+                                <w:sdtEndPr/>
                                 <w:sdtContent>
                                   <w:p>
                                     <w:pPr>
@@ -352,6 +358,7 @@
                                   <w:dataBinding w:prefixMappings="xmlns:ns0='http://purl.org/dc/elements/1.1/' xmlns:ns1='http://schemas.openxmlformats.org/package/2006/metadata/core-properties' " w:xpath="/ns1:coreProperties[1]/ns0:creator[1]" w:storeItemID="{6C3C8BC8-F283-45AE-878A-BAB7291924A1}"/>
                                   <w:text/>
                                 </w:sdtPr>
+                                <w:sdtEndPr/>
                                 <w:sdtContent>
                                   <w:p>
                                     <w:pPr>
@@ -888,8 +895,6 @@
         <w:tab/>
         <w:t>3</w:t>
       </w:r>
-      <w:bookmarkStart w:id="0" w:name="_GoBack"/>
-      <w:bookmarkEnd w:id="0"/>
     </w:p>
     <w:p/>
     <w:p>
@@ -1359,7 +1364,7 @@
       <w:r>
         <w:t xml:space="preserve">Laravel PHP Framework – found at </w:t>
       </w:r>
-      <w:hyperlink r:id="rId7" w:history="1">
+      <w:hyperlink r:id="rId8" w:history="1">
         <w:r>
           <w:rPr>
             <w:rStyle w:val="Hyperlink"/>
@@ -7711,8 +7716,8 @@
       </w:r>
     </w:p>
     <w:sectPr>
-      <w:footerReference w:type="even" r:id="rId8"/>
-      <w:footerReference w:type="default" r:id="rId9"/>
+      <w:footerReference w:type="even" r:id="rId9"/>
+      <w:footerReference w:type="default" r:id="rId10"/>
       <w:pgSz w:w="12240" w:h="15840"/>
       <w:pgMar w:top="1440" w:right="1440" w:bottom="1440" w:left="1440" w:header="720" w:footer="720" w:gutter="0"/>
       <w:cols w:space="720"/>
@@ -7810,7 +7815,7 @@
         <w:rStyle w:val="PageNumber"/>
         <w:noProof/>
       </w:rPr>
-      <w:t>2</w:t>
+      <w:t>1</w:t>
     </w:r>
     <w:r>
       <w:rPr>
@@ -12878,4 +12883,23 @@
     </a:ext>
   </a:extLst>
 </a:theme>
+</file>
+
+<file path=customXml/item1.xml><?xml version="1.0" encoding="utf-8"?>
+<CoverPageProperties xmlns="http://schemas.microsoft.com/office/2006/coverPageProps">
+  <PublishDate>2016-03-08T00:00:00</PublishDate>
+  <Abstract/>
+  <CompanyAddress/>
+  <CompanyPhone/>
+  <CompanyFax/>
+  <CompanyEmail/>
+</CoverPageProperties>
+</file>
+
+<file path=customXml/itemProps1.xml><?xml version="1.0" encoding="utf-8"?>
+<ds:datastoreItem xmlns:ds="http://schemas.openxmlformats.org/officeDocument/2006/customXml" ds:itemID="{55AF091B-3C7A-41E3-B477-F2FDAA23CFDA}">
+  <ds:schemaRefs>
+    <ds:schemaRef ds:uri="http://schemas.microsoft.com/office/2006/coverPageProps"/>
+  </ds:schemaRefs>
+</ds:datastoreItem>
 </file>
</xml_diff>

<commit_message>
Updated formatting for Design Document
</commit_message>
<xml_diff>
--- a/System Design/System Design Document.docx
+++ b/System Design/System Design Document.docx
@@ -77,7 +77,6 @@
                           </wps:style>
                           <wps:txbx>
                             <w:txbxContent>
-                              <w:bookmarkStart w:id="0" w:name="_GoBack" w:displacedByCustomXml="next"/>
                               <w:sdt>
                                 <w:sdtPr>
                                   <w:rPr>
@@ -119,7 +118,6 @@
                                   </w:p>
                                 </w:sdtContent>
                               </w:sdt>
-                              <w:bookmarkEnd w:id="0" w:displacedByCustomXml="prev"/>
                             </w:txbxContent>
                           </wps:txbx>
                           <wps:bodyPr rot="0" spcFirstLastPara="0" vertOverflow="overflow" horzOverflow="overflow" vert="horz" wrap="square" lIns="45720" tIns="45720" rIns="45720" bIns="45720" numCol="1" spcCol="0" rtlCol="0" fromWordArt="0" anchor="b" anchorCtr="0" forceAA="0" compatLnSpc="1">
@@ -1429,30 +1427,21 @@
         <w:ind w:left="0"/>
       </w:pPr>
       <w:r>
-        <w:t>Figure 2.1.1 Basic Diagram showing the Client-Server Architecture in addition to some specifics of how the client-server relationship works for VeriHandy</w:t>
-      </w:r>
-    </w:p>
-    <w:p>
-      <w:pPr>
-        <w:pStyle w:val="BodyTextIndent"/>
-        <w:ind w:left="0"/>
-      </w:pPr>
-      <w:r>
         <w:rPr>
           <w:noProof/>
         </w:rPr>
         <mc:AlternateContent>
           <mc:Choice Requires="wps">
             <w:drawing>
-              <wp:anchor distT="0" distB="0" distL="114300" distR="114300" simplePos="0" relativeHeight="251671040" behindDoc="0" locked="0" layoutInCell="1" allowOverlap="1" wp14:anchorId="0B065162" wp14:editId="0C6CD76C">
+              <wp:anchor distT="0" distB="0" distL="114300" distR="114300" simplePos="0" relativeHeight="251671040" behindDoc="0" locked="0" layoutInCell="1" allowOverlap="1" wp14:anchorId="3A1F792A" wp14:editId="64781C45">
                 <wp:simplePos x="0" y="0"/>
                 <wp:positionH relativeFrom="column">
-                  <wp:posOffset>0</wp:posOffset>
+                  <wp:posOffset>476250</wp:posOffset>
                 </wp:positionH>
                 <wp:positionV relativeFrom="paragraph">
-                  <wp:posOffset>20321</wp:posOffset>
+                  <wp:posOffset>15875</wp:posOffset>
                 </wp:positionV>
-                <wp:extent cx="1609725" cy="1428750"/>
+                <wp:extent cx="1133475" cy="1428750"/>
                 <wp:effectExtent l="0" t="0" r="28575" b="19050"/>
                 <wp:wrapNone/>
                 <wp:docPr id="32" name="Rounded Rectangle 32"/>
@@ -1464,7 +1453,7 @@
                       <wps:spPr>
                         <a:xfrm>
                           <a:off x="0" y="0"/>
-                          <a:ext cx="1609725" cy="1428750"/>
+                          <a:ext cx="1133475" cy="1428750"/>
                         </a:xfrm>
                         <a:prstGeom prst="roundRect">
                           <a:avLst/>
@@ -1507,6 +1496,9 @@
                     </wps:wsp>
                   </a:graphicData>
                 </a:graphic>
+                <wp14:sizeRelH relativeFrom="margin">
+                  <wp14:pctWidth>0</wp14:pctWidth>
+                </wp14:sizeRelH>
                 <wp14:sizeRelV relativeFrom="margin">
                   <wp14:pctHeight>0</wp14:pctHeight>
                 </wp14:sizeRelV>
@@ -1515,7 +1507,7 @@
           </mc:Choice>
           <mc:Fallback>
             <w:pict>
-              <v:roundrect w14:anchorId="0B065162" id="Rounded Rectangle 32" o:spid="_x0000_s1028" style="position:absolute;margin-left:0;margin-top:1.6pt;width:126.75pt;height:112.5pt;z-index:251671040;visibility:visible;mso-wrap-style:square;mso-height-percent:0;mso-wrap-distance-left:9pt;mso-wrap-distance-top:0;mso-wrap-distance-right:9pt;mso-wrap-distance-bottom:0;mso-position-horizontal:absolute;mso-position-horizontal-relative:text;mso-position-vertical:absolute;mso-position-vertical-relative:text;mso-height-percent:0;mso-height-relative:margin;v-text-anchor:middle" arcsize="10923f" o:gfxdata="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" fillcolor="#5b9bd5 [3204]" strokecolor="#1f4d78 [1604]" strokeweight="1pt">
+              <v:roundrect w14:anchorId="3A1F792A" id="Rounded Rectangle 32" o:spid="_x0000_s1028" style="position:absolute;margin-left:37.5pt;margin-top:1.25pt;width:89.25pt;height:112.5pt;z-index:251671040;visibility:visible;mso-wrap-style:square;mso-width-percent:0;mso-height-percent:0;mso-wrap-distance-left:9pt;mso-wrap-distance-top:0;mso-wrap-distance-right:9pt;mso-wrap-distance-bottom:0;mso-position-horizontal:absolute;mso-position-horizontal-relative:text;mso-position-vertical:absolute;mso-position-vertical-relative:text;mso-width-percent:0;mso-height-percent:0;mso-width-relative:margin;mso-height-relative:margin;v-text-anchor:middle" arcsize="10923f" o:gfxdata="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" fillcolor="#5b9bd5 [3204]" strokecolor="#1f4d78 [1604]" strokeweight="1pt">
                 <v:stroke joinstyle="miter"/>
                 <v:textbox>
                   <w:txbxContent>
@@ -1541,16 +1533,16 @@
         <mc:AlternateContent>
           <mc:Choice Requires="wps">
             <w:drawing>
-              <wp:anchor distT="0" distB="0" distL="114300" distR="114300" simplePos="0" relativeHeight="251670016" behindDoc="0" locked="0" layoutInCell="1" allowOverlap="1" wp14:anchorId="46911443" wp14:editId="46C339DD">
+              <wp:anchor distT="0" distB="0" distL="114300" distR="114300" simplePos="0" relativeHeight="251670016" behindDoc="0" locked="0" layoutInCell="1" allowOverlap="1" wp14:anchorId="441471FF" wp14:editId="5F662E7C">
                 <wp:simplePos x="0" y="0"/>
                 <wp:positionH relativeFrom="column">
                   <wp:posOffset>3638550</wp:posOffset>
                 </wp:positionH>
                 <wp:positionV relativeFrom="paragraph">
-                  <wp:posOffset>20320</wp:posOffset>
+                  <wp:posOffset>15875</wp:posOffset>
                 </wp:positionV>
-                <wp:extent cx="2038350" cy="1428750"/>
-                <wp:effectExtent l="0" t="0" r="19050" b="19050"/>
+                <wp:extent cx="1381125" cy="1428750"/>
+                <wp:effectExtent l="0" t="0" r="28575" b="19050"/>
                 <wp:wrapNone/>
                 <wp:docPr id="31" name="Rectangle 31"/>
                 <wp:cNvGraphicFramePr/>
@@ -1561,7 +1553,7 @@
                       <wps:spPr>
                         <a:xfrm>
                           <a:off x="0" y="0"/>
-                          <a:ext cx="2038350" cy="1428750"/>
+                          <a:ext cx="1381125" cy="1428750"/>
                         </a:xfrm>
                         <a:prstGeom prst="rect">
                           <a:avLst/>
@@ -1604,12 +1596,15 @@
                     </wps:wsp>
                   </a:graphicData>
                 </a:graphic>
+                <wp14:sizeRelH relativeFrom="margin">
+                  <wp14:pctWidth>0</wp14:pctWidth>
+                </wp14:sizeRelH>
               </wp:anchor>
             </w:drawing>
           </mc:Choice>
           <mc:Fallback>
             <w:pict>
-              <v:rect w14:anchorId="46911443" id="Rectangle 31" o:spid="_x0000_s1029" style="position:absolute;margin-left:286.5pt;margin-top:1.6pt;width:160.5pt;height:112.5pt;z-index:251670016;visibility:visible;mso-wrap-style:square;mso-wrap-distance-left:9pt;mso-wrap-distance-top:0;mso-wrap-distance-right:9pt;mso-wrap-distance-bottom:0;mso-position-horizontal:absolute;mso-position-horizontal-relative:text;mso-position-vertical:absolute;mso-position-vertical-relative:text;v-text-anchor:middle" o:gfxdata="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" fillcolor="#5b9bd5 [3204]" strokecolor="#1f4d78 [1604]" strokeweight="1pt">
+              <v:rect w14:anchorId="441471FF" id="Rectangle 31" o:spid="_x0000_s1029" style="position:absolute;margin-left:286.5pt;margin-top:1.25pt;width:108.75pt;height:112.5pt;z-index:251670016;visibility:visible;mso-wrap-style:square;mso-width-percent:0;mso-wrap-distance-left:9pt;mso-wrap-distance-top:0;mso-wrap-distance-right:9pt;mso-wrap-distance-bottom:0;mso-position-horizontal:absolute;mso-position-horizontal-relative:text;mso-position-vertical:absolute;mso-position-vertical-relative:text;mso-width-percent:0;mso-width-relative:margin;v-text-anchor:middle" o:gfxdata="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" fillcolor="#5b9bd5 [3204]" strokecolor="#1f4d78 [1604]" strokeweight="1pt">
                 <v:textbox>
                   <w:txbxContent>
                     <w:p>
@@ -1627,12 +1622,6 @@
           </mc:Fallback>
         </mc:AlternateContent>
       </w:r>
-    </w:p>
-    <w:p>
-      <w:pPr>
-        <w:pStyle w:val="BodyTextIndent"/>
-        <w:ind w:left="0"/>
-      </w:pPr>
       <w:r>
         <w:rPr>
           <w:noProof/>
@@ -1640,15 +1629,15 @@
         <mc:AlternateContent>
           <mc:Choice Requires="wps">
             <w:drawing>
-              <wp:anchor distT="0" distB="0" distL="114300" distR="114300" simplePos="0" relativeHeight="251675136" behindDoc="0" locked="0" layoutInCell="1" allowOverlap="1" wp14:anchorId="6D13B483" wp14:editId="2800F190">
+              <wp:anchor distT="0" distB="0" distL="114300" distR="114300" simplePos="0" relativeHeight="251675136" behindDoc="0" locked="0" layoutInCell="1" allowOverlap="1" wp14:anchorId="6E1225A2" wp14:editId="493AA8D8">
                 <wp:simplePos x="0" y="0"/>
                 <wp:positionH relativeFrom="column">
-                  <wp:posOffset>1666875</wp:posOffset>
+                  <wp:posOffset>1781176</wp:posOffset>
                 </wp:positionH>
                 <wp:positionV relativeFrom="paragraph">
-                  <wp:posOffset>48895</wp:posOffset>
+                  <wp:posOffset>34925</wp:posOffset>
                 </wp:positionV>
-                <wp:extent cx="1857375" cy="381000"/>
+                <wp:extent cx="1771650" cy="381000"/>
                 <wp:effectExtent l="0" t="0" r="0" b="0"/>
                 <wp:wrapNone/>
                 <wp:docPr id="36" name="Text Box 36"/>
@@ -1660,7 +1649,7 @@
                       <wps:spPr>
                         <a:xfrm>
                           <a:off x="0" y="0"/>
-                          <a:ext cx="1857375" cy="381000"/>
+                          <a:ext cx="1771650" cy="381000"/>
                         </a:xfrm>
                         <a:prstGeom prst="rect">
                           <a:avLst/>
@@ -1689,6 +1678,7 @@
                         <w:txbxContent>
                           <w:p>
                             <w:pPr>
+                              <w:jc w:val="center"/>
                               <w:rPr>
                                 <w:sz w:val="16"/>
                                 <w:szCs w:val="16"/>
@@ -1727,6 +1717,9 @@
                     </wps:wsp>
                   </a:graphicData>
                 </a:graphic>
+                <wp14:sizeRelH relativeFrom="margin">
+                  <wp14:pctWidth>0</wp14:pctWidth>
+                </wp14:sizeRelH>
                 <wp14:sizeRelV relativeFrom="margin">
                   <wp14:pctHeight>0</wp14:pctHeight>
                 </wp14:sizeRelV>
@@ -1735,11 +1728,16 @@
           </mc:Choice>
           <mc:Fallback>
             <w:pict>
-              <v:shape w14:anchorId="6D13B483" id="Text Box 36" o:spid="_x0000_s1030" type="#_x0000_t202" style="position:absolute;margin-left:131.25pt;margin-top:3.85pt;width:146.25pt;height:30pt;z-index:251675136;visibility:visible;mso-wrap-style:square;mso-height-percent:0;mso-wrap-distance-left:9pt;mso-wrap-distance-top:0;mso-wrap-distance-right:9pt;mso-wrap-distance-bottom:0;mso-position-horizontal:absolute;mso-position-horizontal-relative:text;mso-position-vertical:absolute;mso-position-vertical-relative:text;mso-height-percent:0;mso-height-relative:margin;v-text-anchor:top" o:gfxdata="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" filled="f" stroked="f" strokeweight=".5pt">
+              <v:shapetype w14:anchorId="6E1225A2" id="_x0000_t202" coordsize="21600,21600" o:spt="202" path="m,l,21600r21600,l21600,xe">
+                <v:stroke joinstyle="miter"/>
+                <v:path gradientshapeok="t" o:connecttype="rect"/>
+              </v:shapetype>
+              <v:shape id="Text Box 36" o:spid="_x0000_s1030" type="#_x0000_t202" style="position:absolute;margin-left:140.25pt;margin-top:2.75pt;width:139.5pt;height:30pt;z-index:251675136;visibility:visible;mso-wrap-style:square;mso-width-percent:0;mso-height-percent:0;mso-wrap-distance-left:9pt;mso-wrap-distance-top:0;mso-wrap-distance-right:9pt;mso-wrap-distance-bottom:0;mso-position-horizontal:absolute;mso-position-horizontal-relative:text;mso-position-vertical:absolute;mso-position-vertical-relative:text;mso-width-percent:0;mso-height-percent:0;mso-width-relative:margin;mso-height-relative:margin;v-text-anchor:top" o:gfxdata="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" filled="f" stroked="f" strokeweight=".5pt">
                 <v:textbox>
                   <w:txbxContent>
                     <w:p>
                       <w:pPr>
+                        <w:jc w:val="center"/>
                         <w:rPr>
                           <w:sz w:val="16"/>
                           <w:szCs w:val="16"/>
@@ -1793,18 +1791,18 @@
         <mc:AlternateContent>
           <mc:Choice Requires="wps">
             <w:drawing>
-              <wp:anchor distT="0" distB="0" distL="114300" distR="114300" simplePos="0" relativeHeight="251672064" behindDoc="0" locked="0" layoutInCell="1" allowOverlap="1" wp14:anchorId="595298C5" wp14:editId="50BBB36E">
+              <wp:anchor distT="0" distB="0" distL="114300" distR="114300" simplePos="0" relativeHeight="251679232" behindDoc="0" locked="0" layoutInCell="1" allowOverlap="1">
                 <wp:simplePos x="0" y="0"/>
                 <wp:positionH relativeFrom="column">
-                  <wp:posOffset>1609090</wp:posOffset>
+                  <wp:posOffset>1609724</wp:posOffset>
                 </wp:positionH>
                 <wp:positionV relativeFrom="paragraph">
-                  <wp:posOffset>18415</wp:posOffset>
+                  <wp:posOffset>65405</wp:posOffset>
                 </wp:positionV>
                 <wp:extent cx="2028825" cy="0"/>
                 <wp:effectExtent l="0" t="76200" r="9525" b="95250"/>
                 <wp:wrapNone/>
-                <wp:docPr id="33" name="Straight Arrow Connector 33"/>
+                <wp:docPr id="37" name="Straight Arrow Connector 37"/>
                 <wp:cNvGraphicFramePr/>
                 <a:graphic xmlns:a="http://schemas.openxmlformats.org/drawingml/2006/main">
                   <a:graphicData uri="http://schemas.microsoft.com/office/word/2010/wordprocessingShape">
@@ -1818,7 +1816,7 @@
                         <a:prstGeom prst="straightConnector1">
                           <a:avLst/>
                         </a:prstGeom>
-                        <a:ln w="25400">
+                        <a:ln>
                           <a:solidFill>
                             <a:schemeClr val="tx1"/>
                           </a:solidFill>
@@ -1848,11 +1846,11 @@
           </mc:Choice>
           <mc:Fallback>
             <w:pict>
-              <v:shapetype w14:anchorId="1988EAE9" id="_x0000_t32" coordsize="21600,21600" o:spt="32" o:oned="t" path="m,l21600,21600e" filled="f">
+              <v:shapetype w14:anchorId="03442DDA" id="_x0000_t32" coordsize="21600,21600" o:spt="32" o:oned="t" path="m,l21600,21600e" filled="f">
                 <v:path arrowok="t" fillok="f" o:connecttype="none"/>
                 <o:lock v:ext="edit" shapetype="t"/>
               </v:shapetype>
-              <v:shape id="Straight Arrow Connector 33" o:spid="_x0000_s1026" type="#_x0000_t32" style="position:absolute;margin-left:126.7pt;margin-top:1.45pt;width:159.75pt;height:0;z-index:251672064;visibility:visible;mso-wrap-style:square;mso-wrap-distance-left:9pt;mso-wrap-distance-top:0;mso-wrap-distance-right:9pt;mso-wrap-distance-bottom:0;mso-position-horizontal:absolute;mso-position-horizontal-relative:text;mso-position-vertical:absolute;mso-position-vertical-relative:text" o:gfxdata="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" strokecolor="black [3213]" strokeweight="2pt">
+              <v:shape id="Straight Arrow Connector 37" o:spid="_x0000_s1026" type="#_x0000_t32" style="position:absolute;margin-left:126.75pt;margin-top:5.15pt;width:159.75pt;height:0;z-index:251679232;visibility:visible;mso-wrap-style:square;mso-wrap-distance-left:9pt;mso-wrap-distance-top:0;mso-wrap-distance-right:9pt;mso-wrap-distance-bottom:0;mso-position-horizontal:absolute;mso-position-horizontal-relative:text;mso-position-vertical:absolute;mso-position-vertical-relative:text" o:gfxdata="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" strokecolor="black [3213]" strokeweight=".5pt">
                 <v:stroke endarrow="block" joinstyle="miter"/>
               </v:shape>
             </w:pict>
@@ -1865,6 +1863,12 @@
         <w:pStyle w:val="BodyTextIndent"/>
         <w:ind w:left="0"/>
       </w:pPr>
+    </w:p>
+    <w:p>
+      <w:pPr>
+        <w:pStyle w:val="BodyTextIndent"/>
+        <w:ind w:left="0"/>
+      </w:pPr>
       <w:r>
         <w:rPr>
           <w:noProof/>
@@ -1872,15 +1876,15 @@
         <mc:AlternateContent>
           <mc:Choice Requires="wps">
             <w:drawing>
-              <wp:anchor distT="0" distB="0" distL="114300" distR="114300" simplePos="0" relativeHeight="251674112" behindDoc="0" locked="0" layoutInCell="1" allowOverlap="1" wp14:anchorId="309F5045" wp14:editId="6AD72840">
+              <wp:anchor distT="0" distB="0" distL="114300" distR="114300" simplePos="0" relativeHeight="251674112" behindDoc="0" locked="0" layoutInCell="1" allowOverlap="1" wp14:anchorId="5F36DB1F" wp14:editId="56811E49">
                 <wp:simplePos x="0" y="0"/>
                 <wp:positionH relativeFrom="column">
-                  <wp:posOffset>1666875</wp:posOffset>
+                  <wp:posOffset>1752600</wp:posOffset>
                 </wp:positionH>
                 <wp:positionV relativeFrom="paragraph">
-                  <wp:posOffset>128905</wp:posOffset>
+                  <wp:posOffset>172085</wp:posOffset>
                 </wp:positionV>
-                <wp:extent cx="1914525" cy="628650"/>
+                <wp:extent cx="1885950" cy="628650"/>
                 <wp:effectExtent l="0" t="0" r="0" b="0"/>
                 <wp:wrapNone/>
                 <wp:docPr id="35" name="Text Box 35"/>
@@ -1892,7 +1896,7 @@
                       <wps:spPr>
                         <a:xfrm>
                           <a:off x="0" y="0"/>
-                          <a:ext cx="1914525" cy="628650"/>
+                          <a:ext cx="1885950" cy="628650"/>
                         </a:xfrm>
                         <a:prstGeom prst="rect">
                           <a:avLst/>
@@ -1921,6 +1925,7 @@
                         <w:txbxContent>
                           <w:p>
                             <w:pPr>
+                              <w:jc w:val="center"/>
                               <w:rPr>
                                 <w:sz w:val="16"/>
                                 <w:szCs w:val="16"/>
@@ -1945,6 +1950,9 @@
                     </wps:wsp>
                   </a:graphicData>
                 </a:graphic>
+                <wp14:sizeRelH relativeFrom="margin">
+                  <wp14:pctWidth>0</wp14:pctWidth>
+                </wp14:sizeRelH>
                 <wp14:sizeRelV relativeFrom="margin">
                   <wp14:pctHeight>0</wp14:pctHeight>
                 </wp14:sizeRelV>
@@ -1953,11 +1961,12 @@
           </mc:Choice>
           <mc:Fallback>
             <w:pict>
-              <v:shape w14:anchorId="309F5045" id="Text Box 35" o:spid="_x0000_s1031" type="#_x0000_t202" style="position:absolute;margin-left:131.25pt;margin-top:10.15pt;width:150.75pt;height:49.5pt;z-index:251674112;visibility:visible;mso-wrap-style:square;mso-height-percent:0;mso-wrap-distance-left:9pt;mso-wrap-distance-top:0;mso-wrap-distance-right:9pt;mso-wrap-distance-bottom:0;mso-position-horizontal:absolute;mso-position-horizontal-relative:text;mso-position-vertical:absolute;mso-position-vertical-relative:text;mso-height-percent:0;mso-height-relative:margin;v-text-anchor:top" o:gfxdata="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" filled="f" stroked="f" strokeweight=".5pt">
+              <v:shape w14:anchorId="5F36DB1F" id="Text Box 35" o:spid="_x0000_s1031" type="#_x0000_t202" style="position:absolute;margin-left:138pt;margin-top:13.55pt;width:148.5pt;height:49.5pt;z-index:251674112;visibility:visible;mso-wrap-style:square;mso-width-percent:0;mso-height-percent:0;mso-wrap-distance-left:9pt;mso-wrap-distance-top:0;mso-wrap-distance-right:9pt;mso-wrap-distance-bottom:0;mso-position-horizontal:absolute;mso-position-horizontal-relative:text;mso-position-vertical:absolute;mso-position-vertical-relative:text;mso-width-percent:0;mso-height-percent:0;mso-width-relative:margin;mso-height-relative:margin;v-text-anchor:top" o:gfxdata="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" filled="f" stroked="f" strokeweight=".5pt">
                 <v:textbox>
                   <w:txbxContent>
                     <w:p>
                       <w:pPr>
+                        <w:jc w:val="center"/>
                         <w:rPr>
                           <w:sz w:val="16"/>
                           <w:szCs w:val="16"/>
@@ -1997,32 +2006,32 @@
         <mc:AlternateContent>
           <mc:Choice Requires="wps">
             <w:drawing>
-              <wp:anchor distT="0" distB="0" distL="114300" distR="114300" simplePos="0" relativeHeight="251673088" behindDoc="0" locked="0" layoutInCell="1" allowOverlap="1">
+              <wp:anchor distT="0" distB="0" distL="114300" distR="114300" simplePos="0" relativeHeight="251680256" behindDoc="0" locked="0" layoutInCell="1" allowOverlap="1">
                 <wp:simplePos x="0" y="0"/>
                 <wp:positionH relativeFrom="column">
-                  <wp:posOffset>1609725</wp:posOffset>
+                  <wp:posOffset>1666875</wp:posOffset>
                 </wp:positionH>
                 <wp:positionV relativeFrom="paragraph">
-                  <wp:posOffset>45085</wp:posOffset>
+                  <wp:posOffset>126365</wp:posOffset>
                 </wp:positionV>
-                <wp:extent cx="2028825" cy="19050"/>
-                <wp:effectExtent l="0" t="76200" r="0" b="95250"/>
+                <wp:extent cx="1971675" cy="9525"/>
+                <wp:effectExtent l="38100" t="76200" r="0" b="85725"/>
                 <wp:wrapNone/>
-                <wp:docPr id="34" name="Straight Arrow Connector 34"/>
+                <wp:docPr id="38" name="Straight Arrow Connector 38"/>
                 <wp:cNvGraphicFramePr/>
                 <a:graphic xmlns:a="http://schemas.openxmlformats.org/drawingml/2006/main">
                   <a:graphicData uri="http://schemas.microsoft.com/office/word/2010/wordprocessingShape">
                     <wps:wsp>
                       <wps:cNvCnPr/>
                       <wps:spPr>
-                        <a:xfrm flipH="1">
+                        <a:xfrm flipH="1" flipV="1">
                           <a:off x="0" y="0"/>
-                          <a:ext cx="2028825" cy="19050"/>
+                          <a:ext cx="1971675" cy="9525"/>
                         </a:xfrm>
                         <a:prstGeom prst="straightConnector1">
                           <a:avLst/>
                         </a:prstGeom>
-                        <a:ln w="31750">
+                        <a:ln>
                           <a:solidFill>
                             <a:schemeClr val="tx1"/>
                           </a:solidFill>
@@ -2047,15 +2056,12 @@
                     </wps:wsp>
                   </a:graphicData>
                 </a:graphic>
-                <wp14:sizeRelV relativeFrom="margin">
-                  <wp14:pctHeight>0</wp14:pctHeight>
-                </wp14:sizeRelV>
               </wp:anchor>
             </w:drawing>
           </mc:Choice>
           <mc:Fallback>
             <w:pict>
-              <v:shape w14:anchorId="60B3D178" id="Straight Arrow Connector 34" o:spid="_x0000_s1026" type="#_x0000_t32" style="position:absolute;margin-left:126.75pt;margin-top:3.55pt;width:159.75pt;height:1.5pt;flip:x;z-index:251673088;visibility:visible;mso-wrap-style:square;mso-height-percent:0;mso-wrap-distance-left:9pt;mso-wrap-distance-top:0;mso-wrap-distance-right:9pt;mso-wrap-distance-bottom:0;mso-position-horizontal:absolute;mso-position-horizontal-relative:text;mso-position-vertical:absolute;mso-position-vertical-relative:text;mso-height-percent:0;mso-height-relative:margin" o:gfxdata="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" strokecolor="black [3213]" strokeweight="2.5pt">
+              <v:shape w14:anchorId="7661BB4D" id="Straight Arrow Connector 38" o:spid="_x0000_s1026" type="#_x0000_t32" style="position:absolute;margin-left:131.25pt;margin-top:9.95pt;width:155.25pt;height:.75pt;flip:x y;z-index:251680256;visibility:visible;mso-wrap-style:square;mso-wrap-distance-left:9pt;mso-wrap-distance-top:0;mso-wrap-distance-right:9pt;mso-wrap-distance-bottom:0;mso-position-horizontal:absolute;mso-position-horizontal-relative:text;mso-position-vertical:absolute;mso-position-vertical-relative:text" o:gfxdata="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" strokecolor="black [3213]" strokeweight=".5pt">
                 <v:stroke endarrow="block" joinstyle="miter"/>
               </v:shape>
             </w:pict>
@@ -2072,7 +2078,47 @@
     <w:p>
       <w:pPr>
         <w:pStyle w:val="BodyTextIndent"/>
-        <w:ind w:left="0"/>
+        <w:ind w:left="810" w:right="1440"/>
+        <w:rPr>
+          <w:i/>
+          <w:sz w:val="16"/>
+          <w:szCs w:val="16"/>
+        </w:rPr>
+      </w:pPr>
+    </w:p>
+    <w:p>
+      <w:pPr>
+        <w:pStyle w:val="BodyTextIndent"/>
+        <w:ind w:left="810" w:right="1440"/>
+        <w:rPr>
+          <w:i/>
+          <w:color w:val="595959" w:themeColor="text1" w:themeTint="A6"/>
+          <w:sz w:val="16"/>
+          <w:szCs w:val="16"/>
+        </w:rPr>
+      </w:pPr>
+      <w:r>
+        <w:rPr>
+          <w:i/>
+          <w:color w:val="595959" w:themeColor="text1" w:themeTint="A6"/>
+          <w:sz w:val="16"/>
+          <w:szCs w:val="16"/>
+        </w:rPr>
+        <w:t>Figure 2.1.1 Basic Diagram showing the Client-Server Architecture in addition to some specifics of how the client-server relationship works for VeriHandy</w:t>
+      </w:r>
+      <w:bookmarkStart w:id="0" w:name="_GoBack"/>
+      <w:bookmarkEnd w:id="0"/>
+    </w:p>
+    <w:p>
+      <w:pPr>
+        <w:pStyle w:val="BodyTextIndent"/>
+        <w:ind w:left="0"/>
+      </w:pPr>
+    </w:p>
+    <w:p>
+      <w:pPr>
+        <w:pStyle w:val="BodyTextIndent"/>
+        <w:ind w:left="720"/>
       </w:pPr>
     </w:p>
     <w:p>
@@ -2203,7 +2249,6 @@
         <w:ind w:left="1080"/>
       </w:pPr>
       <w:r>
-        <w:lastRenderedPageBreak/>
         <w:t>Server</w:t>
       </w:r>
     </w:p>
@@ -2723,7 +2768,6 @@
         <w:rPr>
           <w:b/>
         </w:rPr>
-        <w:lastRenderedPageBreak/>
         <w:t>Requirements Matrix</w:t>
       </w:r>
     </w:p>
@@ -3119,7 +3163,6 @@
         <w:rPr>
           <w:b/>
         </w:rPr>
-        <w:lastRenderedPageBreak/>
         <w:t xml:space="preserve">Appendix </w:t>
       </w:r>
       <w:proofErr w:type="gramStart"/>
@@ -3462,6 +3505,7 @@
         <w:ind w:left="0"/>
       </w:pPr>
       <w:r>
+        <w:lastRenderedPageBreak/>
         <w:t>Team Member: ______________________________________</w:t>
       </w:r>
       <w:r>
@@ -3484,7 +3528,6 @@
         <w:rPr>
           <w:b/>
         </w:rPr>
-        <w:lastRenderedPageBreak/>
         <w:t>Appendix B – Team Review Sign-off</w:t>
       </w:r>
     </w:p>
@@ -3890,6 +3933,7 @@
         <w:ind w:left="0"/>
       </w:pPr>
       <w:r>
+        <w:lastRenderedPageBreak/>
         <w:t>Tristan Adams: ______________________________________</w:t>
       </w:r>
       <w:r>
@@ -3912,7 +3956,6 @@
         <w:rPr>
           <w:b/>
         </w:rPr>
-        <w:lastRenderedPageBreak/>
         <w:t>Appendix C – Document Contributions</w:t>
       </w:r>
     </w:p>
@@ -7815,7 +7858,7 @@
         <w:rStyle w:val="PageNumber"/>
         <w:noProof/>
       </w:rPr>
-      <w:t>1</w:t>
+      <w:t>11</w:t>
     </w:r>
     <w:r>
       <w:rPr>

</xml_diff>

<commit_message>
Updated Design Document formatting for Appendix Pages
</commit_message>
<xml_diff>
--- a/System Design/System Design Document.docx
+++ b/System Design/System Design Document.docx
@@ -2106,8 +2106,6 @@
         </w:rPr>
         <w:t>Figure 2.1.1 Basic Diagram showing the Client-Server Architecture in addition to some specifics of how the client-server relationship works for VeriHandy</w:t>
       </w:r>
-      <w:bookmarkStart w:id="0" w:name="_GoBack"/>
-      <w:bookmarkEnd w:id="0"/>
     </w:p>
     <w:p>
       <w:pPr>
@@ -2753,12 +2751,6 @@
     <w:p>
       <w:pPr>
         <w:pStyle w:val="BodyTextIndent"/>
-        <w:ind w:left="0"/>
-      </w:pPr>
-    </w:p>
-    <w:p>
-      <w:pPr>
-        <w:pStyle w:val="BodyTextIndent"/>
         <w:numPr>
           <w:ilvl w:val="0"/>
           <w:numId w:val="11"/>
@@ -2768,6 +2760,7 @@
         <w:rPr>
           <w:b/>
         </w:rPr>
+        <w:lastRenderedPageBreak/>
         <w:t>Requirements Matrix</w:t>
       </w:r>
     </w:p>
@@ -3153,6 +3146,8 @@
           <w:b/>
         </w:rPr>
       </w:pPr>
+      <w:bookmarkStart w:id="0" w:name="_GoBack"/>
+      <w:bookmarkEnd w:id="0"/>
     </w:p>
     <w:p>
       <w:pPr>
@@ -3163,6 +3158,7 @@
         <w:rPr>
           <w:b/>
         </w:rPr>
+        <w:lastRenderedPageBreak/>
         <w:t xml:space="preserve">Appendix </w:t>
       </w:r>
       <w:proofErr w:type="gramStart"/>
@@ -3505,7 +3501,6 @@
         <w:ind w:left="0"/>
       </w:pPr>
       <w:r>
-        <w:lastRenderedPageBreak/>
         <w:t>Team Member: ______________________________________</w:t>
       </w:r>
       <w:r>
@@ -3528,6 +3523,7 @@
         <w:rPr>
           <w:b/>
         </w:rPr>
+        <w:lastRenderedPageBreak/>
         <w:t>Appendix B – Team Review Sign-off</w:t>
       </w:r>
     </w:p>
@@ -3933,7 +3929,6 @@
         <w:ind w:left="0"/>
       </w:pPr>
       <w:r>
-        <w:lastRenderedPageBreak/>
         <w:t>Tristan Adams: ______________________________________</w:t>
       </w:r>
       <w:r>
@@ -3956,6 +3951,7 @@
         <w:rPr>
           <w:b/>
         </w:rPr>
+        <w:lastRenderedPageBreak/>
         <w:t>Appendix C – Document Contributions</w:t>
       </w:r>
     </w:p>
@@ -7858,7 +7854,7 @@
         <w:rStyle w:val="PageNumber"/>
         <w:noProof/>
       </w:rPr>
-      <w:t>11</w:t>
+      <w:t>6</w:t>
     </w:r>
     <w:r>
       <w:rPr>

</xml_diff>

<commit_message>
added database layouts and ER diagram
</commit_message>
<xml_diff>
--- a/System Design/System Design Document.docx
+++ b/System Design/System Design Document.docx
@@ -2527,98 +2527,2500 @@
         <w:ind w:left="720"/>
       </w:pPr>
       <w:r>
-        <w:t>Describe the d</w:t>
-      </w:r>
-      <w:r>
-        <w:t xml:space="preserve">atabase(s) used by the system. </w:t>
-      </w:r>
-      <w:r>
-        <w:t>In</w:t>
-      </w:r>
-      <w:r>
-        <w:t>clude a diagram of the schema. You may use an entity-relationship (ER) diagram, or you may create your own</w:t>
-      </w:r>
-      <w:r>
-        <w:t xml:space="preserve"> </w:t>
-      </w:r>
-      <w:r>
-        <w:t xml:space="preserve">diagram type </w:t>
-      </w:r>
-      <w:r>
-        <w:t>(e.g., a collection of tables)</w:t>
-      </w:r>
-      <w:r>
-        <w:t xml:space="preserve">. </w:t>
-      </w:r>
-      <w:r>
-        <w:t xml:space="preserve">For each </w:t>
-      </w:r>
-      <w:r>
-        <w:t>field</w:t>
-      </w:r>
-      <w:r>
-        <w:t xml:space="preserve"> in </w:t>
-      </w:r>
-      <w:r>
-        <w:t>a database</w:t>
-      </w:r>
-      <w:r>
-        <w:t xml:space="preserve">, give </w:t>
-      </w:r>
-      <w:r>
-        <w:t>its</w:t>
-      </w:r>
-      <w:r>
-        <w:t xml:space="preserve"> name, data type</w:t>
-      </w:r>
-      <w:r>
-        <w:t xml:space="preserve"> (e.g., </w:t>
+        <w:t>3.1.1 Jobs</w:t>
+      </w:r>
+    </w:p>
+    <w:tbl>
+      <w:tblPr>
+        <w:tblStyle w:val="TableGrid"/>
+        <w:tblW w:w="0" w:type="auto"/>
+        <w:tblInd w:w="720" w:type="dxa"/>
+        <w:tblLook w:val="04A0" w:firstRow="1" w:lastRow="0" w:firstColumn="1" w:lastColumn="0" w:noHBand="0" w:noVBand="1"/>
+      </w:tblPr>
+      <w:tblGrid>
+        <w:gridCol w:w="1520"/>
+        <w:gridCol w:w="1609"/>
+        <w:gridCol w:w="1329"/>
+        <w:gridCol w:w="1322"/>
+        <w:gridCol w:w="1403"/>
+        <w:gridCol w:w="1447"/>
+      </w:tblGrid>
+      <w:tr>
+        <w:tc>
+          <w:tcPr>
+            <w:tcW w:w="1558" w:type="dxa"/>
+          </w:tcPr>
+          <w:p>
+            <w:pPr>
+              <w:pStyle w:val="BodyTextIndent"/>
+              <w:ind w:left="0"/>
+            </w:pPr>
+            <w:r>
+              <w:t>Field</w:t>
+            </w:r>
+          </w:p>
+        </w:tc>
+        <w:tc>
+          <w:tcPr>
+            <w:tcW w:w="1558" w:type="dxa"/>
+          </w:tcPr>
+          <w:p>
+            <w:pPr>
+              <w:pStyle w:val="BodyTextIndent"/>
+              <w:ind w:left="0"/>
+            </w:pPr>
+            <w:r>
+              <w:t>Type</w:t>
+            </w:r>
+          </w:p>
+        </w:tc>
+        <w:tc>
+          <w:tcPr>
+            <w:tcW w:w="1558" w:type="dxa"/>
+          </w:tcPr>
+          <w:p>
+            <w:pPr>
+              <w:pStyle w:val="BodyTextIndent"/>
+              <w:ind w:left="0"/>
+            </w:pPr>
+            <w:r>
+              <w:t>Null</w:t>
+            </w:r>
+          </w:p>
+        </w:tc>
+        <w:tc>
+          <w:tcPr>
+            <w:tcW w:w="1558" w:type="dxa"/>
+          </w:tcPr>
+          <w:p>
+            <w:pPr>
+              <w:pStyle w:val="BodyTextIndent"/>
+              <w:ind w:left="0"/>
+            </w:pPr>
+            <w:r>
+              <w:t>Key</w:t>
+            </w:r>
+          </w:p>
+        </w:tc>
+        <w:tc>
+          <w:tcPr>
+            <w:tcW w:w="1559" w:type="dxa"/>
+          </w:tcPr>
+          <w:p>
+            <w:pPr>
+              <w:pStyle w:val="BodyTextIndent"/>
+              <w:ind w:left="0"/>
+            </w:pPr>
+            <w:r>
+              <w:t>Default</w:t>
+            </w:r>
+          </w:p>
+        </w:tc>
+        <w:tc>
+          <w:tcPr>
+            <w:tcW w:w="1559" w:type="dxa"/>
+          </w:tcPr>
+          <w:p>
+            <w:pPr>
+              <w:pStyle w:val="BodyTextIndent"/>
+              <w:ind w:left="0"/>
+            </w:pPr>
+            <w:r>
+              <w:t>Extra</w:t>
+            </w:r>
+          </w:p>
+        </w:tc>
+      </w:tr>
+      <w:tr>
+        <w:tc>
+          <w:tcPr>
+            <w:tcW w:w="1558" w:type="dxa"/>
+          </w:tcPr>
+          <w:p>
+            <w:pPr>
+              <w:pStyle w:val="BodyTextIndent"/>
+              <w:ind w:left="0"/>
+            </w:pPr>
+            <w:proofErr w:type="spellStart"/>
+            <w:r>
+              <w:t>JobID</w:t>
+            </w:r>
+            <w:proofErr w:type="spellEnd"/>
+          </w:p>
+        </w:tc>
+        <w:tc>
+          <w:tcPr>
+            <w:tcW w:w="1558" w:type="dxa"/>
+          </w:tcPr>
+          <w:p>
+            <w:pPr>
+              <w:pStyle w:val="BodyTextIndent"/>
+              <w:ind w:left="0"/>
+            </w:pPr>
+            <w:proofErr w:type="spellStart"/>
+            <w:r>
+              <w:t>Int</w:t>
+            </w:r>
+            <w:proofErr w:type="spellEnd"/>
+            <w:r>
+              <w:t>(11)</w:t>
+            </w:r>
+          </w:p>
+        </w:tc>
+        <w:tc>
+          <w:tcPr>
+            <w:tcW w:w="1558" w:type="dxa"/>
+          </w:tcPr>
+          <w:p>
+            <w:pPr>
+              <w:pStyle w:val="BodyTextIndent"/>
+              <w:ind w:left="0"/>
+            </w:pPr>
+            <w:r>
+              <w:t>NO</w:t>
+            </w:r>
+          </w:p>
+        </w:tc>
+        <w:tc>
+          <w:tcPr>
+            <w:tcW w:w="1558" w:type="dxa"/>
+          </w:tcPr>
+          <w:p>
+            <w:pPr>
+              <w:pStyle w:val="BodyTextIndent"/>
+              <w:ind w:left="0"/>
+            </w:pPr>
+            <w:r>
+              <w:t>PRI</w:t>
+            </w:r>
+          </w:p>
+        </w:tc>
+        <w:tc>
+          <w:tcPr>
+            <w:tcW w:w="1559" w:type="dxa"/>
+          </w:tcPr>
+          <w:p>
+            <w:pPr>
+              <w:pStyle w:val="BodyTextIndent"/>
+              <w:ind w:left="0"/>
+            </w:pPr>
+            <w:r>
+              <w:t>NULL</w:t>
+            </w:r>
+          </w:p>
+        </w:tc>
+        <w:tc>
+          <w:tcPr>
+            <w:tcW w:w="1559" w:type="dxa"/>
+          </w:tcPr>
+          <w:p>
+            <w:pPr>
+              <w:pStyle w:val="BodyTextIndent"/>
+              <w:ind w:left="0"/>
+            </w:pPr>
+            <w:proofErr w:type="spellStart"/>
+            <w:r>
+              <w:t>Auto_inc</w:t>
+            </w:r>
+            <w:proofErr w:type="spellEnd"/>
+          </w:p>
+        </w:tc>
+      </w:tr>
+      <w:tr>
+        <w:tc>
+          <w:tcPr>
+            <w:tcW w:w="1558" w:type="dxa"/>
+          </w:tcPr>
+          <w:p>
+            <w:pPr>
+              <w:pStyle w:val="BodyTextIndent"/>
+              <w:ind w:left="0"/>
+            </w:pPr>
+            <w:proofErr w:type="spellStart"/>
+            <w:r>
+              <w:t>CustomerID</w:t>
+            </w:r>
+            <w:proofErr w:type="spellEnd"/>
+          </w:p>
+        </w:tc>
+        <w:tc>
+          <w:tcPr>
+            <w:tcW w:w="1558" w:type="dxa"/>
+          </w:tcPr>
+          <w:p>
+            <w:pPr>
+              <w:pStyle w:val="BodyTextIndent"/>
+              <w:ind w:left="0"/>
+            </w:pPr>
+            <w:proofErr w:type="spellStart"/>
+            <w:r>
+              <w:t>Int</w:t>
+            </w:r>
+            <w:proofErr w:type="spellEnd"/>
+            <w:r>
+              <w:t>(11)</w:t>
+            </w:r>
+          </w:p>
+        </w:tc>
+        <w:tc>
+          <w:tcPr>
+            <w:tcW w:w="1558" w:type="dxa"/>
+          </w:tcPr>
+          <w:p>
+            <w:pPr>
+              <w:pStyle w:val="BodyTextIndent"/>
+              <w:ind w:left="0"/>
+            </w:pPr>
+            <w:r>
+              <w:t>NO</w:t>
+            </w:r>
+          </w:p>
+        </w:tc>
+        <w:tc>
+          <w:tcPr>
+            <w:tcW w:w="1558" w:type="dxa"/>
+          </w:tcPr>
+          <w:p>
+            <w:pPr>
+              <w:pStyle w:val="BodyTextIndent"/>
+              <w:ind w:left="0"/>
+            </w:pPr>
+          </w:p>
+        </w:tc>
+        <w:tc>
+          <w:tcPr>
+            <w:tcW w:w="1559" w:type="dxa"/>
+          </w:tcPr>
+          <w:p>
+            <w:pPr>
+              <w:pStyle w:val="BodyTextIndent"/>
+              <w:ind w:left="0"/>
+            </w:pPr>
+            <w:r>
+              <w:t>NULL</w:t>
+            </w:r>
+          </w:p>
+        </w:tc>
+        <w:tc>
+          <w:tcPr>
+            <w:tcW w:w="1559" w:type="dxa"/>
+          </w:tcPr>
+          <w:p>
+            <w:pPr>
+              <w:pStyle w:val="BodyTextIndent"/>
+              <w:ind w:left="0"/>
+            </w:pPr>
+          </w:p>
+        </w:tc>
+      </w:tr>
+      <w:tr>
+        <w:tc>
+          <w:tcPr>
+            <w:tcW w:w="1558" w:type="dxa"/>
+          </w:tcPr>
+          <w:p>
+            <w:pPr>
+              <w:pStyle w:val="BodyTextIndent"/>
+              <w:ind w:left="0"/>
+            </w:pPr>
+            <w:proofErr w:type="spellStart"/>
+            <w:r>
+              <w:t>WorkerID</w:t>
+            </w:r>
+            <w:proofErr w:type="spellEnd"/>
+          </w:p>
+        </w:tc>
+        <w:tc>
+          <w:tcPr>
+            <w:tcW w:w="1558" w:type="dxa"/>
+          </w:tcPr>
+          <w:p>
+            <w:pPr>
+              <w:pStyle w:val="BodyTextIndent"/>
+              <w:ind w:left="0"/>
+            </w:pPr>
+            <w:proofErr w:type="spellStart"/>
+            <w:r>
+              <w:t>Int</w:t>
+            </w:r>
+            <w:proofErr w:type="spellEnd"/>
+            <w:r>
+              <w:t>(11)</w:t>
+            </w:r>
+          </w:p>
+        </w:tc>
+        <w:tc>
+          <w:tcPr>
+            <w:tcW w:w="1558" w:type="dxa"/>
+          </w:tcPr>
+          <w:p>
+            <w:pPr>
+              <w:pStyle w:val="BodyTextIndent"/>
+              <w:ind w:left="0"/>
+            </w:pPr>
+            <w:r>
+              <w:t>NO</w:t>
+            </w:r>
+          </w:p>
+        </w:tc>
+        <w:tc>
+          <w:tcPr>
+            <w:tcW w:w="1558" w:type="dxa"/>
+          </w:tcPr>
+          <w:p>
+            <w:pPr>
+              <w:pStyle w:val="BodyTextIndent"/>
+              <w:ind w:left="0"/>
+            </w:pPr>
+          </w:p>
+        </w:tc>
+        <w:tc>
+          <w:tcPr>
+            <w:tcW w:w="1559" w:type="dxa"/>
+          </w:tcPr>
+          <w:p>
+            <w:pPr>
+              <w:pStyle w:val="BodyTextIndent"/>
+              <w:ind w:left="0"/>
+            </w:pPr>
+            <w:r>
+              <w:t>NULL</w:t>
+            </w:r>
+          </w:p>
+        </w:tc>
+        <w:tc>
+          <w:tcPr>
+            <w:tcW w:w="1559" w:type="dxa"/>
+          </w:tcPr>
+          <w:p>
+            <w:pPr>
+              <w:pStyle w:val="BodyTextIndent"/>
+              <w:ind w:left="0"/>
+            </w:pPr>
+          </w:p>
+        </w:tc>
+      </w:tr>
+      <w:tr>
+        <w:tc>
+          <w:tcPr>
+            <w:tcW w:w="1558" w:type="dxa"/>
+          </w:tcPr>
+          <w:p>
+            <w:pPr>
+              <w:pStyle w:val="BodyTextIndent"/>
+              <w:ind w:left="0"/>
+            </w:pPr>
+            <w:r>
+              <w:t>Description</w:t>
+            </w:r>
+          </w:p>
+        </w:tc>
+        <w:tc>
+          <w:tcPr>
+            <w:tcW w:w="1558" w:type="dxa"/>
+          </w:tcPr>
+          <w:p>
+            <w:pPr>
+              <w:pStyle w:val="BodyTextIndent"/>
+              <w:ind w:left="0"/>
+            </w:pPr>
+            <w:r>
+              <w:t>Varchar(512)</w:t>
+            </w:r>
+          </w:p>
+        </w:tc>
+        <w:tc>
+          <w:tcPr>
+            <w:tcW w:w="1558" w:type="dxa"/>
+          </w:tcPr>
+          <w:p>
+            <w:pPr>
+              <w:pStyle w:val="BodyTextIndent"/>
+              <w:ind w:left="0"/>
+            </w:pPr>
+            <w:r>
+              <w:t>NO</w:t>
+            </w:r>
+          </w:p>
+        </w:tc>
+        <w:tc>
+          <w:tcPr>
+            <w:tcW w:w="1558" w:type="dxa"/>
+          </w:tcPr>
+          <w:p>
+            <w:pPr>
+              <w:pStyle w:val="BodyTextIndent"/>
+              <w:ind w:left="0"/>
+            </w:pPr>
+          </w:p>
+        </w:tc>
+        <w:tc>
+          <w:tcPr>
+            <w:tcW w:w="1559" w:type="dxa"/>
+          </w:tcPr>
+          <w:p>
+            <w:pPr>
+              <w:pStyle w:val="BodyTextIndent"/>
+              <w:ind w:left="0"/>
+            </w:pPr>
+            <w:r>
+              <w:t>NULL</w:t>
+            </w:r>
+          </w:p>
+        </w:tc>
+        <w:tc>
+          <w:tcPr>
+            <w:tcW w:w="1559" w:type="dxa"/>
+          </w:tcPr>
+          <w:p>
+            <w:pPr>
+              <w:pStyle w:val="BodyTextIndent"/>
+              <w:ind w:left="0"/>
+            </w:pPr>
+          </w:p>
+        </w:tc>
+      </w:tr>
+      <w:tr>
+        <w:tc>
+          <w:tcPr>
+            <w:tcW w:w="1558" w:type="dxa"/>
+          </w:tcPr>
+          <w:p>
+            <w:pPr>
+              <w:pStyle w:val="BodyTextIndent"/>
+              <w:ind w:left="0"/>
+            </w:pPr>
+            <w:r>
+              <w:t>Price</w:t>
+            </w:r>
+          </w:p>
+        </w:tc>
+        <w:tc>
+          <w:tcPr>
+            <w:tcW w:w="1558" w:type="dxa"/>
+          </w:tcPr>
+          <w:p>
+            <w:pPr>
+              <w:pStyle w:val="BodyTextIndent"/>
+              <w:ind w:left="0"/>
+            </w:pPr>
+            <w:r>
+              <w:t>Decimal(12,2)</w:t>
+            </w:r>
+          </w:p>
+        </w:tc>
+        <w:tc>
+          <w:tcPr>
+            <w:tcW w:w="1558" w:type="dxa"/>
+          </w:tcPr>
+          <w:p>
+            <w:pPr>
+              <w:pStyle w:val="BodyTextIndent"/>
+              <w:ind w:left="0"/>
+            </w:pPr>
+            <w:r>
+              <w:t>NO</w:t>
+            </w:r>
+          </w:p>
+        </w:tc>
+        <w:tc>
+          <w:tcPr>
+            <w:tcW w:w="1558" w:type="dxa"/>
+          </w:tcPr>
+          <w:p>
+            <w:pPr>
+              <w:pStyle w:val="BodyTextIndent"/>
+              <w:ind w:left="0"/>
+            </w:pPr>
+          </w:p>
+        </w:tc>
+        <w:tc>
+          <w:tcPr>
+            <w:tcW w:w="1559" w:type="dxa"/>
+          </w:tcPr>
+          <w:p>
+            <w:pPr>
+              <w:pStyle w:val="BodyTextIndent"/>
+              <w:ind w:left="0"/>
+            </w:pPr>
+            <w:r>
+              <w:t>NULL</w:t>
+            </w:r>
+          </w:p>
+        </w:tc>
+        <w:tc>
+          <w:tcPr>
+            <w:tcW w:w="1559" w:type="dxa"/>
+          </w:tcPr>
+          <w:p>
+            <w:pPr>
+              <w:pStyle w:val="BodyTextIndent"/>
+              <w:ind w:left="0"/>
+            </w:pPr>
+          </w:p>
+        </w:tc>
+      </w:tr>
+      <w:tr>
+        <w:tc>
+          <w:tcPr>
+            <w:tcW w:w="1558" w:type="dxa"/>
+          </w:tcPr>
+          <w:p>
+            <w:pPr>
+              <w:pStyle w:val="BodyTextIndent"/>
+              <w:ind w:left="0"/>
+            </w:pPr>
+            <w:r>
+              <w:t>Date</w:t>
+            </w:r>
+          </w:p>
+        </w:tc>
+        <w:tc>
+          <w:tcPr>
+            <w:tcW w:w="1558" w:type="dxa"/>
+          </w:tcPr>
+          <w:p>
+            <w:pPr>
+              <w:pStyle w:val="BodyTextIndent"/>
+              <w:ind w:left="0"/>
+            </w:pPr>
+            <w:r>
+              <w:t>Date</w:t>
+            </w:r>
+          </w:p>
+        </w:tc>
+        <w:tc>
+          <w:tcPr>
+            <w:tcW w:w="1558" w:type="dxa"/>
+          </w:tcPr>
+          <w:p>
+            <w:pPr>
+              <w:pStyle w:val="BodyTextIndent"/>
+              <w:ind w:left="0"/>
+            </w:pPr>
+            <w:r>
+              <w:t>NO</w:t>
+            </w:r>
+          </w:p>
+        </w:tc>
+        <w:tc>
+          <w:tcPr>
+            <w:tcW w:w="1558" w:type="dxa"/>
+          </w:tcPr>
+          <w:p>
+            <w:pPr>
+              <w:pStyle w:val="BodyTextIndent"/>
+              <w:ind w:left="0"/>
+            </w:pPr>
+          </w:p>
+        </w:tc>
+        <w:tc>
+          <w:tcPr>
+            <w:tcW w:w="1559" w:type="dxa"/>
+          </w:tcPr>
+          <w:p>
+            <w:pPr>
+              <w:pStyle w:val="BodyTextIndent"/>
+              <w:ind w:left="0"/>
+            </w:pPr>
+            <w:r>
+              <w:t>NULL</w:t>
+            </w:r>
+          </w:p>
+        </w:tc>
+        <w:tc>
+          <w:tcPr>
+            <w:tcW w:w="1559" w:type="dxa"/>
+          </w:tcPr>
+          <w:p>
+            <w:pPr>
+              <w:pStyle w:val="BodyTextIndent"/>
+              <w:ind w:left="0"/>
+            </w:pPr>
+          </w:p>
+        </w:tc>
+      </w:tr>
+      <w:tr>
+        <w:tc>
+          <w:tcPr>
+            <w:tcW w:w="1558" w:type="dxa"/>
+          </w:tcPr>
+          <w:p>
+            <w:pPr>
+              <w:pStyle w:val="BodyTextIndent"/>
+              <w:ind w:left="0"/>
+            </w:pPr>
+            <w:r>
+              <w:t>Time</w:t>
+            </w:r>
+          </w:p>
+        </w:tc>
+        <w:tc>
+          <w:tcPr>
+            <w:tcW w:w="1558" w:type="dxa"/>
+          </w:tcPr>
+          <w:p>
+            <w:pPr>
+              <w:pStyle w:val="BodyTextIndent"/>
+              <w:ind w:left="0"/>
+            </w:pPr>
+            <w:r>
+              <w:t>Time</w:t>
+            </w:r>
+          </w:p>
+        </w:tc>
+        <w:tc>
+          <w:tcPr>
+            <w:tcW w:w="1558" w:type="dxa"/>
+          </w:tcPr>
+          <w:p>
+            <w:pPr>
+              <w:pStyle w:val="BodyTextIndent"/>
+              <w:ind w:left="0"/>
+            </w:pPr>
+            <w:r>
+              <w:t>NO</w:t>
+            </w:r>
+          </w:p>
+        </w:tc>
+        <w:tc>
+          <w:tcPr>
+            <w:tcW w:w="1558" w:type="dxa"/>
+          </w:tcPr>
+          <w:p>
+            <w:pPr>
+              <w:pStyle w:val="BodyTextIndent"/>
+              <w:ind w:left="0"/>
+            </w:pPr>
+          </w:p>
+        </w:tc>
+        <w:tc>
+          <w:tcPr>
+            <w:tcW w:w="1559" w:type="dxa"/>
+          </w:tcPr>
+          <w:p>
+            <w:pPr>
+              <w:pStyle w:val="BodyTextIndent"/>
+              <w:ind w:left="0"/>
+            </w:pPr>
+            <w:r>
+              <w:t>NULL</w:t>
+            </w:r>
+          </w:p>
+        </w:tc>
+        <w:tc>
+          <w:tcPr>
+            <w:tcW w:w="1559" w:type="dxa"/>
+          </w:tcPr>
+          <w:p>
+            <w:pPr>
+              <w:pStyle w:val="BodyTextIndent"/>
+              <w:ind w:left="0"/>
+            </w:pPr>
+          </w:p>
+        </w:tc>
+      </w:tr>
+      <w:tr>
+        <w:tc>
+          <w:tcPr>
+            <w:tcW w:w="1558" w:type="dxa"/>
+          </w:tcPr>
+          <w:p>
+            <w:pPr>
+              <w:pStyle w:val="BodyTextIndent"/>
+              <w:ind w:left="0"/>
+            </w:pPr>
+            <w:proofErr w:type="spellStart"/>
+            <w:r>
+              <w:t>Adress</w:t>
+            </w:r>
+            <w:proofErr w:type="spellEnd"/>
+          </w:p>
+        </w:tc>
+        <w:tc>
+          <w:tcPr>
+            <w:tcW w:w="1558" w:type="dxa"/>
+          </w:tcPr>
+          <w:p>
+            <w:pPr>
+              <w:pStyle w:val="BodyTextIndent"/>
+              <w:ind w:left="0"/>
+            </w:pPr>
+            <w:r>
+              <w:t>Varchar(50)</w:t>
+            </w:r>
+          </w:p>
+        </w:tc>
+        <w:tc>
+          <w:tcPr>
+            <w:tcW w:w="1558" w:type="dxa"/>
+          </w:tcPr>
+          <w:p>
+            <w:pPr>
+              <w:pStyle w:val="BodyTextIndent"/>
+              <w:ind w:left="0"/>
+            </w:pPr>
+            <w:r>
+              <w:t>NO</w:t>
+            </w:r>
+          </w:p>
+        </w:tc>
+        <w:tc>
+          <w:tcPr>
+            <w:tcW w:w="1558" w:type="dxa"/>
+          </w:tcPr>
+          <w:p>
+            <w:pPr>
+              <w:pStyle w:val="BodyTextIndent"/>
+              <w:ind w:left="0"/>
+            </w:pPr>
+          </w:p>
+        </w:tc>
+        <w:tc>
+          <w:tcPr>
+            <w:tcW w:w="1559" w:type="dxa"/>
+          </w:tcPr>
+          <w:p>
+            <w:pPr>
+              <w:pStyle w:val="BodyTextIndent"/>
+              <w:ind w:left="0"/>
+            </w:pPr>
+            <w:r>
+              <w:t>NULL</w:t>
+            </w:r>
+          </w:p>
+        </w:tc>
+        <w:tc>
+          <w:tcPr>
+            <w:tcW w:w="1559" w:type="dxa"/>
+          </w:tcPr>
+          <w:p>
+            <w:pPr>
+              <w:pStyle w:val="BodyTextIndent"/>
+              <w:ind w:left="0"/>
+            </w:pPr>
+          </w:p>
+        </w:tc>
+      </w:tr>
+      <w:tr>
+        <w:tc>
+          <w:tcPr>
+            <w:tcW w:w="1558" w:type="dxa"/>
+          </w:tcPr>
+          <w:p>
+            <w:pPr>
+              <w:pStyle w:val="BodyTextIndent"/>
+              <w:ind w:left="0"/>
+            </w:pPr>
+            <w:proofErr w:type="spellStart"/>
+            <w:r>
+              <w:t>ZipCode</w:t>
+            </w:r>
+            <w:proofErr w:type="spellEnd"/>
+          </w:p>
+        </w:tc>
+        <w:tc>
+          <w:tcPr>
+            <w:tcW w:w="1558" w:type="dxa"/>
+          </w:tcPr>
+          <w:p>
+            <w:pPr>
+              <w:pStyle w:val="BodyTextIndent"/>
+              <w:ind w:left="0"/>
+            </w:pPr>
+            <w:proofErr w:type="spellStart"/>
+            <w:r>
+              <w:t>Int</w:t>
+            </w:r>
+            <w:proofErr w:type="spellEnd"/>
+            <w:r>
+              <w:t>(11)</w:t>
+            </w:r>
+          </w:p>
+        </w:tc>
+        <w:tc>
+          <w:tcPr>
+            <w:tcW w:w="1558" w:type="dxa"/>
+          </w:tcPr>
+          <w:p>
+            <w:pPr>
+              <w:pStyle w:val="BodyTextIndent"/>
+              <w:ind w:left="0"/>
+            </w:pPr>
+            <w:r>
+              <w:t>NO</w:t>
+            </w:r>
+          </w:p>
+        </w:tc>
+        <w:tc>
+          <w:tcPr>
+            <w:tcW w:w="1558" w:type="dxa"/>
+          </w:tcPr>
+          <w:p>
+            <w:pPr>
+              <w:pStyle w:val="BodyTextIndent"/>
+              <w:ind w:left="0"/>
+            </w:pPr>
+          </w:p>
+        </w:tc>
+        <w:tc>
+          <w:tcPr>
+            <w:tcW w:w="1559" w:type="dxa"/>
+          </w:tcPr>
+          <w:p>
+            <w:pPr>
+              <w:pStyle w:val="BodyTextIndent"/>
+              <w:ind w:left="0"/>
+            </w:pPr>
+            <w:r>
+              <w:t>NULL</w:t>
+            </w:r>
+          </w:p>
+        </w:tc>
+        <w:tc>
+          <w:tcPr>
+            <w:tcW w:w="1559" w:type="dxa"/>
+          </w:tcPr>
+          <w:p>
+            <w:pPr>
+              <w:pStyle w:val="BodyTextIndent"/>
+              <w:ind w:left="0"/>
+            </w:pPr>
+          </w:p>
+        </w:tc>
+      </w:tr>
+      <w:tr>
+        <w:tc>
+          <w:tcPr>
+            <w:tcW w:w="1558" w:type="dxa"/>
+          </w:tcPr>
+          <w:p>
+            <w:pPr>
+              <w:pStyle w:val="BodyTextIndent"/>
+              <w:ind w:left="0"/>
+            </w:pPr>
+            <w:r>
+              <w:t>Completed</w:t>
+            </w:r>
+          </w:p>
+        </w:tc>
+        <w:tc>
+          <w:tcPr>
+            <w:tcW w:w="1558" w:type="dxa"/>
+          </w:tcPr>
+          <w:p>
+            <w:pPr>
+              <w:pStyle w:val="BodyTextIndent"/>
+              <w:ind w:left="0"/>
+            </w:pPr>
+            <w:proofErr w:type="spellStart"/>
+            <w:r>
+              <w:t>Tinyint</w:t>
+            </w:r>
+            <w:proofErr w:type="spellEnd"/>
+            <w:r>
+              <w:t>(1)</w:t>
+            </w:r>
+          </w:p>
+        </w:tc>
+        <w:tc>
+          <w:tcPr>
+            <w:tcW w:w="1558" w:type="dxa"/>
+          </w:tcPr>
+          <w:p>
+            <w:pPr>
+              <w:pStyle w:val="BodyTextIndent"/>
+              <w:ind w:left="0"/>
+            </w:pPr>
+            <w:r>
+              <w:t>NO</w:t>
+            </w:r>
+          </w:p>
+        </w:tc>
+        <w:tc>
+          <w:tcPr>
+            <w:tcW w:w="1558" w:type="dxa"/>
+          </w:tcPr>
+          <w:p>
+            <w:pPr>
+              <w:pStyle w:val="BodyTextIndent"/>
+              <w:ind w:left="0"/>
+            </w:pPr>
+          </w:p>
+        </w:tc>
+        <w:tc>
+          <w:tcPr>
+            <w:tcW w:w="1559" w:type="dxa"/>
+          </w:tcPr>
+          <w:p>
+            <w:pPr>
+              <w:pStyle w:val="BodyTextIndent"/>
+              <w:ind w:left="0"/>
+            </w:pPr>
+            <w:r>
+              <w:t>0</w:t>
+            </w:r>
+          </w:p>
+        </w:tc>
+        <w:tc>
+          <w:tcPr>
+            <w:tcW w:w="1559" w:type="dxa"/>
+          </w:tcPr>
+          <w:p>
+            <w:pPr>
+              <w:pStyle w:val="BodyTextIndent"/>
+              <w:ind w:left="0"/>
+            </w:pPr>
+          </w:p>
+        </w:tc>
+      </w:tr>
+    </w:tbl>
+    <w:p>
+      <w:pPr>
+        <w:pStyle w:val="BodyTextIndent"/>
+        <w:ind w:left="720"/>
+      </w:pPr>
+    </w:p>
+    <w:p>
+      <w:pPr>
+        <w:pStyle w:val="BodyTextIndent"/>
+        <w:ind w:left="720"/>
+      </w:pPr>
+    </w:p>
+    <w:p>
+      <w:pPr>
+        <w:pStyle w:val="BodyTextIndent"/>
+        <w:ind w:left="720"/>
+      </w:pPr>
+    </w:p>
+    <w:p>
+      <w:pPr>
+        <w:pStyle w:val="BodyTextIndent"/>
+        <w:ind w:left="720"/>
+      </w:pPr>
+    </w:p>
+    <w:p>
+      <w:pPr>
+        <w:pStyle w:val="BodyTextIndent"/>
+        <w:ind w:left="720"/>
+      </w:pPr>
+    </w:p>
+    <w:p>
+      <w:pPr>
+        <w:pStyle w:val="BodyTextIndent"/>
+        <w:ind w:left="720"/>
+      </w:pPr>
+    </w:p>
+    <w:p>
+      <w:pPr>
+        <w:pStyle w:val="BodyTextIndent"/>
+        <w:ind w:left="720"/>
+      </w:pPr>
+      <w:r>
+        <w:lastRenderedPageBreak/>
+        <w:t>3.1.2 Reviews</w:t>
+      </w:r>
+    </w:p>
+    <w:tbl>
+      <w:tblPr>
+        <w:tblStyle w:val="TableGrid"/>
+        <w:tblW w:w="0" w:type="auto"/>
+        <w:tblInd w:w="720" w:type="dxa"/>
+        <w:tblLook w:val="04A0" w:firstRow="1" w:lastRow="0" w:firstColumn="1" w:lastColumn="0" w:noHBand="0" w:noVBand="1"/>
+      </w:tblPr>
+      <w:tblGrid>
+        <w:gridCol w:w="1883"/>
+        <w:gridCol w:w="1543"/>
+        <w:gridCol w:w="1279"/>
+        <w:gridCol w:w="1262"/>
+        <w:gridCol w:w="1363"/>
+        <w:gridCol w:w="1300"/>
+      </w:tblGrid>
+      <w:tr>
+        <w:tc>
+          <w:tcPr>
+            <w:tcW w:w="1558" w:type="dxa"/>
+          </w:tcPr>
+          <w:p>
+            <w:pPr>
+              <w:pStyle w:val="BodyTextIndent"/>
+              <w:ind w:left="0"/>
+            </w:pPr>
+            <w:r>
+              <w:t>Field</w:t>
+            </w:r>
+          </w:p>
+        </w:tc>
+        <w:tc>
+          <w:tcPr>
+            <w:tcW w:w="1558" w:type="dxa"/>
+          </w:tcPr>
+          <w:p>
+            <w:pPr>
+              <w:pStyle w:val="BodyTextIndent"/>
+              <w:ind w:left="0"/>
+            </w:pPr>
+            <w:r>
+              <w:t>Type</w:t>
+            </w:r>
+          </w:p>
+        </w:tc>
+        <w:tc>
+          <w:tcPr>
+            <w:tcW w:w="1558" w:type="dxa"/>
+          </w:tcPr>
+          <w:p>
+            <w:pPr>
+              <w:pStyle w:val="BodyTextIndent"/>
+              <w:ind w:left="0"/>
+            </w:pPr>
+            <w:r>
+              <w:t>Null</w:t>
+            </w:r>
+          </w:p>
+        </w:tc>
+        <w:tc>
+          <w:tcPr>
+            <w:tcW w:w="1558" w:type="dxa"/>
+          </w:tcPr>
+          <w:p>
+            <w:pPr>
+              <w:pStyle w:val="BodyTextIndent"/>
+              <w:ind w:left="0"/>
+            </w:pPr>
+            <w:r>
+              <w:t>Key</w:t>
+            </w:r>
+          </w:p>
+        </w:tc>
+        <w:tc>
+          <w:tcPr>
+            <w:tcW w:w="1559" w:type="dxa"/>
+          </w:tcPr>
+          <w:p>
+            <w:pPr>
+              <w:pStyle w:val="BodyTextIndent"/>
+              <w:ind w:left="0"/>
+            </w:pPr>
+            <w:r>
+              <w:t>Default</w:t>
+            </w:r>
+          </w:p>
+        </w:tc>
+        <w:tc>
+          <w:tcPr>
+            <w:tcW w:w="1559" w:type="dxa"/>
+          </w:tcPr>
+          <w:p>
+            <w:pPr>
+              <w:pStyle w:val="BodyTextIndent"/>
+              <w:ind w:left="0"/>
+            </w:pPr>
+            <w:r>
+              <w:t>Extra</w:t>
+            </w:r>
+          </w:p>
+        </w:tc>
+      </w:tr>
+      <w:tr>
+        <w:tc>
+          <w:tcPr>
+            <w:tcW w:w="1558" w:type="dxa"/>
+          </w:tcPr>
+          <w:p>
+            <w:pPr>
+              <w:pStyle w:val="BodyTextIndent"/>
+              <w:ind w:left="0"/>
+            </w:pPr>
+            <w:proofErr w:type="spellStart"/>
+            <w:r>
+              <w:t>JobID</w:t>
+            </w:r>
+            <w:proofErr w:type="spellEnd"/>
+          </w:p>
+        </w:tc>
+        <w:tc>
+          <w:tcPr>
+            <w:tcW w:w="1558" w:type="dxa"/>
+          </w:tcPr>
+          <w:p>
+            <w:pPr>
+              <w:pStyle w:val="BodyTextIndent"/>
+              <w:ind w:left="0"/>
+            </w:pPr>
+            <w:proofErr w:type="spellStart"/>
+            <w:r>
+              <w:t>Int</w:t>
+            </w:r>
+            <w:proofErr w:type="spellEnd"/>
+            <w:r>
+              <w:t>(11)</w:t>
+            </w:r>
+          </w:p>
+        </w:tc>
+        <w:tc>
+          <w:tcPr>
+            <w:tcW w:w="1558" w:type="dxa"/>
+          </w:tcPr>
+          <w:p>
+            <w:pPr>
+              <w:pStyle w:val="BodyTextIndent"/>
+              <w:ind w:left="0"/>
+            </w:pPr>
+            <w:r>
+              <w:t>NO</w:t>
+            </w:r>
+          </w:p>
+        </w:tc>
+        <w:tc>
+          <w:tcPr>
+            <w:tcW w:w="1558" w:type="dxa"/>
+          </w:tcPr>
+          <w:p>
+            <w:pPr>
+              <w:pStyle w:val="BodyTextIndent"/>
+              <w:ind w:left="0"/>
+            </w:pPr>
+            <w:r>
+              <w:t>PRI</w:t>
+            </w:r>
+          </w:p>
+        </w:tc>
+        <w:tc>
+          <w:tcPr>
+            <w:tcW w:w="1559" w:type="dxa"/>
+          </w:tcPr>
+          <w:p>
+            <w:pPr>
+              <w:pStyle w:val="BodyTextIndent"/>
+              <w:ind w:left="0"/>
+            </w:pPr>
+            <w:r>
+              <w:t>NULL</w:t>
+            </w:r>
+          </w:p>
+        </w:tc>
+        <w:tc>
+          <w:tcPr>
+            <w:tcW w:w="1559" w:type="dxa"/>
+          </w:tcPr>
+          <w:p>
+            <w:pPr>
+              <w:pStyle w:val="BodyTextIndent"/>
+              <w:ind w:left="0"/>
+            </w:pPr>
+          </w:p>
+        </w:tc>
+      </w:tr>
+      <w:tr>
+        <w:tc>
+          <w:tcPr>
+            <w:tcW w:w="1558" w:type="dxa"/>
+          </w:tcPr>
+          <w:p>
+            <w:pPr>
+              <w:pStyle w:val="BodyTextIndent"/>
+              <w:ind w:left="0"/>
+            </w:pPr>
+            <w:proofErr w:type="spellStart"/>
+            <w:r>
+              <w:t>CustomerRating</w:t>
+            </w:r>
+            <w:proofErr w:type="spellEnd"/>
+          </w:p>
+        </w:tc>
+        <w:tc>
+          <w:tcPr>
+            <w:tcW w:w="1558" w:type="dxa"/>
+          </w:tcPr>
+          <w:p>
+            <w:pPr>
+              <w:pStyle w:val="BodyTextIndent"/>
+              <w:ind w:left="0"/>
+            </w:pPr>
+            <w:proofErr w:type="spellStart"/>
+            <w:r>
+              <w:t>Tinyint</w:t>
+            </w:r>
+            <w:proofErr w:type="spellEnd"/>
+            <w:r>
+              <w:t>(4)</w:t>
+            </w:r>
+          </w:p>
+        </w:tc>
+        <w:tc>
+          <w:tcPr>
+            <w:tcW w:w="1558" w:type="dxa"/>
+          </w:tcPr>
+          <w:p>
+            <w:pPr>
+              <w:pStyle w:val="BodyTextIndent"/>
+              <w:ind w:left="0"/>
+            </w:pPr>
+            <w:r>
+              <w:t>YES</w:t>
+            </w:r>
+          </w:p>
+        </w:tc>
+        <w:tc>
+          <w:tcPr>
+            <w:tcW w:w="1558" w:type="dxa"/>
+          </w:tcPr>
+          <w:p>
+            <w:pPr>
+              <w:pStyle w:val="BodyTextIndent"/>
+              <w:ind w:left="0"/>
+            </w:pPr>
+          </w:p>
+        </w:tc>
+        <w:tc>
+          <w:tcPr>
+            <w:tcW w:w="1559" w:type="dxa"/>
+          </w:tcPr>
+          <w:p>
+            <w:pPr>
+              <w:pStyle w:val="BodyTextIndent"/>
+              <w:ind w:left="0"/>
+            </w:pPr>
+            <w:r>
+              <w:t>NULL</w:t>
+            </w:r>
+          </w:p>
+        </w:tc>
+        <w:tc>
+          <w:tcPr>
+            <w:tcW w:w="1559" w:type="dxa"/>
+          </w:tcPr>
+          <w:p>
+            <w:pPr>
+              <w:pStyle w:val="BodyTextIndent"/>
+              <w:ind w:left="0"/>
+            </w:pPr>
+          </w:p>
+        </w:tc>
+      </w:tr>
+      <w:tr>
+        <w:tc>
+          <w:tcPr>
+            <w:tcW w:w="1558" w:type="dxa"/>
+          </w:tcPr>
+          <w:p>
+            <w:pPr>
+              <w:pStyle w:val="BodyTextIndent"/>
+              <w:ind w:left="0"/>
+            </w:pPr>
+            <w:proofErr w:type="spellStart"/>
+            <w:r>
+              <w:t>CustomerReview</w:t>
+            </w:r>
+            <w:proofErr w:type="spellEnd"/>
+          </w:p>
+        </w:tc>
+        <w:tc>
+          <w:tcPr>
+            <w:tcW w:w="1558" w:type="dxa"/>
+          </w:tcPr>
+          <w:p>
+            <w:pPr>
+              <w:pStyle w:val="BodyTextIndent"/>
+              <w:ind w:left="0"/>
+            </w:pPr>
+            <w:r>
+              <w:t>Varchar(256)</w:t>
+            </w:r>
+          </w:p>
+        </w:tc>
+        <w:tc>
+          <w:tcPr>
+            <w:tcW w:w="1558" w:type="dxa"/>
+          </w:tcPr>
+          <w:p>
+            <w:pPr>
+              <w:pStyle w:val="BodyTextIndent"/>
+              <w:ind w:left="0"/>
+            </w:pPr>
+            <w:r>
+              <w:t>YES</w:t>
+            </w:r>
+          </w:p>
+        </w:tc>
+        <w:tc>
+          <w:tcPr>
+            <w:tcW w:w="1558" w:type="dxa"/>
+          </w:tcPr>
+          <w:p>
+            <w:pPr>
+              <w:pStyle w:val="BodyTextIndent"/>
+              <w:ind w:left="0"/>
+            </w:pPr>
+          </w:p>
+        </w:tc>
+        <w:tc>
+          <w:tcPr>
+            <w:tcW w:w="1559" w:type="dxa"/>
+          </w:tcPr>
+          <w:p>
+            <w:pPr>
+              <w:pStyle w:val="BodyTextIndent"/>
+              <w:ind w:left="0"/>
+            </w:pPr>
+            <w:r>
+              <w:t>NULL</w:t>
+            </w:r>
+          </w:p>
+        </w:tc>
+        <w:tc>
+          <w:tcPr>
+            <w:tcW w:w="1559" w:type="dxa"/>
+          </w:tcPr>
+          <w:p>
+            <w:pPr>
+              <w:pStyle w:val="BodyTextIndent"/>
+              <w:ind w:left="0"/>
+            </w:pPr>
+          </w:p>
+        </w:tc>
+      </w:tr>
+      <w:tr>
+        <w:tc>
+          <w:tcPr>
+            <w:tcW w:w="1558" w:type="dxa"/>
+          </w:tcPr>
+          <w:p>
+            <w:pPr>
+              <w:pStyle w:val="BodyTextIndent"/>
+              <w:ind w:left="0"/>
+            </w:pPr>
+            <w:proofErr w:type="spellStart"/>
+            <w:r>
+              <w:t>WorkerRating</w:t>
+            </w:r>
+            <w:proofErr w:type="spellEnd"/>
+          </w:p>
+        </w:tc>
+        <w:tc>
+          <w:tcPr>
+            <w:tcW w:w="1558" w:type="dxa"/>
+          </w:tcPr>
+          <w:p>
+            <w:pPr>
+              <w:pStyle w:val="BodyTextIndent"/>
+              <w:ind w:left="0"/>
+            </w:pPr>
+            <w:proofErr w:type="spellStart"/>
+            <w:r>
+              <w:t>Tinyint</w:t>
+            </w:r>
+            <w:proofErr w:type="spellEnd"/>
+            <w:r>
+              <w:t>(11)</w:t>
+            </w:r>
+          </w:p>
+        </w:tc>
+        <w:tc>
+          <w:tcPr>
+            <w:tcW w:w="1558" w:type="dxa"/>
+          </w:tcPr>
+          <w:p>
+            <w:pPr>
+              <w:pStyle w:val="BodyTextIndent"/>
+              <w:ind w:left="0"/>
+            </w:pPr>
+            <w:r>
+              <w:t>YES</w:t>
+            </w:r>
+          </w:p>
+        </w:tc>
+        <w:tc>
+          <w:tcPr>
+            <w:tcW w:w="1558" w:type="dxa"/>
+          </w:tcPr>
+          <w:p>
+            <w:pPr>
+              <w:pStyle w:val="BodyTextIndent"/>
+              <w:ind w:left="0"/>
+            </w:pPr>
+          </w:p>
+        </w:tc>
+        <w:tc>
+          <w:tcPr>
+            <w:tcW w:w="1559" w:type="dxa"/>
+          </w:tcPr>
+          <w:p>
+            <w:pPr>
+              <w:pStyle w:val="BodyTextIndent"/>
+              <w:ind w:left="0"/>
+            </w:pPr>
+            <w:r>
+              <w:t>NULL</w:t>
+            </w:r>
+          </w:p>
+        </w:tc>
+        <w:tc>
+          <w:tcPr>
+            <w:tcW w:w="1559" w:type="dxa"/>
+          </w:tcPr>
+          <w:p>
+            <w:pPr>
+              <w:pStyle w:val="BodyTextIndent"/>
+              <w:ind w:left="0"/>
+            </w:pPr>
+          </w:p>
+        </w:tc>
+      </w:tr>
+      <w:tr>
+        <w:tc>
+          <w:tcPr>
+            <w:tcW w:w="1558" w:type="dxa"/>
+          </w:tcPr>
+          <w:p>
+            <w:pPr>
+              <w:pStyle w:val="BodyTextIndent"/>
+              <w:ind w:left="0"/>
+            </w:pPr>
+            <w:proofErr w:type="spellStart"/>
+            <w:r>
+              <w:t>WorkerReview</w:t>
+            </w:r>
+            <w:proofErr w:type="spellEnd"/>
+          </w:p>
+        </w:tc>
+        <w:tc>
+          <w:tcPr>
+            <w:tcW w:w="1558" w:type="dxa"/>
+          </w:tcPr>
+          <w:p>
+            <w:pPr>
+              <w:pStyle w:val="BodyTextIndent"/>
+              <w:ind w:left="0"/>
+            </w:pPr>
+            <w:proofErr w:type="spellStart"/>
+            <w:r>
+              <w:t>Carchar</w:t>
+            </w:r>
+            <w:proofErr w:type="spellEnd"/>
+            <w:r>
+              <w:t>(256)</w:t>
+            </w:r>
+          </w:p>
+        </w:tc>
+        <w:tc>
+          <w:tcPr>
+            <w:tcW w:w="1558" w:type="dxa"/>
+          </w:tcPr>
+          <w:p>
+            <w:pPr>
+              <w:pStyle w:val="BodyTextIndent"/>
+              <w:ind w:left="0"/>
+            </w:pPr>
+            <w:r>
+              <w:t>YES</w:t>
+            </w:r>
+          </w:p>
+        </w:tc>
+        <w:tc>
+          <w:tcPr>
+            <w:tcW w:w="1558" w:type="dxa"/>
+          </w:tcPr>
+          <w:p>
+            <w:pPr>
+              <w:pStyle w:val="BodyTextIndent"/>
+              <w:ind w:left="0"/>
+            </w:pPr>
+          </w:p>
+        </w:tc>
+        <w:tc>
+          <w:tcPr>
+            <w:tcW w:w="1559" w:type="dxa"/>
+          </w:tcPr>
+          <w:p>
+            <w:pPr>
+              <w:pStyle w:val="BodyTextIndent"/>
+              <w:ind w:left="0"/>
+            </w:pPr>
+            <w:r>
+              <w:t>NULL</w:t>
+            </w:r>
+          </w:p>
+        </w:tc>
+        <w:tc>
+          <w:tcPr>
+            <w:tcW w:w="1559" w:type="dxa"/>
+          </w:tcPr>
+          <w:p>
+            <w:pPr>
+              <w:pStyle w:val="BodyTextIndent"/>
+              <w:ind w:left="0"/>
+            </w:pPr>
+          </w:p>
+        </w:tc>
+      </w:tr>
+    </w:tbl>
+    <w:p>
+      <w:pPr>
+        <w:pStyle w:val="BodyTextIndent"/>
+        <w:ind w:left="720"/>
+      </w:pPr>
+    </w:p>
+    <w:p>
+      <w:pPr>
+        <w:pStyle w:val="BodyTextIndent"/>
+        <w:ind w:left="720"/>
+      </w:pPr>
+    </w:p>
+    <w:p>
+      <w:pPr>
+        <w:pStyle w:val="BodyTextIndent"/>
+        <w:ind w:left="720"/>
+      </w:pPr>
+      <w:r>
+        <w:t xml:space="preserve">3.1.3 </w:t>
       </w:r>
       <w:proofErr w:type="spellStart"/>
       <w:r>
-        <w:t>int</w:t>
+        <w:t>UserInfo</w:t>
       </w:r>
       <w:proofErr w:type="spellEnd"/>
-      <w:r>
-        <w:t>, double)</w:t>
-      </w:r>
-      <w:r>
-        <w:t xml:space="preserve">, </w:t>
-      </w:r>
-      <w:r>
-        <w:t xml:space="preserve">size (e.g., strings), </w:t>
-      </w:r>
-      <w:r>
-        <w:t>and description of what it represents</w:t>
-      </w:r>
-      <w:r>
-        <w:t xml:space="preserve">. Basically, give all </w:t>
-      </w:r>
-      <w:r>
-        <w:t xml:space="preserve">of </w:t>
-      </w:r>
-      <w:r>
-        <w:t xml:space="preserve">the </w:t>
-      </w:r>
-      <w:r>
-        <w:t xml:space="preserve">information that </w:t>
-      </w:r>
-      <w:r>
-        <w:t>a programmer</w:t>
-      </w:r>
-      <w:r>
-        <w:t xml:space="preserve"> must have</w:t>
-      </w:r>
-      <w:r>
-        <w:t xml:space="preserve"> to implement the database</w:t>
-      </w:r>
-      <w:r>
-        <w:t>.  If no databases are used, simply state so.</w:t>
-      </w:r>
-      <w:r>
-        <w:t xml:space="preserve"> [Length is whatever it takes]</w:t>
-      </w:r>
-    </w:p>
+    </w:p>
+    <w:tbl>
+      <w:tblPr>
+        <w:tblStyle w:val="TableGrid"/>
+        <w:tblW w:w="0" w:type="auto"/>
+        <w:tblInd w:w="720" w:type="dxa"/>
+        <w:tblLook w:val="04A0" w:firstRow="1" w:lastRow="0" w:firstColumn="1" w:lastColumn="0" w:noHBand="0" w:noVBand="1"/>
+      </w:tblPr>
+      <w:tblGrid>
+        <w:gridCol w:w="1603"/>
+        <w:gridCol w:w="1520"/>
+        <w:gridCol w:w="1361"/>
+        <w:gridCol w:w="1349"/>
+        <w:gridCol w:w="1421"/>
+        <w:gridCol w:w="1376"/>
+      </w:tblGrid>
+      <w:tr>
+        <w:tc>
+          <w:tcPr>
+            <w:tcW w:w="1558" w:type="dxa"/>
+          </w:tcPr>
+          <w:p>
+            <w:pPr>
+              <w:pStyle w:val="BodyTextIndent"/>
+              <w:ind w:left="0"/>
+            </w:pPr>
+            <w:r>
+              <w:t>Field</w:t>
+            </w:r>
+          </w:p>
+        </w:tc>
+        <w:tc>
+          <w:tcPr>
+            <w:tcW w:w="1558" w:type="dxa"/>
+          </w:tcPr>
+          <w:p>
+            <w:pPr>
+              <w:pStyle w:val="BodyTextIndent"/>
+              <w:ind w:left="0"/>
+            </w:pPr>
+            <w:r>
+              <w:t>Type</w:t>
+            </w:r>
+          </w:p>
+        </w:tc>
+        <w:tc>
+          <w:tcPr>
+            <w:tcW w:w="1558" w:type="dxa"/>
+          </w:tcPr>
+          <w:p>
+            <w:pPr>
+              <w:pStyle w:val="BodyTextIndent"/>
+              <w:ind w:left="0"/>
+            </w:pPr>
+            <w:r>
+              <w:t>Null</w:t>
+            </w:r>
+          </w:p>
+        </w:tc>
+        <w:tc>
+          <w:tcPr>
+            <w:tcW w:w="1558" w:type="dxa"/>
+          </w:tcPr>
+          <w:p>
+            <w:pPr>
+              <w:pStyle w:val="BodyTextIndent"/>
+              <w:ind w:left="0"/>
+            </w:pPr>
+            <w:r>
+              <w:t>Key</w:t>
+            </w:r>
+          </w:p>
+        </w:tc>
+        <w:tc>
+          <w:tcPr>
+            <w:tcW w:w="1559" w:type="dxa"/>
+          </w:tcPr>
+          <w:p>
+            <w:pPr>
+              <w:pStyle w:val="BodyTextIndent"/>
+              <w:ind w:left="0"/>
+            </w:pPr>
+            <w:r>
+              <w:t>Default</w:t>
+            </w:r>
+          </w:p>
+        </w:tc>
+        <w:tc>
+          <w:tcPr>
+            <w:tcW w:w="1559" w:type="dxa"/>
+          </w:tcPr>
+          <w:p>
+            <w:pPr>
+              <w:pStyle w:val="BodyTextIndent"/>
+              <w:ind w:left="0"/>
+            </w:pPr>
+            <w:r>
+              <w:t>Extra</w:t>
+            </w:r>
+          </w:p>
+        </w:tc>
+      </w:tr>
+      <w:tr>
+        <w:tc>
+          <w:tcPr>
+            <w:tcW w:w="1558" w:type="dxa"/>
+          </w:tcPr>
+          <w:p>
+            <w:pPr>
+              <w:pStyle w:val="BodyTextIndent"/>
+              <w:ind w:left="0"/>
+            </w:pPr>
+            <w:proofErr w:type="spellStart"/>
+            <w:r>
+              <w:t>User</w:t>
+            </w:r>
+            <w:r>
+              <w:t>ID</w:t>
+            </w:r>
+            <w:proofErr w:type="spellEnd"/>
+          </w:p>
+        </w:tc>
+        <w:tc>
+          <w:tcPr>
+            <w:tcW w:w="1558" w:type="dxa"/>
+          </w:tcPr>
+          <w:p>
+            <w:pPr>
+              <w:pStyle w:val="BodyTextIndent"/>
+              <w:ind w:left="0"/>
+            </w:pPr>
+            <w:proofErr w:type="spellStart"/>
+            <w:r>
+              <w:t>Int</w:t>
+            </w:r>
+            <w:proofErr w:type="spellEnd"/>
+            <w:r>
+              <w:t>(11)</w:t>
+            </w:r>
+          </w:p>
+        </w:tc>
+        <w:tc>
+          <w:tcPr>
+            <w:tcW w:w="1558" w:type="dxa"/>
+          </w:tcPr>
+          <w:p>
+            <w:pPr>
+              <w:pStyle w:val="BodyTextIndent"/>
+              <w:ind w:left="0"/>
+            </w:pPr>
+            <w:r>
+              <w:t>NO</w:t>
+            </w:r>
+          </w:p>
+        </w:tc>
+        <w:tc>
+          <w:tcPr>
+            <w:tcW w:w="1558" w:type="dxa"/>
+          </w:tcPr>
+          <w:p>
+            <w:pPr>
+              <w:pStyle w:val="BodyTextIndent"/>
+              <w:ind w:left="0"/>
+            </w:pPr>
+            <w:r>
+              <w:t>PRI</w:t>
+            </w:r>
+          </w:p>
+        </w:tc>
+        <w:tc>
+          <w:tcPr>
+            <w:tcW w:w="1559" w:type="dxa"/>
+          </w:tcPr>
+          <w:p>
+            <w:pPr>
+              <w:pStyle w:val="BodyTextIndent"/>
+              <w:ind w:left="0"/>
+            </w:pPr>
+            <w:r>
+              <w:t>NULL</w:t>
+            </w:r>
+          </w:p>
+        </w:tc>
+        <w:tc>
+          <w:tcPr>
+            <w:tcW w:w="1559" w:type="dxa"/>
+          </w:tcPr>
+          <w:p>
+            <w:pPr>
+              <w:pStyle w:val="BodyTextIndent"/>
+              <w:ind w:left="0"/>
+            </w:pPr>
+          </w:p>
+        </w:tc>
+      </w:tr>
+      <w:tr>
+        <w:tc>
+          <w:tcPr>
+            <w:tcW w:w="1558" w:type="dxa"/>
+          </w:tcPr>
+          <w:p>
+            <w:pPr>
+              <w:pStyle w:val="BodyTextIndent"/>
+              <w:ind w:left="0"/>
+            </w:pPr>
+            <w:proofErr w:type="spellStart"/>
+            <w:r>
+              <w:t>FirstName</w:t>
+            </w:r>
+            <w:proofErr w:type="spellEnd"/>
+          </w:p>
+        </w:tc>
+        <w:tc>
+          <w:tcPr>
+            <w:tcW w:w="1558" w:type="dxa"/>
+          </w:tcPr>
+          <w:p>
+            <w:pPr>
+              <w:pStyle w:val="BodyTextIndent"/>
+              <w:ind w:left="0"/>
+            </w:pPr>
+            <w:r>
+              <w:t>Varchar(20)</w:t>
+            </w:r>
+          </w:p>
+        </w:tc>
+        <w:tc>
+          <w:tcPr>
+            <w:tcW w:w="1558" w:type="dxa"/>
+          </w:tcPr>
+          <w:p>
+            <w:pPr>
+              <w:pStyle w:val="BodyTextIndent"/>
+              <w:ind w:left="0"/>
+            </w:pPr>
+            <w:r>
+              <w:t>NO</w:t>
+            </w:r>
+          </w:p>
+        </w:tc>
+        <w:tc>
+          <w:tcPr>
+            <w:tcW w:w="1558" w:type="dxa"/>
+          </w:tcPr>
+          <w:p>
+            <w:pPr>
+              <w:pStyle w:val="BodyTextIndent"/>
+              <w:ind w:left="0"/>
+            </w:pPr>
+          </w:p>
+        </w:tc>
+        <w:tc>
+          <w:tcPr>
+            <w:tcW w:w="1559" w:type="dxa"/>
+          </w:tcPr>
+          <w:p>
+            <w:pPr>
+              <w:pStyle w:val="BodyTextIndent"/>
+              <w:ind w:left="0"/>
+            </w:pPr>
+            <w:r>
+              <w:t>NULL</w:t>
+            </w:r>
+          </w:p>
+        </w:tc>
+        <w:tc>
+          <w:tcPr>
+            <w:tcW w:w="1559" w:type="dxa"/>
+          </w:tcPr>
+          <w:p>
+            <w:pPr>
+              <w:pStyle w:val="BodyTextIndent"/>
+              <w:ind w:left="0"/>
+            </w:pPr>
+          </w:p>
+        </w:tc>
+      </w:tr>
+      <w:tr>
+        <w:tc>
+          <w:tcPr>
+            <w:tcW w:w="1558" w:type="dxa"/>
+          </w:tcPr>
+          <w:p>
+            <w:pPr>
+              <w:pStyle w:val="BodyTextIndent"/>
+              <w:ind w:left="0"/>
+            </w:pPr>
+            <w:proofErr w:type="spellStart"/>
+            <w:r>
+              <w:t>LastName</w:t>
+            </w:r>
+            <w:proofErr w:type="spellEnd"/>
+          </w:p>
+        </w:tc>
+        <w:tc>
+          <w:tcPr>
+            <w:tcW w:w="1558" w:type="dxa"/>
+          </w:tcPr>
+          <w:p>
+            <w:pPr>
+              <w:pStyle w:val="BodyTextIndent"/>
+              <w:ind w:left="0"/>
+            </w:pPr>
+            <w:r>
+              <w:t>Varchar(20)</w:t>
+            </w:r>
+          </w:p>
+        </w:tc>
+        <w:tc>
+          <w:tcPr>
+            <w:tcW w:w="1558" w:type="dxa"/>
+          </w:tcPr>
+          <w:p>
+            <w:pPr>
+              <w:pStyle w:val="BodyTextIndent"/>
+              <w:ind w:left="0"/>
+            </w:pPr>
+            <w:r>
+              <w:t>NO</w:t>
+            </w:r>
+          </w:p>
+        </w:tc>
+        <w:tc>
+          <w:tcPr>
+            <w:tcW w:w="1558" w:type="dxa"/>
+          </w:tcPr>
+          <w:p>
+            <w:pPr>
+              <w:pStyle w:val="BodyTextIndent"/>
+              <w:ind w:left="0"/>
+            </w:pPr>
+          </w:p>
+        </w:tc>
+        <w:tc>
+          <w:tcPr>
+            <w:tcW w:w="1559" w:type="dxa"/>
+          </w:tcPr>
+          <w:p>
+            <w:pPr>
+              <w:pStyle w:val="BodyTextIndent"/>
+              <w:ind w:left="0"/>
+            </w:pPr>
+            <w:r>
+              <w:t>NULL</w:t>
+            </w:r>
+          </w:p>
+        </w:tc>
+        <w:tc>
+          <w:tcPr>
+            <w:tcW w:w="1559" w:type="dxa"/>
+          </w:tcPr>
+          <w:p>
+            <w:pPr>
+              <w:pStyle w:val="BodyTextIndent"/>
+              <w:ind w:left="0"/>
+            </w:pPr>
+          </w:p>
+        </w:tc>
+      </w:tr>
+      <w:tr>
+        <w:tc>
+          <w:tcPr>
+            <w:tcW w:w="1558" w:type="dxa"/>
+          </w:tcPr>
+          <w:p>
+            <w:pPr>
+              <w:pStyle w:val="BodyTextIndent"/>
+              <w:ind w:left="0"/>
+            </w:pPr>
+            <w:r>
+              <w:t>Adress1</w:t>
+            </w:r>
+          </w:p>
+        </w:tc>
+        <w:tc>
+          <w:tcPr>
+            <w:tcW w:w="1558" w:type="dxa"/>
+          </w:tcPr>
+          <w:p>
+            <w:pPr>
+              <w:pStyle w:val="BodyTextIndent"/>
+              <w:ind w:left="0"/>
+            </w:pPr>
+            <w:r>
+              <w:t>Varchar(</w:t>
+            </w:r>
+            <w:r>
+              <w:t>50</w:t>
+            </w:r>
+            <w:r>
+              <w:t>)</w:t>
+            </w:r>
+          </w:p>
+        </w:tc>
+        <w:tc>
+          <w:tcPr>
+            <w:tcW w:w="1558" w:type="dxa"/>
+          </w:tcPr>
+          <w:p>
+            <w:pPr>
+              <w:pStyle w:val="BodyTextIndent"/>
+              <w:ind w:left="0"/>
+            </w:pPr>
+            <w:r>
+              <w:t>NO</w:t>
+            </w:r>
+          </w:p>
+        </w:tc>
+        <w:tc>
+          <w:tcPr>
+            <w:tcW w:w="1558" w:type="dxa"/>
+          </w:tcPr>
+          <w:p>
+            <w:pPr>
+              <w:pStyle w:val="BodyTextIndent"/>
+              <w:ind w:left="0"/>
+            </w:pPr>
+          </w:p>
+        </w:tc>
+        <w:tc>
+          <w:tcPr>
+            <w:tcW w:w="1559" w:type="dxa"/>
+          </w:tcPr>
+          <w:p>
+            <w:pPr>
+              <w:pStyle w:val="BodyTextIndent"/>
+              <w:ind w:left="0"/>
+            </w:pPr>
+            <w:r>
+              <w:t>NULL</w:t>
+            </w:r>
+          </w:p>
+        </w:tc>
+        <w:tc>
+          <w:tcPr>
+            <w:tcW w:w="1559" w:type="dxa"/>
+          </w:tcPr>
+          <w:p>
+            <w:pPr>
+              <w:pStyle w:val="BodyTextIndent"/>
+              <w:ind w:left="0"/>
+            </w:pPr>
+          </w:p>
+        </w:tc>
+      </w:tr>
+      <w:tr>
+        <w:tc>
+          <w:tcPr>
+            <w:tcW w:w="1558" w:type="dxa"/>
+          </w:tcPr>
+          <w:p>
+            <w:pPr>
+              <w:pStyle w:val="BodyTextIndent"/>
+              <w:ind w:left="0"/>
+            </w:pPr>
+            <w:r>
+              <w:t>Adress2</w:t>
+            </w:r>
+          </w:p>
+        </w:tc>
+        <w:tc>
+          <w:tcPr>
+            <w:tcW w:w="1558" w:type="dxa"/>
+          </w:tcPr>
+          <w:p>
+            <w:pPr>
+              <w:pStyle w:val="BodyTextIndent"/>
+              <w:ind w:left="0"/>
+            </w:pPr>
+            <w:r>
+              <w:t>Varchar(50)</w:t>
+            </w:r>
+          </w:p>
+        </w:tc>
+        <w:tc>
+          <w:tcPr>
+            <w:tcW w:w="1558" w:type="dxa"/>
+          </w:tcPr>
+          <w:p>
+            <w:pPr>
+              <w:pStyle w:val="BodyTextIndent"/>
+              <w:ind w:left="0"/>
+            </w:pPr>
+            <w:r>
+              <w:t>YES</w:t>
+            </w:r>
+          </w:p>
+        </w:tc>
+        <w:tc>
+          <w:tcPr>
+            <w:tcW w:w="1558" w:type="dxa"/>
+          </w:tcPr>
+          <w:p>
+            <w:pPr>
+              <w:pStyle w:val="BodyTextIndent"/>
+              <w:ind w:left="0"/>
+            </w:pPr>
+          </w:p>
+        </w:tc>
+        <w:tc>
+          <w:tcPr>
+            <w:tcW w:w="1559" w:type="dxa"/>
+          </w:tcPr>
+          <w:p>
+            <w:pPr>
+              <w:pStyle w:val="BodyTextIndent"/>
+              <w:ind w:left="0"/>
+            </w:pPr>
+            <w:r>
+              <w:t>NULL</w:t>
+            </w:r>
+          </w:p>
+        </w:tc>
+        <w:tc>
+          <w:tcPr>
+            <w:tcW w:w="1559" w:type="dxa"/>
+          </w:tcPr>
+          <w:p>
+            <w:pPr>
+              <w:pStyle w:val="BodyTextIndent"/>
+              <w:ind w:left="0"/>
+            </w:pPr>
+          </w:p>
+        </w:tc>
+      </w:tr>
+      <w:tr>
+        <w:tc>
+          <w:tcPr>
+            <w:tcW w:w="1558" w:type="dxa"/>
+          </w:tcPr>
+          <w:p>
+            <w:pPr>
+              <w:pStyle w:val="BodyTextIndent"/>
+              <w:ind w:left="0"/>
+            </w:pPr>
+            <w:r>
+              <w:t>City</w:t>
+            </w:r>
+          </w:p>
+        </w:tc>
+        <w:tc>
+          <w:tcPr>
+            <w:tcW w:w="1558" w:type="dxa"/>
+          </w:tcPr>
+          <w:p>
+            <w:pPr>
+              <w:pStyle w:val="BodyTextIndent"/>
+              <w:ind w:left="0"/>
+            </w:pPr>
+            <w:r>
+              <w:t>Varchar(20)</w:t>
+            </w:r>
+          </w:p>
+        </w:tc>
+        <w:tc>
+          <w:tcPr>
+            <w:tcW w:w="1558" w:type="dxa"/>
+          </w:tcPr>
+          <w:p>
+            <w:pPr>
+              <w:pStyle w:val="BodyTextIndent"/>
+              <w:ind w:left="0"/>
+            </w:pPr>
+            <w:r>
+              <w:t>NO</w:t>
+            </w:r>
+          </w:p>
+        </w:tc>
+        <w:tc>
+          <w:tcPr>
+            <w:tcW w:w="1558" w:type="dxa"/>
+          </w:tcPr>
+          <w:p>
+            <w:pPr>
+              <w:pStyle w:val="BodyTextIndent"/>
+              <w:ind w:left="0"/>
+            </w:pPr>
+          </w:p>
+        </w:tc>
+        <w:tc>
+          <w:tcPr>
+            <w:tcW w:w="1559" w:type="dxa"/>
+          </w:tcPr>
+          <w:p>
+            <w:pPr>
+              <w:pStyle w:val="BodyTextIndent"/>
+              <w:ind w:left="0"/>
+            </w:pPr>
+            <w:r>
+              <w:t>NULL</w:t>
+            </w:r>
+          </w:p>
+        </w:tc>
+        <w:tc>
+          <w:tcPr>
+            <w:tcW w:w="1559" w:type="dxa"/>
+          </w:tcPr>
+          <w:p>
+            <w:pPr>
+              <w:pStyle w:val="BodyTextIndent"/>
+              <w:ind w:left="0"/>
+            </w:pPr>
+          </w:p>
+        </w:tc>
+      </w:tr>
+      <w:tr>
+        <w:tc>
+          <w:tcPr>
+            <w:tcW w:w="1558" w:type="dxa"/>
+          </w:tcPr>
+          <w:p>
+            <w:pPr>
+              <w:pStyle w:val="BodyTextIndent"/>
+              <w:ind w:left="0"/>
+            </w:pPr>
+            <w:r>
+              <w:t>State</w:t>
+            </w:r>
+          </w:p>
+        </w:tc>
+        <w:tc>
+          <w:tcPr>
+            <w:tcW w:w="1558" w:type="dxa"/>
+          </w:tcPr>
+          <w:p>
+            <w:pPr>
+              <w:pStyle w:val="BodyTextIndent"/>
+              <w:ind w:left="0"/>
+            </w:pPr>
+            <w:r>
+              <w:t>Varchar(20)</w:t>
+            </w:r>
+          </w:p>
+        </w:tc>
+        <w:tc>
+          <w:tcPr>
+            <w:tcW w:w="1558" w:type="dxa"/>
+          </w:tcPr>
+          <w:p>
+            <w:pPr>
+              <w:pStyle w:val="BodyTextIndent"/>
+              <w:ind w:left="0"/>
+            </w:pPr>
+            <w:r>
+              <w:t>NO</w:t>
+            </w:r>
+          </w:p>
+        </w:tc>
+        <w:tc>
+          <w:tcPr>
+            <w:tcW w:w="1558" w:type="dxa"/>
+          </w:tcPr>
+          <w:p>
+            <w:pPr>
+              <w:pStyle w:val="BodyTextIndent"/>
+              <w:ind w:left="0"/>
+            </w:pPr>
+          </w:p>
+        </w:tc>
+        <w:tc>
+          <w:tcPr>
+            <w:tcW w:w="1559" w:type="dxa"/>
+          </w:tcPr>
+          <w:p>
+            <w:pPr>
+              <w:pStyle w:val="BodyTextIndent"/>
+              <w:ind w:left="0"/>
+            </w:pPr>
+            <w:r>
+              <w:t>NULL</w:t>
+            </w:r>
+          </w:p>
+        </w:tc>
+        <w:tc>
+          <w:tcPr>
+            <w:tcW w:w="1559" w:type="dxa"/>
+          </w:tcPr>
+          <w:p>
+            <w:pPr>
+              <w:pStyle w:val="BodyTextIndent"/>
+              <w:ind w:left="0"/>
+            </w:pPr>
+          </w:p>
+        </w:tc>
+      </w:tr>
+      <w:tr>
+        <w:tc>
+          <w:tcPr>
+            <w:tcW w:w="1558" w:type="dxa"/>
+          </w:tcPr>
+          <w:p>
+            <w:pPr>
+              <w:pStyle w:val="BodyTextIndent"/>
+              <w:ind w:left="0"/>
+            </w:pPr>
+            <w:proofErr w:type="spellStart"/>
+            <w:r>
+              <w:t>Zipcode</w:t>
+            </w:r>
+            <w:proofErr w:type="spellEnd"/>
+          </w:p>
+        </w:tc>
+        <w:tc>
+          <w:tcPr>
+            <w:tcW w:w="1558" w:type="dxa"/>
+          </w:tcPr>
+          <w:p>
+            <w:pPr>
+              <w:pStyle w:val="BodyTextIndent"/>
+              <w:ind w:left="0"/>
+            </w:pPr>
+            <w:proofErr w:type="spellStart"/>
+            <w:r>
+              <w:t>Int</w:t>
+            </w:r>
+            <w:proofErr w:type="spellEnd"/>
+            <w:r>
+              <w:t>(11)</w:t>
+            </w:r>
+          </w:p>
+        </w:tc>
+        <w:tc>
+          <w:tcPr>
+            <w:tcW w:w="1558" w:type="dxa"/>
+          </w:tcPr>
+          <w:p>
+            <w:pPr>
+              <w:pStyle w:val="BodyTextIndent"/>
+              <w:ind w:left="0"/>
+            </w:pPr>
+            <w:r>
+              <w:t>NO</w:t>
+            </w:r>
+          </w:p>
+        </w:tc>
+        <w:tc>
+          <w:tcPr>
+            <w:tcW w:w="1558" w:type="dxa"/>
+          </w:tcPr>
+          <w:p>
+            <w:pPr>
+              <w:pStyle w:val="BodyTextIndent"/>
+              <w:ind w:left="0"/>
+            </w:pPr>
+          </w:p>
+        </w:tc>
+        <w:tc>
+          <w:tcPr>
+            <w:tcW w:w="1559" w:type="dxa"/>
+          </w:tcPr>
+          <w:p>
+            <w:pPr>
+              <w:pStyle w:val="BodyTextIndent"/>
+              <w:ind w:left="0"/>
+            </w:pPr>
+            <w:r>
+              <w:t>NULL</w:t>
+            </w:r>
+          </w:p>
+        </w:tc>
+        <w:tc>
+          <w:tcPr>
+            <w:tcW w:w="1559" w:type="dxa"/>
+          </w:tcPr>
+          <w:p>
+            <w:pPr>
+              <w:pStyle w:val="BodyTextIndent"/>
+              <w:ind w:left="0"/>
+            </w:pPr>
+          </w:p>
+        </w:tc>
+      </w:tr>
+      <w:tr>
+        <w:tc>
+          <w:tcPr>
+            <w:tcW w:w="1558" w:type="dxa"/>
+          </w:tcPr>
+          <w:p>
+            <w:pPr>
+              <w:pStyle w:val="BodyTextIndent"/>
+              <w:ind w:left="0"/>
+            </w:pPr>
+            <w:r>
+              <w:t>Email</w:t>
+            </w:r>
+          </w:p>
+        </w:tc>
+        <w:tc>
+          <w:tcPr>
+            <w:tcW w:w="1558" w:type="dxa"/>
+          </w:tcPr>
+          <w:p>
+            <w:pPr>
+              <w:pStyle w:val="BodyTextIndent"/>
+              <w:ind w:left="0"/>
+            </w:pPr>
+            <w:r>
+              <w:t>Varchar(20)</w:t>
+            </w:r>
+          </w:p>
+        </w:tc>
+        <w:tc>
+          <w:tcPr>
+            <w:tcW w:w="1558" w:type="dxa"/>
+          </w:tcPr>
+          <w:p>
+            <w:pPr>
+              <w:pStyle w:val="BodyTextIndent"/>
+              <w:ind w:left="0"/>
+            </w:pPr>
+            <w:r>
+              <w:t>NO</w:t>
+            </w:r>
+          </w:p>
+        </w:tc>
+        <w:tc>
+          <w:tcPr>
+            <w:tcW w:w="1558" w:type="dxa"/>
+          </w:tcPr>
+          <w:p>
+            <w:pPr>
+              <w:pStyle w:val="BodyTextIndent"/>
+              <w:ind w:left="0"/>
+            </w:pPr>
+          </w:p>
+        </w:tc>
+        <w:tc>
+          <w:tcPr>
+            <w:tcW w:w="1559" w:type="dxa"/>
+          </w:tcPr>
+          <w:p>
+            <w:pPr>
+              <w:pStyle w:val="BodyTextIndent"/>
+              <w:ind w:left="0"/>
+            </w:pPr>
+            <w:r>
+              <w:t>NULL</w:t>
+            </w:r>
+          </w:p>
+        </w:tc>
+        <w:tc>
+          <w:tcPr>
+            <w:tcW w:w="1559" w:type="dxa"/>
+          </w:tcPr>
+          <w:p>
+            <w:pPr>
+              <w:pStyle w:val="BodyTextIndent"/>
+              <w:ind w:left="0"/>
+            </w:pPr>
+          </w:p>
+        </w:tc>
+      </w:tr>
+      <w:tr>
+        <w:tc>
+          <w:tcPr>
+            <w:tcW w:w="1558" w:type="dxa"/>
+          </w:tcPr>
+          <w:p>
+            <w:pPr>
+              <w:pStyle w:val="BodyTextIndent"/>
+              <w:ind w:left="0"/>
+            </w:pPr>
+            <w:proofErr w:type="spellStart"/>
+            <w:r>
+              <w:t>PhoneNumber</w:t>
+            </w:r>
+            <w:proofErr w:type="spellEnd"/>
+          </w:p>
+        </w:tc>
+        <w:tc>
+          <w:tcPr>
+            <w:tcW w:w="1558" w:type="dxa"/>
+          </w:tcPr>
+          <w:p>
+            <w:pPr>
+              <w:pStyle w:val="BodyTextIndent"/>
+              <w:ind w:left="0"/>
+            </w:pPr>
+            <w:proofErr w:type="spellStart"/>
+            <w:r>
+              <w:t>Int</w:t>
+            </w:r>
+            <w:proofErr w:type="spellEnd"/>
+            <w:r>
+              <w:t>(11)</w:t>
+            </w:r>
+          </w:p>
+        </w:tc>
+        <w:tc>
+          <w:tcPr>
+            <w:tcW w:w="1558" w:type="dxa"/>
+          </w:tcPr>
+          <w:p>
+            <w:pPr>
+              <w:pStyle w:val="BodyTextIndent"/>
+              <w:ind w:left="0"/>
+            </w:pPr>
+            <w:r>
+              <w:t>YES</w:t>
+            </w:r>
+          </w:p>
+        </w:tc>
+        <w:tc>
+          <w:tcPr>
+            <w:tcW w:w="1558" w:type="dxa"/>
+          </w:tcPr>
+          <w:p>
+            <w:pPr>
+              <w:pStyle w:val="BodyTextIndent"/>
+              <w:ind w:left="0"/>
+            </w:pPr>
+          </w:p>
+        </w:tc>
+        <w:tc>
+          <w:tcPr>
+            <w:tcW w:w="1559" w:type="dxa"/>
+          </w:tcPr>
+          <w:p>
+            <w:pPr>
+              <w:pStyle w:val="BodyTextIndent"/>
+              <w:ind w:left="0"/>
+            </w:pPr>
+            <w:r>
+              <w:t>NULL</w:t>
+            </w:r>
+          </w:p>
+        </w:tc>
+        <w:tc>
+          <w:tcPr>
+            <w:tcW w:w="1559" w:type="dxa"/>
+          </w:tcPr>
+          <w:p>
+            <w:pPr>
+              <w:pStyle w:val="BodyTextIndent"/>
+              <w:ind w:left="0"/>
+            </w:pPr>
+          </w:p>
+        </w:tc>
+      </w:tr>
+    </w:tbl>
     <w:p>
       <w:pPr>
         <w:pStyle w:val="BodyTextIndent"/>
@@ -2630,7 +5032,471 @@
         <w:pStyle w:val="BodyTextIndent"/>
         <w:ind w:left="720"/>
       </w:pPr>
+      <w:r>
+        <w:t>3.1.4 Users</w:t>
+      </w:r>
+    </w:p>
+    <w:tbl>
+      <w:tblPr>
+        <w:tblStyle w:val="TableGrid"/>
+        <w:tblW w:w="0" w:type="auto"/>
+        <w:tblInd w:w="720" w:type="dxa"/>
+        <w:tblLook w:val="04A0" w:firstRow="1" w:lastRow="0" w:firstColumn="1" w:lastColumn="0" w:noHBand="0" w:noVBand="1"/>
+      </w:tblPr>
+      <w:tblGrid>
+        <w:gridCol w:w="1883"/>
+        <w:gridCol w:w="1543"/>
+        <w:gridCol w:w="1279"/>
+        <w:gridCol w:w="1262"/>
+        <w:gridCol w:w="1363"/>
+        <w:gridCol w:w="1300"/>
+      </w:tblGrid>
+      <w:tr>
+        <w:tc>
+          <w:tcPr>
+            <w:tcW w:w="1883" w:type="dxa"/>
+          </w:tcPr>
+          <w:p>
+            <w:pPr>
+              <w:pStyle w:val="BodyTextIndent"/>
+              <w:ind w:left="0"/>
+            </w:pPr>
+            <w:r>
+              <w:t>Field</w:t>
+            </w:r>
+          </w:p>
+        </w:tc>
+        <w:tc>
+          <w:tcPr>
+            <w:tcW w:w="1543" w:type="dxa"/>
+          </w:tcPr>
+          <w:p>
+            <w:pPr>
+              <w:pStyle w:val="BodyTextIndent"/>
+              <w:ind w:left="0"/>
+            </w:pPr>
+            <w:r>
+              <w:t>Type</w:t>
+            </w:r>
+          </w:p>
+        </w:tc>
+        <w:tc>
+          <w:tcPr>
+            <w:tcW w:w="1279" w:type="dxa"/>
+          </w:tcPr>
+          <w:p>
+            <w:pPr>
+              <w:pStyle w:val="BodyTextIndent"/>
+              <w:ind w:left="0"/>
+            </w:pPr>
+            <w:r>
+              <w:t>Null</w:t>
+            </w:r>
+          </w:p>
+        </w:tc>
+        <w:tc>
+          <w:tcPr>
+            <w:tcW w:w="1262" w:type="dxa"/>
+          </w:tcPr>
+          <w:p>
+            <w:pPr>
+              <w:pStyle w:val="BodyTextIndent"/>
+              <w:ind w:left="0"/>
+            </w:pPr>
+            <w:r>
+              <w:t>Key</w:t>
+            </w:r>
+          </w:p>
+        </w:tc>
+        <w:tc>
+          <w:tcPr>
+            <w:tcW w:w="1363" w:type="dxa"/>
+          </w:tcPr>
+          <w:p>
+            <w:pPr>
+              <w:pStyle w:val="BodyTextIndent"/>
+              <w:ind w:left="0"/>
+            </w:pPr>
+            <w:r>
+              <w:t>Default</w:t>
+            </w:r>
+          </w:p>
+        </w:tc>
+        <w:tc>
+          <w:tcPr>
+            <w:tcW w:w="1300" w:type="dxa"/>
+          </w:tcPr>
+          <w:p>
+            <w:pPr>
+              <w:pStyle w:val="BodyTextIndent"/>
+              <w:ind w:left="0"/>
+            </w:pPr>
+            <w:r>
+              <w:t>Extra</w:t>
+            </w:r>
+          </w:p>
+        </w:tc>
+      </w:tr>
+      <w:tr>
+        <w:tc>
+          <w:tcPr>
+            <w:tcW w:w="1883" w:type="dxa"/>
+          </w:tcPr>
+          <w:p>
+            <w:pPr>
+              <w:pStyle w:val="BodyTextIndent"/>
+              <w:ind w:left="0"/>
+            </w:pPr>
+            <w:proofErr w:type="spellStart"/>
+            <w:r>
+              <w:t>UserID</w:t>
+            </w:r>
+            <w:proofErr w:type="spellEnd"/>
+          </w:p>
+        </w:tc>
+        <w:tc>
+          <w:tcPr>
+            <w:tcW w:w="1543" w:type="dxa"/>
+          </w:tcPr>
+          <w:p>
+            <w:pPr>
+              <w:pStyle w:val="BodyTextIndent"/>
+              <w:ind w:left="0"/>
+            </w:pPr>
+            <w:proofErr w:type="spellStart"/>
+            <w:r>
+              <w:t>Int</w:t>
+            </w:r>
+            <w:proofErr w:type="spellEnd"/>
+            <w:r>
+              <w:t>(11)</w:t>
+            </w:r>
+          </w:p>
+        </w:tc>
+        <w:tc>
+          <w:tcPr>
+            <w:tcW w:w="1279" w:type="dxa"/>
+          </w:tcPr>
+          <w:p>
+            <w:pPr>
+              <w:pStyle w:val="BodyTextIndent"/>
+              <w:ind w:left="0"/>
+            </w:pPr>
+            <w:r>
+              <w:t>NO</w:t>
+            </w:r>
+          </w:p>
+        </w:tc>
+        <w:tc>
+          <w:tcPr>
+            <w:tcW w:w="1262" w:type="dxa"/>
+          </w:tcPr>
+          <w:p>
+            <w:pPr>
+              <w:pStyle w:val="BodyTextIndent"/>
+              <w:ind w:left="0"/>
+            </w:pPr>
+            <w:r>
+              <w:t>PRI</w:t>
+            </w:r>
+          </w:p>
+        </w:tc>
+        <w:tc>
+          <w:tcPr>
+            <w:tcW w:w="1363" w:type="dxa"/>
+          </w:tcPr>
+          <w:p>
+            <w:pPr>
+              <w:pStyle w:val="BodyTextIndent"/>
+              <w:ind w:left="0"/>
+            </w:pPr>
+            <w:r>
+              <w:t>NULL</w:t>
+            </w:r>
+          </w:p>
+        </w:tc>
+        <w:tc>
+          <w:tcPr>
+            <w:tcW w:w="1300" w:type="dxa"/>
+          </w:tcPr>
+          <w:p>
+            <w:pPr>
+              <w:pStyle w:val="BodyTextIndent"/>
+              <w:ind w:left="0"/>
+            </w:pPr>
+            <w:proofErr w:type="spellStart"/>
+            <w:r>
+              <w:t>Auto_inc</w:t>
+            </w:r>
+            <w:proofErr w:type="spellEnd"/>
+          </w:p>
+        </w:tc>
+      </w:tr>
+      <w:tr>
+        <w:tc>
+          <w:tcPr>
+            <w:tcW w:w="1883" w:type="dxa"/>
+          </w:tcPr>
+          <w:p>
+            <w:pPr>
+              <w:pStyle w:val="BodyTextIndent"/>
+              <w:ind w:left="0"/>
+            </w:pPr>
+            <w:proofErr w:type="spellStart"/>
+            <w:r>
+              <w:t>UserName</w:t>
+            </w:r>
+            <w:proofErr w:type="spellEnd"/>
+          </w:p>
+        </w:tc>
+        <w:tc>
+          <w:tcPr>
+            <w:tcW w:w="1543" w:type="dxa"/>
+          </w:tcPr>
+          <w:p>
+            <w:pPr>
+              <w:pStyle w:val="BodyTextIndent"/>
+              <w:ind w:left="0"/>
+            </w:pPr>
+            <w:r>
+              <w:t>Varchar(20)</w:t>
+            </w:r>
+          </w:p>
+        </w:tc>
+        <w:tc>
+          <w:tcPr>
+            <w:tcW w:w="1279" w:type="dxa"/>
+          </w:tcPr>
+          <w:p>
+            <w:pPr>
+              <w:pStyle w:val="BodyTextIndent"/>
+              <w:ind w:left="0"/>
+            </w:pPr>
+            <w:r>
+              <w:t>NO</w:t>
+            </w:r>
+          </w:p>
+        </w:tc>
+        <w:tc>
+          <w:tcPr>
+            <w:tcW w:w="1262" w:type="dxa"/>
+          </w:tcPr>
+          <w:p>
+            <w:pPr>
+              <w:pStyle w:val="BodyTextIndent"/>
+              <w:ind w:left="0"/>
+            </w:pPr>
+          </w:p>
+        </w:tc>
+        <w:tc>
+          <w:tcPr>
+            <w:tcW w:w="1363" w:type="dxa"/>
+          </w:tcPr>
+          <w:p>
+            <w:pPr>
+              <w:pStyle w:val="BodyTextIndent"/>
+              <w:ind w:left="0"/>
+            </w:pPr>
+            <w:r>
+              <w:t>NULL</w:t>
+            </w:r>
+          </w:p>
+        </w:tc>
+        <w:tc>
+          <w:tcPr>
+            <w:tcW w:w="1300" w:type="dxa"/>
+          </w:tcPr>
+          <w:p>
+            <w:pPr>
+              <w:pStyle w:val="BodyTextIndent"/>
+              <w:ind w:left="0"/>
+            </w:pPr>
+          </w:p>
+        </w:tc>
+      </w:tr>
+      <w:tr>
+        <w:tc>
+          <w:tcPr>
+            <w:tcW w:w="1883" w:type="dxa"/>
+          </w:tcPr>
+          <w:p>
+            <w:pPr>
+              <w:pStyle w:val="BodyTextIndent"/>
+              <w:ind w:left="0"/>
+            </w:pPr>
+            <w:r>
+              <w:t>Password</w:t>
+            </w:r>
+          </w:p>
+        </w:tc>
+        <w:tc>
+          <w:tcPr>
+            <w:tcW w:w="1543" w:type="dxa"/>
+          </w:tcPr>
+          <w:p>
+            <w:pPr>
+              <w:pStyle w:val="BodyTextIndent"/>
+              <w:ind w:left="0"/>
+            </w:pPr>
+            <w:r>
+              <w:t>Char(32)</w:t>
+            </w:r>
+          </w:p>
+        </w:tc>
+        <w:tc>
+          <w:tcPr>
+            <w:tcW w:w="1279" w:type="dxa"/>
+          </w:tcPr>
+          <w:p>
+            <w:pPr>
+              <w:pStyle w:val="BodyTextIndent"/>
+              <w:ind w:left="0"/>
+            </w:pPr>
+            <w:r>
+              <w:t>NO</w:t>
+            </w:r>
+          </w:p>
+        </w:tc>
+        <w:tc>
+          <w:tcPr>
+            <w:tcW w:w="1262" w:type="dxa"/>
+          </w:tcPr>
+          <w:p>
+            <w:pPr>
+              <w:pStyle w:val="BodyTextIndent"/>
+              <w:ind w:left="0"/>
+            </w:pPr>
+          </w:p>
+        </w:tc>
+        <w:tc>
+          <w:tcPr>
+            <w:tcW w:w="1363" w:type="dxa"/>
+          </w:tcPr>
+          <w:p>
+            <w:pPr>
+              <w:pStyle w:val="BodyTextIndent"/>
+              <w:ind w:left="0"/>
+            </w:pPr>
+            <w:r>
+              <w:t>NULL</w:t>
+            </w:r>
+          </w:p>
+        </w:tc>
+        <w:tc>
+          <w:tcPr>
+            <w:tcW w:w="1300" w:type="dxa"/>
+          </w:tcPr>
+          <w:p>
+            <w:pPr>
+              <w:pStyle w:val="BodyTextIndent"/>
+              <w:ind w:left="0"/>
+            </w:pPr>
+          </w:p>
+        </w:tc>
+      </w:tr>
+      <w:tr>
+        <w:tc>
+          <w:tcPr>
+            <w:tcW w:w="1883" w:type="dxa"/>
+          </w:tcPr>
+          <w:p>
+            <w:pPr>
+              <w:pStyle w:val="BodyTextIndent"/>
+              <w:ind w:left="0"/>
+            </w:pPr>
+            <w:r>
+              <w:t>Type</w:t>
+            </w:r>
+          </w:p>
+        </w:tc>
+        <w:tc>
+          <w:tcPr>
+            <w:tcW w:w="1543" w:type="dxa"/>
+          </w:tcPr>
+          <w:p>
+            <w:pPr>
+              <w:pStyle w:val="BodyTextIndent"/>
+              <w:ind w:left="0"/>
+            </w:pPr>
+            <w:r>
+              <w:t>Char(1)</w:t>
+            </w:r>
+          </w:p>
+        </w:tc>
+        <w:tc>
+          <w:tcPr>
+            <w:tcW w:w="1279" w:type="dxa"/>
+          </w:tcPr>
+          <w:p>
+            <w:pPr>
+              <w:pStyle w:val="BodyTextIndent"/>
+              <w:ind w:left="0"/>
+            </w:pPr>
+            <w:r>
+              <w:t>NO</w:t>
+            </w:r>
+          </w:p>
+        </w:tc>
+        <w:tc>
+          <w:tcPr>
+            <w:tcW w:w="1262" w:type="dxa"/>
+          </w:tcPr>
+          <w:p>
+            <w:pPr>
+              <w:pStyle w:val="BodyTextIndent"/>
+              <w:ind w:left="0"/>
+            </w:pPr>
+          </w:p>
+        </w:tc>
+        <w:tc>
+          <w:tcPr>
+            <w:tcW w:w="1363" w:type="dxa"/>
+          </w:tcPr>
+          <w:p>
+            <w:pPr>
+              <w:pStyle w:val="BodyTextIndent"/>
+              <w:ind w:left="0"/>
+            </w:pPr>
+            <w:r>
+              <w:t>0</w:t>
+            </w:r>
+          </w:p>
+        </w:tc>
+        <w:tc>
+          <w:tcPr>
+            <w:tcW w:w="1300" w:type="dxa"/>
+          </w:tcPr>
+          <w:p>
+            <w:pPr>
+              <w:pStyle w:val="BodyTextIndent"/>
+              <w:ind w:left="0"/>
+            </w:pPr>
+          </w:p>
+        </w:tc>
+      </w:tr>
+    </w:tbl>
+    <w:p>
+      <w:pPr>
+        <w:pStyle w:val="BodyTextIndent"/>
+        <w:ind w:left="720"/>
+      </w:pPr>
+    </w:p>
+    <w:p>
+      <w:pPr>
+        <w:pStyle w:val="BodyTextIndent"/>
+        <w:ind w:left="720"/>
+      </w:pPr>
+      <w:r>
+        <w:t>3.1.5 ER Diagram of webpage interaction</w:t>
+      </w:r>
       <w:bookmarkStart w:id="0" w:name="_GoBack"/>
+      <w:bookmarkEnd w:id="0"/>
+    </w:p>
+    <w:p>
+      <w:pPr>
+        <w:pStyle w:val="BodyTextIndent"/>
+        <w:ind w:left="720"/>
+      </w:pPr>
       <w:r>
         <w:rPr>
           <w:noProof/>
@@ -2678,7 +5544,6 @@
           </wp:inline>
         </w:drawing>
       </w:r>
-      <w:bookmarkEnd w:id="0"/>
     </w:p>
     <w:p>
       <w:pPr>
@@ -7910,7 +10775,7 @@
         <w:rStyle w:val="PageNumber"/>
         <w:noProof/>
       </w:rPr>
-      <w:t>11</w:t>
+      <w:t>12</w:t>
     </w:r>
     <w:r>
       <w:rPr>
@@ -12716,6 +15581,22 @@
       <w:szCs w:val="22"/>
     </w:rPr>
   </w:style>
+  <w:style w:type="table" w:styleId="TableGrid">
+    <w:name w:val="Table Grid"/>
+    <w:basedOn w:val="TableNormal"/>
+    <w:uiPriority w:val="39"/>
+    <w:rsid w:val="001438A4"/>
+    <w:tblPr>
+      <w:tblBorders>
+        <w:top w:val="single" w:sz="4" w:space="0" w:color="auto"/>
+        <w:left w:val="single" w:sz="4" w:space="0" w:color="auto"/>
+        <w:bottom w:val="single" w:sz="4" w:space="0" w:color="auto"/>
+        <w:right w:val="single" w:sz="4" w:space="0" w:color="auto"/>
+        <w:insideH w:val="single" w:sz="4" w:space="0" w:color="auto"/>
+        <w:insideV w:val="single" w:sz="4" w:space="0" w:color="auto"/>
+      </w:tblBorders>
+    </w:tblPr>
+  </w:style>
 </w:styles>
 </file>
 

</xml_diff>

<commit_message>
Pushed final edits by Anil to System Design Documents
</commit_message>
<xml_diff>
--- a/System Design/System Design Document.docx
+++ b/System Design/System Design Document.docx
@@ -284,6 +284,7 @@
                                   </w:sdtPr>
                                   <w:sdtEndPr/>
                                   <w:sdtContent>
+                                    <w:proofErr w:type="spellStart"/>
                                     <w:r>
                                       <w:rPr>
                                         <w:rFonts w:ascii="Times New Roman" w:hAnsi="Times New Roman" w:cs="Times New Roman"/>
@@ -291,7 +292,17 @@
                                         <w:sz w:val="72"/>
                                         <w:szCs w:val="72"/>
                                       </w:rPr>
-                                      <w:t>VeriHandy System Design Document</w:t>
+                                      <w:t>VeriHandy</w:t>
+                                    </w:r>
+                                    <w:proofErr w:type="spellEnd"/>
+                                    <w:r>
+                                      <w:rPr>
+                                        <w:rFonts w:ascii="Times New Roman" w:hAnsi="Times New Roman" w:cs="Times New Roman"/>
+                                        <w:color w:val="5B9BD5" w:themeColor="accent1"/>
+                                        <w:sz w:val="72"/>
+                                        <w:szCs w:val="72"/>
+                                      </w:rPr>
+                                      <w:t xml:space="preserve"> System Design Document</w:t>
                                     </w:r>
                                   </w:sdtContent>
                                 </w:sdt>
@@ -787,10 +798,12 @@
       <w:pPr>
         <w:jc w:val="center"/>
       </w:pPr>
+      <w:proofErr w:type="spellStart"/>
       <w:r>
         <w:lastRenderedPageBreak/>
         <w:t>VeriHandy</w:t>
       </w:r>
+      <w:proofErr w:type="spellEnd"/>
     </w:p>
     <w:p>
       <w:pPr>
@@ -1178,7 +1191,15 @@
     <w:p/>
     <w:p>
       <w:r>
-        <w:t>Appendix A – Agreement Between Customer and Contractor</w:t>
+        <w:t xml:space="preserve">Appendix A – Agreement </w:t>
+      </w:r>
+      <w:proofErr w:type="gramStart"/>
+      <w:r>
+        <w:t>Between</w:t>
+      </w:r>
+      <w:proofErr w:type="gramEnd"/>
+      <w:r>
+        <w:t xml:space="preserve"> Customer and Contractor</w:t>
       </w:r>
       <w:r>
         <w:tab/>
@@ -1283,7 +1304,15 @@
         <w:ind w:left="720"/>
       </w:pPr>
       <w:r>
-        <w:t>This document serves as an overview of the design for the VeriHandy application, whose requirements are laid out in the System Requirements Document. Includes information about the architecture</w:t>
+        <w:t xml:space="preserve">This document serves as an overview of the design for the </w:t>
+      </w:r>
+      <w:proofErr w:type="spellStart"/>
+      <w:r>
+        <w:t>VeriHandy</w:t>
+      </w:r>
+      <w:proofErr w:type="spellEnd"/>
+      <w:r>
+        <w:t xml:space="preserve"> application, whose requirements are laid out in the System Requirements Document. Includes information about the architecture</w:t>
       </w:r>
       <w:r>
         <w:t xml:space="preserve"> and database</w:t>
@@ -1326,8 +1355,13 @@
         <w:adjustRightInd/>
         <w:ind w:left="1080"/>
       </w:pPr>
-      <w:r>
-        <w:t>VeriHandy System Design Document</w:t>
+      <w:proofErr w:type="spellStart"/>
+      <w:r>
+        <w:t>VeriHandy</w:t>
+      </w:r>
+      <w:proofErr w:type="spellEnd"/>
+      <w:r>
+        <w:t xml:space="preserve"> System Design Document</w:t>
       </w:r>
     </w:p>
     <w:p>
@@ -1339,8 +1373,13 @@
         </w:numPr>
         <w:ind w:left="1080"/>
       </w:pPr>
-      <w:r>
-        <w:t>VeriHandy UI Design Document</w:t>
+      <w:proofErr w:type="spellStart"/>
+      <w:r>
+        <w:t>VeriHandy</w:t>
+      </w:r>
+      <w:proofErr w:type="spellEnd"/>
+      <w:r>
+        <w:t xml:space="preserve"> UI Design Document</w:t>
       </w:r>
     </w:p>
     <w:p>
@@ -1352,8 +1391,13 @@
         </w:numPr>
         <w:ind w:left="1080"/>
       </w:pPr>
-      <w:r>
-        <w:t xml:space="preserve">Laravel PHP Framework – found at </w:t>
+      <w:proofErr w:type="spellStart"/>
+      <w:r>
+        <w:t>Laravel</w:t>
+      </w:r>
+      <w:proofErr w:type="spellEnd"/>
+      <w:r>
+        <w:t xml:space="preserve"> PHP Framework – found at </w:t>
       </w:r>
       <w:hyperlink r:id="rId8" w:history="1">
         <w:r>
@@ -1474,8 +1518,13 @@
                             <w:pPr>
                               <w:jc w:val="center"/>
                             </w:pPr>
+                            <w:proofErr w:type="spellStart"/>
                             <w:r>
-                              <w:t>VeriHandy Users</w:t>
+                              <w:t>VeriHandy</w:t>
+                            </w:r>
+                            <w:proofErr w:type="spellEnd"/>
+                            <w:r>
+                              <w:t xml:space="preserve"> Users</w:t>
                             </w:r>
                           </w:p>
                         </w:txbxContent>
@@ -1574,8 +1623,13 @@
                             <w:pPr>
                               <w:jc w:val="center"/>
                             </w:pPr>
+                            <w:proofErr w:type="spellStart"/>
                             <w:r>
-                              <w:t>VeriHandy Server</w:t>
+                              <w:t>VeriHandy</w:t>
+                            </w:r>
+                            <w:proofErr w:type="spellEnd"/>
+                            <w:r>
+                              <w:t xml:space="preserve"> Server</w:t>
                             </w:r>
                           </w:p>
                         </w:txbxContent>
@@ -1696,8 +1750,17 @@
                                 <w:sz w:val="16"/>
                                 <w:szCs w:val="16"/>
                               </w:rPr>
-                              <w:t xml:space="preserve"> to communicate with server and utilize VeriHandy</w:t>
+                              <w:t xml:space="preserve"> to communicate with server and utilize </w:t>
                             </w:r>
+                            <w:proofErr w:type="spellStart"/>
+                            <w:r>
+                              <w:rPr>
+                                <w:sz w:val="16"/>
+                                <w:szCs w:val="16"/>
+                              </w:rPr>
+                              <w:t>VeriHandy</w:t>
+                            </w:r>
+                            <w:proofErr w:type="spellEnd"/>
                           </w:p>
                         </w:txbxContent>
                       </wps:txbx>
@@ -1925,7 +1988,23 @@
                                 <w:sz w:val="16"/>
                                 <w:szCs w:val="16"/>
                               </w:rPr>
-                              <w:t>Server sends information using Laravel and displays using HTML web pages</w:t>
+                              <w:t xml:space="preserve">Server sends information using </w:t>
+                            </w:r>
+                            <w:proofErr w:type="spellStart"/>
+                            <w:r>
+                              <w:rPr>
+                                <w:sz w:val="16"/>
+                                <w:szCs w:val="16"/>
+                              </w:rPr>
+                              <w:t>Laravel</w:t>
+                            </w:r>
+                            <w:proofErr w:type="spellEnd"/>
+                            <w:r>
+                              <w:rPr>
+                                <w:sz w:val="16"/>
+                                <w:szCs w:val="16"/>
+                              </w:rPr>
+                              <w:t xml:space="preserve"> and displays using HTML web pages</w:t>
                             </w:r>
                           </w:p>
                         </w:txbxContent>
@@ -2093,8 +2172,19 @@
           <w:sz w:val="16"/>
           <w:szCs w:val="16"/>
         </w:rPr>
-        <w:t>Figure 2.1.1 Basic Diagram showing the Client-Server Architecture in addition to some specifics of how the client-server relationship works for VeriHandy</w:t>
-      </w:r>
+        <w:t xml:space="preserve">Figure 2.1.1 Basic Diagram showing the Client-Server Architecture in addition to some specifics of how the client-server relationship works for </w:t>
+      </w:r>
+      <w:proofErr w:type="spellStart"/>
+      <w:r>
+        <w:rPr>
+          <w:i/>
+          <w:color w:val="595959" w:themeColor="text1" w:themeTint="A6"/>
+          <w:sz w:val="16"/>
+          <w:szCs w:val="16"/>
+        </w:rPr>
+        <w:t>VeriHandy</w:t>
+      </w:r>
+      <w:proofErr w:type="spellEnd"/>
     </w:p>
     <w:p>
       <w:pPr>
@@ -2114,13 +2204,29 @@
         <w:ind w:left="720"/>
       </w:pPr>
       <w:r>
-        <w:t>The VeriHandy sys</w:t>
+        <w:t xml:space="preserve">The </w:t>
+      </w:r>
+      <w:proofErr w:type="spellStart"/>
+      <w:r>
+        <w:t>VeriHandy</w:t>
+      </w:r>
+      <w:proofErr w:type="spellEnd"/>
+      <w:r>
+        <w:t xml:space="preserve"> sys</w:t>
       </w:r>
       <w:r>
         <w:t>tem uses a basic Client-Server Architecture as shown in Figure 2.1.1. The current sys</w:t>
       </w:r>
       <w:r>
-        <w:t>tem will utilize the Laravel PHP F</w:t>
+        <w:t xml:space="preserve">tem will utilize the </w:t>
+      </w:r>
+      <w:proofErr w:type="spellStart"/>
+      <w:r>
+        <w:t>Laravel</w:t>
+      </w:r>
+      <w:proofErr w:type="spellEnd"/>
+      <w:r>
+        <w:t xml:space="preserve"> PHP F</w:t>
       </w:r>
       <w:r>
         <w:t>ramework to assist this architecture and make implementing and testing the product easier.</w:t>
@@ -2176,7 +2282,15 @@
         <w:ind w:left="1800"/>
       </w:pPr>
       <w:r>
-        <w:t>Interact with the server through a UI outlined in the VeriHandy UI Document</w:t>
+        <w:t xml:space="preserve">Interact with the server through a UI outlined in the </w:t>
+      </w:r>
+      <w:proofErr w:type="spellStart"/>
+      <w:r>
+        <w:t>VeriHandy</w:t>
+      </w:r>
+      <w:proofErr w:type="spellEnd"/>
+      <w:r>
+        <w:t xml:space="preserve"> UI Document</w:t>
       </w:r>
     </w:p>
     <w:p>
@@ -2274,7 +2388,15 @@
         <w:t xml:space="preserve"> and from Users</w:t>
       </w:r>
       <w:r>
-        <w:t xml:space="preserve"> through the UI outlined in VeriHandy UI Document</w:t>
+        <w:t xml:space="preserve"> through the UI outlined in </w:t>
+      </w:r>
+      <w:proofErr w:type="spellStart"/>
+      <w:r>
+        <w:t>VeriHandy</w:t>
+      </w:r>
+      <w:proofErr w:type="spellEnd"/>
+      <w:r>
+        <w:t xml:space="preserve"> UI Document</w:t>
       </w:r>
     </w:p>
     <w:p>
@@ -2310,40 +2432,150 @@
         <w:ind w:left="720"/>
       </w:pPr>
       <w:r>
-        <w:t>Illustrate and describe the</w:t>
-      </w:r>
-      <w:r>
-        <w:t xml:space="preserve"> decomposition </w:t>
-      </w:r>
-      <w:r>
-        <w:t xml:space="preserve">into components </w:t>
-      </w:r>
-      <w:r>
-        <w:t xml:space="preserve">of the system that you </w:t>
-      </w:r>
-      <w:r>
-        <w:t>presented</w:t>
-      </w:r>
-      <w:r>
-        <w:t xml:space="preserve"> in Section 2.1</w:t>
-      </w:r>
-      <w:r>
-        <w:t xml:space="preserve"> </w:t>
-      </w:r>
-      <w:r>
-        <w:t>(e.g., functions, objects, scripts, files)</w:t>
-      </w:r>
-      <w:r>
-        <w:t>.</w:t>
-      </w:r>
-      <w:r>
-        <w:t xml:space="preserve"> </w:t>
-      </w:r>
-      <w:r>
-        <w:t xml:space="preserve">This is the view of the system as you know it at this point in time. </w:t>
-      </w:r>
-      <w:r>
-        <w:t>Provide diagrams as follows:</w:t>
+        <w:t>Every component in our design is a .</w:t>
+      </w:r>
+      <w:proofErr w:type="spellStart"/>
+      <w:r>
+        <w:t>png</w:t>
+      </w:r>
+      <w:proofErr w:type="spellEnd"/>
+      <w:r>
+        <w:t xml:space="preserve"> image, an HTML file, a PHP file, or a .SQL file</w:t>
+      </w:r>
+    </w:p>
+    <w:p>
+      <w:pPr>
+        <w:pStyle w:val="BodyTextIndent"/>
+        <w:ind w:left="720"/>
+      </w:pPr>
+    </w:p>
+    <w:p>
+      <w:pPr>
+        <w:pStyle w:val="BodyTextIndent"/>
+        <w:ind w:left="720"/>
+      </w:pPr>
+      <w:r>
+        <w:t xml:space="preserve">These main components are currently broken down into </w:t>
+      </w:r>
+      <w:proofErr w:type="spellStart"/>
+      <w:r>
+        <w:t>acceptjob</w:t>
+      </w:r>
+      <w:proofErr w:type="spellEnd"/>
+      <w:r>
+        <w:t xml:space="preserve">, </w:t>
+      </w:r>
+      <w:proofErr w:type="spellStart"/>
+      <w:r>
+        <w:t>create_job</w:t>
+      </w:r>
+      <w:proofErr w:type="spellEnd"/>
+      <w:r>
+        <w:t xml:space="preserve">, home, index, </w:t>
+      </w:r>
+      <w:proofErr w:type="spellStart"/>
+      <w:r>
+        <w:t>joblist</w:t>
+      </w:r>
+      <w:proofErr w:type="spellEnd"/>
+      <w:r>
+        <w:t xml:space="preserve">, link, login, logout, register, review, review form, </w:t>
+      </w:r>
+      <w:proofErr w:type="spellStart"/>
+      <w:r>
+        <w:t>viewreview</w:t>
+      </w:r>
+      <w:proofErr w:type="spellEnd"/>
+      <w:r>
+        <w:t xml:space="preserve">, and the </w:t>
+      </w:r>
+      <w:proofErr w:type="spellStart"/>
+      <w:r>
+        <w:t>VeriHandyDB</w:t>
+      </w:r>
+      <w:proofErr w:type="spellEnd"/>
+    </w:p>
+    <w:p>
+      <w:pPr>
+        <w:pStyle w:val="BodyTextIndent"/>
+        <w:ind w:left="720"/>
+      </w:pPr>
+    </w:p>
+    <w:p>
+      <w:pPr>
+        <w:pStyle w:val="BodyTextIndent"/>
+        <w:ind w:left="720"/>
+      </w:pPr>
+      <w:r>
+        <w:t xml:space="preserve">This </w:t>
+      </w:r>
+      <w:proofErr w:type="spellStart"/>
+      <w:r>
+        <w:t>Er</w:t>
+      </w:r>
+      <w:proofErr w:type="spellEnd"/>
+      <w:r>
+        <w:t xml:space="preserve"> diagram is incomplete but gives a fair understanding of how the files are interacting</w:t>
+      </w:r>
+      <w:bookmarkStart w:id="0" w:name="_GoBack"/>
+      <w:bookmarkEnd w:id="0"/>
+    </w:p>
+    <w:p>
+      <w:pPr>
+        <w:pStyle w:val="BodyTextIndent"/>
+        <w:ind w:left="720"/>
+      </w:pPr>
+    </w:p>
+    <w:p>
+      <w:pPr>
+        <w:pStyle w:val="BodyTextIndent"/>
+        <w:ind w:left="720"/>
+      </w:pPr>
+      <w:r>
+        <w:rPr>
+          <w:noProof/>
+        </w:rPr>
+        <w:drawing>
+          <wp:inline distT="0" distB="0" distL="0" distR="0">
+            <wp:extent cx="5943600" cy="2222500"/>
+            <wp:effectExtent l="0" t="0" r="0" b="6350"/>
+            <wp:docPr id="1" name="Picture 1"/>
+            <wp:cNvGraphicFramePr>
+              <a:graphicFrameLocks xmlns:a="http://schemas.openxmlformats.org/drawingml/2006/main" noChangeAspect="1"/>
+            </wp:cNvGraphicFramePr>
+            <a:graphic xmlns:a="http://schemas.openxmlformats.org/drawingml/2006/main">
+              <a:graphicData uri="http://schemas.openxmlformats.org/drawingml/2006/picture">
+                <pic:pic xmlns:pic="http://schemas.openxmlformats.org/drawingml/2006/picture">
+                  <pic:nvPicPr>
+                    <pic:cNvPr id="1" name="erdplus-diagram (4).png"/>
+                    <pic:cNvPicPr/>
+                  </pic:nvPicPr>
+                  <pic:blipFill>
+                    <a:blip r:embed="rId9">
+                      <a:extLst>
+                        <a:ext uri="{28A0092B-C50C-407E-A947-70E740481C1C}">
+                          <a14:useLocalDpi xmlns:a14="http://schemas.microsoft.com/office/drawing/2010/main" val="0"/>
+                        </a:ext>
+                      </a:extLst>
+                    </a:blip>
+                    <a:stretch>
+                      <a:fillRect/>
+                    </a:stretch>
+                  </pic:blipFill>
+                  <pic:spPr>
+                    <a:xfrm>
+                      <a:off x="0" y="0"/>
+                      <a:ext cx="5943600" cy="2222500"/>
+                    </a:xfrm>
+                    <a:prstGeom prst="rect">
+                      <a:avLst/>
+                    </a:prstGeom>
+                  </pic:spPr>
+                </pic:pic>
+              </a:graphicData>
+            </a:graphic>
+          </wp:inline>
+        </w:drawing>
       </w:r>
     </w:p>
     <w:p>
@@ -2516,6 +2748,7 @@
         <w:ind w:left="720"/>
       </w:pPr>
       <w:r>
+        <w:lastRenderedPageBreak/>
         <w:t>3.1.1 Jobs</w:t>
       </w:r>
     </w:p>
@@ -2630,9 +2863,11 @@
               <w:pStyle w:val="BodyTextIndent"/>
               <w:ind w:left="0"/>
             </w:pPr>
+            <w:proofErr w:type="spellStart"/>
             <w:r>
               <w:t>JobID</w:t>
             </w:r>
+            <w:proofErr w:type="spellEnd"/>
           </w:p>
         </w:tc>
         <w:tc>
@@ -2644,8 +2879,13 @@
               <w:pStyle w:val="BodyTextIndent"/>
               <w:ind w:left="0"/>
             </w:pPr>
-            <w:r>
-              <w:t>Int(11)</w:t>
+            <w:proofErr w:type="spellStart"/>
+            <w:r>
+              <w:t>Int</w:t>
+            </w:r>
+            <w:proofErr w:type="spellEnd"/>
+            <w:r>
+              <w:t>(11)</w:t>
             </w:r>
           </w:p>
         </w:tc>
@@ -2700,9 +2940,11 @@
               <w:pStyle w:val="BodyTextIndent"/>
               <w:ind w:left="0"/>
             </w:pPr>
+            <w:proofErr w:type="spellStart"/>
             <w:r>
               <w:t>Auto_inc</w:t>
             </w:r>
+            <w:proofErr w:type="spellEnd"/>
           </w:p>
         </w:tc>
       </w:tr>
@@ -2716,9 +2958,11 @@
               <w:pStyle w:val="BodyTextIndent"/>
               <w:ind w:left="0"/>
             </w:pPr>
+            <w:proofErr w:type="spellStart"/>
             <w:r>
               <w:t>CustomerID</w:t>
             </w:r>
+            <w:proofErr w:type="spellEnd"/>
           </w:p>
         </w:tc>
         <w:tc>
@@ -2730,8 +2974,13 @@
               <w:pStyle w:val="BodyTextIndent"/>
               <w:ind w:left="0"/>
             </w:pPr>
-            <w:r>
-              <w:t>Int(11)</w:t>
+            <w:proofErr w:type="spellStart"/>
+            <w:r>
+              <w:t>Int</w:t>
+            </w:r>
+            <w:proofErr w:type="spellEnd"/>
+            <w:r>
+              <w:t>(11)</w:t>
             </w:r>
           </w:p>
         </w:tc>
@@ -2796,9 +3045,11 @@
               <w:pStyle w:val="BodyTextIndent"/>
               <w:ind w:left="0"/>
             </w:pPr>
+            <w:proofErr w:type="spellStart"/>
             <w:r>
               <w:t>WorkerID</w:t>
             </w:r>
+            <w:proofErr w:type="spellEnd"/>
           </w:p>
         </w:tc>
         <w:tc>
@@ -2810,8 +3061,13 @@
               <w:pStyle w:val="BodyTextIndent"/>
               <w:ind w:left="0"/>
             </w:pPr>
-            <w:r>
-              <w:t>Int(11)</w:t>
+            <w:proofErr w:type="spellStart"/>
+            <w:r>
+              <w:t>Int</w:t>
+            </w:r>
+            <w:proofErr w:type="spellEnd"/>
+            <w:r>
+              <w:t>(11)</w:t>
             </w:r>
           </w:p>
         </w:tc>
@@ -3196,9 +3452,11 @@
               <w:pStyle w:val="BodyTextIndent"/>
               <w:ind w:left="0"/>
             </w:pPr>
+            <w:proofErr w:type="spellStart"/>
             <w:r>
               <w:t>Adress</w:t>
             </w:r>
+            <w:proofErr w:type="spellEnd"/>
           </w:p>
         </w:tc>
         <w:tc>
@@ -3276,9 +3534,11 @@
               <w:pStyle w:val="BodyTextIndent"/>
               <w:ind w:left="0"/>
             </w:pPr>
+            <w:proofErr w:type="spellStart"/>
             <w:r>
               <w:t>ZipCode</w:t>
             </w:r>
+            <w:proofErr w:type="spellEnd"/>
           </w:p>
         </w:tc>
         <w:tc>
@@ -3290,8 +3550,13 @@
               <w:pStyle w:val="BodyTextIndent"/>
               <w:ind w:left="0"/>
             </w:pPr>
-            <w:r>
-              <w:t>Int(11)</w:t>
+            <w:proofErr w:type="spellStart"/>
+            <w:r>
+              <w:t>Int</w:t>
+            </w:r>
+            <w:proofErr w:type="spellEnd"/>
+            <w:r>
+              <w:t>(11)</w:t>
             </w:r>
           </w:p>
         </w:tc>
@@ -3370,8 +3635,13 @@
               <w:pStyle w:val="BodyTextIndent"/>
               <w:ind w:left="0"/>
             </w:pPr>
-            <w:r>
-              <w:t>Tinyint(1)</w:t>
+            <w:proofErr w:type="spellStart"/>
+            <w:r>
+              <w:t>Tinyint</w:t>
+            </w:r>
+            <w:proofErr w:type="spellEnd"/>
+            <w:r>
+              <w:t>(1)</w:t>
             </w:r>
           </w:p>
         </w:tc>
@@ -3469,7 +3739,6 @@
         <w:ind w:left="720"/>
       </w:pPr>
       <w:r>
-        <w:lastRenderedPageBreak/>
         <w:t>3.1.2 Reviews</w:t>
       </w:r>
     </w:p>
@@ -3584,9 +3853,11 @@
               <w:pStyle w:val="BodyTextIndent"/>
               <w:ind w:left="0"/>
             </w:pPr>
+            <w:proofErr w:type="spellStart"/>
             <w:r>
               <w:t>JobID</w:t>
             </w:r>
+            <w:proofErr w:type="spellEnd"/>
           </w:p>
         </w:tc>
         <w:tc>
@@ -3598,8 +3869,13 @@
               <w:pStyle w:val="BodyTextIndent"/>
               <w:ind w:left="0"/>
             </w:pPr>
-            <w:r>
-              <w:t>Int(11)</w:t>
+            <w:proofErr w:type="spellStart"/>
+            <w:r>
+              <w:t>Int</w:t>
+            </w:r>
+            <w:proofErr w:type="spellEnd"/>
+            <w:r>
+              <w:t>(11)</w:t>
             </w:r>
           </w:p>
         </w:tc>
@@ -3667,9 +3943,11 @@
               <w:pStyle w:val="BodyTextIndent"/>
               <w:ind w:left="0"/>
             </w:pPr>
+            <w:proofErr w:type="spellStart"/>
             <w:r>
               <w:t>CustomerRating</w:t>
             </w:r>
+            <w:proofErr w:type="spellEnd"/>
           </w:p>
         </w:tc>
         <w:tc>
@@ -3681,8 +3959,13 @@
               <w:pStyle w:val="BodyTextIndent"/>
               <w:ind w:left="0"/>
             </w:pPr>
-            <w:r>
-              <w:t>Tinyint(4)</w:t>
+            <w:proofErr w:type="spellStart"/>
+            <w:r>
+              <w:t>Tinyint</w:t>
+            </w:r>
+            <w:proofErr w:type="spellEnd"/>
+            <w:r>
+              <w:t>(4)</w:t>
             </w:r>
           </w:p>
         </w:tc>
@@ -3747,9 +4030,11 @@
               <w:pStyle w:val="BodyTextIndent"/>
               <w:ind w:left="0"/>
             </w:pPr>
+            <w:proofErr w:type="spellStart"/>
             <w:r>
               <w:t>CustomerReview</w:t>
             </w:r>
+            <w:proofErr w:type="spellEnd"/>
           </w:p>
         </w:tc>
         <w:tc>
@@ -3827,9 +4112,11 @@
               <w:pStyle w:val="BodyTextIndent"/>
               <w:ind w:left="0"/>
             </w:pPr>
+            <w:proofErr w:type="spellStart"/>
             <w:r>
               <w:t>WorkerRating</w:t>
             </w:r>
+            <w:proofErr w:type="spellEnd"/>
           </w:p>
         </w:tc>
         <w:tc>
@@ -3841,8 +4128,13 @@
               <w:pStyle w:val="BodyTextIndent"/>
               <w:ind w:left="0"/>
             </w:pPr>
-            <w:r>
-              <w:t>Tinyint(11)</w:t>
+            <w:proofErr w:type="spellStart"/>
+            <w:r>
+              <w:t>Tinyint</w:t>
+            </w:r>
+            <w:proofErr w:type="spellEnd"/>
+            <w:r>
+              <w:t>(11)</w:t>
             </w:r>
           </w:p>
         </w:tc>
@@ -3907,9 +4199,11 @@
               <w:pStyle w:val="BodyTextIndent"/>
               <w:ind w:left="0"/>
             </w:pPr>
+            <w:proofErr w:type="spellStart"/>
             <w:r>
               <w:t>WorkerReview</w:t>
             </w:r>
+            <w:proofErr w:type="spellEnd"/>
           </w:p>
         </w:tc>
         <w:tc>
@@ -3921,8 +4215,13 @@
               <w:pStyle w:val="BodyTextIndent"/>
               <w:ind w:left="0"/>
             </w:pPr>
-            <w:r>
-              <w:t>Carchar(256)</w:t>
+            <w:proofErr w:type="spellStart"/>
+            <w:r>
+              <w:t>Carchar</w:t>
+            </w:r>
+            <w:proofErr w:type="spellEnd"/>
+            <w:r>
+              <w:t>(256)</w:t>
             </w:r>
           </w:p>
         </w:tc>
@@ -3996,8 +4295,13 @@
         <w:ind w:left="720"/>
       </w:pPr>
       <w:r>
-        <w:t>3.1.3 UserInfo</w:t>
-      </w:r>
+        <w:t xml:space="preserve">3.1.3 </w:t>
+      </w:r>
+      <w:proofErr w:type="spellStart"/>
+      <w:r>
+        <w:t>UserInfo</w:t>
+      </w:r>
+      <w:proofErr w:type="spellEnd"/>
     </w:p>
     <w:tbl>
       <w:tblPr>
@@ -4110,12 +4414,14 @@
               <w:pStyle w:val="BodyTextIndent"/>
               <w:ind w:left="0"/>
             </w:pPr>
+            <w:proofErr w:type="spellStart"/>
             <w:r>
               <w:t>User</w:t>
             </w:r>
             <w:r>
               <w:t>ID</w:t>
             </w:r>
+            <w:proofErr w:type="spellEnd"/>
           </w:p>
         </w:tc>
         <w:tc>
@@ -4127,8 +4433,13 @@
               <w:pStyle w:val="BodyTextIndent"/>
               <w:ind w:left="0"/>
             </w:pPr>
-            <w:r>
-              <w:t>Int(11)</w:t>
+            <w:proofErr w:type="spellStart"/>
+            <w:r>
+              <w:t>Int</w:t>
+            </w:r>
+            <w:proofErr w:type="spellEnd"/>
+            <w:r>
+              <w:t>(11)</w:t>
             </w:r>
           </w:p>
         </w:tc>
@@ -4196,9 +4507,11 @@
               <w:pStyle w:val="BodyTextIndent"/>
               <w:ind w:left="0"/>
             </w:pPr>
+            <w:proofErr w:type="spellStart"/>
             <w:r>
               <w:t>FirstName</w:t>
             </w:r>
+            <w:proofErr w:type="spellEnd"/>
           </w:p>
         </w:tc>
         <w:tc>
@@ -4276,9 +4589,11 @@
               <w:pStyle w:val="BodyTextIndent"/>
               <w:ind w:left="0"/>
             </w:pPr>
+            <w:proofErr w:type="spellStart"/>
             <w:r>
               <w:t>LastName</w:t>
             </w:r>
+            <w:proofErr w:type="spellEnd"/>
           </w:p>
         </w:tc>
         <w:tc>
@@ -4682,9 +4997,11 @@
               <w:pStyle w:val="BodyTextIndent"/>
               <w:ind w:left="0"/>
             </w:pPr>
+            <w:proofErr w:type="spellStart"/>
             <w:r>
               <w:t>Zipcode</w:t>
             </w:r>
+            <w:proofErr w:type="spellEnd"/>
           </w:p>
         </w:tc>
         <w:tc>
@@ -4696,8 +5013,13 @@
               <w:pStyle w:val="BodyTextIndent"/>
               <w:ind w:left="0"/>
             </w:pPr>
-            <w:r>
-              <w:t>Int(11)</w:t>
+            <w:proofErr w:type="spellStart"/>
+            <w:r>
+              <w:t>Int</w:t>
+            </w:r>
+            <w:proofErr w:type="spellEnd"/>
+            <w:r>
+              <w:t>(11)</w:t>
             </w:r>
           </w:p>
         </w:tc>
@@ -4842,9 +5164,11 @@
               <w:pStyle w:val="BodyTextIndent"/>
               <w:ind w:left="0"/>
             </w:pPr>
+            <w:proofErr w:type="spellStart"/>
             <w:r>
               <w:t>PhoneNumber</w:t>
             </w:r>
+            <w:proofErr w:type="spellEnd"/>
           </w:p>
         </w:tc>
         <w:tc>
@@ -4856,8 +5180,13 @@
               <w:pStyle w:val="BodyTextIndent"/>
               <w:ind w:left="0"/>
             </w:pPr>
-            <w:r>
-              <w:t>Int(11)</w:t>
+            <w:proofErr w:type="spellStart"/>
+            <w:r>
+              <w:t>Int</w:t>
+            </w:r>
+            <w:proofErr w:type="spellEnd"/>
+            <w:r>
+              <w:t>(11)</w:t>
             </w:r>
           </w:p>
         </w:tc>
@@ -5039,9 +5368,11 @@
               <w:pStyle w:val="BodyTextIndent"/>
               <w:ind w:left="0"/>
             </w:pPr>
+            <w:proofErr w:type="spellStart"/>
             <w:r>
               <w:t>UserID</w:t>
             </w:r>
+            <w:proofErr w:type="spellEnd"/>
           </w:p>
         </w:tc>
         <w:tc>
@@ -5053,8 +5384,13 @@
               <w:pStyle w:val="BodyTextIndent"/>
               <w:ind w:left="0"/>
             </w:pPr>
-            <w:r>
-              <w:t>Int(11)</w:t>
+            <w:proofErr w:type="spellStart"/>
+            <w:r>
+              <w:t>Int</w:t>
+            </w:r>
+            <w:proofErr w:type="spellEnd"/>
+            <w:r>
+              <w:t>(11)</w:t>
             </w:r>
           </w:p>
         </w:tc>
@@ -5109,9 +5445,11 @@
               <w:pStyle w:val="BodyTextIndent"/>
               <w:ind w:left="0"/>
             </w:pPr>
+            <w:proofErr w:type="spellStart"/>
             <w:r>
               <w:t>Auto_inc</w:t>
             </w:r>
+            <w:proofErr w:type="spellEnd"/>
           </w:p>
         </w:tc>
       </w:tr>
@@ -5125,9 +5463,11 @@
               <w:pStyle w:val="BodyTextIndent"/>
               <w:ind w:left="0"/>
             </w:pPr>
+            <w:proofErr w:type="spellStart"/>
             <w:r>
               <w:t>UserName</w:t>
             </w:r>
+            <w:proofErr w:type="spellEnd"/>
           </w:p>
         </w:tc>
         <w:tc>
@@ -5286,6 +5626,7 @@
               <w:ind w:left="0"/>
             </w:pPr>
             <w:r>
+              <w:lastRenderedPageBreak/>
               <w:t>Type</w:t>
             </w:r>
           </w:p>
@@ -5380,7 +5721,6 @@
         <w:rPr>
           <w:noProof/>
         </w:rPr>
-        <w:lastRenderedPageBreak/>
         <w:drawing>
           <wp:inline distT="0" distB="0" distL="0" distR="0">
             <wp:extent cx="5943600" cy="4864735"/>
@@ -5397,7 +5737,7 @@
                     <pic:cNvPicPr/>
                   </pic:nvPicPr>
                   <pic:blipFill>
-                    <a:blip r:embed="rId9">
+                    <a:blip r:embed="rId10">
                       <a:extLst>
                         <a:ext uri="{28A0092B-C50C-407E-A947-70E740481C1C}">
                           <a14:useLocalDpi xmlns:a14="http://schemas.microsoft.com/office/drawing/2010/main" val="0"/>
@@ -5563,7 +5903,6 @@
         <w:rPr>
           <w:b/>
         </w:rPr>
-        <w:lastRenderedPageBreak/>
         <w:t>Requirements Matrix</w:t>
       </w:r>
     </w:p>
@@ -6981,8 +7320,21 @@
         <w:rPr>
           <w:b/>
         </w:rPr>
-        <w:lastRenderedPageBreak/>
-        <w:t>Appendix A – Agreement Between Customer and Contractor</w:t>
+        <w:t xml:space="preserve">Appendix </w:t>
+      </w:r>
+      <w:proofErr w:type="gramStart"/>
+      <w:r>
+        <w:rPr>
+          <w:b/>
+        </w:rPr>
+        <w:t>A</w:t>
+      </w:r>
+      <w:proofErr w:type="gramEnd"/>
+      <w:r>
+        <w:rPr>
+          <w:b/>
+        </w:rPr>
+        <w:t xml:space="preserve"> – Agreement Between Customer and Contractor</w:t>
       </w:r>
     </w:p>
     <w:p>
@@ -7015,7 +7367,23 @@
         </w:numPr>
       </w:pPr>
       <w:r>
-        <w:t>Mr. Shawn Squire and the VeriHandy Development Team, consisting of at least the Facilitator, Anil Kendir, and 2 other Team Members based on availability, will meet to discuss changes to be made to the requirements</w:t>
+        <w:t xml:space="preserve">Mr. Shawn Squire and the </w:t>
+      </w:r>
+      <w:proofErr w:type="spellStart"/>
+      <w:r>
+        <w:t>VeriHandy</w:t>
+      </w:r>
+      <w:proofErr w:type="spellEnd"/>
+      <w:r>
+        <w:t xml:space="preserve"> Development Team, consisting of at least the Facilitator, Anil </w:t>
+      </w:r>
+      <w:proofErr w:type="spellStart"/>
+      <w:r>
+        <w:t>Kendir</w:t>
+      </w:r>
+      <w:proofErr w:type="spellEnd"/>
+      <w:r>
+        <w:t>, and 2 other Team Members based on availability, will meet to discuss changes to be made to the requirements</w:t>
       </w:r>
     </w:p>
     <w:p>
@@ -7220,7 +7588,15 @@
         <w:ind w:left="0"/>
       </w:pPr>
       <w:r>
-        <w:t>Anil Kendir: _______________________________________</w:t>
+        <w:t xml:space="preserve">Anil </w:t>
+      </w:r>
+      <w:proofErr w:type="spellStart"/>
+      <w:r>
+        <w:t>Kendir</w:t>
+      </w:r>
+      <w:proofErr w:type="spellEnd"/>
+      <w:r>
+        <w:t>: _______________________________________</w:t>
       </w:r>
       <w:r>
         <w:t xml:space="preserve"> </w:t>
@@ -7289,6 +7665,7 @@
         <w:ind w:left="0"/>
       </w:pPr>
       <w:r>
+        <w:lastRenderedPageBreak/>
         <w:t>Team Member: ______________________________________</w:t>
       </w:r>
       <w:r>
@@ -7333,7 +7710,6 @@
         <w:rPr>
           <w:b/>
         </w:rPr>
-        <w:lastRenderedPageBreak/>
         <w:t>Appendix B – Team Review Sign-off</w:t>
       </w:r>
     </w:p>
@@ -7648,7 +8024,15 @@
         <w:ind w:left="0"/>
       </w:pPr>
       <w:r>
-        <w:t>Anil Kendir: _______________________________________</w:t>
+        <w:t xml:space="preserve">Anil </w:t>
+      </w:r>
+      <w:proofErr w:type="spellStart"/>
+      <w:r>
+        <w:t>Kendir</w:t>
+      </w:r>
+      <w:proofErr w:type="spellEnd"/>
+      <w:r>
+        <w:t>: _______________________________________</w:t>
       </w:r>
       <w:r>
         <w:t xml:space="preserve"> </w:t>
@@ -7717,6 +8101,7 @@
         <w:ind w:left="0"/>
       </w:pPr>
       <w:r>
+        <w:lastRenderedPageBreak/>
         <w:t>Dean Fleming: ______________________________________</w:t>
       </w:r>
       <w:r>
@@ -7761,7 +8146,6 @@
         <w:rPr>
           <w:b/>
         </w:rPr>
-        <w:lastRenderedPageBreak/>
         <w:t>Appendix C – Document Contributions</w:t>
       </w:r>
     </w:p>
@@ -7853,17 +8237,20 @@
       <w:r>
         <w:t>Edited all sections</w:t>
       </w:r>
-      <w:bookmarkStart w:id="0" w:name="_GoBack"/>
-      <w:bookmarkEnd w:id="0"/>
-    </w:p>
-    <w:p>
-      <w:pPr>
-        <w:pStyle w:val="BodyTextIndent"/>
-        <w:ind w:left="0"/>
-      </w:pPr>
-      <w:r>
-        <w:t>Anil Kendir</w:t>
-      </w:r>
+    </w:p>
+    <w:p>
+      <w:pPr>
+        <w:pStyle w:val="BodyTextIndent"/>
+        <w:ind w:left="0"/>
+      </w:pPr>
+      <w:r>
+        <w:t xml:space="preserve">Anil </w:t>
+      </w:r>
+      <w:proofErr w:type="spellStart"/>
+      <w:r>
+        <w:t>Kendir</w:t>
+      </w:r>
+      <w:proofErr w:type="spellEnd"/>
     </w:p>
     <w:p>
       <w:pPr>
@@ -7905,8 +8292,8 @@
       </w:r>
     </w:p>
     <w:sectPr>
-      <w:footerReference w:type="even" r:id="rId10"/>
-      <w:footerReference w:type="default" r:id="rId11"/>
+      <w:footerReference w:type="even" r:id="rId11"/>
+      <w:footerReference w:type="default" r:id="rId12"/>
       <w:pgSz w:w="12240" w:h="15840"/>
       <w:pgMar w:top="1440" w:right="1440" w:bottom="1440" w:left="1440" w:header="720" w:footer="720" w:gutter="0"/>
       <w:cols w:space="720"/>

</xml_diff>